<commit_message>
Fixed issue #4 - added test STB22.
</commit_message>
<xml_diff>
--- a/resources/alfresco-technical-validation-template.docx
+++ b/resources/alfresco-technical-validation-template.docx
@@ -418,7 +418,7 @@
         <w:t xml:space="preserve">Of the </w:t>
       </w:r>
       <w:r>
-        <w:t>54</w:t>
+        <w:t>55</w:t>
       </w:r>
       <w:r>
         <w:t xml:space="preserve"> technical validation criteria, </w:t>
@@ -6067,43 +6067,41 @@
         <w:t>None</w:t>
       </w:r>
       <w:bookmarkStart w:id="134" w:name="SEC05_Remedy"/>
-      <w:bookmarkStart w:id="135" w:name="_GoBack"/>
       <w:bookmarkEnd w:id="133"/>
+      <w:r>
+        <w:rPr>
+          <w:b/>
+          <w:color w:val="FF0000"/>
+        </w:rPr>
+        <w:t>Must f</w:t>
+      </w:r>
+      <w:r>
+        <w:rPr>
+          <w:b/>
+          <w:color w:val="FF0000"/>
+        </w:rPr>
+        <w:t>ix</w:t>
+      </w:r>
+      <w:bookmarkEnd w:id="134"/>
+    </w:p>
+    <w:p>
+      <w:pPr>
+        <w:ind w:left="1560" w:hanging="1560"/>
+      </w:pPr>
+      <w:r>
+        <w:rPr>
+          <w:b/>
+        </w:rPr>
+        <w:t>Evidence:</w:t>
+      </w:r>
+      <w:r>
+        <w:tab/>
+      </w:r>
+      <w:bookmarkStart w:id="135" w:name="SEC05_Evidence"/>
+      <w:r>
+        <w:t>&lt;Supporting evidence&gt;</w:t>
+      </w:r>
       <w:bookmarkEnd w:id="135"/>
-      <w:r>
-        <w:rPr>
-          <w:b/>
-          <w:color w:val="FF0000"/>
-        </w:rPr>
-        <w:t>Must f</w:t>
-      </w:r>
-      <w:r>
-        <w:rPr>
-          <w:b/>
-          <w:color w:val="FF0000"/>
-        </w:rPr>
-        <w:t>ix</w:t>
-      </w:r>
-      <w:bookmarkEnd w:id="134"/>
-    </w:p>
-    <w:p>
-      <w:pPr>
-        <w:ind w:left="1560" w:hanging="1560"/>
-      </w:pPr>
-      <w:r>
-        <w:rPr>
-          <w:b/>
-        </w:rPr>
-        <w:t>Evidence:</w:t>
-      </w:r>
-      <w:r>
-        <w:tab/>
-      </w:r>
-      <w:bookmarkStart w:id="136" w:name="SEC05_Evidence"/>
-      <w:r>
-        <w:t>&lt;Supporting evidence&gt;</w:t>
-      </w:r>
-      <w:bookmarkEnd w:id="136"/>
     </w:p>
     <w:p>
       <w:pPr>
@@ -6249,7 +6247,7 @@
         </w:rPr>
         <w:tab/>
       </w:r>
-      <w:bookmarkStart w:id="137" w:name="STB01_Meets"/>
+      <w:bookmarkStart w:id="136" w:name="STB01_Meets"/>
       <w:r>
         <w:rPr>
           <w:b/>
@@ -6257,70 +6255,70 @@
         </w:rPr>
         <w:t>Meets</w:t>
       </w:r>
-      <w:bookmarkStart w:id="138" w:name="STB01_DoesNotMeet"/>
+      <w:bookmarkStart w:id="137" w:name="STB01_DoesNotMeet"/>
+      <w:bookmarkEnd w:id="136"/>
+      <w:r>
+        <w:rPr>
+          <w:b/>
+          <w:color w:val="FF0000"/>
+        </w:rPr>
+        <w:t>Does not meet</w:t>
+      </w:r>
       <w:bookmarkEnd w:id="137"/>
+    </w:p>
+    <w:p>
+      <w:pPr>
+        <w:ind w:left="1560" w:hanging="1560"/>
+      </w:pPr>
+      <w:r>
+        <w:rPr>
+          <w:b/>
+        </w:rPr>
+        <w:t>Remedial Action:</w:t>
+      </w:r>
+      <w:r>
+        <w:rPr>
+          <w:b/>
+        </w:rPr>
+        <w:tab/>
+      </w:r>
+      <w:bookmarkStart w:id="138" w:name="STB01_NoRemedy"/>
+      <w:r>
+        <w:rPr>
+          <w:b/>
+          <w:color w:val="008000"/>
+        </w:rPr>
+        <w:t>None</w:t>
+      </w:r>
+      <w:bookmarkStart w:id="139" w:name="STB01_Remedy"/>
+      <w:bookmarkEnd w:id="138"/>
       <w:r>
         <w:rPr>
           <w:b/>
           <w:color w:val="FF0000"/>
         </w:rPr>
-        <w:t>Does not meet</w:t>
-      </w:r>
-      <w:bookmarkEnd w:id="138"/>
-    </w:p>
-    <w:p>
-      <w:pPr>
-        <w:ind w:left="1560" w:hanging="1560"/>
-      </w:pPr>
-      <w:r>
-        <w:rPr>
-          <w:b/>
-        </w:rPr>
-        <w:t>Remedial Action:</w:t>
-      </w:r>
-      <w:r>
-        <w:rPr>
-          <w:b/>
-        </w:rPr>
-        <w:tab/>
-      </w:r>
-      <w:bookmarkStart w:id="139" w:name="STB01_NoRemedy"/>
-      <w:r>
-        <w:rPr>
-          <w:b/>
-          <w:color w:val="008000"/>
-        </w:rPr>
-        <w:t>None</w:t>
-      </w:r>
-      <w:bookmarkStart w:id="140" w:name="STB01_Remedy"/>
+        <w:t>Must fix</w:t>
+      </w:r>
       <w:bookmarkEnd w:id="139"/>
-      <w:r>
-        <w:rPr>
-          <w:b/>
-          <w:color w:val="FF0000"/>
-        </w:rPr>
-        <w:t>Must fix</w:t>
+    </w:p>
+    <w:p>
+      <w:pPr>
+        <w:ind w:left="1560" w:hanging="1560"/>
+      </w:pPr>
+      <w:r>
+        <w:rPr>
+          <w:b/>
+        </w:rPr>
+        <w:t>Evidence:</w:t>
+      </w:r>
+      <w:r>
+        <w:tab/>
+      </w:r>
+      <w:bookmarkStart w:id="140" w:name="STB01_Evidence"/>
+      <w:r>
+        <w:t>&lt;Supporting evidence&gt;</w:t>
       </w:r>
       <w:bookmarkEnd w:id="140"/>
-    </w:p>
-    <w:p>
-      <w:pPr>
-        <w:ind w:left="1560" w:hanging="1560"/>
-      </w:pPr>
-      <w:r>
-        <w:rPr>
-          <w:b/>
-        </w:rPr>
-        <w:t>Evidence:</w:t>
-      </w:r>
-      <w:r>
-        <w:tab/>
-      </w:r>
-      <w:bookmarkStart w:id="141" w:name="STB01_Evidence"/>
-      <w:r>
-        <w:t>&lt;Supporting evidence&gt;</w:t>
-      </w:r>
-      <w:bookmarkEnd w:id="141"/>
     </w:p>
     <w:p>
       <w:pPr>
@@ -6425,7 +6423,7 @@
         </w:rPr>
         <w:tab/>
       </w:r>
-      <w:bookmarkStart w:id="142" w:name="STB02_Meets"/>
+      <w:bookmarkStart w:id="141" w:name="STB02_Meets"/>
       <w:r>
         <w:rPr>
           <w:b/>
@@ -6433,70 +6431,70 @@
         </w:rPr>
         <w:t>Meets</w:t>
       </w:r>
-      <w:bookmarkStart w:id="143" w:name="STB02_DoesNotMeet"/>
+      <w:bookmarkStart w:id="142" w:name="STB02_DoesNotMeet"/>
+      <w:bookmarkEnd w:id="141"/>
+      <w:r>
+        <w:rPr>
+          <w:b/>
+          <w:color w:val="FF0000"/>
+        </w:rPr>
+        <w:t>Does not meet</w:t>
+      </w:r>
       <w:bookmarkEnd w:id="142"/>
+    </w:p>
+    <w:p>
+      <w:pPr>
+        <w:ind w:left="1560" w:hanging="1560"/>
+      </w:pPr>
+      <w:r>
+        <w:rPr>
+          <w:b/>
+        </w:rPr>
+        <w:t>Remedial Action:</w:t>
+      </w:r>
+      <w:r>
+        <w:rPr>
+          <w:b/>
+        </w:rPr>
+        <w:tab/>
+      </w:r>
+      <w:bookmarkStart w:id="143" w:name="STB02_NoRemedy"/>
+      <w:r>
+        <w:rPr>
+          <w:b/>
+          <w:color w:val="008000"/>
+        </w:rPr>
+        <w:t>None</w:t>
+      </w:r>
+      <w:bookmarkStart w:id="144" w:name="STB02_Remedy"/>
+      <w:bookmarkEnd w:id="143"/>
       <w:r>
         <w:rPr>
           <w:b/>
           <w:color w:val="FF0000"/>
         </w:rPr>
-        <w:t>Does not meet</w:t>
-      </w:r>
-      <w:bookmarkEnd w:id="143"/>
-    </w:p>
-    <w:p>
-      <w:pPr>
-        <w:ind w:left="1560" w:hanging="1560"/>
-      </w:pPr>
-      <w:r>
-        <w:rPr>
-          <w:b/>
-        </w:rPr>
-        <w:t>Remedial Action:</w:t>
-      </w:r>
-      <w:r>
-        <w:rPr>
-          <w:b/>
-        </w:rPr>
-        <w:tab/>
-      </w:r>
-      <w:bookmarkStart w:id="144" w:name="STB02_NoRemedy"/>
-      <w:r>
-        <w:rPr>
-          <w:b/>
-          <w:color w:val="008000"/>
-        </w:rPr>
-        <w:t>None</w:t>
-      </w:r>
-      <w:bookmarkStart w:id="145" w:name="STB02_Remedy"/>
+        <w:t>Must fix</w:t>
+      </w:r>
       <w:bookmarkEnd w:id="144"/>
-      <w:r>
-        <w:rPr>
-          <w:b/>
-          <w:color w:val="FF0000"/>
-        </w:rPr>
-        <w:t>Must fix</w:t>
+    </w:p>
+    <w:p>
+      <w:pPr>
+        <w:ind w:left="1560" w:hanging="1560"/>
+      </w:pPr>
+      <w:r>
+        <w:rPr>
+          <w:b/>
+        </w:rPr>
+        <w:t>Evidence:</w:t>
+      </w:r>
+      <w:r>
+        <w:tab/>
+      </w:r>
+      <w:bookmarkStart w:id="145" w:name="STB02_Evidence"/>
+      <w:r>
+        <w:t>&lt;Supporting evidence&gt;</w:t>
       </w:r>
       <w:bookmarkEnd w:id="145"/>
-    </w:p>
-    <w:p>
-      <w:pPr>
-        <w:ind w:left="1560" w:hanging="1560"/>
-      </w:pPr>
-      <w:r>
-        <w:rPr>
-          <w:b/>
-        </w:rPr>
-        <w:t>Evidence:</w:t>
-      </w:r>
-      <w:r>
-        <w:tab/>
-      </w:r>
-      <w:bookmarkStart w:id="146" w:name="STB02_Evidence"/>
-      <w:r>
-        <w:t>&lt;Supporting evidence&gt;</w:t>
-      </w:r>
-      <w:bookmarkEnd w:id="146"/>
     </w:p>
     <w:p>
       <w:pPr>
@@ -6592,7 +6590,7 @@
         </w:rPr>
         <w:tab/>
       </w:r>
-      <w:bookmarkStart w:id="147" w:name="STB03_Meets"/>
+      <w:bookmarkStart w:id="146" w:name="STB03_Meets"/>
       <w:r>
         <w:rPr>
           <w:b/>
@@ -6600,70 +6598,70 @@
         </w:rPr>
         <w:t>Meets</w:t>
       </w:r>
-      <w:bookmarkStart w:id="148" w:name="STB03_DoesNotMeet"/>
+      <w:bookmarkStart w:id="147" w:name="STB03_DoesNotMeet"/>
+      <w:bookmarkEnd w:id="146"/>
+      <w:r>
+        <w:rPr>
+          <w:b/>
+          <w:color w:val="FF0000"/>
+        </w:rPr>
+        <w:t>Does not meet</w:t>
+      </w:r>
       <w:bookmarkEnd w:id="147"/>
+    </w:p>
+    <w:p>
+      <w:pPr>
+        <w:ind w:left="1560" w:hanging="1560"/>
+      </w:pPr>
+      <w:r>
+        <w:rPr>
+          <w:b/>
+        </w:rPr>
+        <w:t>Remedial Action:</w:t>
+      </w:r>
+      <w:r>
+        <w:rPr>
+          <w:b/>
+        </w:rPr>
+        <w:tab/>
+      </w:r>
+      <w:bookmarkStart w:id="148" w:name="STB03_NoRemedy"/>
+      <w:r>
+        <w:rPr>
+          <w:b/>
+          <w:color w:val="008000"/>
+        </w:rPr>
+        <w:t>None</w:t>
+      </w:r>
+      <w:bookmarkStart w:id="149" w:name="STB03_Remedy"/>
+      <w:bookmarkEnd w:id="148"/>
       <w:r>
         <w:rPr>
           <w:b/>
           <w:color w:val="FF0000"/>
         </w:rPr>
-        <w:t>Does not meet</w:t>
-      </w:r>
-      <w:bookmarkEnd w:id="148"/>
-    </w:p>
-    <w:p>
-      <w:pPr>
-        <w:ind w:left="1560" w:hanging="1560"/>
-      </w:pPr>
-      <w:r>
-        <w:rPr>
-          <w:b/>
-        </w:rPr>
-        <w:t>Remedial Action:</w:t>
-      </w:r>
-      <w:r>
-        <w:rPr>
-          <w:b/>
-        </w:rPr>
-        <w:tab/>
-      </w:r>
-      <w:bookmarkStart w:id="149" w:name="STB03_NoRemedy"/>
-      <w:r>
-        <w:rPr>
-          <w:b/>
-          <w:color w:val="008000"/>
-        </w:rPr>
-        <w:t>None</w:t>
-      </w:r>
-      <w:bookmarkStart w:id="150" w:name="STB03_Remedy"/>
+        <w:t>Must fix</w:t>
+      </w:r>
       <w:bookmarkEnd w:id="149"/>
-      <w:r>
-        <w:rPr>
-          <w:b/>
-          <w:color w:val="FF0000"/>
-        </w:rPr>
-        <w:t>Must fix</w:t>
+    </w:p>
+    <w:p>
+      <w:pPr>
+        <w:ind w:left="1560" w:hanging="1560"/>
+      </w:pPr>
+      <w:r>
+        <w:rPr>
+          <w:b/>
+        </w:rPr>
+        <w:t>Evidence:</w:t>
+      </w:r>
+      <w:r>
+        <w:tab/>
+      </w:r>
+      <w:bookmarkStart w:id="150" w:name="STB03_Evidence"/>
+      <w:r>
+        <w:t>&lt;Supporting evidence&gt;</w:t>
       </w:r>
       <w:bookmarkEnd w:id="150"/>
-    </w:p>
-    <w:p>
-      <w:pPr>
-        <w:ind w:left="1560" w:hanging="1560"/>
-      </w:pPr>
-      <w:r>
-        <w:rPr>
-          <w:b/>
-        </w:rPr>
-        <w:t>Evidence:</w:t>
-      </w:r>
-      <w:r>
-        <w:tab/>
-      </w:r>
-      <w:bookmarkStart w:id="151" w:name="STB03_Evidence"/>
-      <w:r>
-        <w:t>&lt;Supporting evidence&gt;</w:t>
-      </w:r>
-      <w:bookmarkEnd w:id="151"/>
     </w:p>
     <w:p>
       <w:pPr>
@@ -6771,7 +6769,7 @@
         </w:rPr>
         <w:tab/>
       </w:r>
-      <w:bookmarkStart w:id="152" w:name="STB04_Meets"/>
+      <w:bookmarkStart w:id="151" w:name="STB04_Meets"/>
       <w:r>
         <w:rPr>
           <w:b/>
@@ -6779,70 +6777,70 @@
         </w:rPr>
         <w:t>Meets</w:t>
       </w:r>
-      <w:bookmarkStart w:id="153" w:name="STB04_DoesNotMeet"/>
+      <w:bookmarkStart w:id="152" w:name="STB04_DoesNotMeet"/>
+      <w:bookmarkEnd w:id="151"/>
+      <w:r>
+        <w:rPr>
+          <w:b/>
+          <w:color w:val="FF0000"/>
+        </w:rPr>
+        <w:t>Does not meet</w:t>
+      </w:r>
       <w:bookmarkEnd w:id="152"/>
+    </w:p>
+    <w:p>
+      <w:pPr>
+        <w:ind w:left="1560" w:hanging="1560"/>
+      </w:pPr>
+      <w:r>
+        <w:rPr>
+          <w:b/>
+        </w:rPr>
+        <w:t>Remedial Action:</w:t>
+      </w:r>
+      <w:r>
+        <w:rPr>
+          <w:b/>
+        </w:rPr>
+        <w:tab/>
+      </w:r>
+      <w:bookmarkStart w:id="153" w:name="STB04_NoRemedy"/>
+      <w:r>
+        <w:rPr>
+          <w:b/>
+          <w:color w:val="008000"/>
+        </w:rPr>
+        <w:t>None</w:t>
+      </w:r>
+      <w:bookmarkStart w:id="154" w:name="STB04_Remedy"/>
+      <w:bookmarkEnd w:id="153"/>
       <w:r>
         <w:rPr>
           <w:b/>
           <w:color w:val="FF0000"/>
         </w:rPr>
-        <w:t>Does not meet</w:t>
-      </w:r>
-      <w:bookmarkEnd w:id="153"/>
-    </w:p>
-    <w:p>
-      <w:pPr>
-        <w:ind w:left="1560" w:hanging="1560"/>
-      </w:pPr>
-      <w:r>
-        <w:rPr>
-          <w:b/>
-        </w:rPr>
-        <w:t>Remedial Action:</w:t>
-      </w:r>
-      <w:r>
-        <w:rPr>
-          <w:b/>
-        </w:rPr>
-        <w:tab/>
-      </w:r>
-      <w:bookmarkStart w:id="154" w:name="STB04_NoRemedy"/>
-      <w:r>
-        <w:rPr>
-          <w:b/>
-          <w:color w:val="008000"/>
-        </w:rPr>
-        <w:t>None</w:t>
-      </w:r>
-      <w:bookmarkStart w:id="155" w:name="STB04_Remedy"/>
+        <w:t>Must fix</w:t>
+      </w:r>
       <w:bookmarkEnd w:id="154"/>
-      <w:r>
-        <w:rPr>
-          <w:b/>
-          <w:color w:val="FF0000"/>
-        </w:rPr>
-        <w:t>Must fix</w:t>
+    </w:p>
+    <w:p>
+      <w:pPr>
+        <w:ind w:left="1560" w:hanging="1560"/>
+      </w:pPr>
+      <w:r>
+        <w:rPr>
+          <w:b/>
+        </w:rPr>
+        <w:t>Evidence:</w:t>
+      </w:r>
+      <w:r>
+        <w:tab/>
+      </w:r>
+      <w:bookmarkStart w:id="155" w:name="STB04_Evidence"/>
+      <w:r>
+        <w:t>&lt;Supporting evidence&gt;</w:t>
       </w:r>
       <w:bookmarkEnd w:id="155"/>
-    </w:p>
-    <w:p>
-      <w:pPr>
-        <w:ind w:left="1560" w:hanging="1560"/>
-      </w:pPr>
-      <w:r>
-        <w:rPr>
-          <w:b/>
-        </w:rPr>
-        <w:t>Evidence:</w:t>
-      </w:r>
-      <w:r>
-        <w:tab/>
-      </w:r>
-      <w:bookmarkStart w:id="156" w:name="STB04_Evidence"/>
-      <w:r>
-        <w:t>&lt;Supporting evidence&gt;</w:t>
-      </w:r>
-      <w:bookmarkEnd w:id="156"/>
     </w:p>
     <w:p>
       <w:pPr>
@@ -6938,7 +6936,7 @@
         </w:rPr>
         <w:tab/>
       </w:r>
-      <w:bookmarkStart w:id="157" w:name="STB05_Meets"/>
+      <w:bookmarkStart w:id="156" w:name="STB05_Meets"/>
       <w:r>
         <w:rPr>
           <w:b/>
@@ -6946,70 +6944,70 @@
         </w:rPr>
         <w:t>Meets</w:t>
       </w:r>
-      <w:bookmarkStart w:id="158" w:name="STB05_DoesNotMeet"/>
+      <w:bookmarkStart w:id="157" w:name="STB05_DoesNotMeet"/>
+      <w:bookmarkEnd w:id="156"/>
+      <w:r>
+        <w:rPr>
+          <w:b/>
+          <w:color w:val="FF0000"/>
+        </w:rPr>
+        <w:t>Does not meet</w:t>
+      </w:r>
       <w:bookmarkEnd w:id="157"/>
+    </w:p>
+    <w:p>
+      <w:pPr>
+        <w:ind w:left="1560" w:hanging="1560"/>
+      </w:pPr>
+      <w:r>
+        <w:rPr>
+          <w:b/>
+        </w:rPr>
+        <w:t>Remedial Action:</w:t>
+      </w:r>
+      <w:r>
+        <w:rPr>
+          <w:b/>
+        </w:rPr>
+        <w:tab/>
+      </w:r>
+      <w:bookmarkStart w:id="158" w:name="STB05_NoRemedy"/>
+      <w:r>
+        <w:rPr>
+          <w:b/>
+          <w:color w:val="008000"/>
+        </w:rPr>
+        <w:t>None</w:t>
+      </w:r>
+      <w:bookmarkStart w:id="159" w:name="STB05_Remedy"/>
+      <w:bookmarkEnd w:id="158"/>
       <w:r>
         <w:rPr>
           <w:b/>
           <w:color w:val="FF0000"/>
         </w:rPr>
-        <w:t>Does not meet</w:t>
-      </w:r>
-      <w:bookmarkEnd w:id="158"/>
-    </w:p>
-    <w:p>
-      <w:pPr>
-        <w:ind w:left="1560" w:hanging="1560"/>
-      </w:pPr>
-      <w:r>
-        <w:rPr>
-          <w:b/>
-        </w:rPr>
-        <w:t>Remedial Action:</w:t>
-      </w:r>
-      <w:r>
-        <w:rPr>
-          <w:b/>
-        </w:rPr>
-        <w:tab/>
-      </w:r>
-      <w:bookmarkStart w:id="159" w:name="STB05_NoRemedy"/>
-      <w:r>
-        <w:rPr>
-          <w:b/>
-          <w:color w:val="008000"/>
-        </w:rPr>
-        <w:t>None</w:t>
-      </w:r>
-      <w:bookmarkStart w:id="160" w:name="STB05_Remedy"/>
+        <w:t>Must fix</w:t>
+      </w:r>
       <w:bookmarkEnd w:id="159"/>
-      <w:r>
-        <w:rPr>
-          <w:b/>
-          <w:color w:val="FF0000"/>
-        </w:rPr>
-        <w:t>Must fix</w:t>
+    </w:p>
+    <w:p>
+      <w:pPr>
+        <w:ind w:left="1560" w:hanging="1560"/>
+      </w:pPr>
+      <w:r>
+        <w:rPr>
+          <w:b/>
+        </w:rPr>
+        <w:t>Evidence:</w:t>
+      </w:r>
+      <w:r>
+        <w:tab/>
+      </w:r>
+      <w:bookmarkStart w:id="160" w:name="STB05_Evidence"/>
+      <w:r>
+        <w:t>&lt;Supporting evidence&gt;</w:t>
       </w:r>
       <w:bookmarkEnd w:id="160"/>
-    </w:p>
-    <w:p>
-      <w:pPr>
-        <w:ind w:left="1560" w:hanging="1560"/>
-      </w:pPr>
-      <w:r>
-        <w:rPr>
-          <w:b/>
-        </w:rPr>
-        <w:t>Evidence:</w:t>
-      </w:r>
-      <w:r>
-        <w:tab/>
-      </w:r>
-      <w:bookmarkStart w:id="161" w:name="STB05_Evidence"/>
-      <w:r>
-        <w:t>&lt;Supporting evidence&gt;</w:t>
-      </w:r>
-      <w:bookmarkEnd w:id="161"/>
     </w:p>
     <w:p>
       <w:pPr>
@@ -7111,7 +7109,7 @@
         </w:rPr>
         <w:tab/>
       </w:r>
-      <w:bookmarkStart w:id="162" w:name="STB06_Meets"/>
+      <w:bookmarkStart w:id="161" w:name="STB06_Meets"/>
       <w:r>
         <w:rPr>
           <w:b/>
@@ -7119,70 +7117,70 @@
         </w:rPr>
         <w:t>Meets</w:t>
       </w:r>
-      <w:bookmarkStart w:id="163" w:name="STB06_DoesNotMeet"/>
+      <w:bookmarkStart w:id="162" w:name="STB06_DoesNotMeet"/>
+      <w:bookmarkEnd w:id="161"/>
+      <w:r>
+        <w:rPr>
+          <w:b/>
+          <w:color w:val="FF0000"/>
+        </w:rPr>
+        <w:t>Does not meet</w:t>
+      </w:r>
       <w:bookmarkEnd w:id="162"/>
+    </w:p>
+    <w:p>
+      <w:pPr>
+        <w:ind w:left="1560" w:hanging="1560"/>
+      </w:pPr>
+      <w:r>
+        <w:rPr>
+          <w:b/>
+        </w:rPr>
+        <w:t>Remedial Action:</w:t>
+      </w:r>
+      <w:r>
+        <w:rPr>
+          <w:b/>
+        </w:rPr>
+        <w:tab/>
+      </w:r>
+      <w:bookmarkStart w:id="163" w:name="STB06_NoRemedy"/>
+      <w:r>
+        <w:rPr>
+          <w:b/>
+          <w:color w:val="008000"/>
+        </w:rPr>
+        <w:t>None</w:t>
+      </w:r>
+      <w:bookmarkStart w:id="164" w:name="STB06_Remedy"/>
+      <w:bookmarkEnd w:id="163"/>
       <w:r>
         <w:rPr>
           <w:b/>
           <w:color w:val="FF0000"/>
         </w:rPr>
-        <w:t>Does not meet</w:t>
-      </w:r>
-      <w:bookmarkEnd w:id="163"/>
-    </w:p>
-    <w:p>
-      <w:pPr>
-        <w:ind w:left="1560" w:hanging="1560"/>
-      </w:pPr>
-      <w:r>
-        <w:rPr>
-          <w:b/>
-        </w:rPr>
-        <w:t>Remedial Action:</w:t>
-      </w:r>
-      <w:r>
-        <w:rPr>
-          <w:b/>
-        </w:rPr>
-        <w:tab/>
-      </w:r>
-      <w:bookmarkStart w:id="164" w:name="STB06_NoRemedy"/>
-      <w:r>
-        <w:rPr>
-          <w:b/>
-          <w:color w:val="008000"/>
-        </w:rPr>
-        <w:t>None</w:t>
-      </w:r>
-      <w:bookmarkStart w:id="165" w:name="STB06_Remedy"/>
+        <w:t>Must fix</w:t>
+      </w:r>
       <w:bookmarkEnd w:id="164"/>
-      <w:r>
-        <w:rPr>
-          <w:b/>
-          <w:color w:val="FF0000"/>
-        </w:rPr>
-        <w:t>Must fix</w:t>
+    </w:p>
+    <w:p>
+      <w:pPr>
+        <w:ind w:left="1560" w:hanging="1560"/>
+      </w:pPr>
+      <w:r>
+        <w:rPr>
+          <w:b/>
+        </w:rPr>
+        <w:t>Evidence:</w:t>
+      </w:r>
+      <w:r>
+        <w:tab/>
+      </w:r>
+      <w:bookmarkStart w:id="165" w:name="STB06_Evidence"/>
+      <w:r>
+        <w:t>&lt;Supporting evidence&gt;</w:t>
       </w:r>
       <w:bookmarkEnd w:id="165"/>
-    </w:p>
-    <w:p>
-      <w:pPr>
-        <w:ind w:left="1560" w:hanging="1560"/>
-      </w:pPr>
-      <w:r>
-        <w:rPr>
-          <w:b/>
-        </w:rPr>
-        <w:t>Evidence:</w:t>
-      </w:r>
-      <w:r>
-        <w:tab/>
-      </w:r>
-      <w:bookmarkStart w:id="166" w:name="STB06_Evidence"/>
-      <w:r>
-        <w:t>&lt;Supporting evidence&gt;</w:t>
-      </w:r>
-      <w:bookmarkEnd w:id="166"/>
     </w:p>
     <w:p>
       <w:pPr>
@@ -7284,7 +7282,7 @@
         </w:rPr>
         <w:tab/>
       </w:r>
-      <w:bookmarkStart w:id="167" w:name="STB07_Meets"/>
+      <w:bookmarkStart w:id="166" w:name="STB07_Meets"/>
       <w:r>
         <w:rPr>
           <w:b/>
@@ -7292,70 +7290,70 @@
         </w:rPr>
         <w:t>Meets</w:t>
       </w:r>
-      <w:bookmarkStart w:id="168" w:name="STB07_DoesNotMeet"/>
+      <w:bookmarkStart w:id="167" w:name="STB07_DoesNotMeet"/>
+      <w:bookmarkEnd w:id="166"/>
+      <w:r>
+        <w:rPr>
+          <w:b/>
+          <w:color w:val="FF0000"/>
+        </w:rPr>
+        <w:t>Does not meet</w:t>
+      </w:r>
       <w:bookmarkEnd w:id="167"/>
+    </w:p>
+    <w:p>
+      <w:pPr>
+        <w:ind w:left="1560" w:hanging="1560"/>
+      </w:pPr>
+      <w:r>
+        <w:rPr>
+          <w:b/>
+        </w:rPr>
+        <w:t>Remedial Action:</w:t>
+      </w:r>
+      <w:r>
+        <w:rPr>
+          <w:b/>
+        </w:rPr>
+        <w:tab/>
+      </w:r>
+      <w:bookmarkStart w:id="168" w:name="STB07_NoRemedy"/>
+      <w:r>
+        <w:rPr>
+          <w:b/>
+          <w:color w:val="008000"/>
+        </w:rPr>
+        <w:t>None</w:t>
+      </w:r>
+      <w:bookmarkStart w:id="169" w:name="STB07_Remedy"/>
+      <w:bookmarkEnd w:id="168"/>
       <w:r>
         <w:rPr>
           <w:b/>
           <w:color w:val="FF0000"/>
         </w:rPr>
-        <w:t>Does not meet</w:t>
-      </w:r>
-      <w:bookmarkEnd w:id="168"/>
-    </w:p>
-    <w:p>
-      <w:pPr>
-        <w:ind w:left="1560" w:hanging="1560"/>
-      </w:pPr>
-      <w:r>
-        <w:rPr>
-          <w:b/>
-        </w:rPr>
-        <w:t>Remedial Action:</w:t>
-      </w:r>
-      <w:r>
-        <w:rPr>
-          <w:b/>
-        </w:rPr>
-        <w:tab/>
-      </w:r>
-      <w:bookmarkStart w:id="169" w:name="STB07_NoRemedy"/>
-      <w:r>
-        <w:rPr>
-          <w:b/>
-          <w:color w:val="008000"/>
-        </w:rPr>
-        <w:t>None</w:t>
-      </w:r>
-      <w:bookmarkStart w:id="170" w:name="STB07_Remedy"/>
+        <w:t>Must fix</w:t>
+      </w:r>
       <w:bookmarkEnd w:id="169"/>
-      <w:r>
-        <w:rPr>
-          <w:b/>
-          <w:color w:val="FF0000"/>
-        </w:rPr>
-        <w:t>Must fix</w:t>
+    </w:p>
+    <w:p>
+      <w:pPr>
+        <w:ind w:left="1560" w:hanging="1560"/>
+      </w:pPr>
+      <w:r>
+        <w:rPr>
+          <w:b/>
+        </w:rPr>
+        <w:t>Evidence:</w:t>
+      </w:r>
+      <w:r>
+        <w:tab/>
+      </w:r>
+      <w:bookmarkStart w:id="170" w:name="STB07_Evidence"/>
+      <w:r>
+        <w:t>&lt;Supporting evidence&gt;</w:t>
       </w:r>
       <w:bookmarkEnd w:id="170"/>
-    </w:p>
-    <w:p>
-      <w:pPr>
-        <w:ind w:left="1560" w:hanging="1560"/>
-      </w:pPr>
-      <w:r>
-        <w:rPr>
-          <w:b/>
-        </w:rPr>
-        <w:t>Evidence:</w:t>
-      </w:r>
-      <w:r>
-        <w:tab/>
-      </w:r>
-      <w:bookmarkStart w:id="171" w:name="STB07_Evidence"/>
-      <w:r>
-        <w:t>&lt;Supporting evidence&gt;</w:t>
-      </w:r>
-      <w:bookmarkEnd w:id="171"/>
     </w:p>
     <w:p>
       <w:pPr>
@@ -7472,7 +7470,7 @@
         </w:rPr>
         <w:tab/>
       </w:r>
-      <w:bookmarkStart w:id="172" w:name="STB08_Meets"/>
+      <w:bookmarkStart w:id="171" w:name="STB08_Meets"/>
       <w:r>
         <w:rPr>
           <w:b/>
@@ -7480,70 +7478,70 @@
         </w:rPr>
         <w:t>Meets</w:t>
       </w:r>
-      <w:bookmarkStart w:id="173" w:name="STB08_DoesNotMeet"/>
+      <w:bookmarkStart w:id="172" w:name="STB08_DoesNotMeet"/>
+      <w:bookmarkEnd w:id="171"/>
+      <w:r>
+        <w:rPr>
+          <w:b/>
+          <w:color w:val="FF0000"/>
+        </w:rPr>
+        <w:t>Does not meet</w:t>
+      </w:r>
       <w:bookmarkEnd w:id="172"/>
+    </w:p>
+    <w:p>
+      <w:pPr>
+        <w:ind w:left="1560" w:hanging="1560"/>
+      </w:pPr>
+      <w:r>
+        <w:rPr>
+          <w:b/>
+        </w:rPr>
+        <w:t>Remedial Action:</w:t>
+      </w:r>
+      <w:r>
+        <w:rPr>
+          <w:b/>
+        </w:rPr>
+        <w:tab/>
+      </w:r>
+      <w:bookmarkStart w:id="173" w:name="STB08_NoRemedy"/>
+      <w:r>
+        <w:rPr>
+          <w:b/>
+          <w:color w:val="008000"/>
+        </w:rPr>
+        <w:t>None</w:t>
+      </w:r>
+      <w:bookmarkStart w:id="174" w:name="STB08_Remedy"/>
+      <w:bookmarkEnd w:id="173"/>
       <w:r>
         <w:rPr>
           <w:b/>
           <w:color w:val="FF0000"/>
         </w:rPr>
-        <w:t>Does not meet</w:t>
-      </w:r>
-      <w:bookmarkEnd w:id="173"/>
-    </w:p>
-    <w:p>
-      <w:pPr>
-        <w:ind w:left="1560" w:hanging="1560"/>
-      </w:pPr>
-      <w:r>
-        <w:rPr>
-          <w:b/>
-        </w:rPr>
-        <w:t>Remedial Action:</w:t>
-      </w:r>
-      <w:r>
-        <w:rPr>
-          <w:b/>
-        </w:rPr>
-        <w:tab/>
-      </w:r>
-      <w:bookmarkStart w:id="174" w:name="STB08_NoRemedy"/>
-      <w:r>
-        <w:rPr>
-          <w:b/>
-          <w:color w:val="008000"/>
-        </w:rPr>
-        <w:t>None</w:t>
-      </w:r>
-      <w:bookmarkStart w:id="175" w:name="STB08_Remedy"/>
+        <w:t>Must fix</w:t>
+      </w:r>
       <w:bookmarkEnd w:id="174"/>
-      <w:r>
-        <w:rPr>
-          <w:b/>
-          <w:color w:val="FF0000"/>
-        </w:rPr>
-        <w:t>Must fix</w:t>
+    </w:p>
+    <w:p>
+      <w:pPr>
+        <w:ind w:left="1560" w:hanging="1560"/>
+      </w:pPr>
+      <w:r>
+        <w:rPr>
+          <w:b/>
+        </w:rPr>
+        <w:t>Evidence:</w:t>
+      </w:r>
+      <w:r>
+        <w:tab/>
+      </w:r>
+      <w:bookmarkStart w:id="175" w:name="STB08_Evidence"/>
+      <w:r>
+        <w:t>&lt;Supporting evidence&gt;</w:t>
       </w:r>
       <w:bookmarkEnd w:id="175"/>
-    </w:p>
-    <w:p>
-      <w:pPr>
-        <w:ind w:left="1560" w:hanging="1560"/>
-      </w:pPr>
-      <w:r>
-        <w:rPr>
-          <w:b/>
-        </w:rPr>
-        <w:t>Evidence:</w:t>
-      </w:r>
-      <w:r>
-        <w:tab/>
-      </w:r>
-      <w:bookmarkStart w:id="176" w:name="STB08_Evidence"/>
-      <w:r>
-        <w:t>&lt;Supporting evidence&gt;</w:t>
-      </w:r>
-      <w:bookmarkEnd w:id="176"/>
     </w:p>
     <w:p>
       <w:pPr>
@@ -7648,7 +7646,7 @@
         </w:rPr>
         <w:tab/>
       </w:r>
-      <w:bookmarkStart w:id="177" w:name="STB09_Meets"/>
+      <w:bookmarkStart w:id="176" w:name="STB09_Meets"/>
       <w:r>
         <w:rPr>
           <w:b/>
@@ -7656,70 +7654,70 @@
         </w:rPr>
         <w:t>Meets</w:t>
       </w:r>
-      <w:bookmarkStart w:id="178" w:name="STB09_DoesNotMeet"/>
+      <w:bookmarkStart w:id="177" w:name="STB09_DoesNotMeet"/>
+      <w:bookmarkEnd w:id="176"/>
+      <w:r>
+        <w:rPr>
+          <w:b/>
+          <w:color w:val="FF0000"/>
+        </w:rPr>
+        <w:t>Does not meet</w:t>
+      </w:r>
       <w:bookmarkEnd w:id="177"/>
+    </w:p>
+    <w:p>
+      <w:pPr>
+        <w:ind w:left="1560" w:hanging="1560"/>
+      </w:pPr>
+      <w:r>
+        <w:rPr>
+          <w:b/>
+        </w:rPr>
+        <w:t>Remedial Action:</w:t>
+      </w:r>
+      <w:r>
+        <w:rPr>
+          <w:b/>
+        </w:rPr>
+        <w:tab/>
+      </w:r>
+      <w:bookmarkStart w:id="178" w:name="STB09_NoRemedy"/>
+      <w:r>
+        <w:rPr>
+          <w:b/>
+          <w:color w:val="008000"/>
+        </w:rPr>
+        <w:t>None</w:t>
+      </w:r>
+      <w:bookmarkStart w:id="179" w:name="STB09_Remedy"/>
+      <w:bookmarkEnd w:id="178"/>
       <w:r>
         <w:rPr>
           <w:b/>
           <w:color w:val="FF0000"/>
         </w:rPr>
-        <w:t>Does not meet</w:t>
-      </w:r>
-      <w:bookmarkEnd w:id="178"/>
-    </w:p>
-    <w:p>
-      <w:pPr>
-        <w:ind w:left="1560" w:hanging="1560"/>
-      </w:pPr>
-      <w:r>
-        <w:rPr>
-          <w:b/>
-        </w:rPr>
-        <w:t>Remedial Action:</w:t>
-      </w:r>
-      <w:r>
-        <w:rPr>
-          <w:b/>
-        </w:rPr>
-        <w:tab/>
-      </w:r>
-      <w:bookmarkStart w:id="179" w:name="STB09_NoRemedy"/>
-      <w:r>
-        <w:rPr>
-          <w:b/>
-          <w:color w:val="008000"/>
-        </w:rPr>
-        <w:t>None</w:t>
-      </w:r>
-      <w:bookmarkStart w:id="180" w:name="STB09_Remedy"/>
+        <w:t>Fix, priority 2</w:t>
+      </w:r>
       <w:bookmarkEnd w:id="179"/>
-      <w:r>
-        <w:rPr>
-          <w:b/>
-          <w:color w:val="FF0000"/>
-        </w:rPr>
-        <w:t>Fix, priority 2</w:t>
+    </w:p>
+    <w:p>
+      <w:pPr>
+        <w:ind w:left="1560" w:hanging="1560"/>
+      </w:pPr>
+      <w:r>
+        <w:rPr>
+          <w:b/>
+        </w:rPr>
+        <w:t>Evidence:</w:t>
+      </w:r>
+      <w:r>
+        <w:tab/>
+      </w:r>
+      <w:bookmarkStart w:id="180" w:name="STB09_Evidence"/>
+      <w:r>
+        <w:t>&lt;Supporting evidence&gt;</w:t>
       </w:r>
       <w:bookmarkEnd w:id="180"/>
-    </w:p>
-    <w:p>
-      <w:pPr>
-        <w:ind w:left="1560" w:hanging="1560"/>
-      </w:pPr>
-      <w:r>
-        <w:rPr>
-          <w:b/>
-        </w:rPr>
-        <w:t>Evidence:</w:t>
-      </w:r>
-      <w:r>
-        <w:tab/>
-      </w:r>
-      <w:bookmarkStart w:id="181" w:name="STB09_Evidence"/>
-      <w:r>
-        <w:t>&lt;Supporting evidence&gt;</w:t>
-      </w:r>
-      <w:bookmarkEnd w:id="181"/>
     </w:p>
     <w:p>
       <w:pPr>
@@ -7830,7 +7828,7 @@
         </w:rPr>
         <w:tab/>
       </w:r>
-      <w:bookmarkStart w:id="182" w:name="STB10_Meets"/>
+      <w:bookmarkStart w:id="181" w:name="STB10_Meets"/>
       <w:r>
         <w:rPr>
           <w:b/>
@@ -7838,70 +7836,70 @@
         </w:rPr>
         <w:t>Meets</w:t>
       </w:r>
-      <w:bookmarkStart w:id="183" w:name="STB10_DoesNotMeet"/>
+      <w:bookmarkStart w:id="182" w:name="STB10_DoesNotMeet"/>
+      <w:bookmarkEnd w:id="181"/>
+      <w:r>
+        <w:rPr>
+          <w:b/>
+          <w:color w:val="FF0000"/>
+        </w:rPr>
+        <w:t>Does not meet</w:t>
+      </w:r>
       <w:bookmarkEnd w:id="182"/>
+    </w:p>
+    <w:p>
+      <w:pPr>
+        <w:ind w:left="1560" w:hanging="1560"/>
+      </w:pPr>
+      <w:r>
+        <w:rPr>
+          <w:b/>
+        </w:rPr>
+        <w:t>Remedial Action:</w:t>
+      </w:r>
+      <w:r>
+        <w:rPr>
+          <w:b/>
+        </w:rPr>
+        <w:tab/>
+      </w:r>
+      <w:bookmarkStart w:id="183" w:name="STB10_NoRemedy"/>
+      <w:r>
+        <w:rPr>
+          <w:b/>
+          <w:color w:val="008000"/>
+        </w:rPr>
+        <w:t>None</w:t>
+      </w:r>
+      <w:bookmarkStart w:id="184" w:name="STB10_Remedy"/>
+      <w:bookmarkEnd w:id="183"/>
       <w:r>
         <w:rPr>
           <w:b/>
           <w:color w:val="FF0000"/>
         </w:rPr>
-        <w:t>Does not meet</w:t>
-      </w:r>
-      <w:bookmarkEnd w:id="183"/>
-    </w:p>
-    <w:p>
-      <w:pPr>
-        <w:ind w:left="1560" w:hanging="1560"/>
-      </w:pPr>
-      <w:r>
-        <w:rPr>
-          <w:b/>
-        </w:rPr>
-        <w:t>Remedial Action:</w:t>
-      </w:r>
-      <w:r>
-        <w:rPr>
-          <w:b/>
-        </w:rPr>
-        <w:tab/>
-      </w:r>
-      <w:bookmarkStart w:id="184" w:name="STB10_NoRemedy"/>
-      <w:r>
-        <w:rPr>
-          <w:b/>
-          <w:color w:val="008000"/>
-        </w:rPr>
-        <w:t>None</w:t>
-      </w:r>
-      <w:bookmarkStart w:id="185" w:name="STB10_Remedy"/>
+        <w:t>Fix, priority 2</w:t>
+      </w:r>
       <w:bookmarkEnd w:id="184"/>
-      <w:r>
-        <w:rPr>
-          <w:b/>
-          <w:color w:val="FF0000"/>
-        </w:rPr>
-        <w:t>Fix, priority 2</w:t>
+    </w:p>
+    <w:p>
+      <w:pPr>
+        <w:ind w:left="1560" w:hanging="1560"/>
+      </w:pPr>
+      <w:r>
+        <w:rPr>
+          <w:b/>
+        </w:rPr>
+        <w:t>Evidence:</w:t>
+      </w:r>
+      <w:r>
+        <w:tab/>
+      </w:r>
+      <w:bookmarkStart w:id="185" w:name="STB10_Evidence"/>
+      <w:r>
+        <w:t>&lt;Supporting evidence&gt;</w:t>
       </w:r>
       <w:bookmarkEnd w:id="185"/>
-    </w:p>
-    <w:p>
-      <w:pPr>
-        <w:ind w:left="1560" w:hanging="1560"/>
-      </w:pPr>
-      <w:r>
-        <w:rPr>
-          <w:b/>
-        </w:rPr>
-        <w:t>Evidence:</w:t>
-      </w:r>
-      <w:r>
-        <w:tab/>
-      </w:r>
-      <w:bookmarkStart w:id="186" w:name="STB10_Evidence"/>
-      <w:r>
-        <w:t>&lt;Supporting evidence&gt;</w:t>
-      </w:r>
-      <w:bookmarkEnd w:id="186"/>
     </w:p>
     <w:p>
       <w:pPr>
@@ -8036,7 +8034,7 @@
         </w:rPr>
         <w:tab/>
       </w:r>
-      <w:bookmarkStart w:id="187" w:name="STB11_Meets"/>
+      <w:bookmarkStart w:id="186" w:name="STB11_Meets"/>
       <w:r>
         <w:rPr>
           <w:b/>
@@ -8044,70 +8042,70 @@
         </w:rPr>
         <w:t>Meets</w:t>
       </w:r>
-      <w:bookmarkStart w:id="188" w:name="STB11_DoesNotMeet"/>
+      <w:bookmarkStart w:id="187" w:name="STB11_DoesNotMeet"/>
+      <w:bookmarkEnd w:id="186"/>
+      <w:r>
+        <w:rPr>
+          <w:b/>
+          <w:color w:val="FF0000"/>
+        </w:rPr>
+        <w:t>Does not meet</w:t>
+      </w:r>
       <w:bookmarkEnd w:id="187"/>
+    </w:p>
+    <w:p>
+      <w:pPr>
+        <w:ind w:left="1560" w:hanging="1560"/>
+      </w:pPr>
+      <w:r>
+        <w:rPr>
+          <w:b/>
+        </w:rPr>
+        <w:t>Remedial Action:</w:t>
+      </w:r>
+      <w:r>
+        <w:rPr>
+          <w:b/>
+        </w:rPr>
+        <w:tab/>
+      </w:r>
+      <w:bookmarkStart w:id="188" w:name="STB11_NoRemedy"/>
+      <w:r>
+        <w:rPr>
+          <w:b/>
+          <w:color w:val="008000"/>
+        </w:rPr>
+        <w:t>None</w:t>
+      </w:r>
+      <w:bookmarkStart w:id="189" w:name="STB11_Remedy"/>
+      <w:bookmarkEnd w:id="188"/>
       <w:r>
         <w:rPr>
           <w:b/>
           <w:color w:val="FF0000"/>
         </w:rPr>
-        <w:t>Does not meet</w:t>
-      </w:r>
-      <w:bookmarkEnd w:id="188"/>
-    </w:p>
-    <w:p>
-      <w:pPr>
-        <w:ind w:left="1560" w:hanging="1560"/>
-      </w:pPr>
-      <w:r>
-        <w:rPr>
-          <w:b/>
-        </w:rPr>
-        <w:t>Remedial Action:</w:t>
-      </w:r>
-      <w:r>
-        <w:rPr>
-          <w:b/>
-        </w:rPr>
-        <w:tab/>
-      </w:r>
-      <w:bookmarkStart w:id="189" w:name="STB11_NoRemedy"/>
-      <w:r>
-        <w:rPr>
-          <w:b/>
-          <w:color w:val="008000"/>
-        </w:rPr>
-        <w:t>None</w:t>
-      </w:r>
-      <w:bookmarkStart w:id="190" w:name="STB11_Remedy"/>
+        <w:t>Fix, priority 2</w:t>
+      </w:r>
       <w:bookmarkEnd w:id="189"/>
-      <w:r>
-        <w:rPr>
-          <w:b/>
-          <w:color w:val="FF0000"/>
-        </w:rPr>
-        <w:t>Fix, priority 2</w:t>
+    </w:p>
+    <w:p>
+      <w:pPr>
+        <w:ind w:left="1560" w:hanging="1560"/>
+      </w:pPr>
+      <w:r>
+        <w:rPr>
+          <w:b/>
+        </w:rPr>
+        <w:t>Evidence:</w:t>
+      </w:r>
+      <w:r>
+        <w:tab/>
+      </w:r>
+      <w:bookmarkStart w:id="190" w:name="STB11_Evidence"/>
+      <w:r>
+        <w:t>&lt;Supporting evidence&gt;</w:t>
       </w:r>
       <w:bookmarkEnd w:id="190"/>
-    </w:p>
-    <w:p>
-      <w:pPr>
-        <w:ind w:left="1560" w:hanging="1560"/>
-      </w:pPr>
-      <w:r>
-        <w:rPr>
-          <w:b/>
-        </w:rPr>
-        <w:t>Evidence:</w:t>
-      </w:r>
-      <w:r>
-        <w:tab/>
-      </w:r>
-      <w:bookmarkStart w:id="191" w:name="STB11_Evidence"/>
-      <w:r>
-        <w:t>&lt;Supporting evidence&gt;</w:t>
-      </w:r>
-      <w:bookmarkEnd w:id="191"/>
     </w:p>
     <w:p>
       <w:pPr>
@@ -8227,7 +8225,7 @@
         </w:rPr>
         <w:tab/>
       </w:r>
-      <w:bookmarkStart w:id="192" w:name="STB12_Meets"/>
+      <w:bookmarkStart w:id="191" w:name="STB12_Meets"/>
       <w:r>
         <w:rPr>
           <w:b/>
@@ -8235,70 +8233,70 @@
         </w:rPr>
         <w:t>Meets</w:t>
       </w:r>
-      <w:bookmarkStart w:id="193" w:name="STB12_DoesNotMeet"/>
+      <w:bookmarkStart w:id="192" w:name="STB12_DoesNotMeet"/>
+      <w:bookmarkEnd w:id="191"/>
+      <w:r>
+        <w:rPr>
+          <w:b/>
+          <w:color w:val="FF0000"/>
+        </w:rPr>
+        <w:t>Does not meet</w:t>
+      </w:r>
       <w:bookmarkEnd w:id="192"/>
+    </w:p>
+    <w:p>
+      <w:pPr>
+        <w:ind w:left="1560" w:hanging="1560"/>
+      </w:pPr>
+      <w:r>
+        <w:rPr>
+          <w:b/>
+        </w:rPr>
+        <w:t>Remedial Action:</w:t>
+      </w:r>
+      <w:r>
+        <w:rPr>
+          <w:b/>
+        </w:rPr>
+        <w:tab/>
+      </w:r>
+      <w:bookmarkStart w:id="193" w:name="STB12_NoRemedy"/>
+      <w:r>
+        <w:rPr>
+          <w:b/>
+          <w:color w:val="008000"/>
+        </w:rPr>
+        <w:t>None</w:t>
+      </w:r>
+      <w:bookmarkStart w:id="194" w:name="STB12_Remedy"/>
+      <w:bookmarkEnd w:id="193"/>
       <w:r>
         <w:rPr>
           <w:b/>
           <w:color w:val="FF0000"/>
         </w:rPr>
-        <w:t>Does not meet</w:t>
-      </w:r>
-      <w:bookmarkEnd w:id="193"/>
-    </w:p>
-    <w:p>
-      <w:pPr>
-        <w:ind w:left="1560" w:hanging="1560"/>
-      </w:pPr>
-      <w:r>
-        <w:rPr>
-          <w:b/>
-        </w:rPr>
-        <w:t>Remedial Action:</w:t>
-      </w:r>
-      <w:r>
-        <w:rPr>
-          <w:b/>
-        </w:rPr>
-        <w:tab/>
-      </w:r>
-      <w:bookmarkStart w:id="194" w:name="STB12_NoRemedy"/>
-      <w:r>
-        <w:rPr>
-          <w:b/>
-          <w:color w:val="008000"/>
-        </w:rPr>
-        <w:t>None</w:t>
-      </w:r>
-      <w:bookmarkStart w:id="195" w:name="STB12_Remedy"/>
+        <w:t>Fix, priority 2</w:t>
+      </w:r>
       <w:bookmarkEnd w:id="194"/>
-      <w:r>
-        <w:rPr>
-          <w:b/>
-          <w:color w:val="FF0000"/>
-        </w:rPr>
-        <w:t>Fix, priority 2</w:t>
+    </w:p>
+    <w:p>
+      <w:pPr>
+        <w:ind w:left="1560" w:hanging="1560"/>
+      </w:pPr>
+      <w:r>
+        <w:rPr>
+          <w:b/>
+        </w:rPr>
+        <w:t>Evidence:</w:t>
+      </w:r>
+      <w:r>
+        <w:tab/>
+      </w:r>
+      <w:bookmarkStart w:id="195" w:name="STB12_Evidence"/>
+      <w:r>
+        <w:t>&lt;Supporting evidence&gt;</w:t>
       </w:r>
       <w:bookmarkEnd w:id="195"/>
-    </w:p>
-    <w:p>
-      <w:pPr>
-        <w:ind w:left="1560" w:hanging="1560"/>
-      </w:pPr>
-      <w:r>
-        <w:rPr>
-          <w:b/>
-        </w:rPr>
-        <w:t>Evidence:</w:t>
-      </w:r>
-      <w:r>
-        <w:tab/>
-      </w:r>
-      <w:bookmarkStart w:id="196" w:name="STB12_Evidence"/>
-      <w:r>
-        <w:t>&lt;Supporting evidence&gt;</w:t>
-      </w:r>
-      <w:bookmarkEnd w:id="196"/>
     </w:p>
     <w:p>
       <w:pPr>
@@ -8394,7 +8392,7 @@
         </w:rPr>
         <w:tab/>
       </w:r>
-      <w:bookmarkStart w:id="197" w:name="STB13_Meets"/>
+      <w:bookmarkStart w:id="196" w:name="STB13_Meets"/>
       <w:r>
         <w:rPr>
           <w:b/>
@@ -8402,70 +8400,70 @@
         </w:rPr>
         <w:t>Meets</w:t>
       </w:r>
-      <w:bookmarkStart w:id="198" w:name="STB13_DoesNotMeet"/>
+      <w:bookmarkStart w:id="197" w:name="STB13_DoesNotMeet"/>
+      <w:bookmarkEnd w:id="196"/>
+      <w:r>
+        <w:rPr>
+          <w:b/>
+          <w:color w:val="FF0000"/>
+        </w:rPr>
+        <w:t>Does not meet</w:t>
+      </w:r>
       <w:bookmarkEnd w:id="197"/>
+    </w:p>
+    <w:p>
+      <w:pPr>
+        <w:ind w:left="1560" w:hanging="1560"/>
+      </w:pPr>
+      <w:r>
+        <w:rPr>
+          <w:b/>
+        </w:rPr>
+        <w:t>Remedial Action:</w:t>
+      </w:r>
+      <w:r>
+        <w:rPr>
+          <w:b/>
+        </w:rPr>
+        <w:tab/>
+      </w:r>
+      <w:bookmarkStart w:id="198" w:name="STB13_NoRemedy"/>
+      <w:r>
+        <w:rPr>
+          <w:b/>
+          <w:color w:val="008000"/>
+        </w:rPr>
+        <w:t>None</w:t>
+      </w:r>
+      <w:bookmarkStart w:id="199" w:name="STB13_Remedy"/>
+      <w:bookmarkEnd w:id="198"/>
       <w:r>
         <w:rPr>
           <w:b/>
           <w:color w:val="FF0000"/>
         </w:rPr>
-        <w:t>Does not meet</w:t>
-      </w:r>
-      <w:bookmarkEnd w:id="198"/>
-    </w:p>
-    <w:p>
-      <w:pPr>
-        <w:ind w:left="1560" w:hanging="1560"/>
-      </w:pPr>
-      <w:r>
-        <w:rPr>
-          <w:b/>
-        </w:rPr>
-        <w:t>Remedial Action:</w:t>
-      </w:r>
-      <w:r>
-        <w:rPr>
-          <w:b/>
-        </w:rPr>
-        <w:tab/>
-      </w:r>
-      <w:bookmarkStart w:id="199" w:name="STB13_NoRemedy"/>
-      <w:r>
-        <w:rPr>
-          <w:b/>
-          <w:color w:val="008000"/>
-        </w:rPr>
-        <w:t>None</w:t>
-      </w:r>
-      <w:bookmarkStart w:id="200" w:name="STB13_Remedy"/>
+        <w:t>Fix, priority 2</w:t>
+      </w:r>
       <w:bookmarkEnd w:id="199"/>
-      <w:r>
-        <w:rPr>
-          <w:b/>
-          <w:color w:val="FF0000"/>
-        </w:rPr>
-        <w:t>Fix, priority 2</w:t>
+    </w:p>
+    <w:p>
+      <w:pPr>
+        <w:ind w:left="1560" w:hanging="1560"/>
+      </w:pPr>
+      <w:r>
+        <w:rPr>
+          <w:b/>
+        </w:rPr>
+        <w:t>Evidence:</w:t>
+      </w:r>
+      <w:r>
+        <w:tab/>
+      </w:r>
+      <w:bookmarkStart w:id="200" w:name="STB13_Evidence"/>
+      <w:r>
+        <w:t>&lt;Supporting evidence&gt;</w:t>
       </w:r>
       <w:bookmarkEnd w:id="200"/>
-    </w:p>
-    <w:p>
-      <w:pPr>
-        <w:ind w:left="1560" w:hanging="1560"/>
-      </w:pPr>
-      <w:r>
-        <w:rPr>
-          <w:b/>
-        </w:rPr>
-        <w:t>Evidence:</w:t>
-      </w:r>
-      <w:r>
-        <w:tab/>
-      </w:r>
-      <w:bookmarkStart w:id="201" w:name="STB13_Evidence"/>
-      <w:r>
-        <w:t>&lt;Supporting evidence&gt;</w:t>
-      </w:r>
-      <w:bookmarkEnd w:id="201"/>
     </w:p>
     <w:p>
       <w:pPr>
@@ -8570,7 +8568,7 @@
         </w:rPr>
         <w:tab/>
       </w:r>
-      <w:bookmarkStart w:id="202" w:name="STB14_Meets"/>
+      <w:bookmarkStart w:id="201" w:name="STB14_Meets"/>
       <w:r>
         <w:rPr>
           <w:b/>
@@ -8578,70 +8576,70 @@
         </w:rPr>
         <w:t>Meets</w:t>
       </w:r>
-      <w:bookmarkStart w:id="203" w:name="STB14_DoesNotMeet"/>
+      <w:bookmarkStart w:id="202" w:name="STB14_DoesNotMeet"/>
+      <w:bookmarkEnd w:id="201"/>
+      <w:r>
+        <w:rPr>
+          <w:b/>
+          <w:color w:val="FF0000"/>
+        </w:rPr>
+        <w:t>Does not meet</w:t>
+      </w:r>
       <w:bookmarkEnd w:id="202"/>
+    </w:p>
+    <w:p>
+      <w:pPr>
+        <w:ind w:left="1560" w:hanging="1560"/>
+      </w:pPr>
+      <w:r>
+        <w:rPr>
+          <w:b/>
+        </w:rPr>
+        <w:t>Remedial Action:</w:t>
+      </w:r>
+      <w:r>
+        <w:rPr>
+          <w:b/>
+        </w:rPr>
+        <w:tab/>
+      </w:r>
+      <w:bookmarkStart w:id="203" w:name="STB14_NoRemedy"/>
+      <w:r>
+        <w:rPr>
+          <w:b/>
+          <w:color w:val="008000"/>
+        </w:rPr>
+        <w:t>None</w:t>
+      </w:r>
+      <w:bookmarkStart w:id="204" w:name="STB14_Remedy"/>
+      <w:bookmarkEnd w:id="203"/>
       <w:r>
         <w:rPr>
           <w:b/>
           <w:color w:val="FF0000"/>
         </w:rPr>
-        <w:t>Does not meet</w:t>
-      </w:r>
-      <w:bookmarkEnd w:id="203"/>
-    </w:p>
-    <w:p>
-      <w:pPr>
-        <w:ind w:left="1560" w:hanging="1560"/>
-      </w:pPr>
-      <w:r>
-        <w:rPr>
-          <w:b/>
-        </w:rPr>
-        <w:t>Remedial Action:</w:t>
-      </w:r>
-      <w:r>
-        <w:rPr>
-          <w:b/>
-        </w:rPr>
-        <w:tab/>
-      </w:r>
-      <w:bookmarkStart w:id="204" w:name="STB14_NoRemedy"/>
-      <w:r>
-        <w:rPr>
-          <w:b/>
-          <w:color w:val="008000"/>
-        </w:rPr>
-        <w:t>None</w:t>
-      </w:r>
-      <w:bookmarkStart w:id="205" w:name="STB14_Remedy"/>
+        <w:t>Fix, priority 2</w:t>
+      </w:r>
       <w:bookmarkEnd w:id="204"/>
-      <w:r>
-        <w:rPr>
-          <w:b/>
-          <w:color w:val="FF0000"/>
-        </w:rPr>
-        <w:t>Fix, priority 2</w:t>
+    </w:p>
+    <w:p>
+      <w:pPr>
+        <w:ind w:left="1560" w:hanging="1560"/>
+      </w:pPr>
+      <w:r>
+        <w:rPr>
+          <w:b/>
+        </w:rPr>
+        <w:t>Evidence:</w:t>
+      </w:r>
+      <w:r>
+        <w:tab/>
+      </w:r>
+      <w:bookmarkStart w:id="205" w:name="STB14_Evidence"/>
+      <w:r>
+        <w:t>&lt;Supporting evidence&gt;</w:t>
       </w:r>
       <w:bookmarkEnd w:id="205"/>
-    </w:p>
-    <w:p>
-      <w:pPr>
-        <w:ind w:left="1560" w:hanging="1560"/>
-      </w:pPr>
-      <w:r>
-        <w:rPr>
-          <w:b/>
-        </w:rPr>
-        <w:t>Evidence:</w:t>
-      </w:r>
-      <w:r>
-        <w:tab/>
-      </w:r>
-      <w:bookmarkStart w:id="206" w:name="STB14_Evidence"/>
-      <w:r>
-        <w:t>&lt;Supporting evidence&gt;</w:t>
-      </w:r>
-      <w:bookmarkEnd w:id="206"/>
     </w:p>
     <w:p>
       <w:pPr>
@@ -8746,7 +8744,7 @@
         </w:rPr>
         <w:tab/>
       </w:r>
-      <w:bookmarkStart w:id="207" w:name="STB15_Meets"/>
+      <w:bookmarkStart w:id="206" w:name="STB15_Meets"/>
       <w:r>
         <w:rPr>
           <w:b/>
@@ -8754,70 +8752,70 @@
         </w:rPr>
         <w:t>Meets</w:t>
       </w:r>
-      <w:bookmarkStart w:id="208" w:name="STB15_DoesNotMeet"/>
+      <w:bookmarkStart w:id="207" w:name="STB15_DoesNotMeet"/>
+      <w:bookmarkEnd w:id="206"/>
+      <w:r>
+        <w:rPr>
+          <w:b/>
+          <w:color w:val="FF0000"/>
+        </w:rPr>
+        <w:t>Does not meet</w:t>
+      </w:r>
       <w:bookmarkEnd w:id="207"/>
+    </w:p>
+    <w:p>
+      <w:pPr>
+        <w:ind w:left="1560" w:hanging="1560"/>
+      </w:pPr>
+      <w:r>
+        <w:rPr>
+          <w:b/>
+        </w:rPr>
+        <w:t>Remedial Action:</w:t>
+      </w:r>
+      <w:r>
+        <w:rPr>
+          <w:b/>
+        </w:rPr>
+        <w:tab/>
+      </w:r>
+      <w:bookmarkStart w:id="208" w:name="STB15_NoRemedy"/>
+      <w:r>
+        <w:rPr>
+          <w:b/>
+          <w:color w:val="008000"/>
+        </w:rPr>
+        <w:t>None</w:t>
+      </w:r>
+      <w:bookmarkStart w:id="209" w:name="STB15_Remedy"/>
+      <w:bookmarkEnd w:id="208"/>
       <w:r>
         <w:rPr>
           <w:b/>
           <w:color w:val="FF0000"/>
         </w:rPr>
-        <w:t>Does not meet</w:t>
-      </w:r>
-      <w:bookmarkEnd w:id="208"/>
-    </w:p>
-    <w:p>
-      <w:pPr>
-        <w:ind w:left="1560" w:hanging="1560"/>
-      </w:pPr>
-      <w:r>
-        <w:rPr>
-          <w:b/>
-        </w:rPr>
-        <w:t>Remedial Action:</w:t>
-      </w:r>
-      <w:r>
-        <w:rPr>
-          <w:b/>
-        </w:rPr>
-        <w:tab/>
-      </w:r>
-      <w:bookmarkStart w:id="209" w:name="STB15_NoRemedy"/>
-      <w:r>
-        <w:rPr>
-          <w:b/>
-          <w:color w:val="008000"/>
-        </w:rPr>
-        <w:t>None</w:t>
-      </w:r>
-      <w:bookmarkStart w:id="210" w:name="STB15_Remedy"/>
+        <w:t>Fix, priority 2</w:t>
+      </w:r>
       <w:bookmarkEnd w:id="209"/>
-      <w:r>
-        <w:rPr>
-          <w:b/>
-          <w:color w:val="FF0000"/>
-        </w:rPr>
-        <w:t>Fix, priority 2</w:t>
+    </w:p>
+    <w:p>
+      <w:pPr>
+        <w:ind w:left="1560" w:hanging="1560"/>
+      </w:pPr>
+      <w:r>
+        <w:rPr>
+          <w:b/>
+        </w:rPr>
+        <w:t>Evidence:</w:t>
+      </w:r>
+      <w:r>
+        <w:tab/>
+      </w:r>
+      <w:bookmarkStart w:id="210" w:name="STB15_Evidence"/>
+      <w:r>
+        <w:t>&lt;Supporting evidence&gt;</w:t>
       </w:r>
       <w:bookmarkEnd w:id="210"/>
-    </w:p>
-    <w:p>
-      <w:pPr>
-        <w:ind w:left="1560" w:hanging="1560"/>
-      </w:pPr>
-      <w:r>
-        <w:rPr>
-          <w:b/>
-        </w:rPr>
-        <w:t>Evidence:</w:t>
-      </w:r>
-      <w:r>
-        <w:tab/>
-      </w:r>
-      <w:bookmarkStart w:id="211" w:name="STB15_Evidence"/>
-      <w:r>
-        <w:t>&lt;Supporting evidence&gt;</w:t>
-      </w:r>
-      <w:bookmarkEnd w:id="211"/>
     </w:p>
     <w:p>
       <w:pPr>
@@ -8925,7 +8923,7 @@
         </w:rPr>
         <w:tab/>
       </w:r>
-      <w:bookmarkStart w:id="212" w:name="STB16_Meets"/>
+      <w:bookmarkStart w:id="211" w:name="STB16_Meets"/>
       <w:r>
         <w:rPr>
           <w:b/>
@@ -8933,70 +8931,70 @@
         </w:rPr>
         <w:t>Meets</w:t>
       </w:r>
-      <w:bookmarkStart w:id="213" w:name="STB16_DoesNotMeet"/>
+      <w:bookmarkStart w:id="212" w:name="STB16_DoesNotMeet"/>
+      <w:bookmarkEnd w:id="211"/>
+      <w:r>
+        <w:rPr>
+          <w:b/>
+          <w:color w:val="FF0000"/>
+        </w:rPr>
+        <w:t>Does not meet</w:t>
+      </w:r>
       <w:bookmarkEnd w:id="212"/>
+    </w:p>
+    <w:p>
+      <w:pPr>
+        <w:ind w:left="1560" w:hanging="1560"/>
+      </w:pPr>
+      <w:r>
+        <w:rPr>
+          <w:b/>
+        </w:rPr>
+        <w:t>Remedial Action:</w:t>
+      </w:r>
+      <w:r>
+        <w:rPr>
+          <w:b/>
+        </w:rPr>
+        <w:tab/>
+      </w:r>
+      <w:bookmarkStart w:id="213" w:name="STB16_NoRemedy"/>
+      <w:r>
+        <w:rPr>
+          <w:b/>
+          <w:color w:val="008000"/>
+        </w:rPr>
+        <w:t>None</w:t>
+      </w:r>
+      <w:bookmarkStart w:id="214" w:name="STB16_Remedy"/>
+      <w:bookmarkEnd w:id="213"/>
       <w:r>
         <w:rPr>
           <w:b/>
           <w:color w:val="FF0000"/>
         </w:rPr>
-        <w:t>Does not meet</w:t>
-      </w:r>
-      <w:bookmarkEnd w:id="213"/>
-    </w:p>
-    <w:p>
-      <w:pPr>
-        <w:ind w:left="1560" w:hanging="1560"/>
-      </w:pPr>
-      <w:r>
-        <w:rPr>
-          <w:b/>
-        </w:rPr>
-        <w:t>Remedial Action:</w:t>
-      </w:r>
-      <w:r>
-        <w:rPr>
-          <w:b/>
-        </w:rPr>
-        <w:tab/>
-      </w:r>
-      <w:bookmarkStart w:id="214" w:name="STB16_NoRemedy"/>
-      <w:r>
-        <w:rPr>
-          <w:b/>
-          <w:color w:val="008000"/>
-        </w:rPr>
-        <w:t>None</w:t>
-      </w:r>
-      <w:bookmarkStart w:id="215" w:name="STB16_Remedy"/>
+        <w:t>Fix, priority 2</w:t>
+      </w:r>
       <w:bookmarkEnd w:id="214"/>
-      <w:r>
-        <w:rPr>
-          <w:b/>
-          <w:color w:val="FF0000"/>
-        </w:rPr>
-        <w:t>Fix, priority 2</w:t>
+    </w:p>
+    <w:p>
+      <w:pPr>
+        <w:ind w:left="1560" w:hanging="1560"/>
+      </w:pPr>
+      <w:r>
+        <w:rPr>
+          <w:b/>
+        </w:rPr>
+        <w:t>Evidence:</w:t>
+      </w:r>
+      <w:r>
+        <w:tab/>
+      </w:r>
+      <w:bookmarkStart w:id="215" w:name="STB16_Evidence"/>
+      <w:r>
+        <w:t>&lt;Supporting evidence&gt;</w:t>
       </w:r>
       <w:bookmarkEnd w:id="215"/>
-    </w:p>
-    <w:p>
-      <w:pPr>
-        <w:ind w:left="1560" w:hanging="1560"/>
-      </w:pPr>
-      <w:r>
-        <w:rPr>
-          <w:b/>
-        </w:rPr>
-        <w:t>Evidence:</w:t>
-      </w:r>
-      <w:r>
-        <w:tab/>
-      </w:r>
-      <w:bookmarkStart w:id="216" w:name="STB16_Evidence"/>
-      <w:r>
-        <w:t>&lt;Supporting evidence&gt;</w:t>
-      </w:r>
-      <w:bookmarkEnd w:id="216"/>
     </w:p>
     <w:p>
       <w:pPr>
@@ -9140,7 +9138,7 @@
         </w:rPr>
         <w:tab/>
       </w:r>
-      <w:bookmarkStart w:id="217" w:name="STB17_Meets"/>
+      <w:bookmarkStart w:id="216" w:name="STB17_Meets"/>
       <w:r>
         <w:rPr>
           <w:b/>
@@ -9148,70 +9146,70 @@
         </w:rPr>
         <w:t>Meets</w:t>
       </w:r>
-      <w:bookmarkStart w:id="218" w:name="STB17_DoesNotMeet"/>
+      <w:bookmarkStart w:id="217" w:name="STB17_DoesNotMeet"/>
+      <w:bookmarkEnd w:id="216"/>
+      <w:r>
+        <w:rPr>
+          <w:b/>
+          <w:color w:val="FF0000"/>
+        </w:rPr>
+        <w:t>Does not meet</w:t>
+      </w:r>
       <w:bookmarkEnd w:id="217"/>
+    </w:p>
+    <w:p>
+      <w:pPr>
+        <w:ind w:left="1560" w:hanging="1560"/>
+      </w:pPr>
+      <w:r>
+        <w:rPr>
+          <w:b/>
+        </w:rPr>
+        <w:t>Remedial Action:</w:t>
+      </w:r>
+      <w:r>
+        <w:rPr>
+          <w:b/>
+        </w:rPr>
+        <w:tab/>
+      </w:r>
+      <w:bookmarkStart w:id="218" w:name="STB17_NoRemedy"/>
+      <w:r>
+        <w:rPr>
+          <w:b/>
+          <w:color w:val="008000"/>
+        </w:rPr>
+        <w:t>None</w:t>
+      </w:r>
+      <w:bookmarkStart w:id="219" w:name="STB17_Remedy"/>
+      <w:bookmarkEnd w:id="218"/>
       <w:r>
         <w:rPr>
           <w:b/>
           <w:color w:val="FF0000"/>
         </w:rPr>
-        <w:t>Does not meet</w:t>
-      </w:r>
-      <w:bookmarkEnd w:id="218"/>
-    </w:p>
-    <w:p>
-      <w:pPr>
-        <w:ind w:left="1560" w:hanging="1560"/>
-      </w:pPr>
-      <w:r>
-        <w:rPr>
-          <w:b/>
-        </w:rPr>
-        <w:t>Remedial Action:</w:t>
-      </w:r>
-      <w:r>
-        <w:rPr>
-          <w:b/>
-        </w:rPr>
-        <w:tab/>
-      </w:r>
-      <w:bookmarkStart w:id="219" w:name="STB17_NoRemedy"/>
-      <w:r>
-        <w:rPr>
-          <w:b/>
-          <w:color w:val="008000"/>
-        </w:rPr>
-        <w:t>None</w:t>
-      </w:r>
-      <w:bookmarkStart w:id="220" w:name="STB17_Remedy"/>
+        <w:t>Must fix</w:t>
+      </w:r>
       <w:bookmarkEnd w:id="219"/>
-      <w:r>
-        <w:rPr>
-          <w:b/>
-          <w:color w:val="FF0000"/>
-        </w:rPr>
-        <w:t>Must fix</w:t>
+    </w:p>
+    <w:p>
+      <w:pPr>
+        <w:ind w:left="1560" w:hanging="1560"/>
+      </w:pPr>
+      <w:r>
+        <w:rPr>
+          <w:b/>
+        </w:rPr>
+        <w:t>Evidence:</w:t>
+      </w:r>
+      <w:r>
+        <w:tab/>
+      </w:r>
+      <w:bookmarkStart w:id="220" w:name="STB17_Evidence"/>
+      <w:r>
+        <w:t>&lt;Supporting evidence&gt;</w:t>
       </w:r>
       <w:bookmarkEnd w:id="220"/>
-    </w:p>
-    <w:p>
-      <w:pPr>
-        <w:ind w:left="1560" w:hanging="1560"/>
-      </w:pPr>
-      <w:r>
-        <w:rPr>
-          <w:b/>
-        </w:rPr>
-        <w:t>Evidence:</w:t>
-      </w:r>
-      <w:r>
-        <w:tab/>
-      </w:r>
-      <w:bookmarkStart w:id="221" w:name="STB17_Evidence"/>
-      <w:r>
-        <w:t>&lt;Supporting evidence&gt;</w:t>
-      </w:r>
-      <w:bookmarkEnd w:id="221"/>
     </w:p>
     <w:p>
       <w:pPr>
@@ -9327,7 +9325,7 @@
         </w:rPr>
         <w:tab/>
       </w:r>
-      <w:bookmarkStart w:id="222" w:name="STB18_Meets"/>
+      <w:bookmarkStart w:id="221" w:name="STB18_Meets"/>
       <w:r>
         <w:rPr>
           <w:b/>
@@ -9335,70 +9333,70 @@
         </w:rPr>
         <w:t>Meets</w:t>
       </w:r>
-      <w:bookmarkStart w:id="223" w:name="STB18_DoesNotMeet"/>
+      <w:bookmarkStart w:id="222" w:name="STB18_DoesNotMeet"/>
+      <w:bookmarkEnd w:id="221"/>
+      <w:r>
+        <w:rPr>
+          <w:b/>
+          <w:color w:val="FF0000"/>
+        </w:rPr>
+        <w:t>Does not meet</w:t>
+      </w:r>
       <w:bookmarkEnd w:id="222"/>
-      <w:r>
-        <w:rPr>
-          <w:b/>
-          <w:color w:val="FF0000"/>
-        </w:rPr>
-        <w:t>Does not meet</w:t>
-      </w:r>
+    </w:p>
+    <w:p>
+      <w:pPr>
+        <w:ind w:left="1560" w:hanging="1560"/>
+      </w:pPr>
+      <w:r>
+        <w:rPr>
+          <w:b/>
+        </w:rPr>
+        <w:t>Remedial Action:</w:t>
+      </w:r>
+      <w:r>
+        <w:rPr>
+          <w:b/>
+        </w:rPr>
+        <w:tab/>
+      </w:r>
+      <w:bookmarkStart w:id="223" w:name="STB18_NoRemedy"/>
+      <w:r>
+        <w:rPr>
+          <w:b/>
+          <w:color w:val="008000"/>
+        </w:rPr>
+        <w:t>None</w:t>
+      </w:r>
+      <w:bookmarkStart w:id="224" w:name="STB18_Remedy"/>
       <w:bookmarkEnd w:id="223"/>
-    </w:p>
-    <w:p>
-      <w:pPr>
-        <w:ind w:left="1560" w:hanging="1560"/>
-      </w:pPr>
-      <w:r>
-        <w:rPr>
-          <w:b/>
-        </w:rPr>
-        <w:t>Remedial Action:</w:t>
-      </w:r>
-      <w:r>
-        <w:rPr>
-          <w:b/>
-        </w:rPr>
-        <w:tab/>
-      </w:r>
-      <w:bookmarkStart w:id="224" w:name="STB18_NoRemedy"/>
-      <w:r>
-        <w:rPr>
-          <w:b/>
-          <w:color w:val="008000"/>
-        </w:rPr>
-        <w:t>None</w:t>
-      </w:r>
-      <w:bookmarkStart w:id="225" w:name="STB18_Remedy"/>
+      <w:r>
+        <w:rPr>
+          <w:b/>
+          <w:color w:val="FF6600"/>
+        </w:rPr>
+        <w:t>Fix, priority 3</w:t>
+      </w:r>
       <w:bookmarkEnd w:id="224"/>
-      <w:r>
-        <w:rPr>
-          <w:b/>
-          <w:color w:val="FF6600"/>
-        </w:rPr>
-        <w:t>Fix, priority 3</w:t>
+    </w:p>
+    <w:p>
+      <w:pPr>
+        <w:ind w:left="1560" w:hanging="1560"/>
+      </w:pPr>
+      <w:r>
+        <w:rPr>
+          <w:b/>
+        </w:rPr>
+        <w:t>Evidence:</w:t>
+      </w:r>
+      <w:r>
+        <w:tab/>
+      </w:r>
+      <w:bookmarkStart w:id="225" w:name="STB18_Evidence"/>
+      <w:r>
+        <w:t>&lt;Supporting evidence&gt;</w:t>
       </w:r>
       <w:bookmarkEnd w:id="225"/>
-    </w:p>
-    <w:p>
-      <w:pPr>
-        <w:ind w:left="1560" w:hanging="1560"/>
-      </w:pPr>
-      <w:r>
-        <w:rPr>
-          <w:b/>
-        </w:rPr>
-        <w:t>Evidence:</w:t>
-      </w:r>
-      <w:r>
-        <w:tab/>
-      </w:r>
-      <w:bookmarkStart w:id="226" w:name="STB18_Evidence"/>
-      <w:r>
-        <w:t>&lt;Supporting evidence&gt;</w:t>
-      </w:r>
-      <w:bookmarkEnd w:id="226"/>
     </w:p>
     <w:p>
       <w:pPr>
@@ -9490,7 +9488,7 @@
         </w:rPr>
         <w:tab/>
       </w:r>
-      <w:bookmarkStart w:id="227" w:name="STB19_Meets"/>
+      <w:bookmarkStart w:id="226" w:name="STB19_Meets"/>
       <w:r>
         <w:rPr>
           <w:b/>
@@ -9498,70 +9496,70 @@
         </w:rPr>
         <w:t>Meets</w:t>
       </w:r>
-      <w:bookmarkStart w:id="228" w:name="STB19_DoesNotMeet"/>
+      <w:bookmarkStart w:id="227" w:name="STB19_DoesNotMeet"/>
+      <w:bookmarkEnd w:id="226"/>
+      <w:r>
+        <w:rPr>
+          <w:b/>
+          <w:color w:val="FF0000"/>
+        </w:rPr>
+        <w:t>Does not meet</w:t>
+      </w:r>
       <w:bookmarkEnd w:id="227"/>
+    </w:p>
+    <w:p>
+      <w:pPr>
+        <w:ind w:left="1560" w:hanging="1560"/>
+      </w:pPr>
+      <w:r>
+        <w:rPr>
+          <w:b/>
+        </w:rPr>
+        <w:t>Remedial Action:</w:t>
+      </w:r>
+      <w:r>
+        <w:rPr>
+          <w:b/>
+        </w:rPr>
+        <w:tab/>
+      </w:r>
+      <w:bookmarkStart w:id="228" w:name="STB19_NoRemedy"/>
+      <w:r>
+        <w:rPr>
+          <w:b/>
+          <w:color w:val="008000"/>
+        </w:rPr>
+        <w:t>None</w:t>
+      </w:r>
+      <w:bookmarkStart w:id="229" w:name="STB19_Remedy"/>
+      <w:bookmarkEnd w:id="228"/>
       <w:r>
         <w:rPr>
           <w:b/>
           <w:color w:val="FF0000"/>
         </w:rPr>
-        <w:t>Does not meet</w:t>
-      </w:r>
-      <w:bookmarkEnd w:id="228"/>
-    </w:p>
-    <w:p>
-      <w:pPr>
-        <w:ind w:left="1560" w:hanging="1560"/>
-      </w:pPr>
-      <w:r>
-        <w:rPr>
-          <w:b/>
-        </w:rPr>
-        <w:t>Remedial Action:</w:t>
-      </w:r>
-      <w:r>
-        <w:rPr>
-          <w:b/>
-        </w:rPr>
-        <w:tab/>
-      </w:r>
-      <w:bookmarkStart w:id="229" w:name="STB19_NoRemedy"/>
-      <w:r>
-        <w:rPr>
-          <w:b/>
-          <w:color w:val="008000"/>
-        </w:rPr>
-        <w:t>None</w:t>
-      </w:r>
-      <w:bookmarkStart w:id="230" w:name="STB19_Remedy"/>
+        <w:t>Must fix</w:t>
+      </w:r>
       <w:bookmarkEnd w:id="229"/>
-      <w:r>
-        <w:rPr>
-          <w:b/>
-          <w:color w:val="FF0000"/>
-        </w:rPr>
-        <w:t>Must fix</w:t>
+    </w:p>
+    <w:p>
+      <w:pPr>
+        <w:ind w:left="1560" w:hanging="1560"/>
+      </w:pPr>
+      <w:r>
+        <w:rPr>
+          <w:b/>
+        </w:rPr>
+        <w:t>Evidence:</w:t>
+      </w:r>
+      <w:r>
+        <w:tab/>
+      </w:r>
+      <w:bookmarkStart w:id="230" w:name="STB19_Evidence"/>
+      <w:r>
+        <w:t>&lt;Supporting evidence&gt;</w:t>
       </w:r>
       <w:bookmarkEnd w:id="230"/>
-    </w:p>
-    <w:p>
-      <w:pPr>
-        <w:ind w:left="1560" w:hanging="1560"/>
-      </w:pPr>
-      <w:r>
-        <w:rPr>
-          <w:b/>
-        </w:rPr>
-        <w:t>Evidence:</w:t>
-      </w:r>
-      <w:r>
-        <w:tab/>
-      </w:r>
-      <w:bookmarkStart w:id="231" w:name="STB19_Evidence"/>
-      <w:r>
-        <w:t>&lt;Supporting evidence&gt;</w:t>
-      </w:r>
-      <w:bookmarkEnd w:id="231"/>
     </w:p>
     <w:p>
       <w:pPr>
@@ -9671,7 +9669,7 @@
         </w:rPr>
         <w:tab/>
       </w:r>
-      <w:bookmarkStart w:id="232" w:name="STB20_Meets"/>
+      <w:bookmarkStart w:id="231" w:name="STB20_Meets"/>
       <w:r>
         <w:rPr>
           <w:b/>
@@ -9679,77 +9677,77 @@
         </w:rPr>
         <w:t>Meets</w:t>
       </w:r>
-      <w:bookmarkStart w:id="233" w:name="STB20_DoesNotMeet"/>
+      <w:bookmarkStart w:id="232" w:name="STB20_DoesNotMeet"/>
+      <w:bookmarkEnd w:id="231"/>
+      <w:r>
+        <w:rPr>
+          <w:b/>
+          <w:color w:val="FF0000"/>
+        </w:rPr>
+        <w:t>Does not meet</w:t>
+      </w:r>
       <w:bookmarkEnd w:id="232"/>
-      <w:r>
-        <w:rPr>
-          <w:b/>
-          <w:color w:val="FF0000"/>
-        </w:rPr>
-        <w:t>Does not meet</w:t>
-      </w:r>
+    </w:p>
+    <w:p>
+      <w:pPr>
+        <w:ind w:left="1560" w:hanging="1560"/>
+      </w:pPr>
+      <w:r>
+        <w:rPr>
+          <w:b/>
+        </w:rPr>
+        <w:t>Remedial Action:</w:t>
+      </w:r>
+      <w:r>
+        <w:rPr>
+          <w:b/>
+        </w:rPr>
+        <w:tab/>
+      </w:r>
+      <w:bookmarkStart w:id="233" w:name="STB20_NoRemedy"/>
+      <w:r>
+        <w:rPr>
+          <w:b/>
+          <w:color w:val="008000"/>
+        </w:rPr>
+        <w:t>None</w:t>
+      </w:r>
+      <w:bookmarkStart w:id="234" w:name="STB20_Remedy"/>
       <w:bookmarkEnd w:id="233"/>
-    </w:p>
-    <w:p>
-      <w:pPr>
-        <w:ind w:left="1560" w:hanging="1560"/>
-      </w:pPr>
-      <w:r>
-        <w:rPr>
-          <w:b/>
-        </w:rPr>
-        <w:t>Remedial Action:</w:t>
-      </w:r>
-      <w:r>
-        <w:rPr>
-          <w:b/>
-        </w:rPr>
-        <w:tab/>
-      </w:r>
-      <w:bookmarkStart w:id="234" w:name="STB20_NoRemedy"/>
-      <w:r>
-        <w:rPr>
-          <w:b/>
-          <w:color w:val="008000"/>
-        </w:rPr>
-        <w:t>None</w:t>
-      </w:r>
-      <w:bookmarkStart w:id="235" w:name="STB20_Remedy"/>
+      <w:r>
+        <w:rPr>
+          <w:b/>
+          <w:color w:val="FF6600"/>
+        </w:rPr>
+        <w:t>Fix</w:t>
+      </w:r>
+      <w:r>
+        <w:rPr>
+          <w:b/>
+          <w:color w:val="FF6600"/>
+        </w:rPr>
+        <w:t xml:space="preserve"> opportunistically</w:t>
+      </w:r>
       <w:bookmarkEnd w:id="234"/>
-      <w:r>
-        <w:rPr>
-          <w:b/>
-          <w:color w:val="FF6600"/>
-        </w:rPr>
-        <w:t>Fix</w:t>
-      </w:r>
-      <w:r>
-        <w:rPr>
-          <w:b/>
-          <w:color w:val="FF6600"/>
-        </w:rPr>
-        <w:t xml:space="preserve"> opportunistically</w:t>
+    </w:p>
+    <w:p>
+      <w:pPr>
+        <w:ind w:left="1560" w:hanging="1560"/>
+      </w:pPr>
+      <w:r>
+        <w:rPr>
+          <w:b/>
+        </w:rPr>
+        <w:t>Evidence:</w:t>
+      </w:r>
+      <w:r>
+        <w:tab/>
+      </w:r>
+      <w:bookmarkStart w:id="235" w:name="STB20_Evidence"/>
+      <w:r>
+        <w:t>&lt;Supporting evidence&gt;</w:t>
       </w:r>
       <w:bookmarkEnd w:id="235"/>
-    </w:p>
-    <w:p>
-      <w:pPr>
-        <w:ind w:left="1560" w:hanging="1560"/>
-      </w:pPr>
-      <w:r>
-        <w:rPr>
-          <w:b/>
-        </w:rPr>
-        <w:t>Evidence:</w:t>
-      </w:r>
-      <w:r>
-        <w:tab/>
-      </w:r>
-      <w:bookmarkStart w:id="236" w:name="STB20_Evidence"/>
-      <w:r>
-        <w:t>&lt;Supporting evidence&gt;</w:t>
-      </w:r>
-      <w:bookmarkEnd w:id="236"/>
     </w:p>
     <w:p>
       <w:pPr>
@@ -9891,7 +9889,7 @@
         </w:rPr>
         <w:tab/>
       </w:r>
-      <w:bookmarkStart w:id="237" w:name="STB21_Meets"/>
+      <w:bookmarkStart w:id="236" w:name="STB21_Meets"/>
       <w:r>
         <w:rPr>
           <w:b/>
@@ -9899,16 +9897,173 @@
         </w:rPr>
         <w:t>Meets</w:t>
       </w:r>
-      <w:bookmarkStart w:id="238" w:name="STB21_DoesNotMeet"/>
+      <w:bookmarkStart w:id="237" w:name="STB21_DoesNotMeet"/>
+      <w:bookmarkEnd w:id="236"/>
+      <w:r>
+        <w:rPr>
+          <w:b/>
+          <w:color w:val="FF0000"/>
+        </w:rPr>
+        <w:t>Does not meet</w:t>
+      </w:r>
       <w:bookmarkEnd w:id="237"/>
+    </w:p>
+    <w:p>
+      <w:pPr>
+        <w:ind w:left="1560" w:hanging="1560"/>
+      </w:pPr>
+      <w:r>
+        <w:rPr>
+          <w:b/>
+        </w:rPr>
+        <w:t>Remedial Action:</w:t>
+      </w:r>
+      <w:r>
+        <w:rPr>
+          <w:b/>
+        </w:rPr>
+        <w:tab/>
+      </w:r>
+      <w:bookmarkStart w:id="238" w:name="STB21_NoRemedy"/>
+      <w:r>
+        <w:rPr>
+          <w:b/>
+          <w:color w:val="008000"/>
+        </w:rPr>
+        <w:t>None</w:t>
+      </w:r>
+      <w:bookmarkStart w:id="239" w:name="STB21_Remedy"/>
+      <w:bookmarkEnd w:id="238"/>
       <w:r>
         <w:rPr>
           <w:b/>
           <w:color w:val="FF0000"/>
         </w:rPr>
+        <w:t>Must fix</w:t>
+      </w:r>
+      <w:bookmarkEnd w:id="239"/>
+    </w:p>
+    <w:p>
+      <w:pPr>
+        <w:ind w:left="1560" w:hanging="1560"/>
+      </w:pPr>
+      <w:r>
+        <w:rPr>
+          <w:b/>
+        </w:rPr>
+        <w:t>Evidence:</w:t>
+      </w:r>
+      <w:r>
+        <w:tab/>
+      </w:r>
+      <w:bookmarkStart w:id="240" w:name="STB21_Evidence"/>
+      <w:r>
+        <w:t>&lt;Supporting evidence&gt;</w:t>
+      </w:r>
+      <w:bookmarkEnd w:id="240"/>
+    </w:p>
+    <w:p>
+      <w:pPr>
+        <w:ind w:left="1560" w:hanging="1560"/>
+      </w:pPr>
+      <w:r>
+        <w:rPr>
+          <w:b/>
+        </w:rPr>
+        <w:t>Notes:</w:t>
+      </w:r>
+      <w:r>
+        <w:tab/>
+        <w:t>&lt;Any other notes&gt;</w:t>
+      </w:r>
+    </w:p>
+    <w:p>
+      <w:pPr>
+        <w:pStyle w:val="Heading3"/>
+      </w:pPr>
+      <w:r>
+        <w:t xml:space="preserve">STB22 </w:t>
+      </w:r>
+      <w:r>
+        <w:t>–</w:t>
+      </w:r>
+      <w:r>
+        <w:rPr>
+          <w:bCs/>
+          <w:lang w:val="en-AU"/>
+        </w:rPr>
+        <w:t xml:space="preserve"> Minimise use of ThreadLocals</w:t>
+      </w:r>
+    </w:p>
+    <w:p>
+      <w:pPr>
+        <w:ind w:left="1560" w:hanging="1560"/>
+      </w:pPr>
+      <w:r>
+        <w:rPr>
+          <w:b/>
+        </w:rPr>
+        <w:t>Description:</w:t>
+      </w:r>
+      <w:r>
+        <w:tab/>
+      </w:r>
+      <w:r>
+        <w:t>It is generally safer and easier to let Alfresco manage execution on its own various thread pools.  There are cases where threads make sense (e.g. PERF01), however they should be used judiciously.</w:t>
+      </w:r>
+    </w:p>
+    <w:p>
+      <w:pPr>
+        <w:ind w:left="1560" w:hanging="1560"/>
+      </w:pPr>
+      <w:r>
+        <w:rPr>
+          <w:b/>
+        </w:rPr>
+        <w:t>Applies to:</w:t>
+      </w:r>
+      <w:r>
+        <w:tab/>
+        <w:t>Repo, Share</w:t>
+      </w:r>
+    </w:p>
+    <w:p>
+      <w:pPr>
+        <w:ind w:left="1560" w:hanging="1560"/>
+        <w:rPr>
+          <w:b/>
+        </w:rPr>
+      </w:pPr>
+      <w:r>
+        <w:rPr>
+          <w:b/>
+        </w:rPr>
+        <w:t>Result:</w:t>
+      </w:r>
+      <w:r>
+        <w:rPr>
+          <w:b/>
+        </w:rPr>
+        <w:tab/>
+      </w:r>
+      <w:bookmarkStart w:id="241" w:name="STB22_Meets"/>
+      <w:r>
+        <w:rPr>
+          <w:b/>
+          <w:color w:val="008000"/>
+        </w:rPr>
+        <w:t>Meets</w:t>
+      </w:r>
+      <w:bookmarkStart w:id="242" w:name="STB22_DoesNotMeet"/>
+      <w:bookmarkEnd w:id="241"/>
+      <w:r>
+        <w:rPr>
+          <w:b/>
+          <w:color w:val="FF0000"/>
+        </w:rPr>
         <w:t>Does not meet</w:t>
       </w:r>
-      <w:bookmarkEnd w:id="238"/>
+      <w:bookmarkEnd w:id="242"/>
     </w:p>
     <w:p>
       <w:pPr>
@@ -9926,7 +10081,7 @@
         </w:rPr>
         <w:tab/>
       </w:r>
-      <w:bookmarkStart w:id="239" w:name="STB21_NoRemedy"/>
+      <w:bookmarkStart w:id="243" w:name="STB22_NoRemedy"/>
       <w:r>
         <w:rPr>
           <w:b/>
@@ -9934,16 +10089,16 @@
         </w:rPr>
         <w:t>None</w:t>
       </w:r>
-      <w:bookmarkStart w:id="240" w:name="STB21_Remedy"/>
-      <w:bookmarkEnd w:id="239"/>
+      <w:bookmarkStart w:id="244" w:name="STB22_Remedy"/>
+      <w:bookmarkEnd w:id="243"/>
       <w:r>
         <w:rPr>
           <w:b/>
           <w:color w:val="FF0000"/>
         </w:rPr>
-        <w:t>Must fix</w:t>
-      </w:r>
-      <w:bookmarkEnd w:id="240"/>
+        <w:t>Fix, priority 2</w:t>
+      </w:r>
+      <w:bookmarkEnd w:id="244"/>
     </w:p>
     <w:p>
       <w:pPr>
@@ -9958,11 +10113,11 @@
       <w:r>
         <w:tab/>
       </w:r>
-      <w:bookmarkStart w:id="241" w:name="STB21_Evidence"/>
+      <w:bookmarkStart w:id="245" w:name="STB22_Evidence"/>
       <w:r>
         <w:t>&lt;Supporting evidence&gt;</w:t>
       </w:r>
-      <w:bookmarkEnd w:id="241"/>
+      <w:bookmarkEnd w:id="245"/>
     </w:p>
     <w:p>
       <w:pPr>
@@ -9978,6 +10133,13 @@
         <w:tab/>
         <w:t>&lt;Any other notes&gt;</w:t>
       </w:r>
+      <w:bookmarkStart w:id="246" w:name="_GoBack"/>
+      <w:bookmarkEnd w:id="246"/>
+    </w:p>
+    <w:p>
+      <w:pPr>
+        <w:ind w:left="1560" w:hanging="1560"/>
+      </w:pPr>
     </w:p>
     <w:p>
       <w:pPr>
@@ -10100,7 +10262,7 @@
         </w:rPr>
         <w:tab/>
       </w:r>
-      <w:bookmarkStart w:id="242" w:name="UX01_Meets"/>
+      <w:bookmarkStart w:id="247" w:name="UX01_Meets"/>
       <w:r>
         <w:rPr>
           <w:b/>
@@ -10108,8 +10270,8 @@
         </w:rPr>
         <w:t>Meets</w:t>
       </w:r>
-      <w:bookmarkStart w:id="243" w:name="UX01_DoesNotMeet"/>
-      <w:bookmarkEnd w:id="242"/>
+      <w:bookmarkStart w:id="248" w:name="UX01_DoesNotMeet"/>
+      <w:bookmarkEnd w:id="247"/>
       <w:r>
         <w:rPr>
           <w:b/>
@@ -10117,7 +10279,7 @@
         </w:rPr>
         <w:t>Does not meet</w:t>
       </w:r>
-      <w:bookmarkEnd w:id="243"/>
+      <w:bookmarkEnd w:id="248"/>
     </w:p>
     <w:p>
       <w:pPr>
@@ -10135,7 +10297,7 @@
         </w:rPr>
         <w:tab/>
       </w:r>
-      <w:bookmarkStart w:id="244" w:name="UX01_NoRemedy"/>
+      <w:bookmarkStart w:id="249" w:name="UX01_NoRemedy"/>
       <w:r>
         <w:rPr>
           <w:b/>
@@ -10143,8 +10305,8 @@
         </w:rPr>
         <w:t>None</w:t>
       </w:r>
-      <w:bookmarkStart w:id="245" w:name="UX01_Remedy"/>
-      <w:bookmarkEnd w:id="244"/>
+      <w:bookmarkStart w:id="250" w:name="UX01_Remedy"/>
+      <w:bookmarkEnd w:id="249"/>
       <w:r>
         <w:rPr>
           <w:b/>
@@ -10152,7 +10314,7 @@
         </w:rPr>
         <w:t>Fix, priority 2</w:t>
       </w:r>
-      <w:bookmarkEnd w:id="245"/>
+      <w:bookmarkEnd w:id="250"/>
     </w:p>
     <w:p>
       <w:pPr>
@@ -10167,11 +10329,11 @@
       <w:r>
         <w:tab/>
       </w:r>
-      <w:bookmarkStart w:id="246" w:name="UX01_Evidence"/>
+      <w:bookmarkStart w:id="251" w:name="UX01_Evidence"/>
       <w:r>
         <w:t>&lt;Supporting evidence&gt;</w:t>
       </w:r>
-      <w:bookmarkEnd w:id="246"/>
+      <w:bookmarkEnd w:id="251"/>
     </w:p>
     <w:p>
       <w:pPr>
@@ -10304,7 +10466,7 @@
         </w:rPr>
         <w:tab/>
       </w:r>
-      <w:bookmarkStart w:id="247" w:name="UP01_Meets"/>
+      <w:bookmarkStart w:id="252" w:name="UP01_Meets"/>
       <w:r>
         <w:rPr>
           <w:b/>
@@ -10312,8 +10474,8 @@
         </w:rPr>
         <w:t>Meets</w:t>
       </w:r>
-      <w:bookmarkStart w:id="248" w:name="UP01_DoesNotMeet"/>
-      <w:bookmarkEnd w:id="247"/>
+      <w:bookmarkStart w:id="253" w:name="UP01_DoesNotMeet"/>
+      <w:bookmarkEnd w:id="252"/>
       <w:r>
         <w:rPr>
           <w:b/>
@@ -10321,7 +10483,7 @@
         </w:rPr>
         <w:t>Does not meet</w:t>
       </w:r>
-      <w:bookmarkEnd w:id="248"/>
+      <w:bookmarkEnd w:id="253"/>
     </w:p>
     <w:p>
       <w:pPr>
@@ -10339,7 +10501,7 @@
         </w:rPr>
         <w:tab/>
       </w:r>
-      <w:bookmarkStart w:id="249" w:name="UP01_NoRemedy"/>
+      <w:bookmarkStart w:id="254" w:name="UP01_NoRemedy"/>
       <w:r>
         <w:rPr>
           <w:b/>
@@ -10347,8 +10509,8 @@
         </w:rPr>
         <w:t>None</w:t>
       </w:r>
-      <w:bookmarkStart w:id="250" w:name="UP01_Remedy"/>
-      <w:bookmarkEnd w:id="249"/>
+      <w:bookmarkStart w:id="255" w:name="UP01_Remedy"/>
+      <w:bookmarkEnd w:id="254"/>
       <w:r>
         <w:rPr>
           <w:b/>
@@ -10356,7 +10518,7 @@
         </w:rPr>
         <w:t>Must fix</w:t>
       </w:r>
-      <w:bookmarkEnd w:id="250"/>
+      <w:bookmarkEnd w:id="255"/>
     </w:p>
     <w:p>
       <w:pPr>
@@ -10371,11 +10533,11 @@
       <w:r>
         <w:tab/>
       </w:r>
-      <w:bookmarkStart w:id="251" w:name="UP01_Evidence"/>
+      <w:bookmarkStart w:id="256" w:name="UP01_Evidence"/>
       <w:r>
         <w:t>&lt;Supporting evidence&gt;</w:t>
       </w:r>
-      <w:bookmarkEnd w:id="251"/>
+      <w:bookmarkEnd w:id="256"/>
     </w:p>
     <w:p>
       <w:pPr>
@@ -10495,7 +10657,7 @@
         </w:rPr>
         <w:tab/>
       </w:r>
-      <w:bookmarkStart w:id="252" w:name="UP02_Meets"/>
+      <w:bookmarkStart w:id="257" w:name="UP02_Meets"/>
       <w:r>
         <w:rPr>
           <w:b/>
@@ -10503,8 +10665,8 @@
         </w:rPr>
         <w:t>Meets</w:t>
       </w:r>
-      <w:bookmarkStart w:id="253" w:name="UP02_DoesNotMeet"/>
-      <w:bookmarkEnd w:id="252"/>
+      <w:bookmarkStart w:id="258" w:name="UP02_DoesNotMeet"/>
+      <w:bookmarkEnd w:id="257"/>
       <w:r>
         <w:rPr>
           <w:b/>
@@ -10512,7 +10674,7 @@
         </w:rPr>
         <w:t>Does not meet</w:t>
       </w:r>
-      <w:bookmarkEnd w:id="253"/>
+      <w:bookmarkEnd w:id="258"/>
     </w:p>
     <w:p>
       <w:pPr>
@@ -10530,7 +10692,7 @@
         </w:rPr>
         <w:tab/>
       </w:r>
-      <w:bookmarkStart w:id="254" w:name="UP02_NoRemedy"/>
+      <w:bookmarkStart w:id="259" w:name="UP02_NoRemedy"/>
       <w:r>
         <w:rPr>
           <w:b/>
@@ -10538,8 +10700,8 @@
         </w:rPr>
         <w:t>None</w:t>
       </w:r>
-      <w:bookmarkStart w:id="255" w:name="UP02_Remedy"/>
-      <w:bookmarkEnd w:id="254"/>
+      <w:bookmarkStart w:id="260" w:name="UP02_Remedy"/>
+      <w:bookmarkEnd w:id="259"/>
       <w:r>
         <w:rPr>
           <w:b/>
@@ -10547,7 +10709,7 @@
         </w:rPr>
         <w:t>Fix, priority 2</w:t>
       </w:r>
-      <w:bookmarkEnd w:id="255"/>
+      <w:bookmarkEnd w:id="260"/>
     </w:p>
     <w:p>
       <w:pPr>
@@ -10562,11 +10724,11 @@
       <w:r>
         <w:tab/>
       </w:r>
-      <w:bookmarkStart w:id="256" w:name="UP02_Evidence"/>
+      <w:bookmarkStart w:id="261" w:name="UP02_Evidence"/>
       <w:r>
         <w:t>&lt;Supporting evidence&gt;</w:t>
       </w:r>
-      <w:bookmarkEnd w:id="256"/>
+      <w:bookmarkEnd w:id="261"/>
     </w:p>
     <w:p>
       <w:pPr>
@@ -10716,7 +10878,7 @@
         </w:rPr>
         <w:tab/>
       </w:r>
-      <w:bookmarkStart w:id="257" w:name="UP03_Meets"/>
+      <w:bookmarkStart w:id="262" w:name="UP03_Meets"/>
       <w:r>
         <w:rPr>
           <w:b/>
@@ -10724,8 +10886,8 @@
         </w:rPr>
         <w:t>Meets</w:t>
       </w:r>
-      <w:bookmarkStart w:id="258" w:name="UP03_DoesNotMeet"/>
-      <w:bookmarkEnd w:id="257"/>
+      <w:bookmarkStart w:id="263" w:name="UP03_DoesNotMeet"/>
+      <w:bookmarkEnd w:id="262"/>
       <w:r>
         <w:rPr>
           <w:b/>
@@ -10733,7 +10895,7 @@
         </w:rPr>
         <w:t>Does not meet</w:t>
       </w:r>
-      <w:bookmarkEnd w:id="258"/>
+      <w:bookmarkEnd w:id="263"/>
     </w:p>
     <w:p>
       <w:pPr>
@@ -10751,7 +10913,7 @@
         </w:rPr>
         <w:tab/>
       </w:r>
-      <w:bookmarkStart w:id="259" w:name="UP03_NoRemedy"/>
+      <w:bookmarkStart w:id="264" w:name="UP03_NoRemedy"/>
       <w:r>
         <w:rPr>
           <w:b/>
@@ -10759,8 +10921,8 @@
         </w:rPr>
         <w:t>None</w:t>
       </w:r>
-      <w:bookmarkStart w:id="260" w:name="UP03_Remedy"/>
-      <w:bookmarkEnd w:id="259"/>
+      <w:bookmarkStart w:id="265" w:name="UP03_Remedy"/>
+      <w:bookmarkEnd w:id="264"/>
       <w:r>
         <w:rPr>
           <w:b/>
@@ -10768,7 +10930,7 @@
         </w:rPr>
         <w:t>Fix, priority 2</w:t>
       </w:r>
-      <w:bookmarkEnd w:id="260"/>
+      <w:bookmarkEnd w:id="265"/>
     </w:p>
     <w:p>
       <w:pPr>
@@ -10783,11 +10945,11 @@
       <w:r>
         <w:tab/>
       </w:r>
-      <w:bookmarkStart w:id="261" w:name="UP03_Evidence"/>
+      <w:bookmarkStart w:id="266" w:name="UP03_Evidence"/>
       <w:r>
         <w:t>&lt;Supporting evidence&gt;</w:t>
       </w:r>
-      <w:bookmarkEnd w:id="261"/>
+      <w:bookmarkEnd w:id="266"/>
     </w:p>
     <w:p>
       <w:pPr>
@@ -10920,7 +11082,7 @@
         </w:rPr>
         <w:tab/>
       </w:r>
-      <w:bookmarkStart w:id="262" w:name="UP04_Meets"/>
+      <w:bookmarkStart w:id="267" w:name="UP04_Meets"/>
       <w:r>
         <w:rPr>
           <w:b/>
@@ -10928,8 +11090,8 @@
         </w:rPr>
         <w:t>Meets</w:t>
       </w:r>
-      <w:bookmarkStart w:id="263" w:name="UP04_DoesNotMeet"/>
-      <w:bookmarkEnd w:id="262"/>
+      <w:bookmarkStart w:id="268" w:name="UP04_DoesNotMeet"/>
+      <w:bookmarkEnd w:id="267"/>
       <w:r>
         <w:rPr>
           <w:b/>
@@ -10937,7 +11099,7 @@
         </w:rPr>
         <w:t>Does not meet</w:t>
       </w:r>
-      <w:bookmarkEnd w:id="263"/>
+      <w:bookmarkEnd w:id="268"/>
     </w:p>
     <w:p>
       <w:pPr>
@@ -10955,7 +11117,7 @@
         </w:rPr>
         <w:tab/>
       </w:r>
-      <w:bookmarkStart w:id="264" w:name="UP04_NoRemedy"/>
+      <w:bookmarkStart w:id="269" w:name="UP04_NoRemedy"/>
       <w:r>
         <w:rPr>
           <w:b/>
@@ -10963,8 +11125,8 @@
         </w:rPr>
         <w:t>None</w:t>
       </w:r>
-      <w:bookmarkStart w:id="265" w:name="UP04_Remedy"/>
-      <w:bookmarkEnd w:id="264"/>
+      <w:bookmarkStart w:id="270" w:name="UP04_Remedy"/>
+      <w:bookmarkEnd w:id="269"/>
       <w:r>
         <w:rPr>
           <w:b/>
@@ -10979,7 +11141,7 @@
         </w:rPr>
         <w:t xml:space="preserve"> opportunistically</w:t>
       </w:r>
-      <w:bookmarkEnd w:id="265"/>
+      <w:bookmarkEnd w:id="270"/>
     </w:p>
     <w:p>
       <w:pPr>
@@ -10994,11 +11156,11 @@
       <w:r>
         <w:tab/>
       </w:r>
-      <w:bookmarkStart w:id="266" w:name="UP04_Evidence"/>
+      <w:bookmarkStart w:id="271" w:name="UP04_Evidence"/>
       <w:r>
         <w:t>&lt;Supporting evidence&gt;</w:t>
       </w:r>
-      <w:bookmarkEnd w:id="266"/>
+      <w:bookmarkEnd w:id="271"/>
     </w:p>
     <w:p>
       <w:pPr>
@@ -11046,9 +11208,9 @@
       <w:pPr>
         <w:pStyle w:val="Heading3"/>
       </w:pPr>
-      <w:bookmarkStart w:id="267" w:name="_LGL01_–_Avoid"/>
-      <w:bookmarkStart w:id="268" w:name="_Ref249000018"/>
-      <w:bookmarkEnd w:id="267"/>
+      <w:bookmarkStart w:id="272" w:name="_LGL01_–_Avoid"/>
+      <w:bookmarkStart w:id="273" w:name="_Ref249000018"/>
+      <w:bookmarkEnd w:id="272"/>
       <w:r>
         <w:t>LGL01</w:t>
       </w:r>
@@ -11076,7 +11238,7 @@
         </w:rPr>
         <w:t xml:space="preserve"> “unfriendly” license</w:t>
       </w:r>
-      <w:bookmarkEnd w:id="268"/>
+      <w:bookmarkEnd w:id="273"/>
       <w:r>
         <w:rPr>
           <w:bCs/>
@@ -11194,7 +11356,7 @@
         </w:rPr>
         <w:tab/>
       </w:r>
-      <w:bookmarkStart w:id="269" w:name="LGL01_Meets"/>
+      <w:bookmarkStart w:id="274" w:name="LGL01_Meets"/>
       <w:r>
         <w:rPr>
           <w:b/>
@@ -11202,8 +11364,8 @@
         </w:rPr>
         <w:t>Meets</w:t>
       </w:r>
-      <w:bookmarkStart w:id="270" w:name="LGL01_DoesNotMeet"/>
-      <w:bookmarkEnd w:id="269"/>
+      <w:bookmarkStart w:id="275" w:name="LGL01_DoesNotMeet"/>
+      <w:bookmarkEnd w:id="274"/>
       <w:r>
         <w:rPr>
           <w:b/>
@@ -11211,7 +11373,7 @@
         </w:rPr>
         <w:t>Does not meet</w:t>
       </w:r>
-      <w:bookmarkEnd w:id="270"/>
+      <w:bookmarkEnd w:id="275"/>
     </w:p>
     <w:p>
       <w:pPr>
@@ -11229,7 +11391,7 @@
         </w:rPr>
         <w:tab/>
       </w:r>
-      <w:bookmarkStart w:id="271" w:name="LGL01_NoRemedy"/>
+      <w:bookmarkStart w:id="276" w:name="LGL01_NoRemedy"/>
       <w:r>
         <w:rPr>
           <w:b/>
@@ -11237,8 +11399,8 @@
         </w:rPr>
         <w:t>None</w:t>
       </w:r>
-      <w:bookmarkStart w:id="272" w:name="LGL01_Remedy"/>
-      <w:bookmarkEnd w:id="271"/>
+      <w:bookmarkStart w:id="277" w:name="LGL01_Remedy"/>
+      <w:bookmarkEnd w:id="276"/>
       <w:r>
         <w:rPr>
           <w:b/>
@@ -11246,7 +11408,7 @@
         </w:rPr>
         <w:t>Must fix</w:t>
       </w:r>
-      <w:bookmarkEnd w:id="272"/>
+      <w:bookmarkEnd w:id="277"/>
     </w:p>
     <w:p>
       <w:pPr>
@@ -11261,11 +11423,11 @@
       <w:r>
         <w:tab/>
       </w:r>
-      <w:bookmarkStart w:id="273" w:name="LGL01_Evidence"/>
+      <w:bookmarkStart w:id="278" w:name="LGL01_Evidence"/>
       <w:r>
         <w:t>&lt;Supporting evidence&gt;</w:t>
       </w:r>
-      <w:bookmarkEnd w:id="273"/>
+      <w:bookmarkEnd w:id="278"/>
     </w:p>
     <w:p>
       <w:pPr>
@@ -11412,7 +11574,7 @@
         </w:rPr>
         <w:tab/>
       </w:r>
-      <w:bookmarkStart w:id="274" w:name="LGL02_Meets"/>
+      <w:bookmarkStart w:id="279" w:name="LGL02_Meets"/>
       <w:r>
         <w:rPr>
           <w:b/>
@@ -11420,8 +11582,8 @@
         </w:rPr>
         <w:t>Meets</w:t>
       </w:r>
-      <w:bookmarkStart w:id="275" w:name="LGL02_DoesNotMeet"/>
-      <w:bookmarkEnd w:id="274"/>
+      <w:bookmarkStart w:id="280" w:name="LGL02_DoesNotMeet"/>
+      <w:bookmarkEnd w:id="279"/>
       <w:r>
         <w:rPr>
           <w:b/>
@@ -11429,7 +11591,7 @@
         </w:rPr>
         <w:t>Does not meet</w:t>
       </w:r>
-      <w:bookmarkEnd w:id="275"/>
+      <w:bookmarkEnd w:id="280"/>
     </w:p>
     <w:p>
       <w:pPr>
@@ -11447,7 +11609,7 @@
         </w:rPr>
         <w:tab/>
       </w:r>
-      <w:bookmarkStart w:id="276" w:name="LGL02_NoRemedy"/>
+      <w:bookmarkStart w:id="281" w:name="LGL02_NoRemedy"/>
       <w:r>
         <w:rPr>
           <w:b/>
@@ -11455,8 +11617,8 @@
         </w:rPr>
         <w:t>None</w:t>
       </w:r>
-      <w:bookmarkStart w:id="277" w:name="LGL02_Remedy"/>
-      <w:bookmarkEnd w:id="276"/>
+      <w:bookmarkStart w:id="282" w:name="LGL02_Remedy"/>
+      <w:bookmarkEnd w:id="281"/>
       <w:r>
         <w:rPr>
           <w:b/>
@@ -11464,7 +11626,7 @@
         </w:rPr>
         <w:t>Must fix</w:t>
       </w:r>
-      <w:bookmarkEnd w:id="277"/>
+      <w:bookmarkEnd w:id="282"/>
     </w:p>
     <w:p>
       <w:pPr>
@@ -11479,11 +11641,11 @@
       <w:r>
         <w:tab/>
       </w:r>
-      <w:bookmarkStart w:id="278" w:name="LGL02_Evidence"/>
+      <w:bookmarkStart w:id="283" w:name="LGL02_Evidence"/>
       <w:r>
         <w:t>&lt;Supporting evidence&gt;</w:t>
       </w:r>
-      <w:bookmarkEnd w:id="278"/>
+      <w:bookmarkEnd w:id="283"/>
     </w:p>
     <w:p>
       <w:pPr>

</xml_diff>

<commit_message>
Preparing for v0.2.0 release
</commit_message>
<xml_diff>
--- a/resources/alfresco-technical-validation-template.docx
+++ b/resources/alfresco-technical-validation-template.docx
@@ -414,20 +414,16 @@
       </w:r>
     </w:p>
     <w:p>
+      <w:bookmarkStart w:id="1" w:name="_GoBack"/>
+      <w:bookmarkEnd w:id="1"/>
       <w:r>
         <w:t xml:space="preserve">Of the </w:t>
       </w:r>
       <w:r>
-        <w:t>55</w:t>
+        <w:t>56</w:t>
       </w:r>
       <w:r>
         <w:t xml:space="preserve"> technical validation criteria, </w:t>
-      </w:r>
-      <w:r>
-        <w:t>WW</w:t>
-      </w:r>
-      <w:r>
-        <w:t xml:space="preserve"> are relevant to this solution.  Of those, </w:t>
       </w:r>
       <w:r>
         <w:t>XX</w:t>
@@ -612,11 +608,11 @@
             <w:r>
               <w:tab/>
             </w:r>
-            <w:bookmarkStart w:id="1" w:name="ModuleVersion"/>
+            <w:bookmarkStart w:id="2" w:name="ModuleVersion"/>
             <w:r>
               <w:t>&lt;version&gt;</w:t>
             </w:r>
-            <w:bookmarkEnd w:id="1"/>
+            <w:bookmarkEnd w:id="2"/>
           </w:p>
           <w:p>
             <w:r>
@@ -631,11 +627,11 @@
             <w:r>
               <w:tab/>
             </w:r>
-            <w:bookmarkStart w:id="2" w:name="AlfrescoEditions"/>
+            <w:bookmarkStart w:id="3" w:name="AlfrescoEditions"/>
             <w:r>
               <w:t>&lt;set of Alfresco editions&gt;</w:t>
             </w:r>
-            <w:bookmarkEnd w:id="2"/>
+            <w:bookmarkEnd w:id="3"/>
           </w:p>
           <w:p>
             <w:r>
@@ -647,11 +643,11 @@
             <w:r>
               <w:tab/>
             </w:r>
-            <w:bookmarkStart w:id="3" w:name="AlfrescoVersionMin"/>
+            <w:bookmarkStart w:id="4" w:name="AlfrescoVersionMin"/>
             <w:r>
               <w:t>&lt;Alfresco version&gt;</w:t>
             </w:r>
-            <w:bookmarkEnd w:id="3"/>
+            <w:bookmarkEnd w:id="4"/>
           </w:p>
           <w:p>
             <w:r>
@@ -663,11 +659,11 @@
             <w:r>
               <w:tab/>
             </w:r>
-            <w:bookmarkStart w:id="4" w:name="AlfrescoVersionMax"/>
+            <w:bookmarkStart w:id="5" w:name="AlfrescoVersionMax"/>
             <w:r>
               <w:t>&lt;Alfresco version&gt;</w:t>
             </w:r>
-            <w:bookmarkEnd w:id="4"/>
+            <w:bookmarkEnd w:id="5"/>
           </w:p>
           <w:p>
             <w:r>
@@ -685,7 +681,7 @@
             <w:r>
               <w:tab/>
             </w:r>
-            <w:bookmarkStart w:id="5" w:name="BuildTools"/>
+            <w:bookmarkStart w:id="6" w:name="BuildTools"/>
             <w:r>
               <w:t>&lt;build tool</w:t>
             </w:r>
@@ -695,7 +691,7 @@
             <w:r>
               <w:t>&gt;</w:t>
             </w:r>
-            <w:bookmarkEnd w:id="5"/>
+            <w:bookmarkEnd w:id="6"/>
           </w:p>
           <w:p>
             <w:r>
@@ -779,19 +775,19 @@
             <w:r>
               <w:tab/>
             </w:r>
-            <w:bookmarkStart w:id="6" w:name="javaFiles"/>
+            <w:bookmarkStart w:id="7" w:name="javaFiles"/>
             <w:r>
               <w:t>XX</w:t>
             </w:r>
-            <w:bookmarkEnd w:id="6"/>
+            <w:bookmarkEnd w:id="7"/>
             <w:r>
               <w:t xml:space="preserve"> files / </w:t>
             </w:r>
-            <w:bookmarkStart w:id="7" w:name="javaLOC"/>
+            <w:bookmarkStart w:id="8" w:name="javaLOC"/>
             <w:r>
               <w:t>YY</w:t>
             </w:r>
-            <w:bookmarkEnd w:id="7"/>
+            <w:bookmarkEnd w:id="8"/>
             <w:r>
               <w:t xml:space="preserve"> LOC</w:t>
             </w:r>
@@ -815,19 +811,19 @@
             <w:r>
               <w:tab/>
             </w:r>
-            <w:bookmarkStart w:id="8" w:name="javascriptFiles"/>
+            <w:bookmarkStart w:id="9" w:name="javascriptFiles"/>
             <w:r>
               <w:t>XX</w:t>
             </w:r>
-            <w:bookmarkEnd w:id="8"/>
+            <w:bookmarkEnd w:id="9"/>
             <w:r>
               <w:t xml:space="preserve"> files / </w:t>
             </w:r>
-            <w:bookmarkStart w:id="9" w:name="javascriptLOC"/>
+            <w:bookmarkStart w:id="10" w:name="javascriptLOC"/>
             <w:r>
               <w:t>YY</w:t>
             </w:r>
-            <w:bookmarkEnd w:id="9"/>
+            <w:bookmarkEnd w:id="10"/>
             <w:r>
               <w:t xml:space="preserve"> LOC</w:t>
             </w:r>
@@ -845,19 +841,19 @@
             <w:r>
               <w:tab/>
             </w:r>
-            <w:bookmarkStart w:id="10" w:name="freemarkerFiles"/>
+            <w:bookmarkStart w:id="11" w:name="freemarkerFiles"/>
             <w:r>
               <w:t>XX</w:t>
             </w:r>
-            <w:bookmarkEnd w:id="10"/>
+            <w:bookmarkEnd w:id="11"/>
             <w:r>
               <w:t xml:space="preserve"> files / </w:t>
             </w:r>
-            <w:bookmarkStart w:id="11" w:name="freemarkerLOC"/>
+            <w:bookmarkStart w:id="12" w:name="freemarkerLOC"/>
             <w:r>
               <w:t>YY</w:t>
             </w:r>
-            <w:bookmarkEnd w:id="11"/>
+            <w:bookmarkEnd w:id="12"/>
             <w:r>
               <w:t xml:space="preserve"> LOC</w:t>
             </w:r>
@@ -875,11 +871,11 @@
             <w:r>
               <w:tab/>
             </w:r>
-            <w:bookmarkStart w:id="12" w:name="ContentModels"/>
+            <w:bookmarkStart w:id="13" w:name="ContentModels"/>
             <w:r>
               <w:t>XX</w:t>
             </w:r>
-            <w:bookmarkEnd w:id="12"/>
+            <w:bookmarkEnd w:id="13"/>
           </w:p>
           <w:p>
             <w:r>
@@ -891,11 +887,11 @@
             <w:r>
               <w:tab/>
             </w:r>
-            <w:bookmarkStart w:id="13" w:name="SpringAppContexts"/>
+            <w:bookmarkStart w:id="14" w:name="SpringAppContexts"/>
             <w:r>
               <w:t>XX</w:t>
             </w:r>
-            <w:bookmarkEnd w:id="13"/>
+            <w:bookmarkEnd w:id="14"/>
           </w:p>
           <w:p>
             <w:r>
@@ -910,11 +906,11 @@
             <w:r>
               <w:tab/>
             </w:r>
-            <w:bookmarkStart w:id="14" w:name="WebScripts"/>
+            <w:bookmarkStart w:id="15" w:name="WebScripts"/>
             <w:r>
               <w:t>XX</w:t>
             </w:r>
-            <w:bookmarkEnd w:id="14"/>
+            <w:bookmarkEnd w:id="15"/>
           </w:p>
           <w:p>
             <w:r>
@@ -932,11 +928,11 @@
             <w:r>
               <w:tab/>
             </w:r>
-            <w:bookmarkStart w:id="15" w:name="Actions"/>
+            <w:bookmarkStart w:id="16" w:name="Actions"/>
             <w:r>
               <w:t>XX</w:t>
             </w:r>
-            <w:bookmarkEnd w:id="15"/>
+            <w:bookmarkEnd w:id="16"/>
           </w:p>
           <w:p>
             <w:r>
@@ -951,11 +947,11 @@
             <w:r>
               <w:tab/>
             </w:r>
-            <w:bookmarkStart w:id="16" w:name="Behaviours"/>
+            <w:bookmarkStart w:id="17" w:name="Behaviours"/>
             <w:r>
               <w:t>XX</w:t>
             </w:r>
-            <w:bookmarkEnd w:id="16"/>
+            <w:bookmarkEnd w:id="17"/>
           </w:p>
           <w:p>
             <w:r>
@@ -970,11 +966,11 @@
             <w:r>
               <w:tab/>
             </w:r>
-            <w:bookmarkStart w:id="17" w:name="QuartzJobs"/>
+            <w:bookmarkStart w:id="18" w:name="QuartzJobs"/>
             <w:r>
               <w:t>XX</w:t>
             </w:r>
-            <w:bookmarkEnd w:id="17"/>
+            <w:bookmarkEnd w:id="18"/>
           </w:p>
           <w:p/>
         </w:tc>
@@ -1094,7 +1090,7 @@
         </w:rPr>
         <w:tab/>
       </w:r>
-      <w:bookmarkStart w:id="18" w:name="API01_Meets"/>
+      <w:bookmarkStart w:id="19" w:name="API01_Meets"/>
       <w:r>
         <w:rPr>
           <w:b/>
@@ -1102,8 +1098,8 @@
         </w:rPr>
         <w:t>Meets</w:t>
       </w:r>
-      <w:bookmarkStart w:id="19" w:name="API01_DoesNotMeet"/>
-      <w:bookmarkEnd w:id="18"/>
+      <w:bookmarkStart w:id="20" w:name="API01_DoesNotMeet"/>
+      <w:bookmarkEnd w:id="19"/>
       <w:r>
         <w:rPr>
           <w:b/>
@@ -1111,7 +1107,7 @@
         </w:rPr>
         <w:t>Does not meet</w:t>
       </w:r>
-      <w:bookmarkEnd w:id="19"/>
+      <w:bookmarkEnd w:id="20"/>
     </w:p>
     <w:p>
       <w:pPr>
@@ -1129,7 +1125,7 @@
         </w:rPr>
         <w:tab/>
       </w:r>
-      <w:bookmarkStart w:id="20" w:name="API01_NoRemedy"/>
+      <w:bookmarkStart w:id="21" w:name="API01_NoRemedy"/>
       <w:r>
         <w:rPr>
           <w:b/>
@@ -1137,8 +1133,8 @@
         </w:rPr>
         <w:t>None</w:t>
       </w:r>
-      <w:bookmarkStart w:id="21" w:name="API01_Remedy"/>
-      <w:bookmarkEnd w:id="20"/>
+      <w:bookmarkStart w:id="22" w:name="API01_Remedy"/>
+      <w:bookmarkEnd w:id="21"/>
       <w:r>
         <w:rPr>
           <w:b/>
@@ -1146,7 +1142,7 @@
         </w:rPr>
         <w:t>Must fix</w:t>
       </w:r>
-      <w:bookmarkEnd w:id="21"/>
+      <w:bookmarkEnd w:id="22"/>
     </w:p>
     <w:p>
       <w:pPr>
@@ -1161,11 +1157,11 @@
       <w:r>
         <w:tab/>
       </w:r>
-      <w:bookmarkStart w:id="22" w:name="API01_Evidence"/>
+      <w:bookmarkStart w:id="23" w:name="API01_Evidence"/>
       <w:r>
         <w:t>&lt;Supporting evidence&gt;</w:t>
       </w:r>
-      <w:bookmarkEnd w:id="22"/>
+      <w:bookmarkEnd w:id="23"/>
     </w:p>
     <w:p>
       <w:pPr>
@@ -1287,7 +1283,7 @@
         </w:rPr>
         <w:tab/>
       </w:r>
-      <w:bookmarkStart w:id="23" w:name="API02_Meets"/>
+      <w:bookmarkStart w:id="24" w:name="API02_Meets"/>
       <w:r>
         <w:rPr>
           <w:b/>
@@ -1295,8 +1291,8 @@
         </w:rPr>
         <w:t>Meets</w:t>
       </w:r>
-      <w:bookmarkStart w:id="24" w:name="API02_DoesNotMeet"/>
-      <w:bookmarkEnd w:id="23"/>
+      <w:bookmarkStart w:id="25" w:name="API02_DoesNotMeet"/>
+      <w:bookmarkEnd w:id="24"/>
       <w:r>
         <w:rPr>
           <w:b/>
@@ -1304,7 +1300,7 @@
         </w:rPr>
         <w:t>Does not meet</w:t>
       </w:r>
-      <w:bookmarkEnd w:id="24"/>
+      <w:bookmarkEnd w:id="25"/>
     </w:p>
     <w:p>
       <w:pPr>
@@ -1322,7 +1318,7 @@
         </w:rPr>
         <w:tab/>
       </w:r>
-      <w:bookmarkStart w:id="25" w:name="API02_NoRemedy"/>
+      <w:bookmarkStart w:id="26" w:name="API02_NoRemedy"/>
       <w:r>
         <w:rPr>
           <w:b/>
@@ -1330,8 +1326,8 @@
         </w:rPr>
         <w:t>None</w:t>
       </w:r>
-      <w:bookmarkStart w:id="26" w:name="API02_Remedy"/>
-      <w:bookmarkEnd w:id="25"/>
+      <w:bookmarkStart w:id="27" w:name="API02_Remedy"/>
+      <w:bookmarkEnd w:id="26"/>
       <w:r>
         <w:rPr>
           <w:b/>
@@ -1360,7 +1356,7 @@
         </w:rPr>
         <w:t>2</w:t>
       </w:r>
-      <w:bookmarkEnd w:id="26"/>
+      <w:bookmarkEnd w:id="27"/>
     </w:p>
     <w:p>
       <w:pPr>
@@ -1375,11 +1371,11 @@
       <w:r>
         <w:tab/>
       </w:r>
-      <w:bookmarkStart w:id="27" w:name="API02_Evidence"/>
+      <w:bookmarkStart w:id="28" w:name="API02_Evidence"/>
       <w:r>
         <w:t>&lt;Supporting evidence&gt;</w:t>
       </w:r>
-      <w:bookmarkEnd w:id="27"/>
+      <w:bookmarkEnd w:id="28"/>
     </w:p>
     <w:p>
       <w:pPr>
@@ -1473,7 +1469,7 @@
         </w:rPr>
         <w:tab/>
       </w:r>
-      <w:bookmarkStart w:id="28" w:name="API03_Meets"/>
+      <w:bookmarkStart w:id="29" w:name="API03_Meets"/>
       <w:r>
         <w:rPr>
           <w:b/>
@@ -1481,8 +1477,8 @@
         </w:rPr>
         <w:t>Meets</w:t>
       </w:r>
-      <w:bookmarkStart w:id="29" w:name="API03_DoesNotMeet"/>
-      <w:bookmarkEnd w:id="28"/>
+      <w:bookmarkStart w:id="30" w:name="API03_DoesNotMeet"/>
+      <w:bookmarkEnd w:id="29"/>
       <w:r>
         <w:rPr>
           <w:b/>
@@ -1490,7 +1486,7 @@
         </w:rPr>
         <w:t>Does not meet</w:t>
       </w:r>
-      <w:bookmarkEnd w:id="29"/>
+      <w:bookmarkEnd w:id="30"/>
     </w:p>
     <w:p>
       <w:pPr>
@@ -1508,7 +1504,7 @@
         </w:rPr>
         <w:tab/>
       </w:r>
-      <w:bookmarkStart w:id="30" w:name="API03_NoRemedy"/>
+      <w:bookmarkStart w:id="31" w:name="API03_NoRemedy"/>
       <w:r>
         <w:rPr>
           <w:b/>
@@ -1516,8 +1512,8 @@
         </w:rPr>
         <w:t>None</w:t>
       </w:r>
-      <w:bookmarkStart w:id="31" w:name="API03_Remedy"/>
-      <w:bookmarkEnd w:id="30"/>
+      <w:bookmarkStart w:id="32" w:name="API03_Remedy"/>
+      <w:bookmarkEnd w:id="31"/>
       <w:r>
         <w:rPr>
           <w:b/>
@@ -1525,7 +1521,7 @@
         </w:rPr>
         <w:t>Fix, priority 2</w:t>
       </w:r>
-      <w:bookmarkEnd w:id="31"/>
+      <w:bookmarkEnd w:id="32"/>
     </w:p>
     <w:p>
       <w:pPr>
@@ -1540,11 +1536,11 @@
       <w:r>
         <w:tab/>
       </w:r>
-      <w:bookmarkStart w:id="32" w:name="API03_Evidence"/>
+      <w:bookmarkStart w:id="33" w:name="API03_Evidence"/>
       <w:r>
         <w:t>&lt;Supporting evidence&gt;</w:t>
       </w:r>
-      <w:bookmarkEnd w:id="32"/>
+      <w:bookmarkEnd w:id="33"/>
     </w:p>
     <w:p>
       <w:pPr>
@@ -1635,7 +1631,7 @@
         </w:rPr>
         <w:tab/>
       </w:r>
-      <w:bookmarkStart w:id="33" w:name="API04_Meets"/>
+      <w:bookmarkStart w:id="34" w:name="API04_Meets"/>
       <w:r>
         <w:rPr>
           <w:b/>
@@ -1643,8 +1639,8 @@
         </w:rPr>
         <w:t>Meets</w:t>
       </w:r>
-      <w:bookmarkStart w:id="34" w:name="API04_DoesNotMeet"/>
-      <w:bookmarkEnd w:id="33"/>
+      <w:bookmarkStart w:id="35" w:name="API04_DoesNotMeet"/>
+      <w:bookmarkEnd w:id="34"/>
       <w:r>
         <w:rPr>
           <w:b/>
@@ -1652,7 +1648,7 @@
         </w:rPr>
         <w:t>Does not meet</w:t>
       </w:r>
-      <w:bookmarkEnd w:id="34"/>
+      <w:bookmarkEnd w:id="35"/>
     </w:p>
     <w:p>
       <w:pPr>
@@ -1670,7 +1666,7 @@
         </w:rPr>
         <w:tab/>
       </w:r>
-      <w:bookmarkStart w:id="35" w:name="API04_NoRemedy"/>
+      <w:bookmarkStart w:id="36" w:name="API04_NoRemedy"/>
       <w:r>
         <w:rPr>
           <w:b/>
@@ -1678,8 +1674,8 @@
         </w:rPr>
         <w:t>None</w:t>
       </w:r>
-      <w:bookmarkStart w:id="36" w:name="API04_Remedy"/>
-      <w:bookmarkEnd w:id="35"/>
+      <w:bookmarkStart w:id="37" w:name="API04_Remedy"/>
+      <w:bookmarkEnd w:id="36"/>
       <w:r>
         <w:rPr>
           <w:b/>
@@ -1687,7 +1683,7 @@
         </w:rPr>
         <w:t>Fix, priority 2</w:t>
       </w:r>
-      <w:bookmarkEnd w:id="36"/>
+      <w:bookmarkEnd w:id="37"/>
     </w:p>
     <w:p>
       <w:pPr>
@@ -1702,11 +1698,11 @@
       <w:r>
         <w:tab/>
       </w:r>
-      <w:bookmarkStart w:id="37" w:name="API04_Evidence"/>
+      <w:bookmarkStart w:id="38" w:name="API04_Evidence"/>
       <w:r>
         <w:t>&lt;Supporting evidence&gt;</w:t>
       </w:r>
-      <w:bookmarkEnd w:id="37"/>
+      <w:bookmarkEnd w:id="38"/>
     </w:p>
     <w:p>
       <w:pPr>
@@ -1842,7 +1838,7 @@
         </w:rPr>
         <w:tab/>
       </w:r>
-      <w:bookmarkStart w:id="38" w:name="API05_Meets"/>
+      <w:bookmarkStart w:id="39" w:name="API05_Meets"/>
       <w:r>
         <w:rPr>
           <w:b/>
@@ -1850,8 +1846,8 @@
         </w:rPr>
         <w:t>Meets</w:t>
       </w:r>
-      <w:bookmarkStart w:id="39" w:name="API05_DoesNotMeet"/>
-      <w:bookmarkEnd w:id="38"/>
+      <w:bookmarkStart w:id="40" w:name="API05_DoesNotMeet"/>
+      <w:bookmarkEnd w:id="39"/>
       <w:r>
         <w:rPr>
           <w:b/>
@@ -1859,7 +1855,7 @@
         </w:rPr>
         <w:t>Does not meet</w:t>
       </w:r>
-      <w:bookmarkEnd w:id="39"/>
+      <w:bookmarkEnd w:id="40"/>
     </w:p>
     <w:p>
       <w:pPr>
@@ -1877,7 +1873,7 @@
         </w:rPr>
         <w:tab/>
       </w:r>
-      <w:bookmarkStart w:id="40" w:name="API05_NoRemedy"/>
+      <w:bookmarkStart w:id="41" w:name="API05_NoRemedy"/>
       <w:r>
         <w:rPr>
           <w:b/>
@@ -1885,8 +1881,8 @@
         </w:rPr>
         <w:t>None</w:t>
       </w:r>
-      <w:bookmarkStart w:id="41" w:name="API05_Remedy"/>
-      <w:bookmarkEnd w:id="40"/>
+      <w:bookmarkStart w:id="42" w:name="API05_Remedy"/>
+      <w:bookmarkEnd w:id="41"/>
       <w:r>
         <w:rPr>
           <w:b/>
@@ -1894,7 +1890,7 @@
         </w:rPr>
         <w:t>Fix, priority 3</w:t>
       </w:r>
-      <w:bookmarkEnd w:id="41"/>
+      <w:bookmarkEnd w:id="42"/>
     </w:p>
     <w:p>
       <w:pPr>
@@ -1909,11 +1905,11 @@
       <w:r>
         <w:tab/>
       </w:r>
-      <w:bookmarkStart w:id="42" w:name="API05_Evidence"/>
+      <w:bookmarkStart w:id="43" w:name="API05_Evidence"/>
       <w:r>
         <w:t>&lt;Supporting evidence&gt;</w:t>
       </w:r>
-      <w:bookmarkEnd w:id="42"/>
+      <w:bookmarkEnd w:id="43"/>
     </w:p>
     <w:p>
       <w:pPr>
@@ -2109,7 +2105,7 @@
         </w:rPr>
         <w:tab/>
       </w:r>
-      <w:bookmarkStart w:id="43" w:name="API06_Meets"/>
+      <w:bookmarkStart w:id="44" w:name="API06_Meets"/>
       <w:r>
         <w:rPr>
           <w:b/>
@@ -2117,8 +2113,8 @@
         </w:rPr>
         <w:t>Meets</w:t>
       </w:r>
-      <w:bookmarkStart w:id="44" w:name="API06_DoesNotMeet"/>
-      <w:bookmarkEnd w:id="43"/>
+      <w:bookmarkStart w:id="45" w:name="API06_DoesNotMeet"/>
+      <w:bookmarkEnd w:id="44"/>
       <w:r>
         <w:rPr>
           <w:b/>
@@ -2126,7 +2122,7 @@
         </w:rPr>
         <w:t>Does not meet</w:t>
       </w:r>
-      <w:bookmarkEnd w:id="44"/>
+      <w:bookmarkEnd w:id="45"/>
     </w:p>
     <w:p>
       <w:pPr>
@@ -2144,7 +2140,7 @@
         </w:rPr>
         <w:tab/>
       </w:r>
-      <w:bookmarkStart w:id="45" w:name="API06_NoRemedy"/>
+      <w:bookmarkStart w:id="46" w:name="API06_NoRemedy"/>
       <w:r>
         <w:rPr>
           <w:b/>
@@ -2152,8 +2148,8 @@
         </w:rPr>
         <w:t>None</w:t>
       </w:r>
-      <w:bookmarkStart w:id="46" w:name="API06_Remedy"/>
-      <w:bookmarkEnd w:id="45"/>
+      <w:bookmarkStart w:id="47" w:name="API06_Remedy"/>
+      <w:bookmarkEnd w:id="46"/>
       <w:r>
         <w:rPr>
           <w:b/>
@@ -2161,7 +2157,7 @@
         </w:rPr>
         <w:t>Fix, priority 3</w:t>
       </w:r>
-      <w:bookmarkEnd w:id="46"/>
+      <w:bookmarkEnd w:id="47"/>
     </w:p>
     <w:p>
       <w:pPr>
@@ -2176,11 +2172,11 @@
       <w:r>
         <w:tab/>
       </w:r>
-      <w:bookmarkStart w:id="47" w:name="API06_Evidence"/>
+      <w:bookmarkStart w:id="48" w:name="API06_Evidence"/>
       <w:r>
         <w:t>&lt;Supporting evidence&gt;</w:t>
       </w:r>
-      <w:bookmarkEnd w:id="47"/>
+      <w:bookmarkEnd w:id="48"/>
     </w:p>
     <w:p>
       <w:pPr>
@@ -2300,7 +2296,7 @@
         </w:rPr>
         <w:tab/>
       </w:r>
-      <w:bookmarkStart w:id="48" w:name="CM01_Meets"/>
+      <w:bookmarkStart w:id="49" w:name="CM01_Meets"/>
       <w:r>
         <w:rPr>
           <w:b/>
@@ -2308,8 +2304,8 @@
         </w:rPr>
         <w:t>Meets</w:t>
       </w:r>
-      <w:bookmarkStart w:id="49" w:name="CM01_DoesNotMeet"/>
-      <w:bookmarkEnd w:id="48"/>
+      <w:bookmarkStart w:id="50" w:name="CM01_DoesNotMeet"/>
+      <w:bookmarkEnd w:id="49"/>
       <w:r>
         <w:rPr>
           <w:b/>
@@ -2317,7 +2313,7 @@
         </w:rPr>
         <w:t>Does not meet</w:t>
       </w:r>
-      <w:bookmarkEnd w:id="49"/>
+      <w:bookmarkEnd w:id="50"/>
     </w:p>
     <w:p>
       <w:pPr>
@@ -2335,7 +2331,7 @@
         </w:rPr>
         <w:tab/>
       </w:r>
-      <w:bookmarkStart w:id="50" w:name="CM01_NoRemedy"/>
+      <w:bookmarkStart w:id="51" w:name="CM01_NoRemedy"/>
       <w:r>
         <w:rPr>
           <w:b/>
@@ -2343,8 +2339,8 @@
         </w:rPr>
         <w:t>None</w:t>
       </w:r>
-      <w:bookmarkStart w:id="51" w:name="CM01_Remedy"/>
-      <w:bookmarkEnd w:id="50"/>
+      <w:bookmarkStart w:id="52" w:name="CM01_Remedy"/>
+      <w:bookmarkEnd w:id="51"/>
       <w:r>
         <w:rPr>
           <w:b/>
@@ -2352,7 +2348,7 @@
         </w:rPr>
         <w:t>Must fix</w:t>
       </w:r>
-      <w:bookmarkEnd w:id="51"/>
+      <w:bookmarkEnd w:id="52"/>
     </w:p>
     <w:p>
       <w:pPr>
@@ -2367,11 +2363,11 @@
       <w:r>
         <w:tab/>
       </w:r>
-      <w:bookmarkStart w:id="52" w:name="CM01_Evidence"/>
+      <w:bookmarkStart w:id="53" w:name="CM01_Evidence"/>
       <w:r>
         <w:t>&lt;Supporting evidence&gt;</w:t>
       </w:r>
-      <w:bookmarkEnd w:id="52"/>
+      <w:bookmarkEnd w:id="53"/>
     </w:p>
     <w:p>
       <w:pPr>
@@ -2546,7 +2542,7 @@
         </w:rPr>
         <w:tab/>
       </w:r>
-      <w:bookmarkStart w:id="53" w:name="DEV01_Meets"/>
+      <w:bookmarkStart w:id="54" w:name="DEV01_Meets"/>
       <w:r>
         <w:rPr>
           <w:b/>
@@ -2554,8 +2550,8 @@
         </w:rPr>
         <w:t>Meets</w:t>
       </w:r>
-      <w:bookmarkStart w:id="54" w:name="DEV01_DoesNotMeet"/>
-      <w:bookmarkEnd w:id="53"/>
+      <w:bookmarkStart w:id="55" w:name="DEV01_DoesNotMeet"/>
+      <w:bookmarkEnd w:id="54"/>
       <w:r>
         <w:rPr>
           <w:b/>
@@ -2563,7 +2559,7 @@
         </w:rPr>
         <w:t>Does not meet</w:t>
       </w:r>
-      <w:bookmarkEnd w:id="54"/>
+      <w:bookmarkEnd w:id="55"/>
     </w:p>
     <w:p>
       <w:pPr>
@@ -2581,7 +2577,7 @@
         </w:rPr>
         <w:tab/>
       </w:r>
-      <w:bookmarkStart w:id="55" w:name="DEV01_NoRemedy"/>
+      <w:bookmarkStart w:id="56" w:name="DEV01_NoRemedy"/>
       <w:r>
         <w:rPr>
           <w:b/>
@@ -2589,8 +2585,8 @@
         </w:rPr>
         <w:t>None</w:t>
       </w:r>
-      <w:bookmarkStart w:id="56" w:name="DEV01_Remedy"/>
-      <w:bookmarkEnd w:id="55"/>
+      <w:bookmarkStart w:id="57" w:name="DEV01_Remedy"/>
+      <w:bookmarkEnd w:id="56"/>
       <w:r>
         <w:rPr>
           <w:b/>
@@ -2605,7 +2601,7 @@
         </w:rPr>
         <w:t xml:space="preserve"> opportunistically</w:t>
       </w:r>
-      <w:bookmarkEnd w:id="56"/>
+      <w:bookmarkEnd w:id="57"/>
     </w:p>
     <w:p>
       <w:pPr>
@@ -2620,11 +2616,11 @@
       <w:r>
         <w:tab/>
       </w:r>
-      <w:bookmarkStart w:id="57" w:name="DEV01_Evidence"/>
+      <w:bookmarkStart w:id="58" w:name="DEV01_Evidence"/>
       <w:r>
         <w:t>&lt;Supporting evidence&gt;</w:t>
       </w:r>
-      <w:bookmarkEnd w:id="57"/>
+      <w:bookmarkEnd w:id="58"/>
     </w:p>
     <w:p>
       <w:pPr>
@@ -2713,7 +2709,7 @@
         </w:rPr>
         <w:tab/>
       </w:r>
-      <w:bookmarkStart w:id="58" w:name="DEV02_Meets"/>
+      <w:bookmarkStart w:id="59" w:name="DEV02_Meets"/>
       <w:r>
         <w:rPr>
           <w:b/>
@@ -2721,8 +2717,8 @@
         </w:rPr>
         <w:t>Meets</w:t>
       </w:r>
-      <w:bookmarkStart w:id="59" w:name="DEV02_DoesNotMeet"/>
-      <w:bookmarkEnd w:id="58"/>
+      <w:bookmarkStart w:id="60" w:name="DEV02_DoesNotMeet"/>
+      <w:bookmarkEnd w:id="59"/>
       <w:r>
         <w:rPr>
           <w:b/>
@@ -2730,7 +2726,7 @@
         </w:rPr>
         <w:t>Does not meet</w:t>
       </w:r>
-      <w:bookmarkEnd w:id="59"/>
+      <w:bookmarkEnd w:id="60"/>
     </w:p>
     <w:p>
       <w:pPr>
@@ -2748,7 +2744,7 @@
         </w:rPr>
         <w:tab/>
       </w:r>
-      <w:bookmarkStart w:id="60" w:name="DEV02_NoRemedy"/>
+      <w:bookmarkStart w:id="61" w:name="DEV02_NoRemedy"/>
       <w:r>
         <w:rPr>
           <w:b/>
@@ -2756,8 +2752,8 @@
         </w:rPr>
         <w:t>None</w:t>
       </w:r>
-      <w:bookmarkStart w:id="61" w:name="DEV02_Remedy"/>
-      <w:bookmarkEnd w:id="60"/>
+      <w:bookmarkStart w:id="62" w:name="DEV02_Remedy"/>
+      <w:bookmarkEnd w:id="61"/>
       <w:r>
         <w:rPr>
           <w:b/>
@@ -2772,7 +2768,7 @@
         </w:rPr>
         <w:t xml:space="preserve"> opportunistically</w:t>
       </w:r>
-      <w:bookmarkEnd w:id="61"/>
+      <w:bookmarkEnd w:id="62"/>
     </w:p>
     <w:p>
       <w:pPr>
@@ -2787,11 +2783,11 @@
       <w:r>
         <w:tab/>
       </w:r>
-      <w:bookmarkStart w:id="62" w:name="DEV02_Evidence"/>
+      <w:bookmarkStart w:id="63" w:name="DEV02_Evidence"/>
       <w:r>
         <w:t>&lt;Supporting evidence&gt;</w:t>
       </w:r>
-      <w:bookmarkEnd w:id="62"/>
+      <w:bookmarkEnd w:id="63"/>
     </w:p>
     <w:p>
       <w:pPr>
@@ -2941,7 +2937,7 @@
         </w:rPr>
         <w:tab/>
       </w:r>
-      <w:bookmarkStart w:id="63" w:name="COM01_Meets"/>
+      <w:bookmarkStart w:id="64" w:name="COM01_Meets"/>
       <w:r>
         <w:rPr>
           <w:b/>
@@ -2949,8 +2945,8 @@
         </w:rPr>
         <w:t>Meets</w:t>
       </w:r>
-      <w:bookmarkStart w:id="64" w:name="COM01_DoesNotMeet"/>
-      <w:bookmarkEnd w:id="63"/>
+      <w:bookmarkStart w:id="65" w:name="COM01_DoesNotMeet"/>
+      <w:bookmarkEnd w:id="64"/>
       <w:r>
         <w:rPr>
           <w:b/>
@@ -2958,7 +2954,7 @@
         </w:rPr>
         <w:t>Does not meet</w:t>
       </w:r>
-      <w:bookmarkEnd w:id="64"/>
+      <w:bookmarkEnd w:id="65"/>
     </w:p>
     <w:p>
       <w:pPr>
@@ -2976,7 +2972,7 @@
         </w:rPr>
         <w:tab/>
       </w:r>
-      <w:bookmarkStart w:id="65" w:name="COM01_NoRemedy"/>
+      <w:bookmarkStart w:id="66" w:name="COM01_NoRemedy"/>
       <w:r>
         <w:rPr>
           <w:b/>
@@ -2984,8 +2980,8 @@
         </w:rPr>
         <w:t>None</w:t>
       </w:r>
-      <w:bookmarkStart w:id="66" w:name="COM01_Remedy"/>
-      <w:bookmarkEnd w:id="65"/>
+      <w:bookmarkStart w:id="67" w:name="COM01_Remedy"/>
+      <w:bookmarkEnd w:id="66"/>
       <w:r>
         <w:rPr>
           <w:b/>
@@ -2993,7 +2989,7 @@
         </w:rPr>
         <w:t>Must fix</w:t>
       </w:r>
-      <w:bookmarkEnd w:id="66"/>
+      <w:bookmarkEnd w:id="67"/>
     </w:p>
     <w:p>
       <w:pPr>
@@ -3008,11 +3004,11 @@
       <w:r>
         <w:tab/>
       </w:r>
-      <w:bookmarkStart w:id="67" w:name="COM01_Evidence"/>
+      <w:bookmarkStart w:id="68" w:name="COM01_Evidence"/>
       <w:r>
         <w:t>&lt;Supporting evidence&gt;</w:t>
       </w:r>
-      <w:bookmarkEnd w:id="67"/>
+      <w:bookmarkEnd w:id="68"/>
     </w:p>
     <w:p>
       <w:pPr>
@@ -3115,7 +3111,7 @@
         </w:rPr>
         <w:tab/>
       </w:r>
-      <w:bookmarkStart w:id="68" w:name="COM02_Meets"/>
+      <w:bookmarkStart w:id="69" w:name="COM02_Meets"/>
       <w:r>
         <w:rPr>
           <w:b/>
@@ -3123,8 +3119,8 @@
         </w:rPr>
         <w:t>Meets</w:t>
       </w:r>
-      <w:bookmarkStart w:id="69" w:name="COM02_DoesNotMeet"/>
-      <w:bookmarkEnd w:id="68"/>
+      <w:bookmarkStart w:id="70" w:name="COM02_DoesNotMeet"/>
+      <w:bookmarkEnd w:id="69"/>
       <w:r>
         <w:rPr>
           <w:b/>
@@ -3132,7 +3128,7 @@
         </w:rPr>
         <w:t>Does not meet</w:t>
       </w:r>
-      <w:bookmarkEnd w:id="69"/>
+      <w:bookmarkEnd w:id="70"/>
     </w:p>
     <w:p>
       <w:pPr>
@@ -3150,7 +3146,7 @@
         </w:rPr>
         <w:tab/>
       </w:r>
-      <w:bookmarkStart w:id="70" w:name="COM02_NoRemedy"/>
+      <w:bookmarkStart w:id="71" w:name="COM02_NoRemedy"/>
       <w:r>
         <w:rPr>
           <w:b/>
@@ -3158,8 +3154,8 @@
         </w:rPr>
         <w:t>None</w:t>
       </w:r>
-      <w:bookmarkStart w:id="71" w:name="COM02_Remedy"/>
-      <w:bookmarkEnd w:id="70"/>
+      <w:bookmarkStart w:id="72" w:name="COM02_Remedy"/>
+      <w:bookmarkEnd w:id="71"/>
       <w:r>
         <w:rPr>
           <w:b/>
@@ -3167,7 +3163,7 @@
         </w:rPr>
         <w:t>Fix, priority 2</w:t>
       </w:r>
-      <w:bookmarkEnd w:id="71"/>
+      <w:bookmarkEnd w:id="72"/>
     </w:p>
     <w:p>
       <w:pPr>
@@ -3182,11 +3178,11 @@
       <w:r>
         <w:tab/>
       </w:r>
-      <w:bookmarkStart w:id="72" w:name="COM02_Evidence"/>
+      <w:bookmarkStart w:id="73" w:name="COM02_Evidence"/>
       <w:r>
         <w:t>&lt;Supporting evidence&gt;</w:t>
       </w:r>
-      <w:bookmarkEnd w:id="72"/>
+      <w:bookmarkEnd w:id="73"/>
     </w:p>
     <w:p>
       <w:pPr>
@@ -3309,7 +3305,7 @@
         </w:rPr>
         <w:tab/>
       </w:r>
-      <w:bookmarkStart w:id="73" w:name="COM03_Meets"/>
+      <w:bookmarkStart w:id="74" w:name="COM03_Meets"/>
       <w:r>
         <w:rPr>
           <w:b/>
@@ -3317,8 +3313,8 @@
         </w:rPr>
         <w:t>Meets</w:t>
       </w:r>
-      <w:bookmarkStart w:id="74" w:name="COM03_DoesNotMeet"/>
-      <w:bookmarkEnd w:id="73"/>
+      <w:bookmarkStart w:id="75" w:name="COM03_DoesNotMeet"/>
+      <w:bookmarkEnd w:id="74"/>
       <w:r>
         <w:rPr>
           <w:b/>
@@ -3326,7 +3322,7 @@
         </w:rPr>
         <w:t>Does not meet</w:t>
       </w:r>
-      <w:bookmarkEnd w:id="74"/>
+      <w:bookmarkEnd w:id="75"/>
     </w:p>
     <w:p>
       <w:pPr>
@@ -3344,7 +3340,7 @@
         </w:rPr>
         <w:tab/>
       </w:r>
-      <w:bookmarkStart w:id="75" w:name="COM03_NoRemedy"/>
+      <w:bookmarkStart w:id="76" w:name="COM03_NoRemedy"/>
       <w:r>
         <w:rPr>
           <w:b/>
@@ -3352,8 +3348,8 @@
         </w:rPr>
         <w:t>None</w:t>
       </w:r>
-      <w:bookmarkStart w:id="76" w:name="COM03_Remedy"/>
-      <w:bookmarkEnd w:id="75"/>
+      <w:bookmarkStart w:id="77" w:name="COM03_Remedy"/>
+      <w:bookmarkEnd w:id="76"/>
       <w:r>
         <w:rPr>
           <w:b/>
@@ -3361,7 +3357,7 @@
         </w:rPr>
         <w:t>Fix, priority 3</w:t>
       </w:r>
-      <w:bookmarkEnd w:id="76"/>
+      <w:bookmarkEnd w:id="77"/>
     </w:p>
     <w:p>
       <w:pPr>
@@ -3376,11 +3372,11 @@
       <w:r>
         <w:tab/>
       </w:r>
-      <w:bookmarkStart w:id="77" w:name="COM03_Evidence"/>
+      <w:bookmarkStart w:id="78" w:name="COM03_Evidence"/>
       <w:r>
         <w:t>&lt;Supporting evidence&gt;</w:t>
       </w:r>
-      <w:bookmarkEnd w:id="77"/>
+      <w:bookmarkEnd w:id="78"/>
     </w:p>
     <w:p>
       <w:pPr>
@@ -3506,7 +3502,7 @@
         </w:rPr>
         <w:tab/>
       </w:r>
-      <w:bookmarkStart w:id="78" w:name="COM04_Meets"/>
+      <w:bookmarkStart w:id="79" w:name="COM04_Meets"/>
       <w:r>
         <w:rPr>
           <w:b/>
@@ -3514,8 +3510,8 @@
         </w:rPr>
         <w:t>Meets</w:t>
       </w:r>
-      <w:bookmarkStart w:id="79" w:name="COM04_DoesNotMeet"/>
-      <w:bookmarkEnd w:id="78"/>
+      <w:bookmarkStart w:id="80" w:name="COM04_DoesNotMeet"/>
+      <w:bookmarkEnd w:id="79"/>
       <w:r>
         <w:rPr>
           <w:b/>
@@ -3523,7 +3519,7 @@
         </w:rPr>
         <w:t>Does not meet</w:t>
       </w:r>
-      <w:bookmarkEnd w:id="79"/>
+      <w:bookmarkEnd w:id="80"/>
     </w:p>
     <w:p>
       <w:pPr>
@@ -3541,7 +3537,7 @@
         </w:rPr>
         <w:tab/>
       </w:r>
-      <w:bookmarkStart w:id="80" w:name="COM04_NoRemedy"/>
+      <w:bookmarkStart w:id="81" w:name="COM04_NoRemedy"/>
       <w:r>
         <w:rPr>
           <w:b/>
@@ -3549,8 +3545,8 @@
         </w:rPr>
         <w:t>None</w:t>
       </w:r>
-      <w:bookmarkStart w:id="81" w:name="COM04_Remedy"/>
-      <w:bookmarkEnd w:id="80"/>
+      <w:bookmarkStart w:id="82" w:name="COM04_Remedy"/>
+      <w:bookmarkEnd w:id="81"/>
       <w:r>
         <w:rPr>
           <w:b/>
@@ -3565,7 +3561,7 @@
         </w:rPr>
         <w:t xml:space="preserve"> opportunistically</w:t>
       </w:r>
-      <w:bookmarkEnd w:id="81"/>
+      <w:bookmarkEnd w:id="82"/>
     </w:p>
     <w:p>
       <w:pPr>
@@ -3580,11 +3576,11 @@
       <w:r>
         <w:tab/>
       </w:r>
-      <w:bookmarkStart w:id="82" w:name="COM04_Evidence"/>
+      <w:bookmarkStart w:id="83" w:name="COM04_Evidence"/>
       <w:r>
         <w:t>&lt;Supporting evidence&gt;</w:t>
       </w:r>
-      <w:bookmarkEnd w:id="82"/>
+      <w:bookmarkEnd w:id="83"/>
     </w:p>
     <w:p>
       <w:pPr>
@@ -3675,7 +3671,7 @@
         </w:rPr>
         <w:tab/>
       </w:r>
-      <w:bookmarkStart w:id="83" w:name="COM05_Meets"/>
+      <w:bookmarkStart w:id="84" w:name="COM05_Meets"/>
       <w:r>
         <w:rPr>
           <w:b/>
@@ -3683,8 +3679,8 @@
         </w:rPr>
         <w:t>Meets</w:t>
       </w:r>
-      <w:bookmarkStart w:id="84" w:name="COM05_DoesNotMeet"/>
-      <w:bookmarkEnd w:id="83"/>
+      <w:bookmarkStart w:id="85" w:name="COM05_DoesNotMeet"/>
+      <w:bookmarkEnd w:id="84"/>
       <w:r>
         <w:rPr>
           <w:b/>
@@ -3692,7 +3688,7 @@
         </w:rPr>
         <w:t>Does not meet</w:t>
       </w:r>
-      <w:bookmarkEnd w:id="84"/>
+      <w:bookmarkEnd w:id="85"/>
     </w:p>
     <w:p>
       <w:pPr>
@@ -3710,7 +3706,7 @@
         </w:rPr>
         <w:tab/>
       </w:r>
-      <w:bookmarkStart w:id="85" w:name="COM05_NoRemedy"/>
+      <w:bookmarkStart w:id="86" w:name="COM05_NoRemedy"/>
       <w:r>
         <w:rPr>
           <w:b/>
@@ -3718,8 +3714,8 @@
         </w:rPr>
         <w:t>None</w:t>
       </w:r>
-      <w:bookmarkStart w:id="86" w:name="COM05_Remedy"/>
-      <w:bookmarkEnd w:id="85"/>
+      <w:bookmarkStart w:id="87" w:name="COM05_Remedy"/>
+      <w:bookmarkEnd w:id="86"/>
       <w:r>
         <w:rPr>
           <w:b/>
@@ -3734,7 +3730,7 @@
         </w:rPr>
         <w:t xml:space="preserve"> opportunistically</w:t>
       </w:r>
-      <w:bookmarkEnd w:id="86"/>
+      <w:bookmarkEnd w:id="87"/>
     </w:p>
     <w:p>
       <w:pPr>
@@ -3749,11 +3745,11 @@
       <w:r>
         <w:tab/>
       </w:r>
-      <w:bookmarkStart w:id="87" w:name="COM05_Evidence"/>
+      <w:bookmarkStart w:id="88" w:name="COM05_Evidence"/>
       <w:r>
         <w:t>&lt;Supporting evidence&gt;</w:t>
       </w:r>
-      <w:bookmarkEnd w:id="87"/>
+      <w:bookmarkEnd w:id="88"/>
     </w:p>
     <w:p>
       <w:pPr>
@@ -3855,7 +3851,7 @@
         </w:rPr>
         <w:tab/>
       </w:r>
-      <w:bookmarkStart w:id="88" w:name="COM06_Meets"/>
+      <w:bookmarkStart w:id="89" w:name="COM06_Meets"/>
       <w:r>
         <w:rPr>
           <w:b/>
@@ -3863,8 +3859,8 @@
         </w:rPr>
         <w:t>Meets</w:t>
       </w:r>
-      <w:bookmarkStart w:id="89" w:name="COM06_DoesNotMeet"/>
-      <w:bookmarkEnd w:id="88"/>
+      <w:bookmarkStart w:id="90" w:name="COM06_DoesNotMeet"/>
+      <w:bookmarkEnd w:id="89"/>
       <w:r>
         <w:rPr>
           <w:b/>
@@ -3872,7 +3868,7 @@
         </w:rPr>
         <w:t>Does not meet</w:t>
       </w:r>
-      <w:bookmarkEnd w:id="89"/>
+      <w:bookmarkEnd w:id="90"/>
     </w:p>
     <w:p>
       <w:pPr>
@@ -3890,7 +3886,7 @@
         </w:rPr>
         <w:tab/>
       </w:r>
-      <w:bookmarkStart w:id="90" w:name="COM06_NoRemedy"/>
+      <w:bookmarkStart w:id="91" w:name="COM06_NoRemedy"/>
       <w:r>
         <w:rPr>
           <w:b/>
@@ -3898,8 +3894,8 @@
         </w:rPr>
         <w:t>None</w:t>
       </w:r>
-      <w:bookmarkStart w:id="91" w:name="COM06_Remedy"/>
-      <w:bookmarkEnd w:id="90"/>
+      <w:bookmarkStart w:id="92" w:name="COM06_Remedy"/>
+      <w:bookmarkEnd w:id="91"/>
       <w:r>
         <w:rPr>
           <w:b/>
@@ -3907,7 +3903,7 @@
         </w:rPr>
         <w:t>Fix, priority 3</w:t>
       </w:r>
-      <w:bookmarkEnd w:id="91"/>
+      <w:bookmarkEnd w:id="92"/>
     </w:p>
     <w:p>
       <w:pPr>
@@ -3922,11 +3918,11 @@
       <w:r>
         <w:tab/>
       </w:r>
-      <w:bookmarkStart w:id="92" w:name="COM06_Evidence"/>
+      <w:bookmarkStart w:id="93" w:name="COM06_Evidence"/>
       <w:r>
         <w:t>&lt;Supporting evidence&gt;</w:t>
       </w:r>
-      <w:bookmarkEnd w:id="92"/>
+      <w:bookmarkEnd w:id="93"/>
     </w:p>
     <w:p>
       <w:pPr>
@@ -4058,7 +4054,7 @@
         </w:rPr>
         <w:tab/>
       </w:r>
-      <w:bookmarkStart w:id="93" w:name="COM07_Meets"/>
+      <w:bookmarkStart w:id="94" w:name="COM07_Meets"/>
       <w:r>
         <w:rPr>
           <w:b/>
@@ -4066,8 +4062,8 @@
         </w:rPr>
         <w:t>Meets</w:t>
       </w:r>
-      <w:bookmarkStart w:id="94" w:name="COM07_DoesNotMeet"/>
-      <w:bookmarkEnd w:id="93"/>
+      <w:bookmarkStart w:id="95" w:name="COM07_DoesNotMeet"/>
+      <w:bookmarkEnd w:id="94"/>
       <w:r>
         <w:rPr>
           <w:b/>
@@ -4075,7 +4071,7 @@
         </w:rPr>
         <w:t>Does not meet</w:t>
       </w:r>
-      <w:bookmarkEnd w:id="94"/>
+      <w:bookmarkEnd w:id="95"/>
     </w:p>
     <w:p>
       <w:pPr>
@@ -4093,7 +4089,7 @@
         </w:rPr>
         <w:tab/>
       </w:r>
-      <w:bookmarkStart w:id="95" w:name="COM07_NoRemedy"/>
+      <w:bookmarkStart w:id="96" w:name="COM07_NoRemedy"/>
       <w:r>
         <w:rPr>
           <w:b/>
@@ -4101,8 +4097,8 @@
         </w:rPr>
         <w:t>None</w:t>
       </w:r>
-      <w:bookmarkStart w:id="96" w:name="COM07_Remedy"/>
-      <w:bookmarkEnd w:id="95"/>
+      <w:bookmarkStart w:id="97" w:name="COM07_Remedy"/>
+      <w:bookmarkEnd w:id="96"/>
       <w:r>
         <w:rPr>
           <w:b/>
@@ -4110,7 +4106,7 @@
         </w:rPr>
         <w:t>Must fix</w:t>
       </w:r>
-      <w:bookmarkEnd w:id="96"/>
+      <w:bookmarkEnd w:id="97"/>
     </w:p>
     <w:p>
       <w:pPr>
@@ -4125,11 +4121,11 @@
       <w:r>
         <w:tab/>
       </w:r>
-      <w:bookmarkStart w:id="97" w:name="COM07_Evidence"/>
+      <w:bookmarkStart w:id="98" w:name="COM07_Evidence"/>
       <w:r>
         <w:t>&lt;Supporting evidence&gt;</w:t>
       </w:r>
-      <w:bookmarkEnd w:id="97"/>
+      <w:bookmarkEnd w:id="98"/>
     </w:p>
     <w:p>
       <w:pPr>
@@ -4284,7 +4280,7 @@
         </w:rPr>
         <w:tab/>
       </w:r>
-      <w:bookmarkStart w:id="98" w:name="COM08_Meets"/>
+      <w:bookmarkStart w:id="99" w:name="COM08_Meets"/>
       <w:r>
         <w:rPr>
           <w:b/>
@@ -4292,8 +4288,8 @@
         </w:rPr>
         <w:t>Meets</w:t>
       </w:r>
-      <w:bookmarkStart w:id="99" w:name="COM08_DoesNotMeet"/>
-      <w:bookmarkEnd w:id="98"/>
+      <w:bookmarkStart w:id="100" w:name="COM08_DoesNotMeet"/>
+      <w:bookmarkEnd w:id="99"/>
       <w:r>
         <w:rPr>
           <w:b/>
@@ -4301,7 +4297,7 @@
         </w:rPr>
         <w:t>Does not meet</w:t>
       </w:r>
-      <w:bookmarkEnd w:id="99"/>
+      <w:bookmarkEnd w:id="100"/>
     </w:p>
     <w:p>
       <w:pPr>
@@ -4319,7 +4315,7 @@
         </w:rPr>
         <w:tab/>
       </w:r>
-      <w:bookmarkStart w:id="100" w:name="COM08_NoRemedy"/>
+      <w:bookmarkStart w:id="101" w:name="COM08_NoRemedy"/>
       <w:r>
         <w:rPr>
           <w:b/>
@@ -4327,8 +4323,8 @@
         </w:rPr>
         <w:t>None</w:t>
       </w:r>
-      <w:bookmarkStart w:id="101" w:name="COM08_Remedy"/>
-      <w:bookmarkEnd w:id="100"/>
+      <w:bookmarkStart w:id="102" w:name="COM08_Remedy"/>
+      <w:bookmarkEnd w:id="101"/>
       <w:r>
         <w:rPr>
           <w:b/>
@@ -4336,7 +4332,7 @@
         </w:rPr>
         <w:t>Must fix</w:t>
       </w:r>
-      <w:bookmarkEnd w:id="101"/>
+      <w:bookmarkEnd w:id="102"/>
     </w:p>
     <w:p>
       <w:pPr>
@@ -4351,11 +4347,11 @@
       <w:r>
         <w:tab/>
       </w:r>
-      <w:bookmarkStart w:id="102" w:name="COM08_Evidence"/>
+      <w:bookmarkStart w:id="103" w:name="COM08_Evidence"/>
       <w:r>
         <w:t>&lt;Supporting evidence&gt;</w:t>
       </w:r>
-      <w:bookmarkEnd w:id="102"/>
+      <w:bookmarkEnd w:id="103"/>
     </w:p>
     <w:p>
       <w:pPr>
@@ -4525,7 +4521,7 @@
         </w:rPr>
         <w:tab/>
       </w:r>
-      <w:bookmarkStart w:id="103" w:name="COM09_Meets"/>
+      <w:bookmarkStart w:id="104" w:name="COM09_Meets"/>
       <w:r>
         <w:rPr>
           <w:b/>
@@ -4533,8 +4529,8 @@
         </w:rPr>
         <w:t>Meets</w:t>
       </w:r>
-      <w:bookmarkStart w:id="104" w:name="COM09_DoesNotMeet"/>
-      <w:bookmarkEnd w:id="103"/>
+      <w:bookmarkStart w:id="105" w:name="COM09_DoesNotMeet"/>
+      <w:bookmarkEnd w:id="104"/>
       <w:r>
         <w:rPr>
           <w:b/>
@@ -4542,7 +4538,7 @@
         </w:rPr>
         <w:t>Does not meet</w:t>
       </w:r>
-      <w:bookmarkEnd w:id="104"/>
+      <w:bookmarkEnd w:id="105"/>
     </w:p>
     <w:p>
       <w:pPr>
@@ -4560,7 +4556,7 @@
         </w:rPr>
         <w:tab/>
       </w:r>
-      <w:bookmarkStart w:id="105" w:name="COM09_NoRemedy"/>
+      <w:bookmarkStart w:id="106" w:name="COM09_NoRemedy"/>
       <w:r>
         <w:rPr>
           <w:b/>
@@ -4568,8 +4564,8 @@
         </w:rPr>
         <w:t>None</w:t>
       </w:r>
-      <w:bookmarkStart w:id="106" w:name="COM09_Remedy"/>
-      <w:bookmarkEnd w:id="105"/>
+      <w:bookmarkStart w:id="107" w:name="COM09_Remedy"/>
+      <w:bookmarkEnd w:id="106"/>
       <w:r>
         <w:rPr>
           <w:b/>
@@ -4584,7 +4580,7 @@
         </w:rPr>
         <w:t xml:space="preserve"> opportunistically</w:t>
       </w:r>
-      <w:bookmarkEnd w:id="106"/>
+      <w:bookmarkEnd w:id="107"/>
     </w:p>
     <w:p>
       <w:pPr>
@@ -4599,11 +4595,11 @@
       <w:r>
         <w:tab/>
       </w:r>
-      <w:bookmarkStart w:id="107" w:name="COM09_Evidence"/>
+      <w:bookmarkStart w:id="108" w:name="COM09_Evidence"/>
       <w:r>
         <w:t>&lt;Supporting evidence&gt;</w:t>
       </w:r>
-      <w:bookmarkEnd w:id="107"/>
+      <w:bookmarkEnd w:id="108"/>
     </w:p>
     <w:p>
       <w:pPr>
@@ -4756,7 +4752,7 @@
         </w:rPr>
         <w:tab/>
       </w:r>
-      <w:bookmarkStart w:id="108" w:name="PERF01_Meets"/>
+      <w:bookmarkStart w:id="109" w:name="PERF01_Meets"/>
       <w:r>
         <w:rPr>
           <w:b/>
@@ -4764,8 +4760,8 @@
         </w:rPr>
         <w:t>Meets</w:t>
       </w:r>
-      <w:bookmarkStart w:id="109" w:name="PERF01_DoesNotMeet"/>
-      <w:bookmarkEnd w:id="108"/>
+      <w:bookmarkStart w:id="110" w:name="PERF01_DoesNotMeet"/>
+      <w:bookmarkEnd w:id="109"/>
       <w:r>
         <w:rPr>
           <w:b/>
@@ -4773,7 +4769,7 @@
         </w:rPr>
         <w:t>Does not meet</w:t>
       </w:r>
-      <w:bookmarkEnd w:id="109"/>
+      <w:bookmarkEnd w:id="110"/>
     </w:p>
     <w:p>
       <w:pPr>
@@ -4791,7 +4787,7 @@
         </w:rPr>
         <w:tab/>
       </w:r>
-      <w:bookmarkStart w:id="110" w:name="PERF01_NoRemedy"/>
+      <w:bookmarkStart w:id="111" w:name="PERF01_NoRemedy"/>
       <w:r>
         <w:rPr>
           <w:b/>
@@ -4799,8 +4795,8 @@
         </w:rPr>
         <w:t>None</w:t>
       </w:r>
-      <w:bookmarkStart w:id="111" w:name="PERF01_Remedy"/>
-      <w:bookmarkEnd w:id="110"/>
+      <w:bookmarkStart w:id="112" w:name="PERF01_Remedy"/>
+      <w:bookmarkEnd w:id="111"/>
       <w:r>
         <w:rPr>
           <w:b/>
@@ -4808,7 +4804,7 @@
         </w:rPr>
         <w:t>Must fix</w:t>
       </w:r>
-      <w:bookmarkEnd w:id="111"/>
+      <w:bookmarkEnd w:id="112"/>
     </w:p>
     <w:p>
       <w:pPr>
@@ -4823,11 +4819,11 @@
       <w:r>
         <w:tab/>
       </w:r>
-      <w:bookmarkStart w:id="112" w:name="PERF01_Evidence"/>
+      <w:bookmarkStart w:id="113" w:name="PERF01_Evidence"/>
       <w:r>
         <w:t>&lt;Supporting evidence&gt;</w:t>
       </w:r>
-      <w:bookmarkEnd w:id="112"/>
+      <w:bookmarkEnd w:id="113"/>
     </w:p>
     <w:p>
       <w:pPr>
@@ -4945,7 +4941,7 @@
         </w:rPr>
         <w:tab/>
       </w:r>
-      <w:bookmarkStart w:id="113" w:name="PERF02_Meets"/>
+      <w:bookmarkStart w:id="114" w:name="PERF02_Meets"/>
       <w:r>
         <w:rPr>
           <w:b/>
@@ -4953,8 +4949,8 @@
         </w:rPr>
         <w:t>Meets</w:t>
       </w:r>
-      <w:bookmarkStart w:id="114" w:name="PERF02_DoesNotMeet"/>
-      <w:bookmarkEnd w:id="113"/>
+      <w:bookmarkStart w:id="115" w:name="PERF02_DoesNotMeet"/>
+      <w:bookmarkEnd w:id="114"/>
       <w:r>
         <w:rPr>
           <w:b/>
@@ -4962,7 +4958,7 @@
         </w:rPr>
         <w:t>Does not meet</w:t>
       </w:r>
-      <w:bookmarkEnd w:id="114"/>
+      <w:bookmarkEnd w:id="115"/>
     </w:p>
     <w:p>
       <w:pPr>
@@ -4980,7 +4976,7 @@
         </w:rPr>
         <w:tab/>
       </w:r>
-      <w:bookmarkStart w:id="115" w:name="PERF02_NoRemedy"/>
+      <w:bookmarkStart w:id="116" w:name="PERF02_NoRemedy"/>
       <w:r>
         <w:rPr>
           <w:b/>
@@ -4988,8 +4984,8 @@
         </w:rPr>
         <w:t>None</w:t>
       </w:r>
-      <w:bookmarkStart w:id="116" w:name="PERF02_Remedy"/>
-      <w:bookmarkEnd w:id="115"/>
+      <w:bookmarkStart w:id="117" w:name="PERF02_Remedy"/>
+      <w:bookmarkEnd w:id="116"/>
       <w:r>
         <w:rPr>
           <w:b/>
@@ -4997,7 +4993,7 @@
         </w:rPr>
         <w:t>Fix, priority 3</w:t>
       </w:r>
-      <w:bookmarkEnd w:id="116"/>
+      <w:bookmarkEnd w:id="117"/>
     </w:p>
     <w:p>
       <w:pPr>
@@ -5012,11 +5008,11 @@
       <w:r>
         <w:tab/>
       </w:r>
-      <w:bookmarkStart w:id="117" w:name="PERF02_Evidence"/>
+      <w:bookmarkStart w:id="118" w:name="PERF02_Evidence"/>
       <w:r>
         <w:t>&lt;Supporting evidence&gt;</w:t>
       </w:r>
-      <w:bookmarkEnd w:id="117"/>
+      <w:bookmarkEnd w:id="118"/>
     </w:p>
     <w:p>
       <w:pPr>
@@ -5129,7 +5125,7 @@
         </w:rPr>
         <w:tab/>
       </w:r>
-      <w:bookmarkStart w:id="118" w:name="PERF03_Meets"/>
+      <w:bookmarkStart w:id="119" w:name="PERF03_Meets"/>
       <w:r>
         <w:rPr>
           <w:b/>
@@ -5137,8 +5133,8 @@
         </w:rPr>
         <w:t>Meets</w:t>
       </w:r>
-      <w:bookmarkStart w:id="119" w:name="PERF03_DoesNotMeet"/>
-      <w:bookmarkEnd w:id="118"/>
+      <w:bookmarkStart w:id="120" w:name="PERF03_DoesNotMeet"/>
+      <w:bookmarkEnd w:id="119"/>
       <w:r>
         <w:rPr>
           <w:b/>
@@ -5146,7 +5142,7 @@
         </w:rPr>
         <w:t>Does not meet</w:t>
       </w:r>
-      <w:bookmarkEnd w:id="119"/>
+      <w:bookmarkEnd w:id="120"/>
     </w:p>
     <w:p>
       <w:pPr>
@@ -5164,7 +5160,7 @@
         </w:rPr>
         <w:tab/>
       </w:r>
-      <w:bookmarkStart w:id="120" w:name="PERF03_NoRemedy"/>
+      <w:bookmarkStart w:id="121" w:name="PERF03_NoRemedy"/>
       <w:r>
         <w:rPr>
           <w:b/>
@@ -5172,8 +5168,8 @@
         </w:rPr>
         <w:t>None</w:t>
       </w:r>
-      <w:bookmarkStart w:id="121" w:name="PERF03_Remedy"/>
-      <w:bookmarkEnd w:id="120"/>
+      <w:bookmarkStart w:id="122" w:name="PERF03_Remedy"/>
+      <w:bookmarkEnd w:id="121"/>
       <w:r>
         <w:rPr>
           <w:b/>
@@ -5181,7 +5177,7 @@
         </w:rPr>
         <w:t>Fix, priority 2</w:t>
       </w:r>
-      <w:bookmarkEnd w:id="121"/>
+      <w:bookmarkEnd w:id="122"/>
     </w:p>
     <w:p>
       <w:pPr>
@@ -5196,11 +5192,11 @@
       <w:r>
         <w:tab/>
       </w:r>
-      <w:bookmarkStart w:id="122" w:name="PERF03_Evidence"/>
+      <w:bookmarkStart w:id="123" w:name="PERF03_Evidence"/>
       <w:r>
         <w:t>&lt;Supporting evidence&gt;</w:t>
       </w:r>
-      <w:bookmarkEnd w:id="122"/>
+      <w:bookmarkEnd w:id="123"/>
     </w:p>
     <w:p>
       <w:pPr>
@@ -5330,7 +5326,7 @@
         </w:rPr>
         <w:tab/>
       </w:r>
-      <w:bookmarkStart w:id="123" w:name="SEC01_Meets"/>
+      <w:bookmarkStart w:id="124" w:name="SEC01_Meets"/>
       <w:r>
         <w:rPr>
           <w:b/>
@@ -5338,8 +5334,8 @@
         </w:rPr>
         <w:t>Meets</w:t>
       </w:r>
-      <w:bookmarkStart w:id="124" w:name="SEC01_DoesNotMeet"/>
-      <w:bookmarkEnd w:id="123"/>
+      <w:bookmarkStart w:id="125" w:name="SEC01_DoesNotMeet"/>
+      <w:bookmarkEnd w:id="124"/>
       <w:r>
         <w:rPr>
           <w:b/>
@@ -5347,7 +5343,7 @@
         </w:rPr>
         <w:t>Does not meet</w:t>
       </w:r>
-      <w:bookmarkEnd w:id="124"/>
+      <w:bookmarkEnd w:id="125"/>
     </w:p>
     <w:p>
       <w:pPr>
@@ -5365,7 +5361,7 @@
         </w:rPr>
         <w:tab/>
       </w:r>
-      <w:bookmarkStart w:id="125" w:name="SEC01_NoRemedy"/>
+      <w:bookmarkStart w:id="126" w:name="SEC01_NoRemedy"/>
       <w:r>
         <w:rPr>
           <w:b/>
@@ -5373,8 +5369,8 @@
         </w:rPr>
         <w:t>None</w:t>
       </w:r>
-      <w:bookmarkStart w:id="126" w:name="SEC01_Remedy"/>
-      <w:bookmarkEnd w:id="125"/>
+      <w:bookmarkStart w:id="127" w:name="SEC01_Remedy"/>
+      <w:bookmarkEnd w:id="126"/>
       <w:r>
         <w:rPr>
           <w:b/>
@@ -5382,7 +5378,7 @@
         </w:rPr>
         <w:t>Fix, priority 2</w:t>
       </w:r>
-      <w:bookmarkEnd w:id="126"/>
+      <w:bookmarkEnd w:id="127"/>
     </w:p>
     <w:p>
       <w:pPr>
@@ -5397,11 +5393,11 @@
       <w:r>
         <w:tab/>
       </w:r>
-      <w:bookmarkStart w:id="127" w:name="SEC01_Evidence"/>
+      <w:bookmarkStart w:id="128" w:name="SEC01_Evidence"/>
       <w:r>
         <w:t>&lt;Supporting evidence&gt;</w:t>
       </w:r>
-      <w:bookmarkEnd w:id="127"/>
+      <w:bookmarkEnd w:id="128"/>
     </w:p>
     <w:p>
       <w:pPr>
@@ -5511,7 +5507,7 @@
         </w:rPr>
         <w:tab/>
       </w:r>
-      <w:bookmarkStart w:id="128" w:name="SEC02_Meets"/>
+      <w:bookmarkStart w:id="129" w:name="SEC02_Meets"/>
       <w:r>
         <w:rPr>
           <w:b/>
@@ -5519,8 +5515,8 @@
         </w:rPr>
         <w:t>Meets</w:t>
       </w:r>
-      <w:bookmarkStart w:id="129" w:name="SEC02_DoesNotMeet"/>
-      <w:bookmarkEnd w:id="128"/>
+      <w:bookmarkStart w:id="130" w:name="SEC02_DoesNotMeet"/>
+      <w:bookmarkEnd w:id="129"/>
       <w:r>
         <w:rPr>
           <w:b/>
@@ -5528,7 +5524,7 @@
         </w:rPr>
         <w:t>Does not meet</w:t>
       </w:r>
-      <w:bookmarkEnd w:id="129"/>
+      <w:bookmarkEnd w:id="130"/>
     </w:p>
     <w:p>
       <w:pPr>
@@ -5546,7 +5542,7 @@
         </w:rPr>
         <w:tab/>
       </w:r>
-      <w:bookmarkStart w:id="130" w:name="SEC02_NoRemedy"/>
+      <w:bookmarkStart w:id="131" w:name="SEC02_NoRemedy"/>
       <w:r>
         <w:rPr>
           <w:b/>
@@ -5554,8 +5550,8 @@
         </w:rPr>
         <w:t>None</w:t>
       </w:r>
-      <w:bookmarkStart w:id="131" w:name="SEC02_Remedy"/>
-      <w:bookmarkEnd w:id="130"/>
+      <w:bookmarkStart w:id="132" w:name="SEC02_Remedy"/>
+      <w:bookmarkEnd w:id="131"/>
       <w:r>
         <w:rPr>
           <w:b/>
@@ -5563,7 +5559,7 @@
         </w:rPr>
         <w:t>Fix, priority 2</w:t>
       </w:r>
-      <w:bookmarkEnd w:id="131"/>
+      <w:bookmarkEnd w:id="132"/>
     </w:p>
     <w:p>
       <w:pPr>
@@ -5578,11 +5574,11 @@
       <w:r>
         <w:tab/>
       </w:r>
-      <w:bookmarkStart w:id="132" w:name="SEC02_Evidence"/>
+      <w:bookmarkStart w:id="133" w:name="SEC02_Evidence"/>
       <w:r>
         <w:t>&lt;Supporting evidence&gt;</w:t>
       </w:r>
-      <w:bookmarkEnd w:id="132"/>
+      <w:bookmarkEnd w:id="133"/>
     </w:p>
     <w:p>
       <w:pPr>
@@ -5681,7 +5677,7 @@
         </w:rPr>
         <w:tab/>
       </w:r>
-      <w:bookmarkStart w:id="133" w:name="SEC03_Meets"/>
+      <w:bookmarkStart w:id="134" w:name="SEC03_Meets"/>
       <w:r>
         <w:rPr>
           <w:b/>
@@ -5689,8 +5685,8 @@
         </w:rPr>
         <w:t>Meets</w:t>
       </w:r>
-      <w:bookmarkStart w:id="134" w:name="SEC03_DoesNotMeet"/>
-      <w:bookmarkEnd w:id="133"/>
+      <w:bookmarkStart w:id="135" w:name="SEC03_DoesNotMeet"/>
+      <w:bookmarkEnd w:id="134"/>
       <w:r>
         <w:rPr>
           <w:b/>
@@ -5698,7 +5694,7 @@
         </w:rPr>
         <w:t>Does not meet</w:t>
       </w:r>
-      <w:bookmarkEnd w:id="134"/>
+      <w:bookmarkEnd w:id="135"/>
     </w:p>
     <w:p>
       <w:pPr>
@@ -5716,7 +5712,7 @@
         </w:rPr>
         <w:tab/>
       </w:r>
-      <w:bookmarkStart w:id="135" w:name="SEC03_NoRemedy"/>
+      <w:bookmarkStart w:id="136" w:name="SEC03_NoRemedy"/>
       <w:r>
         <w:rPr>
           <w:b/>
@@ -5724,8 +5720,8 @@
         </w:rPr>
         <w:t>None</w:t>
       </w:r>
-      <w:bookmarkStart w:id="136" w:name="SEC03_Remedy"/>
-      <w:bookmarkEnd w:id="135"/>
+      <w:bookmarkStart w:id="137" w:name="SEC03_Remedy"/>
+      <w:bookmarkEnd w:id="136"/>
       <w:r>
         <w:rPr>
           <w:b/>
@@ -5733,7 +5729,7 @@
         </w:rPr>
         <w:t>Fix, priority 2</w:t>
       </w:r>
-      <w:bookmarkEnd w:id="136"/>
+      <w:bookmarkEnd w:id="137"/>
     </w:p>
     <w:p>
       <w:pPr>
@@ -5748,11 +5744,11 @@
       <w:r>
         <w:tab/>
       </w:r>
-      <w:bookmarkStart w:id="137" w:name="SEC03_Evidence"/>
+      <w:bookmarkStart w:id="138" w:name="SEC03_Evidence"/>
       <w:r>
         <w:t>&lt;Supporting evidence&gt;</w:t>
       </w:r>
-      <w:bookmarkEnd w:id="137"/>
+      <w:bookmarkEnd w:id="138"/>
     </w:p>
     <w:p>
       <w:pPr>
@@ -5895,7 +5891,7 @@
         </w:rPr>
         <w:tab/>
       </w:r>
-      <w:bookmarkStart w:id="138" w:name="SEC04_Meets"/>
+      <w:bookmarkStart w:id="139" w:name="SEC04_Meets"/>
       <w:r>
         <w:rPr>
           <w:b/>
@@ -5903,8 +5899,8 @@
         </w:rPr>
         <w:t>Meets</w:t>
       </w:r>
-      <w:bookmarkStart w:id="139" w:name="SEC04_DoesNotMeet"/>
-      <w:bookmarkEnd w:id="138"/>
+      <w:bookmarkStart w:id="140" w:name="SEC04_DoesNotMeet"/>
+      <w:bookmarkEnd w:id="139"/>
       <w:r>
         <w:rPr>
           <w:b/>
@@ -5912,7 +5908,7 @@
         </w:rPr>
         <w:t>Does not meet</w:t>
       </w:r>
-      <w:bookmarkEnd w:id="139"/>
+      <w:bookmarkEnd w:id="140"/>
     </w:p>
     <w:p>
       <w:pPr>
@@ -5930,7 +5926,7 @@
         </w:rPr>
         <w:tab/>
       </w:r>
-      <w:bookmarkStart w:id="140" w:name="SEC04_NoRemedy"/>
+      <w:bookmarkStart w:id="141" w:name="SEC04_NoRemedy"/>
       <w:r>
         <w:rPr>
           <w:b/>
@@ -5938,8 +5934,8 @@
         </w:rPr>
         <w:t>None</w:t>
       </w:r>
-      <w:bookmarkStart w:id="141" w:name="SEC04_Remedy"/>
-      <w:bookmarkEnd w:id="140"/>
+      <w:bookmarkStart w:id="142" w:name="SEC04_Remedy"/>
+      <w:bookmarkEnd w:id="141"/>
       <w:r>
         <w:rPr>
           <w:b/>
@@ -5947,7 +5943,7 @@
         </w:rPr>
         <w:t>Fix, priority 2</w:t>
       </w:r>
-      <w:bookmarkEnd w:id="141"/>
+      <w:bookmarkEnd w:id="142"/>
     </w:p>
     <w:p>
       <w:pPr>
@@ -5962,11 +5958,11 @@
       <w:r>
         <w:tab/>
       </w:r>
-      <w:bookmarkStart w:id="142" w:name="SEC04_Evidence"/>
+      <w:bookmarkStart w:id="143" w:name="SEC04_Evidence"/>
       <w:r>
         <w:t>&lt;Supporting evidence&gt;</w:t>
       </w:r>
-      <w:bookmarkEnd w:id="142"/>
+      <w:bookmarkEnd w:id="143"/>
     </w:p>
     <w:p>
       <w:pPr>
@@ -6104,7 +6100,7 @@
         </w:rPr>
         <w:tab/>
       </w:r>
-      <w:bookmarkStart w:id="143" w:name="SEC05_Meets"/>
+      <w:bookmarkStart w:id="144" w:name="SEC05_Meets"/>
       <w:r>
         <w:rPr>
           <w:b/>
@@ -6112,8 +6108,8 @@
         </w:rPr>
         <w:t>Meets</w:t>
       </w:r>
-      <w:bookmarkStart w:id="144" w:name="SEC05_DoesNotMeet"/>
-      <w:bookmarkEnd w:id="143"/>
+      <w:bookmarkStart w:id="145" w:name="SEC05_DoesNotMeet"/>
+      <w:bookmarkEnd w:id="144"/>
       <w:r>
         <w:rPr>
           <w:b/>
@@ -6121,7 +6117,7 @@
         </w:rPr>
         <w:t>Does not meet</w:t>
       </w:r>
-      <w:bookmarkEnd w:id="144"/>
+      <w:bookmarkEnd w:id="145"/>
     </w:p>
     <w:p>
       <w:pPr>
@@ -6139,7 +6135,7 @@
         </w:rPr>
         <w:tab/>
       </w:r>
-      <w:bookmarkStart w:id="145" w:name="SEC05_NoRemedy"/>
+      <w:bookmarkStart w:id="146" w:name="SEC05_NoRemedy"/>
       <w:r>
         <w:rPr>
           <w:b/>
@@ -6147,8 +6143,8 @@
         </w:rPr>
         <w:t>None</w:t>
       </w:r>
-      <w:bookmarkStart w:id="146" w:name="SEC05_Remedy"/>
-      <w:bookmarkEnd w:id="145"/>
+      <w:bookmarkStart w:id="147" w:name="SEC05_Remedy"/>
+      <w:bookmarkEnd w:id="146"/>
       <w:r>
         <w:rPr>
           <w:b/>
@@ -6163,7 +6159,7 @@
         </w:rPr>
         <w:t>ix</w:t>
       </w:r>
-      <w:bookmarkEnd w:id="146"/>
+      <w:bookmarkEnd w:id="147"/>
     </w:p>
     <w:p>
       <w:pPr>
@@ -6178,11 +6174,11 @@
       <w:r>
         <w:tab/>
       </w:r>
-      <w:bookmarkStart w:id="147" w:name="SEC05_Evidence"/>
+      <w:bookmarkStart w:id="148" w:name="SEC05_Evidence"/>
       <w:r>
         <w:t>&lt;Supporting evidence&gt;</w:t>
       </w:r>
-      <w:bookmarkEnd w:id="147"/>
+      <w:bookmarkEnd w:id="148"/>
     </w:p>
     <w:p>
       <w:pPr>
@@ -6359,8 +6355,6 @@
         </w:rPr>
         <w:t xml:space="preserve"> Xerces – this class provides safe XML parsing capabilities.</w:t>
       </w:r>
-      <w:bookmarkStart w:id="148" w:name="_GoBack"/>
-      <w:bookmarkEnd w:id="148"/>
     </w:p>
     <w:p>
       <w:pPr>
@@ -14379,6 +14373,7 @@
   <w:style w:type="character" w:default="1" w:styleId="DefaultParagraphFont">
     <w:name w:val="Default Paragraph Font"/>
     <w:uiPriority w:val="1"/>
+    <w:semiHidden/>
     <w:unhideWhenUsed/>
   </w:style>
   <w:style w:type="table" w:default="1" w:styleId="TableNormal">
@@ -14847,6 +14842,7 @@
   <w:style w:type="character" w:default="1" w:styleId="DefaultParagraphFont">
     <w:name w:val="Default Paragraph Font"/>
     <w:uiPriority w:val="1"/>
+    <w:semiHidden/>
     <w:unhideWhenUsed/>
   </w:style>
   <w:style w:type="table" w:default="1" w:styleId="TableNormal">

</xml_diff>

<commit_message>
Updated API03 title and description
</commit_message>
<xml_diff>
--- a/resources/alfresco-technical-validation-template.docx
+++ b/resources/alfresco-technical-validation-template.docx
@@ -1436,6 +1436,7 @@
       <w:pPr>
         <w:pStyle w:val="Heading3"/>
       </w:pPr>
+      <w:bookmarkStart w:id="28" w:name="_GoBack"/>
       <w:r>
         <w:t>API</w:t>
       </w:r>
@@ -1449,10 +1450,13 @@
         <w:t xml:space="preserve"> – </w:t>
       </w:r>
       <w:r>
-        <w:t>Extend Alfresco.component.Base</w:t>
-      </w:r>
-      <w:r>
-        <w:t xml:space="preserve"> or Alfresco.ConsoleTool</w:t>
+        <w:t xml:space="preserve">Extend Alfresco.component.Base, Alfresco.ConsoleTool, </w:t>
+      </w:r>
+      <w:r>
+        <w:t>Alfresco.ConsolePanelHandler</w:t>
+      </w:r>
+      <w:r>
+        <w:t>, etc.</w:t>
       </w:r>
     </w:p>
     <w:p>
@@ -1472,8 +1476,12 @@
         <w:tab/>
       </w:r>
       <w:r>
-        <w:t>These two base classes provide useful fields and methods for custom browser-side Javascript classes.  The former should be used for all dashlet classes, and the latter for admin console components.</w:t>
-      </w:r>
+        <w:t>Alfresco’s</w:t>
+      </w:r>
+      <w:r>
+        <w:t xml:space="preserve"> base classes provide useful fields and methods for custom browser-side Javascript classes.</w:t>
+      </w:r>
+      <w:bookmarkEnd w:id="28"/>
     </w:p>
     <w:p>
       <w:pPr>
@@ -1509,7 +1517,7 @@
         </w:rPr>
         <w:tab/>
       </w:r>
-      <w:bookmarkStart w:id="28" w:name="API03_Meets"/>
+      <w:bookmarkStart w:id="29" w:name="API03_Meets"/>
       <w:r>
         <w:rPr>
           <w:b/>
@@ -1517,8 +1525,8 @@
         </w:rPr>
         <w:t>Meets</w:t>
       </w:r>
-      <w:bookmarkStart w:id="29" w:name="API03_DoesNotMeet"/>
-      <w:bookmarkEnd w:id="28"/>
+      <w:bookmarkStart w:id="30" w:name="API03_DoesNotMeet"/>
+      <w:bookmarkEnd w:id="29"/>
       <w:r>
         <w:rPr>
           <w:b/>
@@ -1526,7 +1534,7 @@
         </w:rPr>
         <w:t>Does not meet</w:t>
       </w:r>
-      <w:bookmarkEnd w:id="29"/>
+      <w:bookmarkEnd w:id="30"/>
     </w:p>
     <w:p>
       <w:pPr>
@@ -1544,7 +1552,7 @@
         </w:rPr>
         <w:tab/>
       </w:r>
-      <w:bookmarkStart w:id="30" w:name="API03_NoRemedy"/>
+      <w:bookmarkStart w:id="31" w:name="API03_NoRemedy"/>
       <w:r>
         <w:rPr>
           <w:b/>
@@ -1552,8 +1560,8 @@
         </w:rPr>
         <w:t>None</w:t>
       </w:r>
-      <w:bookmarkStart w:id="31" w:name="API03_Remedy"/>
-      <w:bookmarkEnd w:id="30"/>
+      <w:bookmarkStart w:id="32" w:name="API03_Remedy"/>
+      <w:bookmarkEnd w:id="31"/>
       <w:r>
         <w:rPr>
           <w:b/>
@@ -1561,7 +1569,7 @@
         </w:rPr>
         <w:t>Fix, priority 2</w:t>
       </w:r>
-      <w:bookmarkEnd w:id="31"/>
+      <w:bookmarkEnd w:id="32"/>
     </w:p>
     <w:p>
       <w:pPr>
@@ -1576,11 +1584,11 @@
       <w:r>
         <w:tab/>
       </w:r>
-      <w:bookmarkStart w:id="32" w:name="API03_Evidence"/>
+      <w:bookmarkStart w:id="33" w:name="API03_Evidence"/>
       <w:r>
         <w:t>&lt;Supporting evidence&gt;</w:t>
       </w:r>
-      <w:bookmarkEnd w:id="32"/>
+      <w:bookmarkEnd w:id="33"/>
     </w:p>
     <w:p>
       <w:pPr>
@@ -1685,7 +1693,7 @@
         </w:rPr>
         <w:tab/>
       </w:r>
-      <w:bookmarkStart w:id="33" w:name="API04_Meets"/>
+      <w:bookmarkStart w:id="34" w:name="API04_Meets"/>
       <w:r>
         <w:rPr>
           <w:b/>
@@ -1693,8 +1701,8 @@
         </w:rPr>
         <w:t>Meets</w:t>
       </w:r>
-      <w:bookmarkStart w:id="34" w:name="API04_DoesNotMeet"/>
-      <w:bookmarkEnd w:id="33"/>
+      <w:bookmarkStart w:id="35" w:name="API04_DoesNotMeet"/>
+      <w:bookmarkEnd w:id="34"/>
       <w:r>
         <w:rPr>
           <w:b/>
@@ -1702,7 +1710,7 @@
         </w:rPr>
         <w:t>Does not meet</w:t>
       </w:r>
-      <w:bookmarkEnd w:id="34"/>
+      <w:bookmarkEnd w:id="35"/>
     </w:p>
     <w:p>
       <w:pPr>
@@ -1720,7 +1728,7 @@
         </w:rPr>
         <w:tab/>
       </w:r>
-      <w:bookmarkStart w:id="35" w:name="API04_NoRemedy"/>
+      <w:bookmarkStart w:id="36" w:name="API04_NoRemedy"/>
       <w:r>
         <w:rPr>
           <w:b/>
@@ -1728,8 +1736,8 @@
         </w:rPr>
         <w:t>None</w:t>
       </w:r>
-      <w:bookmarkStart w:id="36" w:name="API04_Remedy"/>
-      <w:bookmarkEnd w:id="35"/>
+      <w:bookmarkStart w:id="37" w:name="API04_Remedy"/>
+      <w:bookmarkEnd w:id="36"/>
       <w:r>
         <w:rPr>
           <w:b/>
@@ -1737,7 +1745,7 @@
         </w:rPr>
         <w:t>Fix, priority 2</w:t>
       </w:r>
-      <w:bookmarkEnd w:id="36"/>
+      <w:bookmarkEnd w:id="37"/>
     </w:p>
     <w:p>
       <w:pPr>
@@ -1752,11 +1760,11 @@
       <w:r>
         <w:tab/>
       </w:r>
-      <w:bookmarkStart w:id="37" w:name="API04_Evidence"/>
+      <w:bookmarkStart w:id="38" w:name="API04_Evidence"/>
       <w:r>
         <w:t>&lt;Supporting evidence&gt;</w:t>
       </w:r>
-      <w:bookmarkEnd w:id="37"/>
+      <w:bookmarkEnd w:id="38"/>
     </w:p>
     <w:p>
       <w:pPr>
@@ -1908,7 +1916,7 @@
         </w:rPr>
         <w:tab/>
       </w:r>
-      <w:bookmarkStart w:id="38" w:name="API05_Meets"/>
+      <w:bookmarkStart w:id="39" w:name="API05_Meets"/>
       <w:r>
         <w:rPr>
           <w:b/>
@@ -1916,8 +1924,8 @@
         </w:rPr>
         <w:t>Meets</w:t>
       </w:r>
-      <w:bookmarkStart w:id="39" w:name="API05_DoesNotMeet"/>
-      <w:bookmarkEnd w:id="38"/>
+      <w:bookmarkStart w:id="40" w:name="API05_DoesNotMeet"/>
+      <w:bookmarkEnd w:id="39"/>
       <w:r>
         <w:rPr>
           <w:b/>
@@ -1925,7 +1933,7 @@
         </w:rPr>
         <w:t>Does not meet</w:t>
       </w:r>
-      <w:bookmarkEnd w:id="39"/>
+      <w:bookmarkEnd w:id="40"/>
     </w:p>
     <w:p>
       <w:pPr>
@@ -1943,7 +1951,7 @@
         </w:rPr>
         <w:tab/>
       </w:r>
-      <w:bookmarkStart w:id="40" w:name="API05_NoRemedy"/>
+      <w:bookmarkStart w:id="41" w:name="API05_NoRemedy"/>
       <w:r>
         <w:rPr>
           <w:b/>
@@ -1951,8 +1959,8 @@
         </w:rPr>
         <w:t>None</w:t>
       </w:r>
-      <w:bookmarkStart w:id="41" w:name="API05_Remedy"/>
-      <w:bookmarkEnd w:id="40"/>
+      <w:bookmarkStart w:id="42" w:name="API05_Remedy"/>
+      <w:bookmarkEnd w:id="41"/>
       <w:r>
         <w:rPr>
           <w:b/>
@@ -1960,7 +1968,7 @@
         </w:rPr>
         <w:t>Fix, priority 3</w:t>
       </w:r>
-      <w:bookmarkEnd w:id="41"/>
+      <w:bookmarkEnd w:id="42"/>
     </w:p>
     <w:p>
       <w:pPr>
@@ -1975,11 +1983,11 @@
       <w:r>
         <w:tab/>
       </w:r>
-      <w:bookmarkStart w:id="42" w:name="API05_Evidence"/>
+      <w:bookmarkStart w:id="43" w:name="API05_Evidence"/>
       <w:r>
         <w:t>&lt;Supporting evidence&gt;</w:t>
       </w:r>
-      <w:bookmarkEnd w:id="42"/>
+      <w:bookmarkEnd w:id="43"/>
     </w:p>
     <w:p>
       <w:pPr>
@@ -2175,7 +2183,7 @@
         </w:rPr>
         <w:tab/>
       </w:r>
-      <w:bookmarkStart w:id="43" w:name="API06_Meets"/>
+      <w:bookmarkStart w:id="44" w:name="API06_Meets"/>
       <w:r>
         <w:rPr>
           <w:b/>
@@ -2183,8 +2191,8 @@
         </w:rPr>
         <w:t>Meets</w:t>
       </w:r>
-      <w:bookmarkStart w:id="44" w:name="API06_DoesNotMeet"/>
-      <w:bookmarkEnd w:id="43"/>
+      <w:bookmarkStart w:id="45" w:name="API06_DoesNotMeet"/>
+      <w:bookmarkEnd w:id="44"/>
       <w:r>
         <w:rPr>
           <w:b/>
@@ -2192,7 +2200,7 @@
         </w:rPr>
         <w:t>Does not meet</w:t>
       </w:r>
-      <w:bookmarkEnd w:id="44"/>
+      <w:bookmarkEnd w:id="45"/>
     </w:p>
     <w:p>
       <w:pPr>
@@ -2210,7 +2218,7 @@
         </w:rPr>
         <w:tab/>
       </w:r>
-      <w:bookmarkStart w:id="45" w:name="API06_NoRemedy"/>
+      <w:bookmarkStart w:id="46" w:name="API06_NoRemedy"/>
       <w:r>
         <w:rPr>
           <w:b/>
@@ -2218,8 +2226,8 @@
         </w:rPr>
         <w:t>None</w:t>
       </w:r>
-      <w:bookmarkStart w:id="46" w:name="API06_Remedy"/>
-      <w:bookmarkEnd w:id="45"/>
+      <w:bookmarkStart w:id="47" w:name="API06_Remedy"/>
+      <w:bookmarkEnd w:id="46"/>
       <w:r>
         <w:rPr>
           <w:b/>
@@ -2227,7 +2235,7 @@
         </w:rPr>
         <w:t>Fix, priority 3</w:t>
       </w:r>
-      <w:bookmarkEnd w:id="46"/>
+      <w:bookmarkEnd w:id="47"/>
     </w:p>
     <w:p>
       <w:pPr>
@@ -2242,11 +2250,11 @@
       <w:r>
         <w:tab/>
       </w:r>
-      <w:bookmarkStart w:id="47" w:name="API06_Evidence"/>
+      <w:bookmarkStart w:id="48" w:name="API06_Evidence"/>
       <w:r>
         <w:t>&lt;Supporting evidence&gt;</w:t>
       </w:r>
-      <w:bookmarkEnd w:id="47"/>
+      <w:bookmarkEnd w:id="48"/>
     </w:p>
     <w:p>
       <w:pPr>
@@ -2366,7 +2374,7 @@
         </w:rPr>
         <w:tab/>
       </w:r>
-      <w:bookmarkStart w:id="48" w:name="CM01_Meets"/>
+      <w:bookmarkStart w:id="49" w:name="CM01_Meets"/>
       <w:r>
         <w:rPr>
           <w:b/>
@@ -2374,8 +2382,8 @@
         </w:rPr>
         <w:t>Meets</w:t>
       </w:r>
-      <w:bookmarkStart w:id="49" w:name="CM01_DoesNotMeet"/>
-      <w:bookmarkEnd w:id="48"/>
+      <w:bookmarkStart w:id="50" w:name="CM01_DoesNotMeet"/>
+      <w:bookmarkEnd w:id="49"/>
       <w:r>
         <w:rPr>
           <w:b/>
@@ -2383,7 +2391,7 @@
         </w:rPr>
         <w:t>Does not meet</w:t>
       </w:r>
-      <w:bookmarkEnd w:id="49"/>
+      <w:bookmarkEnd w:id="50"/>
     </w:p>
     <w:p>
       <w:pPr>
@@ -2401,7 +2409,7 @@
         </w:rPr>
         <w:tab/>
       </w:r>
-      <w:bookmarkStart w:id="50" w:name="CM01_NoRemedy"/>
+      <w:bookmarkStart w:id="51" w:name="CM01_NoRemedy"/>
       <w:r>
         <w:rPr>
           <w:b/>
@@ -2409,8 +2417,8 @@
         </w:rPr>
         <w:t>None</w:t>
       </w:r>
-      <w:bookmarkStart w:id="51" w:name="CM01_Remedy"/>
-      <w:bookmarkEnd w:id="50"/>
+      <w:bookmarkStart w:id="52" w:name="CM01_Remedy"/>
+      <w:bookmarkEnd w:id="51"/>
       <w:r>
         <w:rPr>
           <w:b/>
@@ -2418,7 +2426,7 @@
         </w:rPr>
         <w:t>Must fix</w:t>
       </w:r>
-      <w:bookmarkEnd w:id="51"/>
+      <w:bookmarkEnd w:id="52"/>
     </w:p>
     <w:p>
       <w:pPr>
@@ -2433,11 +2441,11 @@
       <w:r>
         <w:tab/>
       </w:r>
-      <w:bookmarkStart w:id="52" w:name="CM01_Evidence"/>
+      <w:bookmarkStart w:id="53" w:name="CM01_Evidence"/>
       <w:r>
         <w:t>&lt;Supporting evidence&gt;</w:t>
       </w:r>
-      <w:bookmarkEnd w:id="52"/>
+      <w:bookmarkEnd w:id="53"/>
     </w:p>
     <w:p>
       <w:pPr>
@@ -2612,7 +2620,7 @@
         </w:rPr>
         <w:tab/>
       </w:r>
-      <w:bookmarkStart w:id="53" w:name="DEV01_Meets"/>
+      <w:bookmarkStart w:id="54" w:name="DEV01_Meets"/>
       <w:r>
         <w:rPr>
           <w:b/>
@@ -2620,8 +2628,8 @@
         </w:rPr>
         <w:t>Meets</w:t>
       </w:r>
-      <w:bookmarkStart w:id="54" w:name="DEV01_DoesNotMeet"/>
-      <w:bookmarkEnd w:id="53"/>
+      <w:bookmarkStart w:id="55" w:name="DEV01_DoesNotMeet"/>
+      <w:bookmarkEnd w:id="54"/>
       <w:r>
         <w:rPr>
           <w:b/>
@@ -2629,7 +2637,7 @@
         </w:rPr>
         <w:t>Does not meet</w:t>
       </w:r>
-      <w:bookmarkEnd w:id="54"/>
+      <w:bookmarkEnd w:id="55"/>
     </w:p>
     <w:p>
       <w:pPr>
@@ -2647,7 +2655,7 @@
         </w:rPr>
         <w:tab/>
       </w:r>
-      <w:bookmarkStart w:id="55" w:name="DEV01_NoRemedy"/>
+      <w:bookmarkStart w:id="56" w:name="DEV01_NoRemedy"/>
       <w:r>
         <w:rPr>
           <w:b/>
@@ -2655,8 +2663,8 @@
         </w:rPr>
         <w:t>None</w:t>
       </w:r>
-      <w:bookmarkStart w:id="56" w:name="DEV01_Remedy"/>
-      <w:bookmarkEnd w:id="55"/>
+      <w:bookmarkStart w:id="57" w:name="DEV01_Remedy"/>
+      <w:bookmarkEnd w:id="56"/>
       <w:r>
         <w:rPr>
           <w:b/>
@@ -2671,7 +2679,7 @@
         </w:rPr>
         <w:t xml:space="preserve"> opportunistically</w:t>
       </w:r>
-      <w:bookmarkEnd w:id="56"/>
+      <w:bookmarkEnd w:id="57"/>
     </w:p>
     <w:p>
       <w:pPr>
@@ -2686,11 +2694,11 @@
       <w:r>
         <w:tab/>
       </w:r>
-      <w:bookmarkStart w:id="57" w:name="DEV01_Evidence"/>
+      <w:bookmarkStart w:id="58" w:name="DEV01_Evidence"/>
       <w:r>
         <w:t>&lt;Supporting evidence&gt;</w:t>
       </w:r>
-      <w:bookmarkEnd w:id="57"/>
+      <w:bookmarkEnd w:id="58"/>
     </w:p>
     <w:p>
       <w:pPr>
@@ -2779,7 +2787,7 @@
         </w:rPr>
         <w:tab/>
       </w:r>
-      <w:bookmarkStart w:id="58" w:name="DEV02_Meets"/>
+      <w:bookmarkStart w:id="59" w:name="DEV02_Meets"/>
       <w:r>
         <w:rPr>
           <w:b/>
@@ -2787,8 +2795,8 @@
         </w:rPr>
         <w:t>Meets</w:t>
       </w:r>
-      <w:bookmarkStart w:id="59" w:name="DEV02_DoesNotMeet"/>
-      <w:bookmarkEnd w:id="58"/>
+      <w:bookmarkStart w:id="60" w:name="DEV02_DoesNotMeet"/>
+      <w:bookmarkEnd w:id="59"/>
       <w:r>
         <w:rPr>
           <w:b/>
@@ -2796,7 +2804,7 @@
         </w:rPr>
         <w:t>Does not meet</w:t>
       </w:r>
-      <w:bookmarkEnd w:id="59"/>
+      <w:bookmarkEnd w:id="60"/>
     </w:p>
     <w:p>
       <w:pPr>
@@ -2814,7 +2822,7 @@
         </w:rPr>
         <w:tab/>
       </w:r>
-      <w:bookmarkStart w:id="60" w:name="DEV02_NoRemedy"/>
+      <w:bookmarkStart w:id="61" w:name="DEV02_NoRemedy"/>
       <w:r>
         <w:rPr>
           <w:b/>
@@ -2822,8 +2830,8 @@
         </w:rPr>
         <w:t>None</w:t>
       </w:r>
-      <w:bookmarkStart w:id="61" w:name="DEV02_Remedy"/>
-      <w:bookmarkEnd w:id="60"/>
+      <w:bookmarkStart w:id="62" w:name="DEV02_Remedy"/>
+      <w:bookmarkEnd w:id="61"/>
       <w:r>
         <w:rPr>
           <w:b/>
@@ -2838,7 +2846,7 @@
         </w:rPr>
         <w:t xml:space="preserve"> opportunistically</w:t>
       </w:r>
-      <w:bookmarkEnd w:id="61"/>
+      <w:bookmarkEnd w:id="62"/>
     </w:p>
     <w:p>
       <w:pPr>
@@ -2853,11 +2861,11 @@
       <w:r>
         <w:tab/>
       </w:r>
-      <w:bookmarkStart w:id="62" w:name="DEV02_Evidence"/>
+      <w:bookmarkStart w:id="63" w:name="DEV02_Evidence"/>
       <w:r>
         <w:t>&lt;Supporting evidence&gt;</w:t>
       </w:r>
-      <w:bookmarkEnd w:id="62"/>
+      <w:bookmarkEnd w:id="63"/>
     </w:p>
     <w:p>
       <w:pPr>
@@ -3007,7 +3015,7 @@
         </w:rPr>
         <w:tab/>
       </w:r>
-      <w:bookmarkStart w:id="63" w:name="COM01_Meets"/>
+      <w:bookmarkStart w:id="64" w:name="COM01_Meets"/>
       <w:r>
         <w:rPr>
           <w:b/>
@@ -3015,8 +3023,8 @@
         </w:rPr>
         <w:t>Meets</w:t>
       </w:r>
-      <w:bookmarkStart w:id="64" w:name="COM01_DoesNotMeet"/>
-      <w:bookmarkEnd w:id="63"/>
+      <w:bookmarkStart w:id="65" w:name="COM01_DoesNotMeet"/>
+      <w:bookmarkEnd w:id="64"/>
       <w:r>
         <w:rPr>
           <w:b/>
@@ -3024,7 +3032,7 @@
         </w:rPr>
         <w:t>Does not meet</w:t>
       </w:r>
-      <w:bookmarkEnd w:id="64"/>
+      <w:bookmarkEnd w:id="65"/>
     </w:p>
     <w:p>
       <w:pPr>
@@ -3042,7 +3050,7 @@
         </w:rPr>
         <w:tab/>
       </w:r>
-      <w:bookmarkStart w:id="65" w:name="COM01_NoRemedy"/>
+      <w:bookmarkStart w:id="66" w:name="COM01_NoRemedy"/>
       <w:r>
         <w:rPr>
           <w:b/>
@@ -3050,8 +3058,8 @@
         </w:rPr>
         <w:t>None</w:t>
       </w:r>
-      <w:bookmarkStart w:id="66" w:name="COM01_Remedy"/>
-      <w:bookmarkEnd w:id="65"/>
+      <w:bookmarkStart w:id="67" w:name="COM01_Remedy"/>
+      <w:bookmarkEnd w:id="66"/>
       <w:r>
         <w:rPr>
           <w:b/>
@@ -3059,7 +3067,7 @@
         </w:rPr>
         <w:t>Must fix</w:t>
       </w:r>
-      <w:bookmarkEnd w:id="66"/>
+      <w:bookmarkEnd w:id="67"/>
     </w:p>
     <w:p>
       <w:pPr>
@@ -3074,11 +3082,11 @@
       <w:r>
         <w:tab/>
       </w:r>
-      <w:bookmarkStart w:id="67" w:name="COM01_Evidence"/>
+      <w:bookmarkStart w:id="68" w:name="COM01_Evidence"/>
       <w:r>
         <w:t>&lt;Supporting evidence&gt;</w:t>
       </w:r>
-      <w:bookmarkEnd w:id="67"/>
+      <w:bookmarkEnd w:id="68"/>
     </w:p>
     <w:p>
       <w:pPr>
@@ -3181,7 +3189,7 @@
         </w:rPr>
         <w:tab/>
       </w:r>
-      <w:bookmarkStart w:id="68" w:name="COM02_Meets"/>
+      <w:bookmarkStart w:id="69" w:name="COM02_Meets"/>
       <w:r>
         <w:rPr>
           <w:b/>
@@ -3189,8 +3197,8 @@
         </w:rPr>
         <w:t>Meets</w:t>
       </w:r>
-      <w:bookmarkStart w:id="69" w:name="COM02_DoesNotMeet"/>
-      <w:bookmarkEnd w:id="68"/>
+      <w:bookmarkStart w:id="70" w:name="COM02_DoesNotMeet"/>
+      <w:bookmarkEnd w:id="69"/>
       <w:r>
         <w:rPr>
           <w:b/>
@@ -3198,7 +3206,7 @@
         </w:rPr>
         <w:t>Does not meet</w:t>
       </w:r>
-      <w:bookmarkEnd w:id="69"/>
+      <w:bookmarkEnd w:id="70"/>
     </w:p>
     <w:p>
       <w:pPr>
@@ -3216,7 +3224,7 @@
         </w:rPr>
         <w:tab/>
       </w:r>
-      <w:bookmarkStart w:id="70" w:name="COM02_NoRemedy"/>
+      <w:bookmarkStart w:id="71" w:name="COM02_NoRemedy"/>
       <w:r>
         <w:rPr>
           <w:b/>
@@ -3224,8 +3232,8 @@
         </w:rPr>
         <w:t>None</w:t>
       </w:r>
-      <w:bookmarkStart w:id="71" w:name="COM02_Remedy"/>
-      <w:bookmarkEnd w:id="70"/>
+      <w:bookmarkStart w:id="72" w:name="COM02_Remedy"/>
+      <w:bookmarkEnd w:id="71"/>
       <w:r>
         <w:rPr>
           <w:b/>
@@ -3233,7 +3241,7 @@
         </w:rPr>
         <w:t>Fix, priority 2</w:t>
       </w:r>
-      <w:bookmarkEnd w:id="71"/>
+      <w:bookmarkEnd w:id="72"/>
     </w:p>
     <w:p>
       <w:pPr>
@@ -3248,11 +3256,11 @@
       <w:r>
         <w:tab/>
       </w:r>
-      <w:bookmarkStart w:id="72" w:name="COM02_Evidence"/>
+      <w:bookmarkStart w:id="73" w:name="COM02_Evidence"/>
       <w:r>
         <w:t>&lt;Supporting evidence&gt;</w:t>
       </w:r>
-      <w:bookmarkEnd w:id="72"/>
+      <w:bookmarkEnd w:id="73"/>
     </w:p>
     <w:p>
       <w:pPr>
@@ -3375,7 +3383,7 @@
         </w:rPr>
         <w:tab/>
       </w:r>
-      <w:bookmarkStart w:id="73" w:name="COM03_Meets"/>
+      <w:bookmarkStart w:id="74" w:name="COM03_Meets"/>
       <w:r>
         <w:rPr>
           <w:b/>
@@ -3383,8 +3391,8 @@
         </w:rPr>
         <w:t>Meets</w:t>
       </w:r>
-      <w:bookmarkStart w:id="74" w:name="COM03_DoesNotMeet"/>
-      <w:bookmarkEnd w:id="73"/>
+      <w:bookmarkStart w:id="75" w:name="COM03_DoesNotMeet"/>
+      <w:bookmarkEnd w:id="74"/>
       <w:r>
         <w:rPr>
           <w:b/>
@@ -3392,7 +3400,7 @@
         </w:rPr>
         <w:t>Does not meet</w:t>
       </w:r>
-      <w:bookmarkEnd w:id="74"/>
+      <w:bookmarkEnd w:id="75"/>
     </w:p>
     <w:p>
       <w:pPr>
@@ -3410,7 +3418,7 @@
         </w:rPr>
         <w:tab/>
       </w:r>
-      <w:bookmarkStart w:id="75" w:name="COM03_NoRemedy"/>
+      <w:bookmarkStart w:id="76" w:name="COM03_NoRemedy"/>
       <w:r>
         <w:rPr>
           <w:b/>
@@ -3418,8 +3426,8 @@
         </w:rPr>
         <w:t>None</w:t>
       </w:r>
-      <w:bookmarkStart w:id="76" w:name="COM03_Remedy"/>
-      <w:bookmarkEnd w:id="75"/>
+      <w:bookmarkStart w:id="77" w:name="COM03_Remedy"/>
+      <w:bookmarkEnd w:id="76"/>
       <w:r>
         <w:rPr>
           <w:b/>
@@ -3427,7 +3435,7 @@
         </w:rPr>
         <w:t>Fix, priority 3</w:t>
       </w:r>
-      <w:bookmarkEnd w:id="76"/>
+      <w:bookmarkEnd w:id="77"/>
     </w:p>
     <w:p>
       <w:pPr>
@@ -3442,11 +3450,11 @@
       <w:r>
         <w:tab/>
       </w:r>
-      <w:bookmarkStart w:id="77" w:name="COM03_Evidence"/>
+      <w:bookmarkStart w:id="78" w:name="COM03_Evidence"/>
       <w:r>
         <w:t>&lt;Supporting evidence&gt;</w:t>
       </w:r>
-      <w:bookmarkEnd w:id="77"/>
+      <w:bookmarkEnd w:id="78"/>
     </w:p>
     <w:p>
       <w:pPr>
@@ -3572,7 +3580,7 @@
         </w:rPr>
         <w:tab/>
       </w:r>
-      <w:bookmarkStart w:id="78" w:name="COM04_Meets"/>
+      <w:bookmarkStart w:id="79" w:name="COM04_Meets"/>
       <w:r>
         <w:rPr>
           <w:b/>
@@ -3580,8 +3588,8 @@
         </w:rPr>
         <w:t>Meets</w:t>
       </w:r>
-      <w:bookmarkStart w:id="79" w:name="COM04_DoesNotMeet"/>
-      <w:bookmarkEnd w:id="78"/>
+      <w:bookmarkStart w:id="80" w:name="COM04_DoesNotMeet"/>
+      <w:bookmarkEnd w:id="79"/>
       <w:r>
         <w:rPr>
           <w:b/>
@@ -3589,7 +3597,7 @@
         </w:rPr>
         <w:t>Does not meet</w:t>
       </w:r>
-      <w:bookmarkEnd w:id="79"/>
+      <w:bookmarkEnd w:id="80"/>
     </w:p>
     <w:p>
       <w:pPr>
@@ -3607,7 +3615,7 @@
         </w:rPr>
         <w:tab/>
       </w:r>
-      <w:bookmarkStart w:id="80" w:name="COM04_NoRemedy"/>
+      <w:bookmarkStart w:id="81" w:name="COM04_NoRemedy"/>
       <w:r>
         <w:rPr>
           <w:b/>
@@ -3615,8 +3623,8 @@
         </w:rPr>
         <w:t>None</w:t>
       </w:r>
-      <w:bookmarkStart w:id="81" w:name="COM04_Remedy"/>
-      <w:bookmarkEnd w:id="80"/>
+      <w:bookmarkStart w:id="82" w:name="COM04_Remedy"/>
+      <w:bookmarkEnd w:id="81"/>
       <w:r>
         <w:rPr>
           <w:b/>
@@ -3631,7 +3639,7 @@
         </w:rPr>
         <w:t xml:space="preserve"> opportunistically</w:t>
       </w:r>
-      <w:bookmarkEnd w:id="81"/>
+      <w:bookmarkEnd w:id="82"/>
     </w:p>
     <w:p>
       <w:pPr>
@@ -3646,11 +3654,11 @@
       <w:r>
         <w:tab/>
       </w:r>
-      <w:bookmarkStart w:id="82" w:name="COM04_Evidence"/>
+      <w:bookmarkStart w:id="83" w:name="COM04_Evidence"/>
       <w:r>
         <w:t>&lt;Supporting evidence&gt;</w:t>
       </w:r>
-      <w:bookmarkEnd w:id="82"/>
+      <w:bookmarkEnd w:id="83"/>
     </w:p>
     <w:p>
       <w:pPr>
@@ -3757,7 +3765,7 @@
         </w:rPr>
         <w:tab/>
       </w:r>
-      <w:bookmarkStart w:id="83" w:name="COM05_Meets"/>
+      <w:bookmarkStart w:id="84" w:name="COM05_Meets"/>
       <w:r>
         <w:rPr>
           <w:b/>
@@ -3765,8 +3773,8 @@
         </w:rPr>
         <w:t>Meets</w:t>
       </w:r>
-      <w:bookmarkStart w:id="84" w:name="COM05_DoesNotMeet"/>
-      <w:bookmarkEnd w:id="83"/>
+      <w:bookmarkStart w:id="85" w:name="COM05_DoesNotMeet"/>
+      <w:bookmarkEnd w:id="84"/>
       <w:r>
         <w:rPr>
           <w:b/>
@@ -3774,7 +3782,7 @@
         </w:rPr>
         <w:t>Does not meet</w:t>
       </w:r>
-      <w:bookmarkEnd w:id="84"/>
+      <w:bookmarkEnd w:id="85"/>
     </w:p>
     <w:p>
       <w:pPr>
@@ -3792,7 +3800,7 @@
         </w:rPr>
         <w:tab/>
       </w:r>
-      <w:bookmarkStart w:id="85" w:name="COM05_NoRemedy"/>
+      <w:bookmarkStart w:id="86" w:name="COM05_NoRemedy"/>
       <w:r>
         <w:rPr>
           <w:b/>
@@ -3800,8 +3808,8 @@
         </w:rPr>
         <w:t>None</w:t>
       </w:r>
-      <w:bookmarkStart w:id="86" w:name="COM05_Remedy"/>
-      <w:bookmarkEnd w:id="85"/>
+      <w:bookmarkStart w:id="87" w:name="COM05_Remedy"/>
+      <w:bookmarkEnd w:id="86"/>
       <w:r>
         <w:rPr>
           <w:b/>
@@ -3816,7 +3824,7 @@
         </w:rPr>
         <w:t xml:space="preserve"> opportunistically</w:t>
       </w:r>
-      <w:bookmarkEnd w:id="86"/>
+      <w:bookmarkEnd w:id="87"/>
     </w:p>
     <w:p>
       <w:pPr>
@@ -3831,11 +3839,11 @@
       <w:r>
         <w:tab/>
       </w:r>
-      <w:bookmarkStart w:id="87" w:name="COM05_Evidence"/>
+      <w:bookmarkStart w:id="88" w:name="COM05_Evidence"/>
       <w:r>
         <w:t>&lt;Supporting evidence&gt;</w:t>
       </w:r>
-      <w:bookmarkEnd w:id="87"/>
+      <w:bookmarkEnd w:id="88"/>
     </w:p>
     <w:p>
       <w:pPr>
@@ -3937,7 +3945,7 @@
         </w:rPr>
         <w:tab/>
       </w:r>
-      <w:bookmarkStart w:id="88" w:name="COM06_Meets"/>
+      <w:bookmarkStart w:id="89" w:name="COM06_Meets"/>
       <w:r>
         <w:rPr>
           <w:b/>
@@ -3945,8 +3953,8 @@
         </w:rPr>
         <w:t>Meets</w:t>
       </w:r>
-      <w:bookmarkStart w:id="89" w:name="COM06_DoesNotMeet"/>
-      <w:bookmarkEnd w:id="88"/>
+      <w:bookmarkStart w:id="90" w:name="COM06_DoesNotMeet"/>
+      <w:bookmarkEnd w:id="89"/>
       <w:r>
         <w:rPr>
           <w:b/>
@@ -3954,7 +3962,7 @@
         </w:rPr>
         <w:t>Does not meet</w:t>
       </w:r>
-      <w:bookmarkEnd w:id="89"/>
+      <w:bookmarkEnd w:id="90"/>
     </w:p>
     <w:p>
       <w:pPr>
@@ -3972,7 +3980,7 @@
         </w:rPr>
         <w:tab/>
       </w:r>
-      <w:bookmarkStart w:id="90" w:name="COM06_NoRemedy"/>
+      <w:bookmarkStart w:id="91" w:name="COM06_NoRemedy"/>
       <w:r>
         <w:rPr>
           <w:b/>
@@ -3980,8 +3988,8 @@
         </w:rPr>
         <w:t>None</w:t>
       </w:r>
-      <w:bookmarkStart w:id="91" w:name="COM06_Remedy"/>
-      <w:bookmarkEnd w:id="90"/>
+      <w:bookmarkStart w:id="92" w:name="COM06_Remedy"/>
+      <w:bookmarkEnd w:id="91"/>
       <w:r>
         <w:rPr>
           <w:b/>
@@ -3989,7 +3997,7 @@
         </w:rPr>
         <w:t>Fix, priority 3</w:t>
       </w:r>
-      <w:bookmarkEnd w:id="91"/>
+      <w:bookmarkEnd w:id="92"/>
     </w:p>
     <w:p>
       <w:pPr>
@@ -4004,11 +4012,11 @@
       <w:r>
         <w:tab/>
       </w:r>
-      <w:bookmarkStart w:id="92" w:name="COM06_Evidence"/>
+      <w:bookmarkStart w:id="93" w:name="COM06_Evidence"/>
       <w:r>
         <w:t>&lt;Supporting evidence&gt;</w:t>
       </w:r>
-      <w:bookmarkEnd w:id="92"/>
+      <w:bookmarkEnd w:id="93"/>
     </w:p>
     <w:p>
       <w:pPr>
@@ -4140,7 +4148,7 @@
         </w:rPr>
         <w:tab/>
       </w:r>
-      <w:bookmarkStart w:id="93" w:name="COM07_Meets"/>
+      <w:bookmarkStart w:id="94" w:name="COM07_Meets"/>
       <w:r>
         <w:rPr>
           <w:b/>
@@ -4148,8 +4156,8 @@
         </w:rPr>
         <w:t>Meets</w:t>
       </w:r>
-      <w:bookmarkStart w:id="94" w:name="COM07_DoesNotMeet"/>
-      <w:bookmarkEnd w:id="93"/>
+      <w:bookmarkStart w:id="95" w:name="COM07_DoesNotMeet"/>
+      <w:bookmarkEnd w:id="94"/>
       <w:r>
         <w:rPr>
           <w:b/>
@@ -4157,7 +4165,7 @@
         </w:rPr>
         <w:t>Does not meet</w:t>
       </w:r>
-      <w:bookmarkEnd w:id="94"/>
+      <w:bookmarkEnd w:id="95"/>
     </w:p>
     <w:p>
       <w:pPr>
@@ -4175,7 +4183,7 @@
         </w:rPr>
         <w:tab/>
       </w:r>
-      <w:bookmarkStart w:id="95" w:name="COM07_NoRemedy"/>
+      <w:bookmarkStart w:id="96" w:name="COM07_NoRemedy"/>
       <w:r>
         <w:rPr>
           <w:b/>
@@ -4183,8 +4191,8 @@
         </w:rPr>
         <w:t>None</w:t>
       </w:r>
-      <w:bookmarkStart w:id="96" w:name="COM07_Remedy"/>
-      <w:bookmarkEnd w:id="95"/>
+      <w:bookmarkStart w:id="97" w:name="COM07_Remedy"/>
+      <w:bookmarkEnd w:id="96"/>
       <w:r>
         <w:rPr>
           <w:b/>
@@ -4192,7 +4200,7 @@
         </w:rPr>
         <w:t>Must fix</w:t>
       </w:r>
-      <w:bookmarkEnd w:id="96"/>
+      <w:bookmarkEnd w:id="97"/>
     </w:p>
     <w:p>
       <w:pPr>
@@ -4207,11 +4215,11 @@
       <w:r>
         <w:tab/>
       </w:r>
-      <w:bookmarkStart w:id="97" w:name="COM07_Evidence"/>
+      <w:bookmarkStart w:id="98" w:name="COM07_Evidence"/>
       <w:r>
         <w:t>&lt;Supporting evidence&gt;</w:t>
       </w:r>
-      <w:bookmarkEnd w:id="97"/>
+      <w:bookmarkEnd w:id="98"/>
     </w:p>
     <w:p>
       <w:pPr>
@@ -4374,7 +4382,7 @@
         </w:rPr>
         <w:tab/>
       </w:r>
-      <w:bookmarkStart w:id="98" w:name="COM08_Meets"/>
+      <w:bookmarkStart w:id="99" w:name="COM08_Meets"/>
       <w:r>
         <w:rPr>
           <w:b/>
@@ -4382,8 +4390,8 @@
         </w:rPr>
         <w:t>Meets</w:t>
       </w:r>
-      <w:bookmarkStart w:id="99" w:name="COM08_DoesNotMeet"/>
-      <w:bookmarkEnd w:id="98"/>
+      <w:bookmarkStart w:id="100" w:name="COM08_DoesNotMeet"/>
+      <w:bookmarkEnd w:id="99"/>
       <w:r>
         <w:rPr>
           <w:b/>
@@ -4391,7 +4399,7 @@
         </w:rPr>
         <w:t>Does not meet</w:t>
       </w:r>
-      <w:bookmarkEnd w:id="99"/>
+      <w:bookmarkEnd w:id="100"/>
     </w:p>
     <w:p>
       <w:pPr>
@@ -4409,7 +4417,7 @@
         </w:rPr>
         <w:tab/>
       </w:r>
-      <w:bookmarkStart w:id="100" w:name="COM08_NoRemedy"/>
+      <w:bookmarkStart w:id="101" w:name="COM08_NoRemedy"/>
       <w:r>
         <w:rPr>
           <w:b/>
@@ -4417,8 +4425,8 @@
         </w:rPr>
         <w:t>None</w:t>
       </w:r>
-      <w:bookmarkStart w:id="101" w:name="COM08_Remedy"/>
-      <w:bookmarkEnd w:id="100"/>
+      <w:bookmarkStart w:id="102" w:name="COM08_Remedy"/>
+      <w:bookmarkEnd w:id="101"/>
       <w:r>
         <w:rPr>
           <w:b/>
@@ -4426,7 +4434,7 @@
         </w:rPr>
         <w:t>Must fix</w:t>
       </w:r>
-      <w:bookmarkEnd w:id="101"/>
+      <w:bookmarkEnd w:id="102"/>
     </w:p>
     <w:p>
       <w:pPr>
@@ -4449,11 +4457,11 @@
       <w:r>
         <w:tab/>
       </w:r>
-      <w:bookmarkStart w:id="102" w:name="COM08_Evidence"/>
+      <w:bookmarkStart w:id="103" w:name="COM08_Evidence"/>
       <w:r>
         <w:t>&lt;Supporting evidence&gt;</w:t>
       </w:r>
-      <w:bookmarkEnd w:id="102"/>
+      <w:bookmarkEnd w:id="103"/>
     </w:p>
     <w:p>
       <w:pPr>
@@ -4631,7 +4639,7 @@
         </w:rPr>
         <w:tab/>
       </w:r>
-      <w:bookmarkStart w:id="103" w:name="COM09_Meets"/>
+      <w:bookmarkStart w:id="104" w:name="COM09_Meets"/>
       <w:r>
         <w:rPr>
           <w:b/>
@@ -4639,8 +4647,8 @@
         </w:rPr>
         <w:t>Meets</w:t>
       </w:r>
-      <w:bookmarkStart w:id="104" w:name="COM09_DoesNotMeet"/>
-      <w:bookmarkEnd w:id="103"/>
+      <w:bookmarkStart w:id="105" w:name="COM09_DoesNotMeet"/>
+      <w:bookmarkEnd w:id="104"/>
       <w:r>
         <w:rPr>
           <w:b/>
@@ -4648,7 +4656,7 @@
         </w:rPr>
         <w:t>Does not meet</w:t>
       </w:r>
-      <w:bookmarkEnd w:id="104"/>
+      <w:bookmarkEnd w:id="105"/>
     </w:p>
     <w:p>
       <w:pPr>
@@ -4666,7 +4674,7 @@
         </w:rPr>
         <w:tab/>
       </w:r>
-      <w:bookmarkStart w:id="105" w:name="COM09_NoRemedy"/>
+      <w:bookmarkStart w:id="106" w:name="COM09_NoRemedy"/>
       <w:r>
         <w:rPr>
           <w:b/>
@@ -4674,8 +4682,8 @@
         </w:rPr>
         <w:t>None</w:t>
       </w:r>
-      <w:bookmarkStart w:id="106" w:name="COM09_Remedy"/>
-      <w:bookmarkEnd w:id="105"/>
+      <w:bookmarkStart w:id="107" w:name="COM09_Remedy"/>
+      <w:bookmarkEnd w:id="106"/>
       <w:r>
         <w:rPr>
           <w:b/>
@@ -4690,7 +4698,7 @@
         </w:rPr>
         <w:t xml:space="preserve"> opportunistically</w:t>
       </w:r>
-      <w:bookmarkEnd w:id="106"/>
+      <w:bookmarkEnd w:id="107"/>
     </w:p>
     <w:p>
       <w:pPr>
@@ -4705,11 +4713,11 @@
       <w:r>
         <w:tab/>
       </w:r>
-      <w:bookmarkStart w:id="107" w:name="COM09_Evidence"/>
+      <w:bookmarkStart w:id="108" w:name="COM09_Evidence"/>
       <w:r>
         <w:t>&lt;Supporting evidence&gt;</w:t>
       </w:r>
-      <w:bookmarkEnd w:id="107"/>
+      <w:bookmarkEnd w:id="108"/>
     </w:p>
     <w:p>
       <w:pPr>
@@ -4903,8 +4911,6 @@
         <w:tab/>
         <w:t>&lt;Any other notes&gt;</w:t>
       </w:r>
-      <w:bookmarkStart w:id="108" w:name="_GoBack"/>
-      <w:bookmarkEnd w:id="108"/>
     </w:p>
     <w:p/>
     <w:p>

</xml_diff>

<commit_message>
Updated Public API URL
</commit_message>
<xml_diff>
--- a/resources/alfresco-technical-validation-template.docx
+++ b/resources/alfresco-technical-validation-template.docx
@@ -1088,7 +1088,7 @@
         </w:rPr>
         <w:tab/>
       </w:r>
-      <w:bookmarkStart w:id="18" w:name="API01_Meets"/>
+      <w:bookmarkStart w:id="19" w:name="API01_Meets"/>
       <w:r>
         <w:rPr>
           <w:b/>
@@ -1096,8 +1096,8 @@
         </w:rPr>
         <w:t>Meets</w:t>
       </w:r>
-      <w:bookmarkStart w:id="19" w:name="API01_DoesNotMeet"/>
-      <w:bookmarkEnd w:id="18"/>
+      <w:bookmarkStart w:id="20" w:name="API01_DoesNotMeet"/>
+      <w:bookmarkEnd w:id="19"/>
       <w:r>
         <w:rPr>
           <w:b/>
@@ -1105,7 +1105,7 @@
         </w:rPr>
         <w:t>Does not meet</w:t>
       </w:r>
-      <w:bookmarkEnd w:id="19"/>
+      <w:bookmarkEnd w:id="20"/>
     </w:p>
     <w:p>
       <w:pPr>
@@ -1123,7 +1123,7 @@
         </w:rPr>
         <w:tab/>
       </w:r>
-      <w:bookmarkStart w:id="20" w:name="API01_NoRemedy"/>
+      <w:bookmarkStart w:id="21" w:name="API01_NoRemedy"/>
       <w:r>
         <w:rPr>
           <w:b/>
@@ -1131,8 +1131,8 @@
         </w:rPr>
         <w:t>None</w:t>
       </w:r>
-      <w:bookmarkStart w:id="21" w:name="API01_Remedy"/>
-      <w:bookmarkEnd w:id="20"/>
+      <w:bookmarkStart w:id="22" w:name="API01_Remedy"/>
+      <w:bookmarkEnd w:id="21"/>
       <w:r>
         <w:rPr>
           <w:b/>
@@ -1140,7 +1140,7 @@
         </w:rPr>
         <w:t>Must fix</w:t>
       </w:r>
-      <w:bookmarkEnd w:id="21"/>
+      <w:bookmarkEnd w:id="22"/>
     </w:p>
     <w:p>
       <w:pPr>
@@ -1155,11 +1155,11 @@
       <w:r>
         <w:tab/>
       </w:r>
-      <w:bookmarkStart w:id="22" w:name="API01_Evidence"/>
+      <w:bookmarkStart w:id="23" w:name="API01_Evidence"/>
       <w:r>
         <w:t>&lt;Supporting evidence&gt;</w:t>
       </w:r>
-      <w:bookmarkEnd w:id="22"/>
+      <w:bookmarkEnd w:id="23"/>
     </w:p>
     <w:p>
       <w:pPr>
@@ -1281,7 +1281,7 @@
         </w:rPr>
         <w:tab/>
       </w:r>
-      <w:bookmarkStart w:id="23" w:name="API02_Meets"/>
+      <w:bookmarkStart w:id="24" w:name="API02_Meets"/>
       <w:r>
         <w:rPr>
           <w:b/>
@@ -1289,8 +1289,8 @@
         </w:rPr>
         <w:t>Meets</w:t>
       </w:r>
-      <w:bookmarkStart w:id="24" w:name="API02_DoesNotMeet"/>
-      <w:bookmarkEnd w:id="23"/>
+      <w:bookmarkStart w:id="25" w:name="API02_DoesNotMeet"/>
+      <w:bookmarkEnd w:id="24"/>
       <w:r>
         <w:rPr>
           <w:b/>
@@ -1298,7 +1298,7 @@
         </w:rPr>
         <w:t>Does not meet</w:t>
       </w:r>
-      <w:bookmarkEnd w:id="24"/>
+      <w:bookmarkEnd w:id="25"/>
     </w:p>
     <w:p>
       <w:pPr>
@@ -1316,7 +1316,7 @@
         </w:rPr>
         <w:tab/>
       </w:r>
-      <w:bookmarkStart w:id="25" w:name="API02_NoRemedy"/>
+      <w:bookmarkStart w:id="26" w:name="API02_NoRemedy"/>
       <w:r>
         <w:rPr>
           <w:b/>
@@ -1324,8 +1324,8 @@
         </w:rPr>
         <w:t>None</w:t>
       </w:r>
-      <w:bookmarkStart w:id="26" w:name="API02_Remedy"/>
-      <w:bookmarkEnd w:id="25"/>
+      <w:bookmarkStart w:id="27" w:name="API02_Remedy"/>
+      <w:bookmarkEnd w:id="26"/>
       <w:r>
         <w:rPr>
           <w:b/>
@@ -1354,7 +1354,7 @@
         </w:rPr>
         <w:t>2</w:t>
       </w:r>
-      <w:bookmarkEnd w:id="26"/>
+      <w:bookmarkEnd w:id="27"/>
     </w:p>
     <w:p>
       <w:pPr>
@@ -1369,11 +1369,11 @@
       <w:r>
         <w:tab/>
       </w:r>
-      <w:bookmarkStart w:id="27" w:name="API02_Evidence"/>
+      <w:bookmarkStart w:id="28" w:name="API02_Evidence"/>
       <w:r>
         <w:t>&lt;Supporting evidence&gt;</w:t>
       </w:r>
-      <w:bookmarkEnd w:id="27"/>
+      <w:bookmarkEnd w:id="28"/>
     </w:p>
     <w:p>
       <w:pPr>
@@ -1473,7 +1473,7 @@
         </w:rPr>
         <w:tab/>
       </w:r>
-      <w:bookmarkStart w:id="28" w:name="API03_Meets"/>
+      <w:bookmarkStart w:id="29" w:name="API03_Meets"/>
       <w:r>
         <w:rPr>
           <w:b/>
@@ -1481,8 +1481,8 @@
         </w:rPr>
         <w:t>Meets</w:t>
       </w:r>
-      <w:bookmarkStart w:id="29" w:name="API03_DoesNotMeet"/>
-      <w:bookmarkEnd w:id="28"/>
+      <w:bookmarkStart w:id="30" w:name="API03_DoesNotMeet"/>
+      <w:bookmarkEnd w:id="29"/>
       <w:r>
         <w:rPr>
           <w:b/>
@@ -1490,7 +1490,7 @@
         </w:rPr>
         <w:t>Does not meet</w:t>
       </w:r>
-      <w:bookmarkEnd w:id="29"/>
+      <w:bookmarkEnd w:id="30"/>
     </w:p>
     <w:p>
       <w:pPr>
@@ -1508,7 +1508,7 @@
         </w:rPr>
         <w:tab/>
       </w:r>
-      <w:bookmarkStart w:id="30" w:name="API03_NoRemedy"/>
+      <w:bookmarkStart w:id="31" w:name="API03_NoRemedy"/>
       <w:r>
         <w:rPr>
           <w:b/>
@@ -1516,8 +1516,8 @@
         </w:rPr>
         <w:t>None</w:t>
       </w:r>
-      <w:bookmarkStart w:id="31" w:name="API03_Remedy"/>
-      <w:bookmarkEnd w:id="30"/>
+      <w:bookmarkStart w:id="32" w:name="API03_Remedy"/>
+      <w:bookmarkEnd w:id="31"/>
       <w:r>
         <w:rPr>
           <w:b/>
@@ -1525,7 +1525,7 @@
         </w:rPr>
         <w:t>Fix, priority 2</w:t>
       </w:r>
-      <w:bookmarkEnd w:id="31"/>
+      <w:bookmarkEnd w:id="32"/>
     </w:p>
     <w:p>
       <w:pPr>
@@ -1540,11 +1540,11 @@
       <w:r>
         <w:tab/>
       </w:r>
-      <w:bookmarkStart w:id="32" w:name="API03_Evidence"/>
+      <w:bookmarkStart w:id="33" w:name="API03_Evidence"/>
       <w:r>
         <w:t>&lt;Supporting evidence&gt;</w:t>
       </w:r>
-      <w:bookmarkEnd w:id="32"/>
+      <w:bookmarkEnd w:id="33"/>
     </w:p>
     <w:p>
       <w:pPr>
@@ -1635,7 +1635,7 @@
         </w:rPr>
         <w:tab/>
       </w:r>
-      <w:bookmarkStart w:id="33" w:name="API04_Meets"/>
+      <w:bookmarkStart w:id="34" w:name="API04_Meets"/>
       <w:r>
         <w:rPr>
           <w:b/>
@@ -1643,8 +1643,8 @@
         </w:rPr>
         <w:t>Meets</w:t>
       </w:r>
-      <w:bookmarkStart w:id="34" w:name="API04_DoesNotMeet"/>
-      <w:bookmarkEnd w:id="33"/>
+      <w:bookmarkStart w:id="35" w:name="API04_DoesNotMeet"/>
+      <w:bookmarkEnd w:id="34"/>
       <w:r>
         <w:rPr>
           <w:b/>
@@ -1652,7 +1652,7 @@
         </w:rPr>
         <w:t>Does not meet</w:t>
       </w:r>
-      <w:bookmarkEnd w:id="34"/>
+      <w:bookmarkEnd w:id="35"/>
     </w:p>
     <w:p>
       <w:pPr>
@@ -1670,7 +1670,7 @@
         </w:rPr>
         <w:tab/>
       </w:r>
-      <w:bookmarkStart w:id="35" w:name="API04_NoRemedy"/>
+      <w:bookmarkStart w:id="36" w:name="API04_NoRemedy"/>
       <w:r>
         <w:rPr>
           <w:b/>
@@ -1678,8 +1678,8 @@
         </w:rPr>
         <w:t>None</w:t>
       </w:r>
-      <w:bookmarkStart w:id="36" w:name="API04_Remedy"/>
-      <w:bookmarkEnd w:id="35"/>
+      <w:bookmarkStart w:id="37" w:name="API04_Remedy"/>
+      <w:bookmarkEnd w:id="36"/>
       <w:r>
         <w:rPr>
           <w:b/>
@@ -1687,7 +1687,7 @@
         </w:rPr>
         <w:t>Fix, priority 2</w:t>
       </w:r>
-      <w:bookmarkEnd w:id="36"/>
+      <w:bookmarkEnd w:id="37"/>
     </w:p>
     <w:p>
       <w:pPr>
@@ -1702,11 +1702,11 @@
       <w:r>
         <w:tab/>
       </w:r>
-      <w:bookmarkStart w:id="37" w:name="API04_Evidence"/>
+      <w:bookmarkStart w:id="38" w:name="API04_Evidence"/>
       <w:r>
         <w:t>&lt;Supporting evidence&gt;</w:t>
       </w:r>
-      <w:bookmarkEnd w:id="37"/>
+      <w:bookmarkEnd w:id="38"/>
     </w:p>
     <w:p>
       <w:pPr>
@@ -1842,7 +1842,7 @@
         </w:rPr>
         <w:tab/>
       </w:r>
-      <w:bookmarkStart w:id="38" w:name="API05_Meets"/>
+      <w:bookmarkStart w:id="39" w:name="API05_Meets"/>
       <w:r>
         <w:rPr>
           <w:b/>
@@ -1850,8 +1850,8 @@
         </w:rPr>
         <w:t>Meets</w:t>
       </w:r>
-      <w:bookmarkStart w:id="39" w:name="API05_DoesNotMeet"/>
-      <w:bookmarkEnd w:id="38"/>
+      <w:bookmarkStart w:id="40" w:name="API05_DoesNotMeet"/>
+      <w:bookmarkEnd w:id="39"/>
       <w:r>
         <w:rPr>
           <w:b/>
@@ -1859,7 +1859,7 @@
         </w:rPr>
         <w:t>Does not meet</w:t>
       </w:r>
-      <w:bookmarkEnd w:id="39"/>
+      <w:bookmarkEnd w:id="40"/>
     </w:p>
     <w:p>
       <w:pPr>
@@ -1877,7 +1877,7 @@
         </w:rPr>
         <w:tab/>
       </w:r>
-      <w:bookmarkStart w:id="40" w:name="API05_NoRemedy"/>
+      <w:bookmarkStart w:id="41" w:name="API05_NoRemedy"/>
       <w:r>
         <w:rPr>
           <w:b/>
@@ -1885,8 +1885,8 @@
         </w:rPr>
         <w:t>None</w:t>
       </w:r>
-      <w:bookmarkStart w:id="41" w:name="API05_Remedy"/>
-      <w:bookmarkEnd w:id="40"/>
+      <w:bookmarkStart w:id="42" w:name="API05_Remedy"/>
+      <w:bookmarkEnd w:id="41"/>
       <w:r>
         <w:rPr>
           <w:b/>
@@ -1894,7 +1894,7 @@
         </w:rPr>
         <w:t>Fix, priority 3</w:t>
       </w:r>
-      <w:bookmarkEnd w:id="41"/>
+      <w:bookmarkEnd w:id="42"/>
     </w:p>
     <w:p>
       <w:pPr>
@@ -1909,11 +1909,11 @@
       <w:r>
         <w:tab/>
       </w:r>
-      <w:bookmarkStart w:id="42" w:name="API05_Evidence"/>
+      <w:bookmarkStart w:id="43" w:name="API05_Evidence"/>
       <w:r>
         <w:t>&lt;Supporting evidence&gt;</w:t>
       </w:r>
-      <w:bookmarkEnd w:id="42"/>
+      <w:bookmarkEnd w:id="43"/>
     </w:p>
     <w:p>
       <w:pPr>
@@ -2109,7 +2109,7 @@
         </w:rPr>
         <w:tab/>
       </w:r>
-      <w:bookmarkStart w:id="43" w:name="API06_Meets"/>
+      <w:bookmarkStart w:id="44" w:name="API06_Meets"/>
       <w:r>
         <w:rPr>
           <w:b/>
@@ -2117,8 +2117,8 @@
         </w:rPr>
         <w:t>Meets</w:t>
       </w:r>
-      <w:bookmarkStart w:id="44" w:name="API06_DoesNotMeet"/>
-      <w:bookmarkEnd w:id="43"/>
+      <w:bookmarkStart w:id="45" w:name="API06_DoesNotMeet"/>
+      <w:bookmarkEnd w:id="44"/>
       <w:r>
         <w:rPr>
           <w:b/>
@@ -2126,7 +2126,7 @@
         </w:rPr>
         <w:t>Does not meet</w:t>
       </w:r>
-      <w:bookmarkEnd w:id="44"/>
+      <w:bookmarkEnd w:id="45"/>
     </w:p>
     <w:p>
       <w:pPr>
@@ -2144,7 +2144,7 @@
         </w:rPr>
         <w:tab/>
       </w:r>
-      <w:bookmarkStart w:id="45" w:name="API06_NoRemedy"/>
+      <w:bookmarkStart w:id="46" w:name="API06_NoRemedy"/>
       <w:r>
         <w:rPr>
           <w:b/>
@@ -2152,8 +2152,8 @@
         </w:rPr>
         <w:t>None</w:t>
       </w:r>
-      <w:bookmarkStart w:id="46" w:name="API06_Remedy"/>
-      <w:bookmarkEnd w:id="45"/>
+      <w:bookmarkStart w:id="47" w:name="API06_Remedy"/>
+      <w:bookmarkEnd w:id="46"/>
       <w:r>
         <w:rPr>
           <w:b/>
@@ -2161,7 +2161,7 @@
         </w:rPr>
         <w:t>Fix, priority 3</w:t>
       </w:r>
-      <w:bookmarkEnd w:id="46"/>
+      <w:bookmarkEnd w:id="47"/>
     </w:p>
     <w:p>
       <w:pPr>
@@ -2176,11 +2176,11 @@
       <w:r>
         <w:tab/>
       </w:r>
-      <w:bookmarkStart w:id="47" w:name="API06_Evidence"/>
+      <w:bookmarkStart w:id="48" w:name="API06_Evidence"/>
       <w:r>
         <w:t>&lt;Supporting evidence&gt;</w:t>
       </w:r>
-      <w:bookmarkEnd w:id="47"/>
+      <w:bookmarkEnd w:id="48"/>
     </w:p>
     <w:p>
       <w:pPr>
@@ -2300,7 +2300,7 @@
         </w:rPr>
         <w:tab/>
       </w:r>
-      <w:bookmarkStart w:id="48" w:name="CM01_Meets"/>
+      <w:bookmarkStart w:id="49" w:name="CM01_Meets"/>
       <w:r>
         <w:rPr>
           <w:b/>
@@ -2308,8 +2308,8 @@
         </w:rPr>
         <w:t>Meets</w:t>
       </w:r>
-      <w:bookmarkStart w:id="49" w:name="CM01_DoesNotMeet"/>
-      <w:bookmarkEnd w:id="48"/>
+      <w:bookmarkStart w:id="50" w:name="CM01_DoesNotMeet"/>
+      <w:bookmarkEnd w:id="49"/>
       <w:r>
         <w:rPr>
           <w:b/>
@@ -2317,7 +2317,7 @@
         </w:rPr>
         <w:t>Does not meet</w:t>
       </w:r>
-      <w:bookmarkEnd w:id="49"/>
+      <w:bookmarkEnd w:id="50"/>
     </w:p>
     <w:p>
       <w:pPr>
@@ -2335,7 +2335,7 @@
         </w:rPr>
         <w:tab/>
       </w:r>
-      <w:bookmarkStart w:id="50" w:name="CM01_NoRemedy"/>
+      <w:bookmarkStart w:id="51" w:name="CM01_NoRemedy"/>
       <w:r>
         <w:rPr>
           <w:b/>
@@ -2343,8 +2343,8 @@
         </w:rPr>
         <w:t>None</w:t>
       </w:r>
-      <w:bookmarkStart w:id="51" w:name="CM01_Remedy"/>
-      <w:bookmarkEnd w:id="50"/>
+      <w:bookmarkStart w:id="52" w:name="CM01_Remedy"/>
+      <w:bookmarkEnd w:id="51"/>
       <w:r>
         <w:rPr>
           <w:b/>
@@ -2352,7 +2352,7 @@
         </w:rPr>
         <w:t>Must fix</w:t>
       </w:r>
-      <w:bookmarkEnd w:id="51"/>
+      <w:bookmarkEnd w:id="52"/>
     </w:p>
     <w:p>
       <w:pPr>
@@ -2367,11 +2367,11 @@
       <w:r>
         <w:tab/>
       </w:r>
-      <w:bookmarkStart w:id="52" w:name="CM01_Evidence"/>
+      <w:bookmarkStart w:id="53" w:name="CM01_Evidence"/>
       <w:r>
         <w:t>&lt;Supporting evidence&gt;</w:t>
       </w:r>
-      <w:bookmarkEnd w:id="52"/>
+      <w:bookmarkEnd w:id="53"/>
     </w:p>
     <w:p>
       <w:pPr>
@@ -2546,7 +2546,7 @@
         </w:rPr>
         <w:tab/>
       </w:r>
-      <w:bookmarkStart w:id="53" w:name="DEV01_Meets"/>
+      <w:bookmarkStart w:id="54" w:name="DEV01_Meets"/>
       <w:r>
         <w:rPr>
           <w:b/>
@@ -2554,8 +2554,8 @@
         </w:rPr>
         <w:t>Meets</w:t>
       </w:r>
-      <w:bookmarkStart w:id="54" w:name="DEV01_DoesNotMeet"/>
-      <w:bookmarkEnd w:id="53"/>
+      <w:bookmarkStart w:id="55" w:name="DEV01_DoesNotMeet"/>
+      <w:bookmarkEnd w:id="54"/>
       <w:r>
         <w:rPr>
           <w:b/>
@@ -2563,7 +2563,7 @@
         </w:rPr>
         <w:t>Does not meet</w:t>
       </w:r>
-      <w:bookmarkEnd w:id="54"/>
+      <w:bookmarkEnd w:id="55"/>
     </w:p>
     <w:p>
       <w:pPr>
@@ -2581,7 +2581,7 @@
         </w:rPr>
         <w:tab/>
       </w:r>
-      <w:bookmarkStart w:id="55" w:name="DEV01_NoRemedy"/>
+      <w:bookmarkStart w:id="56" w:name="DEV01_NoRemedy"/>
       <w:r>
         <w:rPr>
           <w:b/>
@@ -2589,8 +2589,8 @@
         </w:rPr>
         <w:t>None</w:t>
       </w:r>
-      <w:bookmarkStart w:id="56" w:name="DEV01_Remedy"/>
-      <w:bookmarkEnd w:id="55"/>
+      <w:bookmarkStart w:id="57" w:name="DEV01_Remedy"/>
+      <w:bookmarkEnd w:id="56"/>
       <w:r>
         <w:rPr>
           <w:b/>
@@ -2605,7 +2605,7 @@
         </w:rPr>
         <w:t xml:space="preserve"> opportunistically</w:t>
       </w:r>
-      <w:bookmarkEnd w:id="56"/>
+      <w:bookmarkEnd w:id="57"/>
     </w:p>
     <w:p>
       <w:pPr>
@@ -2620,11 +2620,11 @@
       <w:r>
         <w:tab/>
       </w:r>
-      <w:bookmarkStart w:id="57" w:name="DEV01_Evidence"/>
+      <w:bookmarkStart w:id="58" w:name="DEV01_Evidence"/>
       <w:r>
         <w:t>&lt;Supporting evidence&gt;</w:t>
       </w:r>
-      <w:bookmarkEnd w:id="57"/>
+      <w:bookmarkEnd w:id="58"/>
     </w:p>
     <w:p>
       <w:pPr>
@@ -2713,7 +2713,7 @@
         </w:rPr>
         <w:tab/>
       </w:r>
-      <w:bookmarkStart w:id="58" w:name="DEV02_Meets"/>
+      <w:bookmarkStart w:id="59" w:name="DEV02_Meets"/>
       <w:r>
         <w:rPr>
           <w:b/>
@@ -2721,8 +2721,8 @@
         </w:rPr>
         <w:t>Meets</w:t>
       </w:r>
-      <w:bookmarkStart w:id="59" w:name="DEV02_DoesNotMeet"/>
-      <w:bookmarkEnd w:id="58"/>
+      <w:bookmarkStart w:id="60" w:name="DEV02_DoesNotMeet"/>
+      <w:bookmarkEnd w:id="59"/>
       <w:r>
         <w:rPr>
           <w:b/>
@@ -2730,7 +2730,7 @@
         </w:rPr>
         <w:t>Does not meet</w:t>
       </w:r>
-      <w:bookmarkEnd w:id="59"/>
+      <w:bookmarkEnd w:id="60"/>
     </w:p>
     <w:p>
       <w:pPr>
@@ -2748,7 +2748,7 @@
         </w:rPr>
         <w:tab/>
       </w:r>
-      <w:bookmarkStart w:id="60" w:name="DEV02_NoRemedy"/>
+      <w:bookmarkStart w:id="61" w:name="DEV02_NoRemedy"/>
       <w:r>
         <w:rPr>
           <w:b/>
@@ -2756,8 +2756,8 @@
         </w:rPr>
         <w:t>None</w:t>
       </w:r>
-      <w:bookmarkStart w:id="61" w:name="DEV02_Remedy"/>
-      <w:bookmarkEnd w:id="60"/>
+      <w:bookmarkStart w:id="62" w:name="DEV02_Remedy"/>
+      <w:bookmarkEnd w:id="61"/>
       <w:r>
         <w:rPr>
           <w:b/>
@@ -2772,7 +2772,7 @@
         </w:rPr>
         <w:t xml:space="preserve"> opportunistically</w:t>
       </w:r>
-      <w:bookmarkEnd w:id="61"/>
+      <w:bookmarkEnd w:id="62"/>
     </w:p>
     <w:p>
       <w:pPr>
@@ -2787,11 +2787,11 @@
       <w:r>
         <w:tab/>
       </w:r>
-      <w:bookmarkStart w:id="62" w:name="DEV02_Evidence"/>
+      <w:bookmarkStart w:id="63" w:name="DEV02_Evidence"/>
       <w:r>
         <w:t>&lt;Supporting evidence&gt;</w:t>
       </w:r>
-      <w:bookmarkEnd w:id="62"/>
+      <w:bookmarkEnd w:id="63"/>
     </w:p>
     <w:p>
       <w:pPr>
@@ -2941,7 +2941,7 @@
         </w:rPr>
         <w:tab/>
       </w:r>
-      <w:bookmarkStart w:id="63" w:name="COM01_Meets"/>
+      <w:bookmarkStart w:id="64" w:name="COM01_Meets"/>
       <w:r>
         <w:rPr>
           <w:b/>
@@ -2949,8 +2949,8 @@
         </w:rPr>
         <w:t>Meets</w:t>
       </w:r>
-      <w:bookmarkStart w:id="64" w:name="COM01_DoesNotMeet"/>
-      <w:bookmarkEnd w:id="63"/>
+      <w:bookmarkStart w:id="65" w:name="COM01_DoesNotMeet"/>
+      <w:bookmarkEnd w:id="64"/>
       <w:r>
         <w:rPr>
           <w:b/>
@@ -2958,7 +2958,7 @@
         </w:rPr>
         <w:t>Does not meet</w:t>
       </w:r>
-      <w:bookmarkEnd w:id="64"/>
+      <w:bookmarkEnd w:id="65"/>
     </w:p>
     <w:p>
       <w:pPr>
@@ -2976,7 +2976,7 @@
         </w:rPr>
         <w:tab/>
       </w:r>
-      <w:bookmarkStart w:id="65" w:name="COM01_NoRemedy"/>
+      <w:bookmarkStart w:id="66" w:name="COM01_NoRemedy"/>
       <w:r>
         <w:rPr>
           <w:b/>
@@ -2984,8 +2984,8 @@
         </w:rPr>
         <w:t>None</w:t>
       </w:r>
-      <w:bookmarkStart w:id="66" w:name="COM01_Remedy"/>
-      <w:bookmarkEnd w:id="65"/>
+      <w:bookmarkStart w:id="67" w:name="COM01_Remedy"/>
+      <w:bookmarkEnd w:id="66"/>
       <w:r>
         <w:rPr>
           <w:b/>
@@ -2993,7 +2993,7 @@
         </w:rPr>
         <w:t>Must fix</w:t>
       </w:r>
-      <w:bookmarkEnd w:id="66"/>
+      <w:bookmarkEnd w:id="67"/>
     </w:p>
     <w:p>
       <w:pPr>
@@ -3008,11 +3008,11 @@
       <w:r>
         <w:tab/>
       </w:r>
-      <w:bookmarkStart w:id="67" w:name="COM01_Evidence"/>
+      <w:bookmarkStart w:id="68" w:name="COM01_Evidence"/>
       <w:r>
         <w:t>&lt;Supporting evidence&gt;</w:t>
       </w:r>
-      <w:bookmarkEnd w:id="67"/>
+      <w:bookmarkEnd w:id="68"/>
     </w:p>
     <w:p>
       <w:pPr>
@@ -3115,7 +3115,7 @@
         </w:rPr>
         <w:tab/>
       </w:r>
-      <w:bookmarkStart w:id="68" w:name="COM02_Meets"/>
+      <w:bookmarkStart w:id="69" w:name="COM02_Meets"/>
       <w:r>
         <w:rPr>
           <w:b/>
@@ -3123,8 +3123,8 @@
         </w:rPr>
         <w:t>Meets</w:t>
       </w:r>
-      <w:bookmarkStart w:id="69" w:name="COM02_DoesNotMeet"/>
-      <w:bookmarkEnd w:id="68"/>
+      <w:bookmarkStart w:id="70" w:name="COM02_DoesNotMeet"/>
+      <w:bookmarkEnd w:id="69"/>
       <w:r>
         <w:rPr>
           <w:b/>
@@ -3132,7 +3132,7 @@
         </w:rPr>
         <w:t>Does not meet</w:t>
       </w:r>
-      <w:bookmarkEnd w:id="69"/>
+      <w:bookmarkEnd w:id="70"/>
     </w:p>
     <w:p>
       <w:pPr>
@@ -3150,7 +3150,7 @@
         </w:rPr>
         <w:tab/>
       </w:r>
-      <w:bookmarkStart w:id="70" w:name="COM02_NoRemedy"/>
+      <w:bookmarkStart w:id="71" w:name="COM02_NoRemedy"/>
       <w:r>
         <w:rPr>
           <w:b/>
@@ -3158,8 +3158,8 @@
         </w:rPr>
         <w:t>None</w:t>
       </w:r>
-      <w:bookmarkStart w:id="71" w:name="COM02_Remedy"/>
-      <w:bookmarkEnd w:id="70"/>
+      <w:bookmarkStart w:id="72" w:name="COM02_Remedy"/>
+      <w:bookmarkEnd w:id="71"/>
       <w:r>
         <w:rPr>
           <w:b/>
@@ -3167,7 +3167,7 @@
         </w:rPr>
         <w:t>Fix, priority 2</w:t>
       </w:r>
-      <w:bookmarkEnd w:id="71"/>
+      <w:bookmarkEnd w:id="72"/>
     </w:p>
     <w:p>
       <w:pPr>
@@ -3182,11 +3182,11 @@
       <w:r>
         <w:tab/>
       </w:r>
-      <w:bookmarkStart w:id="72" w:name="COM02_Evidence"/>
+      <w:bookmarkStart w:id="73" w:name="COM02_Evidence"/>
       <w:r>
         <w:t>&lt;Supporting evidence&gt;</w:t>
       </w:r>
-      <w:bookmarkEnd w:id="72"/>
+      <w:bookmarkEnd w:id="73"/>
     </w:p>
     <w:p>
       <w:pPr>
@@ -3309,7 +3309,7 @@
         </w:rPr>
         <w:tab/>
       </w:r>
-      <w:bookmarkStart w:id="73" w:name="COM03_Meets"/>
+      <w:bookmarkStart w:id="74" w:name="COM03_Meets"/>
       <w:r>
         <w:rPr>
           <w:b/>
@@ -3317,8 +3317,8 @@
         </w:rPr>
         <w:t>Meets</w:t>
       </w:r>
-      <w:bookmarkStart w:id="74" w:name="COM03_DoesNotMeet"/>
-      <w:bookmarkEnd w:id="73"/>
+      <w:bookmarkStart w:id="75" w:name="COM03_DoesNotMeet"/>
+      <w:bookmarkEnd w:id="74"/>
       <w:r>
         <w:rPr>
           <w:b/>
@@ -3326,7 +3326,7 @@
         </w:rPr>
         <w:t>Does not meet</w:t>
       </w:r>
-      <w:bookmarkEnd w:id="74"/>
+      <w:bookmarkEnd w:id="75"/>
     </w:p>
     <w:p>
       <w:pPr>
@@ -3344,7 +3344,7 @@
         </w:rPr>
         <w:tab/>
       </w:r>
-      <w:bookmarkStart w:id="75" w:name="COM03_NoRemedy"/>
+      <w:bookmarkStart w:id="76" w:name="COM03_NoRemedy"/>
       <w:r>
         <w:rPr>
           <w:b/>
@@ -3352,8 +3352,8 @@
         </w:rPr>
         <w:t>None</w:t>
       </w:r>
-      <w:bookmarkStart w:id="76" w:name="COM03_Remedy"/>
-      <w:bookmarkEnd w:id="75"/>
+      <w:bookmarkStart w:id="77" w:name="COM03_Remedy"/>
+      <w:bookmarkEnd w:id="76"/>
       <w:r>
         <w:rPr>
           <w:b/>
@@ -3361,7 +3361,7 @@
         </w:rPr>
         <w:t>Fix, priority 3</w:t>
       </w:r>
-      <w:bookmarkEnd w:id="76"/>
+      <w:bookmarkEnd w:id="77"/>
     </w:p>
     <w:p>
       <w:pPr>
@@ -3376,11 +3376,11 @@
       <w:r>
         <w:tab/>
       </w:r>
-      <w:bookmarkStart w:id="77" w:name="COM03_Evidence"/>
+      <w:bookmarkStart w:id="78" w:name="COM03_Evidence"/>
       <w:r>
         <w:t>&lt;Supporting evidence&gt;</w:t>
       </w:r>
-      <w:bookmarkEnd w:id="77"/>
+      <w:bookmarkEnd w:id="78"/>
     </w:p>
     <w:p>
       <w:pPr>
@@ -3506,7 +3506,7 @@
         </w:rPr>
         <w:tab/>
       </w:r>
-      <w:bookmarkStart w:id="78" w:name="COM04_Meets"/>
+      <w:bookmarkStart w:id="79" w:name="COM04_Meets"/>
       <w:r>
         <w:rPr>
           <w:b/>
@@ -3514,8 +3514,8 @@
         </w:rPr>
         <w:t>Meets</w:t>
       </w:r>
-      <w:bookmarkStart w:id="79" w:name="COM04_DoesNotMeet"/>
-      <w:bookmarkEnd w:id="78"/>
+      <w:bookmarkStart w:id="80" w:name="COM04_DoesNotMeet"/>
+      <w:bookmarkEnd w:id="79"/>
       <w:r>
         <w:rPr>
           <w:b/>
@@ -3523,7 +3523,7 @@
         </w:rPr>
         <w:t>Does not meet</w:t>
       </w:r>
-      <w:bookmarkEnd w:id="79"/>
+      <w:bookmarkEnd w:id="80"/>
     </w:p>
     <w:p>
       <w:pPr>
@@ -3541,7 +3541,7 @@
         </w:rPr>
         <w:tab/>
       </w:r>
-      <w:bookmarkStart w:id="80" w:name="COM04_NoRemedy"/>
+      <w:bookmarkStart w:id="81" w:name="COM04_NoRemedy"/>
       <w:r>
         <w:rPr>
           <w:b/>
@@ -3549,8 +3549,8 @@
         </w:rPr>
         <w:t>None</w:t>
       </w:r>
-      <w:bookmarkStart w:id="81" w:name="COM04_Remedy"/>
-      <w:bookmarkEnd w:id="80"/>
+      <w:bookmarkStart w:id="82" w:name="COM04_Remedy"/>
+      <w:bookmarkEnd w:id="81"/>
       <w:r>
         <w:rPr>
           <w:b/>
@@ -3565,7 +3565,7 @@
         </w:rPr>
         <w:t xml:space="preserve"> opportunistically</w:t>
       </w:r>
-      <w:bookmarkEnd w:id="81"/>
+      <w:bookmarkEnd w:id="82"/>
     </w:p>
     <w:p>
       <w:pPr>
@@ -3580,11 +3580,11 @@
       <w:r>
         <w:tab/>
       </w:r>
-      <w:bookmarkStart w:id="82" w:name="COM04_Evidence"/>
+      <w:bookmarkStart w:id="83" w:name="COM04_Evidence"/>
       <w:r>
         <w:t>&lt;Supporting evidence&gt;</w:t>
       </w:r>
-      <w:bookmarkEnd w:id="82"/>
+      <w:bookmarkEnd w:id="83"/>
     </w:p>
     <w:p>
       <w:pPr>
@@ -3675,7 +3675,7 @@
         </w:rPr>
         <w:tab/>
       </w:r>
-      <w:bookmarkStart w:id="83" w:name="COM05_Meets"/>
+      <w:bookmarkStart w:id="84" w:name="COM05_Meets"/>
       <w:r>
         <w:rPr>
           <w:b/>
@@ -3683,8 +3683,8 @@
         </w:rPr>
         <w:t>Meets</w:t>
       </w:r>
-      <w:bookmarkStart w:id="84" w:name="COM05_DoesNotMeet"/>
-      <w:bookmarkEnd w:id="83"/>
+      <w:bookmarkStart w:id="85" w:name="COM05_DoesNotMeet"/>
+      <w:bookmarkEnd w:id="84"/>
       <w:r>
         <w:rPr>
           <w:b/>
@@ -3692,7 +3692,7 @@
         </w:rPr>
         <w:t>Does not meet</w:t>
       </w:r>
-      <w:bookmarkEnd w:id="84"/>
+      <w:bookmarkEnd w:id="85"/>
     </w:p>
     <w:p>
       <w:pPr>
@@ -3710,7 +3710,7 @@
         </w:rPr>
         <w:tab/>
       </w:r>
-      <w:bookmarkStart w:id="85" w:name="COM05_NoRemedy"/>
+      <w:bookmarkStart w:id="86" w:name="COM05_NoRemedy"/>
       <w:r>
         <w:rPr>
           <w:b/>
@@ -3718,8 +3718,8 @@
         </w:rPr>
         <w:t>None</w:t>
       </w:r>
-      <w:bookmarkStart w:id="86" w:name="COM05_Remedy"/>
-      <w:bookmarkEnd w:id="85"/>
+      <w:bookmarkStart w:id="87" w:name="COM05_Remedy"/>
+      <w:bookmarkEnd w:id="86"/>
       <w:r>
         <w:rPr>
           <w:b/>
@@ -3734,7 +3734,7 @@
         </w:rPr>
         <w:t xml:space="preserve"> opportunistically</w:t>
       </w:r>
-      <w:bookmarkEnd w:id="86"/>
+      <w:bookmarkEnd w:id="87"/>
     </w:p>
     <w:p>
       <w:pPr>
@@ -3749,11 +3749,11 @@
       <w:r>
         <w:tab/>
       </w:r>
-      <w:bookmarkStart w:id="87" w:name="COM05_Evidence"/>
+      <w:bookmarkStart w:id="88" w:name="COM05_Evidence"/>
       <w:r>
         <w:t>&lt;Supporting evidence&gt;</w:t>
       </w:r>
-      <w:bookmarkEnd w:id="87"/>
+      <w:bookmarkEnd w:id="88"/>
     </w:p>
     <w:p>
       <w:pPr>
@@ -3855,7 +3855,7 @@
         </w:rPr>
         <w:tab/>
       </w:r>
-      <w:bookmarkStart w:id="88" w:name="COM06_Meets"/>
+      <w:bookmarkStart w:id="89" w:name="COM06_Meets"/>
       <w:r>
         <w:rPr>
           <w:b/>
@@ -3863,8 +3863,8 @@
         </w:rPr>
         <w:t>Meets</w:t>
       </w:r>
-      <w:bookmarkStart w:id="89" w:name="COM06_DoesNotMeet"/>
-      <w:bookmarkEnd w:id="88"/>
+      <w:bookmarkStart w:id="90" w:name="COM06_DoesNotMeet"/>
+      <w:bookmarkEnd w:id="89"/>
       <w:r>
         <w:rPr>
           <w:b/>
@@ -3872,7 +3872,7 @@
         </w:rPr>
         <w:t>Does not meet</w:t>
       </w:r>
-      <w:bookmarkEnd w:id="89"/>
+      <w:bookmarkEnd w:id="90"/>
     </w:p>
     <w:p>
       <w:pPr>
@@ -3890,7 +3890,7 @@
         </w:rPr>
         <w:tab/>
       </w:r>
-      <w:bookmarkStart w:id="90" w:name="COM06_NoRemedy"/>
+      <w:bookmarkStart w:id="91" w:name="COM06_NoRemedy"/>
       <w:r>
         <w:rPr>
           <w:b/>
@@ -3898,8 +3898,8 @@
         </w:rPr>
         <w:t>None</w:t>
       </w:r>
-      <w:bookmarkStart w:id="91" w:name="COM06_Remedy"/>
-      <w:bookmarkEnd w:id="90"/>
+      <w:bookmarkStart w:id="92" w:name="COM06_Remedy"/>
+      <w:bookmarkEnd w:id="91"/>
       <w:r>
         <w:rPr>
           <w:b/>
@@ -3907,7 +3907,7 @@
         </w:rPr>
         <w:t>Fix, priority 3</w:t>
       </w:r>
-      <w:bookmarkEnd w:id="91"/>
+      <w:bookmarkEnd w:id="92"/>
     </w:p>
     <w:p>
       <w:pPr>
@@ -3922,11 +3922,11 @@
       <w:r>
         <w:tab/>
       </w:r>
-      <w:bookmarkStart w:id="92" w:name="COM06_Evidence"/>
+      <w:bookmarkStart w:id="93" w:name="COM06_Evidence"/>
       <w:r>
         <w:t>&lt;Supporting evidence&gt;</w:t>
       </w:r>
-      <w:bookmarkEnd w:id="92"/>
+      <w:bookmarkEnd w:id="93"/>
     </w:p>
     <w:p>
       <w:pPr>
@@ -4058,7 +4058,7 @@
         </w:rPr>
         <w:tab/>
       </w:r>
-      <w:bookmarkStart w:id="93" w:name="COM07_Meets"/>
+      <w:bookmarkStart w:id="94" w:name="COM07_Meets"/>
       <w:r>
         <w:rPr>
           <w:b/>
@@ -4066,8 +4066,8 @@
         </w:rPr>
         <w:t>Meets</w:t>
       </w:r>
-      <w:bookmarkStart w:id="94" w:name="COM07_DoesNotMeet"/>
-      <w:bookmarkEnd w:id="93"/>
+      <w:bookmarkStart w:id="95" w:name="COM07_DoesNotMeet"/>
+      <w:bookmarkEnd w:id="94"/>
       <w:r>
         <w:rPr>
           <w:b/>
@@ -4075,7 +4075,7 @@
         </w:rPr>
         <w:t>Does not meet</w:t>
       </w:r>
-      <w:bookmarkEnd w:id="94"/>
+      <w:bookmarkEnd w:id="95"/>
     </w:p>
     <w:p>
       <w:pPr>
@@ -4093,7 +4093,7 @@
         </w:rPr>
         <w:tab/>
       </w:r>
-      <w:bookmarkStart w:id="95" w:name="COM07_NoRemedy"/>
+      <w:bookmarkStart w:id="96" w:name="COM07_NoRemedy"/>
       <w:r>
         <w:rPr>
           <w:b/>
@@ -4101,8 +4101,8 @@
         </w:rPr>
         <w:t>None</w:t>
       </w:r>
-      <w:bookmarkStart w:id="96" w:name="COM07_Remedy"/>
-      <w:bookmarkEnd w:id="95"/>
+      <w:bookmarkStart w:id="97" w:name="COM07_Remedy"/>
+      <w:bookmarkEnd w:id="96"/>
       <w:r>
         <w:rPr>
           <w:b/>
@@ -4110,7 +4110,7 @@
         </w:rPr>
         <w:t>Must fix</w:t>
       </w:r>
-      <w:bookmarkEnd w:id="96"/>
+      <w:bookmarkEnd w:id="97"/>
     </w:p>
     <w:p>
       <w:pPr>
@@ -4125,11 +4125,11 @@
       <w:r>
         <w:tab/>
       </w:r>
-      <w:bookmarkStart w:id="97" w:name="COM07_Evidence"/>
+      <w:bookmarkStart w:id="98" w:name="COM07_Evidence"/>
       <w:r>
         <w:t>&lt;Supporting evidence&gt;</w:t>
       </w:r>
-      <w:bookmarkEnd w:id="97"/>
+      <w:bookmarkEnd w:id="98"/>
     </w:p>
     <w:p>
       <w:pPr>
@@ -4284,7 +4284,7 @@
         </w:rPr>
         <w:tab/>
       </w:r>
-      <w:bookmarkStart w:id="98" w:name="COM08_Meets"/>
+      <w:bookmarkStart w:id="99" w:name="COM08_Meets"/>
       <w:r>
         <w:rPr>
           <w:b/>
@@ -4292,8 +4292,8 @@
         </w:rPr>
         <w:t>Meets</w:t>
       </w:r>
-      <w:bookmarkStart w:id="99" w:name="COM08_DoesNotMeet"/>
-      <w:bookmarkEnd w:id="98"/>
+      <w:bookmarkStart w:id="100" w:name="COM08_DoesNotMeet"/>
+      <w:bookmarkEnd w:id="99"/>
       <w:r>
         <w:rPr>
           <w:b/>
@@ -4301,7 +4301,7 @@
         </w:rPr>
         <w:t>Does not meet</w:t>
       </w:r>
-      <w:bookmarkEnd w:id="99"/>
+      <w:bookmarkEnd w:id="100"/>
     </w:p>
     <w:p>
       <w:pPr>
@@ -4319,7 +4319,7 @@
         </w:rPr>
         <w:tab/>
       </w:r>
-      <w:bookmarkStart w:id="100" w:name="COM08_NoRemedy"/>
+      <w:bookmarkStart w:id="101" w:name="COM08_NoRemedy"/>
       <w:r>
         <w:rPr>
           <w:b/>
@@ -4327,8 +4327,8 @@
         </w:rPr>
         <w:t>None</w:t>
       </w:r>
-      <w:bookmarkStart w:id="101" w:name="COM08_Remedy"/>
-      <w:bookmarkEnd w:id="100"/>
+      <w:bookmarkStart w:id="102" w:name="COM08_Remedy"/>
+      <w:bookmarkEnd w:id="101"/>
       <w:r>
         <w:rPr>
           <w:b/>
@@ -4336,7 +4336,7 @@
         </w:rPr>
         <w:t>Must fix</w:t>
       </w:r>
-      <w:bookmarkEnd w:id="101"/>
+      <w:bookmarkEnd w:id="102"/>
     </w:p>
     <w:p>
       <w:pPr>
@@ -4348,8 +4348,6 @@
         </w:rPr>
         <w:t>E</w:t>
       </w:r>
-      <w:bookmarkStart w:id="102" w:name="_GoBack"/>
-      <w:bookmarkEnd w:id="102"/>
       <w:r>
         <w:rPr>
           <w:b/>
@@ -12021,12 +12019,11 @@
           <w:rPr>
             <w:rStyle w:val="Hyperlink"/>
           </w:rPr>
-          <w:t>http://docs.alfresco.com/4.2/topic/com.alfresco.enterprise.doc/concepts/java-public-api-list.html</w:t>
+          <w:t>http://docs.alfresco.com/4.2/concepts/java-public-api-list.html</w:t>
         </w:r>
       </w:hyperlink>
-      <w:r>
-        <w:t xml:space="preserve"> </w:t>
-      </w:r>
+      <w:bookmarkStart w:id="18" w:name="_GoBack"/>
+      <w:bookmarkEnd w:id="18"/>
     </w:p>
   </w:footnote>
   <w:footnote w:id="3">

</xml_diff>

<commit_message>
Tweaks to Word doc output
</commit_message>
<xml_diff>
--- a/resources/alfresco-technical-validation-template.docx
+++ b/resources/alfresco-technical-validation-template.docx
@@ -260,12 +260,28 @@
     </w:p>
     <w:p>
       <w:r>
-        <w:t>&lt;solution name&gt;</w:t>
-      </w:r>
-    </w:p>
-    <w:p>
-      <w:r>
-        <w:t>&lt;solution summary</w:t>
+        <w:t>&lt;</w:t>
+      </w:r>
+      <w:proofErr w:type="gramStart"/>
+      <w:r>
+        <w:t>solution</w:t>
+      </w:r>
+      <w:proofErr w:type="gramEnd"/>
+      <w:r>
+        <w:t xml:space="preserve"> name&gt;</w:t>
+      </w:r>
+    </w:p>
+    <w:p>
+      <w:r>
+        <w:t>&lt;</w:t>
+      </w:r>
+      <w:proofErr w:type="gramStart"/>
+      <w:r>
+        <w:t>solution</w:t>
+      </w:r>
+      <w:proofErr w:type="gramEnd"/>
+      <w:r>
+        <w:t xml:space="preserve"> summary</w:t>
       </w:r>
       <w:r>
         <w:t xml:space="preserve"> – use case etc.</w:t>
@@ -277,14 +293,24 @@
     <w:p/>
     <w:p>
       <w:r>
-        <w:t>“&lt;solution tagline &amp; descriptive text from website&gt;”</w:t>
+        <w:t>“&lt;</w:t>
+      </w:r>
+      <w:proofErr w:type="gramStart"/>
+      <w:r>
+        <w:t>solution</w:t>
+      </w:r>
+      <w:proofErr w:type="gramEnd"/>
+      <w:r>
+        <w:t xml:space="preserve"> tagline &amp; descriptive text from website&gt;”</w:t>
       </w:r>
     </w:p>
     <w:p/>
     <w:p>
+      <w:proofErr w:type="gramStart"/>
       <w:r>
         <w:t>Available from &lt;solution URL&gt;.</w:t>
       </w:r>
+      <w:proofErr w:type="gramEnd"/>
     </w:p>
     <w:p/>
     <w:p>
@@ -462,9 +488,11 @@
           <w:numId w:val="9"/>
         </w:numPr>
       </w:pPr>
+      <w:proofErr w:type="gramStart"/>
       <w:r>
         <w:t>xxxx</w:t>
       </w:r>
+      <w:proofErr w:type="gramEnd"/>
     </w:p>
     <w:p>
       <w:r>
@@ -479,9 +507,11 @@
           <w:numId w:val="9"/>
         </w:numPr>
       </w:pPr>
+      <w:proofErr w:type="gramStart"/>
       <w:r>
         <w:t>xxxx</w:t>
       </w:r>
+      <w:proofErr w:type="gramEnd"/>
     </w:p>
     <w:p>
       <w:r>
@@ -496,9 +526,11 @@
           <w:numId w:val="9"/>
         </w:numPr>
       </w:pPr>
+      <w:proofErr w:type="gramStart"/>
       <w:r>
         <w:t>xxxx</w:t>
       </w:r>
+      <w:proofErr w:type="gramEnd"/>
     </w:p>
     <w:p>
       <w:r>
@@ -516,9 +548,11 @@
           <w:numId w:val="9"/>
         </w:numPr>
       </w:pPr>
+      <w:proofErr w:type="gramStart"/>
       <w:r>
         <w:t>xxxx</w:t>
       </w:r>
+      <w:proofErr w:type="gramEnd"/>
     </w:p>
     <w:p/>
     <w:p>
@@ -1032,11 +1066,19 @@
         <w:t xml:space="preserve">Only the public </w:t>
       </w:r>
       <w:hyperlink r:id="rId10" w:history="1">
+        <w:proofErr w:type="gramStart"/>
         <w:r>
           <w:rPr>
             <w:rStyle w:val="Hyperlink"/>
           </w:rPr>
-          <w:t>Alfresco  Java APIs</w:t>
+          <w:t>Alfresco  Java</w:t>
+        </w:r>
+        <w:proofErr w:type="gramEnd"/>
+        <w:r>
+          <w:rPr>
+            <w:rStyle w:val="Hyperlink"/>
+          </w:rPr>
+          <w:t xml:space="preserve"> APIs</w:t>
         </w:r>
       </w:hyperlink>
       <w:r>
@@ -1174,9 +1216,8 @@
       <w:r>
         <w:tab/>
       </w:r>
-      <w:r>
-        <w:t>&lt;Any other notes&gt;</w:t>
-      </w:r>
+      <w:bookmarkStart w:id="23" w:name="_GoBack"/>
+      <w:bookmarkEnd w:id="23"/>
     </w:p>
     <w:p>
       <w:pPr>
@@ -1281,7 +1322,7 @@
         </w:rPr>
         <w:tab/>
       </w:r>
-      <w:bookmarkStart w:id="23" w:name="API02_Meets"/>
+      <w:bookmarkStart w:id="24" w:name="API02_Meets"/>
       <w:r>
         <w:rPr>
           <w:b/>
@@ -1289,8 +1330,8 @@
         </w:rPr>
         <w:t>Meets</w:t>
       </w:r>
-      <w:bookmarkStart w:id="24" w:name="API02_DoesNotMeet"/>
-      <w:bookmarkEnd w:id="23"/>
+      <w:bookmarkStart w:id="25" w:name="API02_DoesNotMeet"/>
+      <w:bookmarkEnd w:id="24"/>
       <w:r>
         <w:rPr>
           <w:b/>
@@ -1298,7 +1339,7 @@
         </w:rPr>
         <w:t>Does not meet</w:t>
       </w:r>
-      <w:bookmarkEnd w:id="24"/>
+      <w:bookmarkEnd w:id="25"/>
     </w:p>
     <w:p>
       <w:pPr>
@@ -1316,7 +1357,7 @@
         </w:rPr>
         <w:tab/>
       </w:r>
-      <w:bookmarkStart w:id="25" w:name="API02_NoRemedy"/>
+      <w:bookmarkStart w:id="26" w:name="API02_NoRemedy"/>
       <w:r>
         <w:rPr>
           <w:b/>
@@ -1324,8 +1365,8 @@
         </w:rPr>
         <w:t>None</w:t>
       </w:r>
-      <w:bookmarkStart w:id="26" w:name="API02_Remedy"/>
-      <w:bookmarkEnd w:id="25"/>
+      <w:bookmarkStart w:id="27" w:name="API02_Remedy"/>
+      <w:bookmarkEnd w:id="26"/>
       <w:r>
         <w:rPr>
           <w:b/>
@@ -1354,7 +1395,7 @@
         </w:rPr>
         <w:t>2</w:t>
       </w:r>
-      <w:bookmarkEnd w:id="26"/>
+      <w:bookmarkEnd w:id="27"/>
     </w:p>
     <w:p>
       <w:pPr>
@@ -1369,11 +1410,11 @@
       <w:r>
         <w:tab/>
       </w:r>
-      <w:bookmarkStart w:id="27" w:name="API02_Evidence"/>
+      <w:bookmarkStart w:id="28" w:name="API02_Evidence"/>
       <w:r>
         <w:t>&lt;Supporting evidence&gt;</w:t>
       </w:r>
-      <w:bookmarkEnd w:id="27"/>
+      <w:bookmarkEnd w:id="28"/>
     </w:p>
     <w:p>
       <w:pPr>
@@ -1387,7 +1428,6 @@
       </w:r>
       <w:r>
         <w:tab/>
-        <w:t>&lt;Any other notes&gt;</w:t>
       </w:r>
     </w:p>
     <w:p>
@@ -1473,7 +1513,7 @@
         </w:rPr>
         <w:tab/>
       </w:r>
-      <w:bookmarkStart w:id="28" w:name="API03_Meets"/>
+      <w:bookmarkStart w:id="29" w:name="API03_Meets"/>
       <w:r>
         <w:rPr>
           <w:b/>
@@ -1481,8 +1521,8 @@
         </w:rPr>
         <w:t>Meets</w:t>
       </w:r>
-      <w:bookmarkStart w:id="29" w:name="API03_DoesNotMeet"/>
-      <w:bookmarkEnd w:id="28"/>
+      <w:bookmarkStart w:id="30" w:name="API03_DoesNotMeet"/>
+      <w:bookmarkEnd w:id="29"/>
       <w:r>
         <w:rPr>
           <w:b/>
@@ -1490,7 +1530,7 @@
         </w:rPr>
         <w:t>Does not meet</w:t>
       </w:r>
-      <w:bookmarkEnd w:id="29"/>
+      <w:bookmarkEnd w:id="30"/>
     </w:p>
     <w:p>
       <w:pPr>
@@ -1508,7 +1548,7 @@
         </w:rPr>
         <w:tab/>
       </w:r>
-      <w:bookmarkStart w:id="30" w:name="API03_NoRemedy"/>
+      <w:bookmarkStart w:id="31" w:name="API03_NoRemedy"/>
       <w:r>
         <w:rPr>
           <w:b/>
@@ -1516,8 +1556,8 @@
         </w:rPr>
         <w:t>None</w:t>
       </w:r>
-      <w:bookmarkStart w:id="31" w:name="API03_Remedy"/>
-      <w:bookmarkEnd w:id="30"/>
+      <w:bookmarkStart w:id="32" w:name="API03_Remedy"/>
+      <w:bookmarkEnd w:id="31"/>
       <w:r>
         <w:rPr>
           <w:b/>
@@ -1525,7 +1565,7 @@
         </w:rPr>
         <w:t>Fix, priority 2</w:t>
       </w:r>
-      <w:bookmarkEnd w:id="31"/>
+      <w:bookmarkEnd w:id="32"/>
     </w:p>
     <w:p>
       <w:pPr>
@@ -1540,11 +1580,11 @@
       <w:r>
         <w:tab/>
       </w:r>
-      <w:bookmarkStart w:id="32" w:name="API03_Evidence"/>
+      <w:bookmarkStart w:id="33" w:name="API03_Evidence"/>
       <w:r>
         <w:t>&lt;Supporting evidence&gt;</w:t>
       </w:r>
-      <w:bookmarkEnd w:id="32"/>
+      <w:bookmarkEnd w:id="33"/>
     </w:p>
     <w:p>
       <w:pPr>
@@ -1558,7 +1598,6 @@
       </w:r>
       <w:r>
         <w:tab/>
-        <w:t>&lt;Any other notes&gt;</w:t>
       </w:r>
     </w:p>
     <w:p>
@@ -1578,7 +1617,21 @@
         <w:rPr>
           <w:bCs/>
         </w:rPr>
-        <w:t>Extend Alfresco browser components using YAHOO.extend(), YAHOO.lang.augmentProto() or YAHOO.lang.augmentObject()</w:t>
+        <w:t xml:space="preserve">Extend Alfresco browser components using </w:t>
+      </w:r>
+      <w:proofErr w:type="gramStart"/>
+      <w:r>
+        <w:rPr>
+          <w:bCs/>
+        </w:rPr>
+        <w:t>YAHOO.extend(</w:t>
+      </w:r>
+      <w:proofErr w:type="gramEnd"/>
+      <w:r>
+        <w:rPr>
+          <w:bCs/>
+        </w:rPr>
+        <w:t>), YAHOO.lang.augmentProto() or YAHOO.lang.augmentObject()</w:t>
       </w:r>
     </w:p>
     <w:p>
@@ -1635,7 +1688,7 @@
         </w:rPr>
         <w:tab/>
       </w:r>
-      <w:bookmarkStart w:id="33" w:name="API04_Meets"/>
+      <w:bookmarkStart w:id="34" w:name="API04_Meets"/>
       <w:r>
         <w:rPr>
           <w:b/>
@@ -1643,8 +1696,8 @@
         </w:rPr>
         <w:t>Meets</w:t>
       </w:r>
-      <w:bookmarkStart w:id="34" w:name="API04_DoesNotMeet"/>
-      <w:bookmarkEnd w:id="33"/>
+      <w:bookmarkStart w:id="35" w:name="API04_DoesNotMeet"/>
+      <w:bookmarkEnd w:id="34"/>
       <w:r>
         <w:rPr>
           <w:b/>
@@ -1652,7 +1705,7 @@
         </w:rPr>
         <w:t>Does not meet</w:t>
       </w:r>
-      <w:bookmarkEnd w:id="34"/>
+      <w:bookmarkEnd w:id="35"/>
     </w:p>
     <w:p>
       <w:pPr>
@@ -1670,7 +1723,7 @@
         </w:rPr>
         <w:tab/>
       </w:r>
-      <w:bookmarkStart w:id="35" w:name="API04_NoRemedy"/>
+      <w:bookmarkStart w:id="36" w:name="API04_NoRemedy"/>
       <w:r>
         <w:rPr>
           <w:b/>
@@ -1678,8 +1731,8 @@
         </w:rPr>
         <w:t>None</w:t>
       </w:r>
-      <w:bookmarkStart w:id="36" w:name="API04_Remedy"/>
-      <w:bookmarkEnd w:id="35"/>
+      <w:bookmarkStart w:id="37" w:name="API04_Remedy"/>
+      <w:bookmarkEnd w:id="36"/>
       <w:r>
         <w:rPr>
           <w:b/>
@@ -1687,7 +1740,7 @@
         </w:rPr>
         <w:t>Fix, priority 2</w:t>
       </w:r>
-      <w:bookmarkEnd w:id="36"/>
+      <w:bookmarkEnd w:id="37"/>
     </w:p>
     <w:p>
       <w:pPr>
@@ -1702,11 +1755,11 @@
       <w:r>
         <w:tab/>
       </w:r>
-      <w:bookmarkStart w:id="37" w:name="API04_Evidence"/>
+      <w:bookmarkStart w:id="38" w:name="API04_Evidence"/>
       <w:r>
         <w:t>&lt;Supporting evidence&gt;</w:t>
       </w:r>
-      <w:bookmarkEnd w:id="37"/>
+      <w:bookmarkEnd w:id="38"/>
     </w:p>
     <w:p>
       <w:pPr>
@@ -1720,7 +1773,6 @@
       </w:r>
       <w:r>
         <w:tab/>
-        <w:t>&lt;Any other notes&gt;</w:t>
       </w:r>
     </w:p>
     <w:p>
@@ -1760,7 +1812,15 @@
         <w:tab/>
       </w:r>
       <w:r>
-        <w:t>There are a number of reasons why custom extension code should inject the ServiceRegistry in preference to individual *Service beans.  First of all, only a small subset of the Spring beans defined by Alfresco are Public i.e. available for use by custom 3</w:t>
+        <w:t xml:space="preserve">There are a number of reasons why custom extension code should inject the ServiceRegistry in preference to individual *Service beans.  First of all, only a small subset of the </w:t>
+      </w:r>
+      <w:proofErr w:type="gramStart"/>
+      <w:r>
+        <w:t>Spring</w:t>
+      </w:r>
+      <w:proofErr w:type="gramEnd"/>
+      <w:r>
+        <w:t xml:space="preserve"> beans defined by Alfresco are Public i.e. available for use by custom 3</w:t>
       </w:r>
       <w:r>
         <w:rPr>
@@ -1769,7 +1829,15 @@
         <w:t>rd</w:t>
       </w:r>
       <w:r>
-        <w:t xml:space="preserve"> party code.  Unfortunately Spring doesn’t provide a way to differentiate between those that are available for use / extension and those that aren’t, and the public-services-context.xml file that Alfresco provides </w:t>
+        <w:t xml:space="preserve"> party code.  Unfortunately </w:t>
+      </w:r>
+      <w:proofErr w:type="gramStart"/>
+      <w:r>
+        <w:t>Spring</w:t>
+      </w:r>
+      <w:proofErr w:type="gramEnd"/>
+      <w:r>
+        <w:t xml:space="preserve"> doesn’t provide a way to differentiate between those that are available for use / extension and those that aren’t, and the public-services-context.xml file that Alfresco provides </w:t>
       </w:r>
       <w:r>
         <w:t>is incomplete (not all public services are defined in that file)</w:t>
@@ -1842,7 +1910,7 @@
         </w:rPr>
         <w:tab/>
       </w:r>
-      <w:bookmarkStart w:id="38" w:name="API05_Meets"/>
+      <w:bookmarkStart w:id="39" w:name="API05_Meets"/>
       <w:r>
         <w:rPr>
           <w:b/>
@@ -1850,8 +1918,8 @@
         </w:rPr>
         <w:t>Meets</w:t>
       </w:r>
-      <w:bookmarkStart w:id="39" w:name="API05_DoesNotMeet"/>
-      <w:bookmarkEnd w:id="38"/>
+      <w:bookmarkStart w:id="40" w:name="API05_DoesNotMeet"/>
+      <w:bookmarkEnd w:id="39"/>
       <w:r>
         <w:rPr>
           <w:b/>
@@ -1859,7 +1927,7 @@
         </w:rPr>
         <w:t>Does not meet</w:t>
       </w:r>
-      <w:bookmarkEnd w:id="39"/>
+      <w:bookmarkEnd w:id="40"/>
     </w:p>
     <w:p>
       <w:pPr>
@@ -1877,7 +1945,7 @@
         </w:rPr>
         <w:tab/>
       </w:r>
-      <w:bookmarkStart w:id="40" w:name="API05_NoRemedy"/>
+      <w:bookmarkStart w:id="41" w:name="API05_NoRemedy"/>
       <w:r>
         <w:rPr>
           <w:b/>
@@ -1885,8 +1953,8 @@
         </w:rPr>
         <w:t>None</w:t>
       </w:r>
-      <w:bookmarkStart w:id="41" w:name="API05_Remedy"/>
-      <w:bookmarkEnd w:id="40"/>
+      <w:bookmarkStart w:id="42" w:name="API05_Remedy"/>
+      <w:bookmarkEnd w:id="41"/>
       <w:r>
         <w:rPr>
           <w:b/>
@@ -1894,7 +1962,7 @@
         </w:rPr>
         <w:t>Fix, priority 3</w:t>
       </w:r>
-      <w:bookmarkEnd w:id="41"/>
+      <w:bookmarkEnd w:id="42"/>
     </w:p>
     <w:p>
       <w:pPr>
@@ -1909,11 +1977,11 @@
       <w:r>
         <w:tab/>
       </w:r>
-      <w:bookmarkStart w:id="42" w:name="API05_Evidence"/>
+      <w:bookmarkStart w:id="43" w:name="API05_Evidence"/>
       <w:r>
         <w:t>&lt;Supporting evidence&gt;</w:t>
       </w:r>
-      <w:bookmarkEnd w:id="42"/>
+      <w:bookmarkEnd w:id="43"/>
     </w:p>
     <w:p>
       <w:pPr>
@@ -1927,7 +1995,6 @@
       </w:r>
       <w:r>
         <w:tab/>
-        <w:t>&lt;Any other notes&gt;</w:t>
       </w:r>
     </w:p>
     <w:p>
@@ -2109,7 +2176,7 @@
         </w:rPr>
         <w:tab/>
       </w:r>
-      <w:bookmarkStart w:id="43" w:name="API06_Meets"/>
+      <w:bookmarkStart w:id="44" w:name="API06_Meets"/>
       <w:r>
         <w:rPr>
           <w:b/>
@@ -2117,8 +2184,8 @@
         </w:rPr>
         <w:t>Meets</w:t>
       </w:r>
-      <w:bookmarkStart w:id="44" w:name="API06_DoesNotMeet"/>
-      <w:bookmarkEnd w:id="43"/>
+      <w:bookmarkStart w:id="45" w:name="API06_DoesNotMeet"/>
+      <w:bookmarkEnd w:id="44"/>
       <w:r>
         <w:rPr>
           <w:b/>
@@ -2126,7 +2193,7 @@
         </w:rPr>
         <w:t>Does not meet</w:t>
       </w:r>
-      <w:bookmarkEnd w:id="44"/>
+      <w:bookmarkEnd w:id="45"/>
     </w:p>
     <w:p>
       <w:pPr>
@@ -2144,7 +2211,7 @@
         </w:rPr>
         <w:tab/>
       </w:r>
-      <w:bookmarkStart w:id="45" w:name="API06_NoRemedy"/>
+      <w:bookmarkStart w:id="46" w:name="API06_NoRemedy"/>
       <w:r>
         <w:rPr>
           <w:b/>
@@ -2152,8 +2219,8 @@
         </w:rPr>
         <w:t>None</w:t>
       </w:r>
-      <w:bookmarkStart w:id="46" w:name="API06_Remedy"/>
-      <w:bookmarkEnd w:id="45"/>
+      <w:bookmarkStart w:id="47" w:name="API06_Remedy"/>
+      <w:bookmarkEnd w:id="46"/>
       <w:r>
         <w:rPr>
           <w:b/>
@@ -2161,7 +2228,7 @@
         </w:rPr>
         <w:t>Fix, priority 3</w:t>
       </w:r>
-      <w:bookmarkEnd w:id="46"/>
+      <w:bookmarkEnd w:id="47"/>
     </w:p>
     <w:p>
       <w:pPr>
@@ -2176,11 +2243,11 @@
       <w:r>
         <w:tab/>
       </w:r>
-      <w:bookmarkStart w:id="47" w:name="API06_Evidence"/>
+      <w:bookmarkStart w:id="48" w:name="API06_Evidence"/>
       <w:r>
         <w:t>&lt;Supporting evidence&gt;</w:t>
       </w:r>
-      <w:bookmarkEnd w:id="47"/>
+      <w:bookmarkEnd w:id="48"/>
     </w:p>
     <w:p>
       <w:pPr>
@@ -2194,7 +2261,6 @@
       </w:r>
       <w:r>
         <w:tab/>
-        <w:t>&lt;Any other notes&gt;</w:t>
       </w:r>
     </w:p>
     <w:p>
@@ -2300,7 +2366,7 @@
         </w:rPr>
         <w:tab/>
       </w:r>
-      <w:bookmarkStart w:id="48" w:name="CM01_Meets"/>
+      <w:bookmarkStart w:id="49" w:name="CM01_Meets"/>
       <w:r>
         <w:rPr>
           <w:b/>
@@ -2308,8 +2374,8 @@
         </w:rPr>
         <w:t>Meets</w:t>
       </w:r>
-      <w:bookmarkStart w:id="49" w:name="CM01_DoesNotMeet"/>
-      <w:bookmarkEnd w:id="48"/>
+      <w:bookmarkStart w:id="50" w:name="CM01_DoesNotMeet"/>
+      <w:bookmarkEnd w:id="49"/>
       <w:r>
         <w:rPr>
           <w:b/>
@@ -2317,7 +2383,7 @@
         </w:rPr>
         <w:t>Does not meet</w:t>
       </w:r>
-      <w:bookmarkEnd w:id="49"/>
+      <w:bookmarkEnd w:id="50"/>
     </w:p>
     <w:p>
       <w:pPr>
@@ -2335,7 +2401,7 @@
         </w:rPr>
         <w:tab/>
       </w:r>
-      <w:bookmarkStart w:id="50" w:name="CM01_NoRemedy"/>
+      <w:bookmarkStart w:id="51" w:name="CM01_NoRemedy"/>
       <w:r>
         <w:rPr>
           <w:b/>
@@ -2343,8 +2409,8 @@
         </w:rPr>
         <w:t>None</w:t>
       </w:r>
-      <w:bookmarkStart w:id="51" w:name="CM01_Remedy"/>
-      <w:bookmarkEnd w:id="50"/>
+      <w:bookmarkStart w:id="52" w:name="CM01_Remedy"/>
+      <w:bookmarkEnd w:id="51"/>
       <w:r>
         <w:rPr>
           <w:b/>
@@ -2352,7 +2418,7 @@
         </w:rPr>
         <w:t>Must fix</w:t>
       </w:r>
-      <w:bookmarkEnd w:id="51"/>
+      <w:bookmarkEnd w:id="52"/>
     </w:p>
     <w:p>
       <w:pPr>
@@ -2367,11 +2433,11 @@
       <w:r>
         <w:tab/>
       </w:r>
-      <w:bookmarkStart w:id="52" w:name="CM01_Evidence"/>
+      <w:bookmarkStart w:id="53" w:name="CM01_Evidence"/>
       <w:r>
         <w:t>&lt;Supporting evidence&gt;</w:t>
       </w:r>
-      <w:bookmarkEnd w:id="52"/>
+      <w:bookmarkEnd w:id="53"/>
     </w:p>
     <w:p>
       <w:pPr>
@@ -2385,7 +2451,6 @@
       </w:r>
       <w:r>
         <w:tab/>
-        <w:t>&lt;Any other notes&gt;</w:t>
       </w:r>
     </w:p>
     <w:p/>
@@ -2546,7 +2611,7 @@
         </w:rPr>
         <w:tab/>
       </w:r>
-      <w:bookmarkStart w:id="53" w:name="DEV01_Meets"/>
+      <w:bookmarkStart w:id="54" w:name="DEV01_Meets"/>
       <w:r>
         <w:rPr>
           <w:b/>
@@ -2554,8 +2619,8 @@
         </w:rPr>
         <w:t>Meets</w:t>
       </w:r>
-      <w:bookmarkStart w:id="54" w:name="DEV01_DoesNotMeet"/>
-      <w:bookmarkEnd w:id="53"/>
+      <w:bookmarkStart w:id="55" w:name="DEV01_DoesNotMeet"/>
+      <w:bookmarkEnd w:id="54"/>
       <w:r>
         <w:rPr>
           <w:b/>
@@ -2563,7 +2628,7 @@
         </w:rPr>
         <w:t>Does not meet</w:t>
       </w:r>
-      <w:bookmarkEnd w:id="54"/>
+      <w:bookmarkEnd w:id="55"/>
     </w:p>
     <w:p>
       <w:pPr>
@@ -2581,7 +2646,7 @@
         </w:rPr>
         <w:tab/>
       </w:r>
-      <w:bookmarkStart w:id="55" w:name="DEV01_NoRemedy"/>
+      <w:bookmarkStart w:id="56" w:name="DEV01_NoRemedy"/>
       <w:r>
         <w:rPr>
           <w:b/>
@@ -2589,8 +2654,8 @@
         </w:rPr>
         <w:t>None</w:t>
       </w:r>
-      <w:bookmarkStart w:id="56" w:name="DEV01_Remedy"/>
-      <w:bookmarkEnd w:id="55"/>
+      <w:bookmarkStart w:id="57" w:name="DEV01_Remedy"/>
+      <w:bookmarkEnd w:id="56"/>
       <w:r>
         <w:rPr>
           <w:b/>
@@ -2605,7 +2670,7 @@
         </w:rPr>
         <w:t xml:space="preserve"> opportunistically</w:t>
       </w:r>
-      <w:bookmarkEnd w:id="56"/>
+      <w:bookmarkEnd w:id="57"/>
     </w:p>
     <w:p>
       <w:pPr>
@@ -2620,11 +2685,11 @@
       <w:r>
         <w:tab/>
       </w:r>
-      <w:bookmarkStart w:id="57" w:name="DEV01_Evidence"/>
+      <w:bookmarkStart w:id="58" w:name="DEV01_Evidence"/>
       <w:r>
         <w:t>&lt;Supporting evidence&gt;</w:t>
       </w:r>
-      <w:bookmarkEnd w:id="57"/>
+      <w:bookmarkEnd w:id="58"/>
     </w:p>
     <w:p>
       <w:pPr>
@@ -2638,7 +2703,6 @@
       </w:r>
       <w:r>
         <w:tab/>
-        <w:t>&lt;Any other notes&gt;</w:t>
       </w:r>
     </w:p>
     <w:p>
@@ -2713,7 +2777,7 @@
         </w:rPr>
         <w:tab/>
       </w:r>
-      <w:bookmarkStart w:id="58" w:name="DEV02_Meets"/>
+      <w:bookmarkStart w:id="59" w:name="DEV02_Meets"/>
       <w:r>
         <w:rPr>
           <w:b/>
@@ -2721,8 +2785,8 @@
         </w:rPr>
         <w:t>Meets</w:t>
       </w:r>
-      <w:bookmarkStart w:id="59" w:name="DEV02_DoesNotMeet"/>
-      <w:bookmarkEnd w:id="58"/>
+      <w:bookmarkStart w:id="60" w:name="DEV02_DoesNotMeet"/>
+      <w:bookmarkEnd w:id="59"/>
       <w:r>
         <w:rPr>
           <w:b/>
@@ -2730,7 +2794,7 @@
         </w:rPr>
         <w:t>Does not meet</w:t>
       </w:r>
-      <w:bookmarkEnd w:id="59"/>
+      <w:bookmarkEnd w:id="60"/>
     </w:p>
     <w:p>
       <w:pPr>
@@ -2748,7 +2812,7 @@
         </w:rPr>
         <w:tab/>
       </w:r>
-      <w:bookmarkStart w:id="60" w:name="DEV02_NoRemedy"/>
+      <w:bookmarkStart w:id="61" w:name="DEV02_NoRemedy"/>
       <w:r>
         <w:rPr>
           <w:b/>
@@ -2756,8 +2820,8 @@
         </w:rPr>
         <w:t>None</w:t>
       </w:r>
-      <w:bookmarkStart w:id="61" w:name="DEV02_Remedy"/>
-      <w:bookmarkEnd w:id="60"/>
+      <w:bookmarkStart w:id="62" w:name="DEV02_Remedy"/>
+      <w:bookmarkEnd w:id="61"/>
       <w:r>
         <w:rPr>
           <w:b/>
@@ -2772,7 +2836,7 @@
         </w:rPr>
         <w:t xml:space="preserve"> opportunistically</w:t>
       </w:r>
-      <w:bookmarkEnd w:id="61"/>
+      <w:bookmarkEnd w:id="62"/>
     </w:p>
     <w:p>
       <w:pPr>
@@ -2787,11 +2851,11 @@
       <w:r>
         <w:tab/>
       </w:r>
-      <w:bookmarkStart w:id="62" w:name="DEV02_Evidence"/>
+      <w:bookmarkStart w:id="63" w:name="DEV02_Evidence"/>
       <w:r>
         <w:t>&lt;Supporting evidence&gt;</w:t>
       </w:r>
-      <w:bookmarkEnd w:id="62"/>
+      <w:bookmarkEnd w:id="63"/>
     </w:p>
     <w:p>
       <w:pPr>
@@ -2805,7 +2869,6 @@
       </w:r>
       <w:r>
         <w:tab/>
-        <w:t>&lt;Any other notes&gt;</w:t>
       </w:r>
     </w:p>
     <w:p>
@@ -2941,7 +3004,7 @@
         </w:rPr>
         <w:tab/>
       </w:r>
-      <w:bookmarkStart w:id="63" w:name="COM01_Meets"/>
+      <w:bookmarkStart w:id="64" w:name="COM01_Meets"/>
       <w:r>
         <w:rPr>
           <w:b/>
@@ -2949,8 +3012,8 @@
         </w:rPr>
         <w:t>Meets</w:t>
       </w:r>
-      <w:bookmarkStart w:id="64" w:name="COM01_DoesNotMeet"/>
-      <w:bookmarkEnd w:id="63"/>
+      <w:bookmarkStart w:id="65" w:name="COM01_DoesNotMeet"/>
+      <w:bookmarkEnd w:id="64"/>
       <w:r>
         <w:rPr>
           <w:b/>
@@ -2958,7 +3021,7 @@
         </w:rPr>
         <w:t>Does not meet</w:t>
       </w:r>
-      <w:bookmarkEnd w:id="64"/>
+      <w:bookmarkEnd w:id="65"/>
     </w:p>
     <w:p>
       <w:pPr>
@@ -2976,7 +3039,7 @@
         </w:rPr>
         <w:tab/>
       </w:r>
-      <w:bookmarkStart w:id="65" w:name="COM01_NoRemedy"/>
+      <w:bookmarkStart w:id="66" w:name="COM01_NoRemedy"/>
       <w:r>
         <w:rPr>
           <w:b/>
@@ -2984,8 +3047,8 @@
         </w:rPr>
         <w:t>None</w:t>
       </w:r>
-      <w:bookmarkStart w:id="66" w:name="COM01_Remedy"/>
-      <w:bookmarkEnd w:id="65"/>
+      <w:bookmarkStart w:id="67" w:name="COM01_Remedy"/>
+      <w:bookmarkEnd w:id="66"/>
       <w:r>
         <w:rPr>
           <w:b/>
@@ -2993,7 +3056,7 @@
         </w:rPr>
         <w:t>Must fix</w:t>
       </w:r>
-      <w:bookmarkEnd w:id="66"/>
+      <w:bookmarkEnd w:id="67"/>
     </w:p>
     <w:p>
       <w:pPr>
@@ -3008,11 +3071,11 @@
       <w:r>
         <w:tab/>
       </w:r>
-      <w:bookmarkStart w:id="67" w:name="COM01_Evidence"/>
+      <w:bookmarkStart w:id="68" w:name="COM01_Evidence"/>
       <w:r>
         <w:t>&lt;Supporting evidence&gt;</w:t>
       </w:r>
-      <w:bookmarkEnd w:id="67"/>
+      <w:bookmarkEnd w:id="68"/>
     </w:p>
     <w:p>
       <w:pPr>
@@ -3026,7 +3089,6 @@
       </w:r>
       <w:r>
         <w:tab/>
-        <w:t>&lt;Any other notes&gt;</w:t>
       </w:r>
     </w:p>
     <w:p>
@@ -3115,7 +3177,7 @@
         </w:rPr>
         <w:tab/>
       </w:r>
-      <w:bookmarkStart w:id="68" w:name="COM02_Meets"/>
+      <w:bookmarkStart w:id="69" w:name="COM02_Meets"/>
       <w:r>
         <w:rPr>
           <w:b/>
@@ -3123,8 +3185,8 @@
         </w:rPr>
         <w:t>Meets</w:t>
       </w:r>
-      <w:bookmarkStart w:id="69" w:name="COM02_DoesNotMeet"/>
-      <w:bookmarkEnd w:id="68"/>
+      <w:bookmarkStart w:id="70" w:name="COM02_DoesNotMeet"/>
+      <w:bookmarkEnd w:id="69"/>
       <w:r>
         <w:rPr>
           <w:b/>
@@ -3132,7 +3194,7 @@
         </w:rPr>
         <w:t>Does not meet</w:t>
       </w:r>
-      <w:bookmarkEnd w:id="69"/>
+      <w:bookmarkEnd w:id="70"/>
     </w:p>
     <w:p>
       <w:pPr>
@@ -3150,7 +3212,7 @@
         </w:rPr>
         <w:tab/>
       </w:r>
-      <w:bookmarkStart w:id="70" w:name="COM02_NoRemedy"/>
+      <w:bookmarkStart w:id="71" w:name="COM02_NoRemedy"/>
       <w:r>
         <w:rPr>
           <w:b/>
@@ -3158,8 +3220,8 @@
         </w:rPr>
         <w:t>None</w:t>
       </w:r>
-      <w:bookmarkStart w:id="71" w:name="COM02_Remedy"/>
-      <w:bookmarkEnd w:id="70"/>
+      <w:bookmarkStart w:id="72" w:name="COM02_Remedy"/>
+      <w:bookmarkEnd w:id="71"/>
       <w:r>
         <w:rPr>
           <w:b/>
@@ -3167,7 +3229,7 @@
         </w:rPr>
         <w:t>Fix, priority 2</w:t>
       </w:r>
-      <w:bookmarkEnd w:id="71"/>
+      <w:bookmarkEnd w:id="72"/>
     </w:p>
     <w:p>
       <w:pPr>
@@ -3182,11 +3244,11 @@
       <w:r>
         <w:tab/>
       </w:r>
-      <w:bookmarkStart w:id="72" w:name="COM02_Evidence"/>
+      <w:bookmarkStart w:id="73" w:name="COM02_Evidence"/>
       <w:r>
         <w:t>&lt;Supporting evidence&gt;</w:t>
       </w:r>
-      <w:bookmarkEnd w:id="72"/>
+      <w:bookmarkEnd w:id="73"/>
     </w:p>
     <w:p>
       <w:pPr>
@@ -3200,7 +3262,6 @@
       </w:r>
       <w:r>
         <w:tab/>
-        <w:t>&lt;Any other notes&gt;</w:t>
       </w:r>
     </w:p>
     <w:p>
@@ -3309,7 +3370,7 @@
         </w:rPr>
         <w:tab/>
       </w:r>
-      <w:bookmarkStart w:id="73" w:name="COM03_Meets"/>
+      <w:bookmarkStart w:id="74" w:name="COM03_Meets"/>
       <w:r>
         <w:rPr>
           <w:b/>
@@ -3317,8 +3378,8 @@
         </w:rPr>
         <w:t>Meets</w:t>
       </w:r>
-      <w:bookmarkStart w:id="74" w:name="COM03_DoesNotMeet"/>
-      <w:bookmarkEnd w:id="73"/>
+      <w:bookmarkStart w:id="75" w:name="COM03_DoesNotMeet"/>
+      <w:bookmarkEnd w:id="74"/>
       <w:r>
         <w:rPr>
           <w:b/>
@@ -3326,7 +3387,7 @@
         </w:rPr>
         <w:t>Does not meet</w:t>
       </w:r>
-      <w:bookmarkEnd w:id="74"/>
+      <w:bookmarkEnd w:id="75"/>
     </w:p>
     <w:p>
       <w:pPr>
@@ -3344,7 +3405,7 @@
         </w:rPr>
         <w:tab/>
       </w:r>
-      <w:bookmarkStart w:id="75" w:name="COM03_NoRemedy"/>
+      <w:bookmarkStart w:id="76" w:name="COM03_NoRemedy"/>
       <w:r>
         <w:rPr>
           <w:b/>
@@ -3352,8 +3413,8 @@
         </w:rPr>
         <w:t>None</w:t>
       </w:r>
-      <w:bookmarkStart w:id="76" w:name="COM03_Remedy"/>
-      <w:bookmarkEnd w:id="75"/>
+      <w:bookmarkStart w:id="77" w:name="COM03_Remedy"/>
+      <w:bookmarkEnd w:id="76"/>
       <w:r>
         <w:rPr>
           <w:b/>
@@ -3361,7 +3422,7 @@
         </w:rPr>
         <w:t>Fix, priority 3</w:t>
       </w:r>
-      <w:bookmarkEnd w:id="76"/>
+      <w:bookmarkEnd w:id="77"/>
     </w:p>
     <w:p>
       <w:pPr>
@@ -3376,11 +3437,11 @@
       <w:r>
         <w:tab/>
       </w:r>
-      <w:bookmarkStart w:id="77" w:name="COM03_Evidence"/>
+      <w:bookmarkStart w:id="78" w:name="COM03_Evidence"/>
       <w:r>
         <w:t>&lt;Supporting evidence&gt;</w:t>
       </w:r>
-      <w:bookmarkEnd w:id="77"/>
+      <w:bookmarkEnd w:id="78"/>
     </w:p>
     <w:p>
       <w:pPr>
@@ -3394,7 +3455,6 @@
       </w:r>
       <w:r>
         <w:tab/>
-        <w:t>&lt;Any other notes&gt;</w:t>
       </w:r>
     </w:p>
     <w:p>
@@ -3506,7 +3566,7 @@
         </w:rPr>
         <w:tab/>
       </w:r>
-      <w:bookmarkStart w:id="78" w:name="COM04_Meets"/>
+      <w:bookmarkStart w:id="79" w:name="COM04_Meets"/>
       <w:r>
         <w:rPr>
           <w:b/>
@@ -3514,8 +3574,8 @@
         </w:rPr>
         <w:t>Meets</w:t>
       </w:r>
-      <w:bookmarkStart w:id="79" w:name="COM04_DoesNotMeet"/>
-      <w:bookmarkEnd w:id="78"/>
+      <w:bookmarkStart w:id="80" w:name="COM04_DoesNotMeet"/>
+      <w:bookmarkEnd w:id="79"/>
       <w:r>
         <w:rPr>
           <w:b/>
@@ -3523,7 +3583,7 @@
         </w:rPr>
         <w:t>Does not meet</w:t>
       </w:r>
-      <w:bookmarkEnd w:id="79"/>
+      <w:bookmarkEnd w:id="80"/>
     </w:p>
     <w:p>
       <w:pPr>
@@ -3541,7 +3601,7 @@
         </w:rPr>
         <w:tab/>
       </w:r>
-      <w:bookmarkStart w:id="80" w:name="COM04_NoRemedy"/>
+      <w:bookmarkStart w:id="81" w:name="COM04_NoRemedy"/>
       <w:r>
         <w:rPr>
           <w:b/>
@@ -3549,8 +3609,8 @@
         </w:rPr>
         <w:t>None</w:t>
       </w:r>
-      <w:bookmarkStart w:id="81" w:name="COM04_Remedy"/>
-      <w:bookmarkEnd w:id="80"/>
+      <w:bookmarkStart w:id="82" w:name="COM04_Remedy"/>
+      <w:bookmarkEnd w:id="81"/>
       <w:r>
         <w:rPr>
           <w:b/>
@@ -3565,7 +3625,7 @@
         </w:rPr>
         <w:t xml:space="preserve"> opportunistically</w:t>
       </w:r>
-      <w:bookmarkEnd w:id="81"/>
+      <w:bookmarkEnd w:id="82"/>
     </w:p>
     <w:p>
       <w:pPr>
@@ -3580,11 +3640,11 @@
       <w:r>
         <w:tab/>
       </w:r>
-      <w:bookmarkStart w:id="82" w:name="COM04_Evidence"/>
+      <w:bookmarkStart w:id="83" w:name="COM04_Evidence"/>
       <w:r>
         <w:t>&lt;Supporting evidence&gt;</w:t>
       </w:r>
-      <w:bookmarkEnd w:id="82"/>
+      <w:bookmarkEnd w:id="83"/>
     </w:p>
     <w:p>
       <w:pPr>
@@ -3598,7 +3658,6 @@
       </w:r>
       <w:r>
         <w:tab/>
-        <w:t>&lt;Any other notes&gt;</w:t>
       </w:r>
     </w:p>
     <w:p>
@@ -3616,7 +3675,23 @@
           <w:bCs/>
           <w:lang w:val="en-AU"/>
         </w:rPr>
-        <w:t>Use custom &lt;config&gt; section inside a share-config-custom.xml for Share-side configuration settings.  Don't use .properties files.</w:t>
+        <w:t xml:space="preserve">Use custom &lt;config&gt; section inside a share-config-custom.xml for Share-side configuration settings.  Don't </w:t>
+      </w:r>
+      <w:proofErr w:type="gramStart"/>
+      <w:r>
+        <w:rPr>
+          <w:bCs/>
+          <w:lang w:val="en-AU"/>
+        </w:rPr>
+        <w:t>use .properties</w:t>
+      </w:r>
+      <w:proofErr w:type="gramEnd"/>
+      <w:r>
+        <w:rPr>
+          <w:bCs/>
+          <w:lang w:val="en-AU"/>
+        </w:rPr>
+        <w:t xml:space="preserve"> files.</w:t>
       </w:r>
     </w:p>
     <w:p>
@@ -3675,7 +3750,7 @@
         </w:rPr>
         <w:tab/>
       </w:r>
-      <w:bookmarkStart w:id="83" w:name="COM05_Meets"/>
+      <w:bookmarkStart w:id="84" w:name="COM05_Meets"/>
       <w:r>
         <w:rPr>
           <w:b/>
@@ -3683,8 +3758,8 @@
         </w:rPr>
         <w:t>Meets</w:t>
       </w:r>
-      <w:bookmarkStart w:id="84" w:name="COM05_DoesNotMeet"/>
-      <w:bookmarkEnd w:id="83"/>
+      <w:bookmarkStart w:id="85" w:name="COM05_DoesNotMeet"/>
+      <w:bookmarkEnd w:id="84"/>
       <w:r>
         <w:rPr>
           <w:b/>
@@ -3692,7 +3767,7 @@
         </w:rPr>
         <w:t>Does not meet</w:t>
       </w:r>
-      <w:bookmarkEnd w:id="84"/>
+      <w:bookmarkEnd w:id="85"/>
     </w:p>
     <w:p>
       <w:pPr>
@@ -3710,7 +3785,7 @@
         </w:rPr>
         <w:tab/>
       </w:r>
-      <w:bookmarkStart w:id="85" w:name="COM05_NoRemedy"/>
+      <w:bookmarkStart w:id="86" w:name="COM05_NoRemedy"/>
       <w:r>
         <w:rPr>
           <w:b/>
@@ -3718,8 +3793,8 @@
         </w:rPr>
         <w:t>None</w:t>
       </w:r>
-      <w:bookmarkStart w:id="86" w:name="COM05_Remedy"/>
-      <w:bookmarkEnd w:id="85"/>
+      <w:bookmarkStart w:id="87" w:name="COM05_Remedy"/>
+      <w:bookmarkEnd w:id="86"/>
       <w:r>
         <w:rPr>
           <w:b/>
@@ -3734,7 +3809,7 @@
         </w:rPr>
         <w:t xml:space="preserve"> opportunistically</w:t>
       </w:r>
-      <w:bookmarkEnd w:id="86"/>
+      <w:bookmarkEnd w:id="87"/>
     </w:p>
     <w:p>
       <w:pPr>
@@ -3749,11 +3824,11 @@
       <w:r>
         <w:tab/>
       </w:r>
-      <w:bookmarkStart w:id="87" w:name="COM05_Evidence"/>
+      <w:bookmarkStart w:id="88" w:name="COM05_Evidence"/>
       <w:r>
         <w:t>&lt;Supporting evidence&gt;</w:t>
       </w:r>
-      <w:bookmarkEnd w:id="87"/>
+      <w:bookmarkEnd w:id="88"/>
     </w:p>
     <w:p>
       <w:pPr>
@@ -3767,7 +3842,6 @@
       </w:r>
       <w:r>
         <w:tab/>
-        <w:t>&lt;Any other notes&gt;</w:t>
       </w:r>
     </w:p>
     <w:p>
@@ -3855,7 +3929,7 @@
         </w:rPr>
         <w:tab/>
       </w:r>
-      <w:bookmarkStart w:id="88" w:name="COM06_Meets"/>
+      <w:bookmarkStart w:id="89" w:name="COM06_Meets"/>
       <w:r>
         <w:rPr>
           <w:b/>
@@ -3863,8 +3937,8 @@
         </w:rPr>
         <w:t>Meets</w:t>
       </w:r>
-      <w:bookmarkStart w:id="89" w:name="COM06_DoesNotMeet"/>
-      <w:bookmarkEnd w:id="88"/>
+      <w:bookmarkStart w:id="90" w:name="COM06_DoesNotMeet"/>
+      <w:bookmarkEnd w:id="89"/>
       <w:r>
         <w:rPr>
           <w:b/>
@@ -3872,7 +3946,7 @@
         </w:rPr>
         <w:t>Does not meet</w:t>
       </w:r>
-      <w:bookmarkEnd w:id="89"/>
+      <w:bookmarkEnd w:id="90"/>
     </w:p>
     <w:p>
       <w:pPr>
@@ -3890,7 +3964,7 @@
         </w:rPr>
         <w:tab/>
       </w:r>
-      <w:bookmarkStart w:id="90" w:name="COM06_NoRemedy"/>
+      <w:bookmarkStart w:id="91" w:name="COM06_NoRemedy"/>
       <w:r>
         <w:rPr>
           <w:b/>
@@ -3898,8 +3972,8 @@
         </w:rPr>
         <w:t>None</w:t>
       </w:r>
-      <w:bookmarkStart w:id="91" w:name="COM06_Remedy"/>
-      <w:bookmarkEnd w:id="90"/>
+      <w:bookmarkStart w:id="92" w:name="COM06_Remedy"/>
+      <w:bookmarkEnd w:id="91"/>
       <w:r>
         <w:rPr>
           <w:b/>
@@ -3907,7 +3981,7 @@
         </w:rPr>
         <w:t>Fix, priority 3</w:t>
       </w:r>
-      <w:bookmarkEnd w:id="91"/>
+      <w:bookmarkEnd w:id="92"/>
     </w:p>
     <w:p>
       <w:pPr>
@@ -3922,11 +3996,11 @@
       <w:r>
         <w:tab/>
       </w:r>
-      <w:bookmarkStart w:id="92" w:name="COM06_Evidence"/>
+      <w:bookmarkStart w:id="93" w:name="COM06_Evidence"/>
       <w:r>
         <w:t>&lt;Supporting evidence&gt;</w:t>
       </w:r>
-      <w:bookmarkEnd w:id="92"/>
+      <w:bookmarkEnd w:id="93"/>
     </w:p>
     <w:p>
       <w:pPr>
@@ -3940,7 +4014,6 @@
       </w:r>
       <w:r>
         <w:tab/>
-        <w:t>&lt;Any other notes&gt;</w:t>
       </w:r>
     </w:p>
     <w:p>
@@ -4058,7 +4131,7 @@
         </w:rPr>
         <w:tab/>
       </w:r>
-      <w:bookmarkStart w:id="93" w:name="COM07_Meets"/>
+      <w:bookmarkStart w:id="94" w:name="COM07_Meets"/>
       <w:r>
         <w:rPr>
           <w:b/>
@@ -4066,8 +4139,8 @@
         </w:rPr>
         <w:t>Meets</w:t>
       </w:r>
-      <w:bookmarkStart w:id="94" w:name="COM07_DoesNotMeet"/>
-      <w:bookmarkEnd w:id="93"/>
+      <w:bookmarkStart w:id="95" w:name="COM07_DoesNotMeet"/>
+      <w:bookmarkEnd w:id="94"/>
       <w:r>
         <w:rPr>
           <w:b/>
@@ -4075,7 +4148,7 @@
         </w:rPr>
         <w:t>Does not meet</w:t>
       </w:r>
-      <w:bookmarkEnd w:id="94"/>
+      <w:bookmarkEnd w:id="95"/>
     </w:p>
     <w:p>
       <w:pPr>
@@ -4093,7 +4166,7 @@
         </w:rPr>
         <w:tab/>
       </w:r>
-      <w:bookmarkStart w:id="95" w:name="COM07_NoRemedy"/>
+      <w:bookmarkStart w:id="96" w:name="COM07_NoRemedy"/>
       <w:r>
         <w:rPr>
           <w:b/>
@@ -4101,8 +4174,8 @@
         </w:rPr>
         <w:t>None</w:t>
       </w:r>
-      <w:bookmarkStart w:id="96" w:name="COM07_Remedy"/>
-      <w:bookmarkEnd w:id="95"/>
+      <w:bookmarkStart w:id="97" w:name="COM07_Remedy"/>
+      <w:bookmarkEnd w:id="96"/>
       <w:r>
         <w:rPr>
           <w:b/>
@@ -4110,7 +4183,7 @@
         </w:rPr>
         <w:t>Must fix</w:t>
       </w:r>
-      <w:bookmarkEnd w:id="96"/>
+      <w:bookmarkEnd w:id="97"/>
     </w:p>
     <w:p>
       <w:pPr>
@@ -4125,11 +4198,11 @@
       <w:r>
         <w:tab/>
       </w:r>
-      <w:bookmarkStart w:id="97" w:name="COM07_Evidence"/>
+      <w:bookmarkStart w:id="98" w:name="COM07_Evidence"/>
       <w:r>
         <w:t>&lt;Supporting evidence&gt;</w:t>
       </w:r>
-      <w:bookmarkEnd w:id="97"/>
+      <w:bookmarkEnd w:id="98"/>
     </w:p>
     <w:p>
       <w:pPr>
@@ -4143,7 +4216,6 @@
       </w:r>
       <w:r>
         <w:tab/>
-        <w:t>&lt;Any other notes&gt;</w:t>
       </w:r>
     </w:p>
     <w:p>
@@ -4205,7 +4277,15 @@
         <w:t xml:space="preserve">exist in that form </w:t>
       </w:r>
       <w:r>
-        <w:t>throughout an Alfresco installation.  As a result, collisions between namespaces prefixes have a high probability</w:t>
+        <w:t xml:space="preserve">throughout an </w:t>
+      </w:r>
+      <w:proofErr w:type="gramStart"/>
+      <w:r>
+        <w:t>Alfresco</w:t>
+      </w:r>
+      <w:proofErr w:type="gramEnd"/>
+      <w:r>
+        <w:t xml:space="preserve"> installation.  As a result, collisions between namespaces prefixes have a high probability</w:t>
       </w:r>
       <w:r>
         <w:t xml:space="preserve"> if they’re not thought through properly.  The recommendation is to resist the temptation to use </w:t>
@@ -4284,7 +4364,7 @@
         </w:rPr>
         <w:tab/>
       </w:r>
-      <w:bookmarkStart w:id="98" w:name="COM08_Meets"/>
+      <w:bookmarkStart w:id="99" w:name="COM08_Meets"/>
       <w:r>
         <w:rPr>
           <w:b/>
@@ -4292,8 +4372,8 @@
         </w:rPr>
         <w:t>Meets</w:t>
       </w:r>
-      <w:bookmarkStart w:id="99" w:name="COM08_DoesNotMeet"/>
-      <w:bookmarkEnd w:id="98"/>
+      <w:bookmarkStart w:id="100" w:name="COM08_DoesNotMeet"/>
+      <w:bookmarkEnd w:id="99"/>
       <w:r>
         <w:rPr>
           <w:b/>
@@ -4301,7 +4381,7 @@
         </w:rPr>
         <w:t>Does not meet</w:t>
       </w:r>
-      <w:bookmarkEnd w:id="99"/>
+      <w:bookmarkEnd w:id="100"/>
     </w:p>
     <w:p>
       <w:pPr>
@@ -4319,7 +4399,7 @@
         </w:rPr>
         <w:tab/>
       </w:r>
-      <w:bookmarkStart w:id="100" w:name="COM08_NoRemedy"/>
+      <w:bookmarkStart w:id="101" w:name="COM08_NoRemedy"/>
       <w:r>
         <w:rPr>
           <w:b/>
@@ -4327,8 +4407,8 @@
         </w:rPr>
         <w:t>None</w:t>
       </w:r>
-      <w:bookmarkStart w:id="101" w:name="COM08_Remedy"/>
-      <w:bookmarkEnd w:id="100"/>
+      <w:bookmarkStart w:id="102" w:name="COM08_Remedy"/>
+      <w:bookmarkEnd w:id="101"/>
       <w:r>
         <w:rPr>
           <w:b/>
@@ -4336,7 +4416,7 @@
         </w:rPr>
         <w:t>Must fix</w:t>
       </w:r>
-      <w:bookmarkEnd w:id="101"/>
+      <w:bookmarkEnd w:id="102"/>
     </w:p>
     <w:p>
       <w:pPr>
@@ -4357,11 +4437,11 @@
       <w:r>
         <w:tab/>
       </w:r>
-      <w:bookmarkStart w:id="102" w:name="COM08_Evidence"/>
+      <w:bookmarkStart w:id="103" w:name="COM08_Evidence"/>
       <w:r>
         <w:t>&lt;Supporting evidence&gt;</w:t>
       </w:r>
-      <w:bookmarkEnd w:id="102"/>
+      <w:bookmarkEnd w:id="103"/>
     </w:p>
     <w:p>
       <w:pPr>
@@ -4375,7 +4455,6 @@
       </w:r>
       <w:r>
         <w:tab/>
-        <w:t>&lt;Any other notes&gt;</w:t>
       </w:r>
     </w:p>
     <w:p>
@@ -4472,7 +4551,15 @@
         <w:t xml:space="preserve">away from </w:t>
       </w:r>
       <w:r>
-        <w:t>the underlying implementation, and so is the only language that provides some guarantee of consistent behaviour, regardless of how a given Alfresco instance has been configured</w:t>
+        <w:t xml:space="preserve">the underlying implementation, and so is the only language that provides some guarantee of consistent behaviour, regardless of how a given </w:t>
+      </w:r>
+      <w:proofErr w:type="gramStart"/>
+      <w:r>
+        <w:t>Alfresco</w:t>
+      </w:r>
+      <w:proofErr w:type="gramEnd"/>
+      <w:r>
+        <w:t xml:space="preserve"> instance has been configured</w:t>
       </w:r>
       <w:r>
         <w:t xml:space="preserve"> (SOLR vs Lucene, </w:t>
@@ -4531,7 +4618,7 @@
         </w:rPr>
         <w:tab/>
       </w:r>
-      <w:bookmarkStart w:id="103" w:name="COM09_Meets"/>
+      <w:bookmarkStart w:id="104" w:name="COM09_Meets"/>
       <w:r>
         <w:rPr>
           <w:b/>
@@ -4539,8 +4626,8 @@
         </w:rPr>
         <w:t>Meets</w:t>
       </w:r>
-      <w:bookmarkStart w:id="104" w:name="COM09_DoesNotMeet"/>
-      <w:bookmarkEnd w:id="103"/>
+      <w:bookmarkStart w:id="105" w:name="COM09_DoesNotMeet"/>
+      <w:bookmarkEnd w:id="104"/>
       <w:r>
         <w:rPr>
           <w:b/>
@@ -4548,7 +4635,7 @@
         </w:rPr>
         <w:t>Does not meet</w:t>
       </w:r>
-      <w:bookmarkEnd w:id="104"/>
+      <w:bookmarkEnd w:id="105"/>
     </w:p>
     <w:p>
       <w:pPr>
@@ -4566,7 +4653,7 @@
         </w:rPr>
         <w:tab/>
       </w:r>
-      <w:bookmarkStart w:id="105" w:name="COM09_NoRemedy"/>
+      <w:bookmarkStart w:id="106" w:name="COM09_NoRemedy"/>
       <w:r>
         <w:rPr>
           <w:b/>
@@ -4574,8 +4661,8 @@
         </w:rPr>
         <w:t>None</w:t>
       </w:r>
-      <w:bookmarkStart w:id="106" w:name="COM09_Remedy"/>
-      <w:bookmarkEnd w:id="105"/>
+      <w:bookmarkStart w:id="107" w:name="COM09_Remedy"/>
+      <w:bookmarkEnd w:id="106"/>
       <w:r>
         <w:rPr>
           <w:b/>
@@ -4590,7 +4677,7 @@
         </w:rPr>
         <w:t xml:space="preserve"> opportunistically</w:t>
       </w:r>
-      <w:bookmarkEnd w:id="106"/>
+      <w:bookmarkEnd w:id="107"/>
     </w:p>
     <w:p>
       <w:pPr>
@@ -4605,11 +4692,11 @@
       <w:r>
         <w:tab/>
       </w:r>
-      <w:bookmarkStart w:id="107" w:name="COM09_Evidence"/>
+      <w:bookmarkStart w:id="108" w:name="COM09_Evidence"/>
       <w:r>
         <w:t>&lt;Supporting evidence&gt;</w:t>
       </w:r>
-      <w:bookmarkEnd w:id="107"/>
+      <w:bookmarkEnd w:id="108"/>
     </w:p>
     <w:p>
       <w:pPr>
@@ -4623,7 +4710,6 @@
       </w:r>
       <w:r>
         <w:tab/>
-        <w:t>&lt;Any other notes&gt;</w:t>
       </w:r>
     </w:p>
     <w:p>
@@ -4657,12 +4743,21 @@
         </w:rPr>
         <w:t xml:space="preserve">for </w:t>
       </w:r>
+      <w:proofErr w:type="gramStart"/>
       <w:r>
         <w:rPr>
           <w:bCs/>
           <w:lang w:val="en-AU"/>
         </w:rPr>
-        <w:t>Spring bean ids</w:t>
+        <w:t>Spring</w:t>
+      </w:r>
+      <w:proofErr w:type="gramEnd"/>
+      <w:r>
+        <w:rPr>
+          <w:bCs/>
+          <w:lang w:val="en-AU"/>
+        </w:rPr>
+        <w:t xml:space="preserve"> bean ids</w:t>
       </w:r>
     </w:p>
     <w:p>
@@ -4792,7 +4887,6 @@
       </w:r>
       <w:r>
         <w:tab/>
-        <w:t>&lt;Any other notes&gt;</w:t>
       </w:r>
     </w:p>
     <w:p/>
@@ -4876,7 +4970,23 @@
         <w:tab/>
       </w:r>
       <w:r>
-        <w:t>Content policies are wired in at a very low level in the repository and as a result can be called many hundreds of times a second in some cases (e.g. when content is being manipulated via CIFS).  In addition they are executed synchronously within each Alfresco transaction.  The result is that even the slightest poor performance in a custom content policy or behaviour can have a profound impact on Alfresco performance.  For that reason it is critically important that custom content policies / behaviours are either fast (conduct minimal computation and only perform minimal I/O to the repository) or are made asynchronous.</w:t>
+        <w:t xml:space="preserve">Content policies are wired in at a very low level in the repository and as a result can be called many hundreds of times a second in some cases (e.g. when content is being manipulated via CIFS).  In addition they are executed synchronously within each </w:t>
+      </w:r>
+      <w:proofErr w:type="gramStart"/>
+      <w:r>
+        <w:t>Alfresco</w:t>
+      </w:r>
+      <w:proofErr w:type="gramEnd"/>
+      <w:r>
+        <w:t xml:space="preserve"> transaction.  The result is that even the slightest poor performance in a custom content policy or behaviour can have a profound impact on </w:t>
+      </w:r>
+      <w:proofErr w:type="gramStart"/>
+      <w:r>
+        <w:t>Alfresco</w:t>
+      </w:r>
+      <w:proofErr w:type="gramEnd"/>
+      <w:r>
+        <w:t xml:space="preserve"> performance.  For that reason it is critically important that custom content policies / behaviours are either fast (conduct minimal computation and only perform minimal I/O to the repository) or are made asynchronous.</w:t>
       </w:r>
     </w:p>
     <w:p>
@@ -4931,7 +5041,7 @@
         </w:rPr>
         <w:tab/>
       </w:r>
-      <w:bookmarkStart w:id="108" w:name="PERF01_Meets"/>
+      <w:bookmarkStart w:id="109" w:name="PERF01_Meets"/>
       <w:r>
         <w:rPr>
           <w:b/>
@@ -4939,8 +5049,8 @@
         </w:rPr>
         <w:t>Meets</w:t>
       </w:r>
-      <w:bookmarkStart w:id="109" w:name="PERF01_DoesNotMeet"/>
-      <w:bookmarkEnd w:id="108"/>
+      <w:bookmarkStart w:id="110" w:name="PERF01_DoesNotMeet"/>
+      <w:bookmarkEnd w:id="109"/>
       <w:r>
         <w:rPr>
           <w:b/>
@@ -4948,7 +5058,7 @@
         </w:rPr>
         <w:t>Does not meet</w:t>
       </w:r>
-      <w:bookmarkEnd w:id="109"/>
+      <w:bookmarkEnd w:id="110"/>
     </w:p>
     <w:p>
       <w:pPr>
@@ -4966,7 +5076,7 @@
         </w:rPr>
         <w:tab/>
       </w:r>
-      <w:bookmarkStart w:id="110" w:name="PERF01_NoRemedy"/>
+      <w:bookmarkStart w:id="111" w:name="PERF01_NoRemedy"/>
       <w:r>
         <w:rPr>
           <w:b/>
@@ -4974,8 +5084,8 @@
         </w:rPr>
         <w:t>None</w:t>
       </w:r>
-      <w:bookmarkStart w:id="111" w:name="PERF01_Remedy"/>
-      <w:bookmarkEnd w:id="110"/>
+      <w:bookmarkStart w:id="112" w:name="PERF01_Remedy"/>
+      <w:bookmarkEnd w:id="111"/>
       <w:r>
         <w:rPr>
           <w:b/>
@@ -4983,7 +5093,7 @@
         </w:rPr>
         <w:t>Must fix</w:t>
       </w:r>
-      <w:bookmarkEnd w:id="111"/>
+      <w:bookmarkEnd w:id="112"/>
     </w:p>
     <w:p>
       <w:pPr>
@@ -4998,11 +5108,11 @@
       <w:r>
         <w:tab/>
       </w:r>
-      <w:bookmarkStart w:id="112" w:name="PERF01_Evidence"/>
+      <w:bookmarkStart w:id="113" w:name="PERF01_Evidence"/>
       <w:r>
         <w:t>&lt;Supporting evidence&gt;</w:t>
       </w:r>
-      <w:bookmarkEnd w:id="112"/>
+      <w:bookmarkEnd w:id="113"/>
     </w:p>
     <w:p>
       <w:pPr>
@@ -5016,7 +5126,6 @@
       </w:r>
       <w:r>
         <w:tab/>
-        <w:t>&lt;Any other notes&gt;</w:t>
       </w:r>
     </w:p>
     <w:p>
@@ -5120,7 +5229,7 @@
         </w:rPr>
         <w:tab/>
       </w:r>
-      <w:bookmarkStart w:id="113" w:name="PERF02_Meets"/>
+      <w:bookmarkStart w:id="114" w:name="PERF02_Meets"/>
       <w:r>
         <w:rPr>
           <w:b/>
@@ -5128,8 +5237,8 @@
         </w:rPr>
         <w:t>Meets</w:t>
       </w:r>
-      <w:bookmarkStart w:id="114" w:name="PERF02_DoesNotMeet"/>
-      <w:bookmarkEnd w:id="113"/>
+      <w:bookmarkStart w:id="115" w:name="PERF02_DoesNotMeet"/>
+      <w:bookmarkEnd w:id="114"/>
       <w:r>
         <w:rPr>
           <w:b/>
@@ -5137,7 +5246,7 @@
         </w:rPr>
         <w:t>Does not meet</w:t>
       </w:r>
-      <w:bookmarkEnd w:id="114"/>
+      <w:bookmarkEnd w:id="115"/>
     </w:p>
     <w:p>
       <w:pPr>
@@ -5155,7 +5264,7 @@
         </w:rPr>
         <w:tab/>
       </w:r>
-      <w:bookmarkStart w:id="115" w:name="PERF02_NoRemedy"/>
+      <w:bookmarkStart w:id="116" w:name="PERF02_NoRemedy"/>
       <w:r>
         <w:rPr>
           <w:b/>
@@ -5163,8 +5272,8 @@
         </w:rPr>
         <w:t>None</w:t>
       </w:r>
-      <w:bookmarkStart w:id="116" w:name="PERF02_Remedy"/>
-      <w:bookmarkEnd w:id="115"/>
+      <w:bookmarkStart w:id="117" w:name="PERF02_Remedy"/>
+      <w:bookmarkEnd w:id="116"/>
       <w:r>
         <w:rPr>
           <w:b/>
@@ -5172,7 +5281,7 @@
         </w:rPr>
         <w:t>Fix, priority 3</w:t>
       </w:r>
-      <w:bookmarkEnd w:id="116"/>
+      <w:bookmarkEnd w:id="117"/>
     </w:p>
     <w:p>
       <w:pPr>
@@ -5187,11 +5296,11 @@
       <w:r>
         <w:tab/>
       </w:r>
-      <w:bookmarkStart w:id="117" w:name="PERF02_Evidence"/>
+      <w:bookmarkStart w:id="118" w:name="PERF02_Evidence"/>
       <w:r>
         <w:t>&lt;Supporting evidence&gt;</w:t>
       </w:r>
-      <w:bookmarkEnd w:id="117"/>
+      <w:bookmarkEnd w:id="118"/>
     </w:p>
     <w:p>
       <w:pPr>
@@ -5205,7 +5314,6 @@
       </w:r>
       <w:r>
         <w:tab/>
-        <w:t>&lt;Any other notes&gt;</w:t>
       </w:r>
     </w:p>
     <w:p>
@@ -5304,7 +5412,7 @@
         </w:rPr>
         <w:tab/>
       </w:r>
-      <w:bookmarkStart w:id="118" w:name="PERF03_Meets"/>
+      <w:bookmarkStart w:id="119" w:name="PERF03_Meets"/>
       <w:r>
         <w:rPr>
           <w:b/>
@@ -5312,8 +5420,8 @@
         </w:rPr>
         <w:t>Meets</w:t>
       </w:r>
-      <w:bookmarkStart w:id="119" w:name="PERF03_DoesNotMeet"/>
-      <w:bookmarkEnd w:id="118"/>
+      <w:bookmarkStart w:id="120" w:name="PERF03_DoesNotMeet"/>
+      <w:bookmarkEnd w:id="119"/>
       <w:r>
         <w:rPr>
           <w:b/>
@@ -5321,7 +5429,7 @@
         </w:rPr>
         <w:t>Does not meet</w:t>
       </w:r>
-      <w:bookmarkEnd w:id="119"/>
+      <w:bookmarkEnd w:id="120"/>
     </w:p>
     <w:p>
       <w:pPr>
@@ -5339,7 +5447,7 @@
         </w:rPr>
         <w:tab/>
       </w:r>
-      <w:bookmarkStart w:id="120" w:name="PERF03_NoRemedy"/>
+      <w:bookmarkStart w:id="121" w:name="PERF03_NoRemedy"/>
       <w:r>
         <w:rPr>
           <w:b/>
@@ -5347,8 +5455,8 @@
         </w:rPr>
         <w:t>None</w:t>
       </w:r>
-      <w:bookmarkStart w:id="121" w:name="PERF03_Remedy"/>
-      <w:bookmarkEnd w:id="120"/>
+      <w:bookmarkStart w:id="122" w:name="PERF03_Remedy"/>
+      <w:bookmarkEnd w:id="121"/>
       <w:r>
         <w:rPr>
           <w:b/>
@@ -5356,7 +5464,7 @@
         </w:rPr>
         <w:t>Fix, priority 2</w:t>
       </w:r>
-      <w:bookmarkEnd w:id="121"/>
+      <w:bookmarkEnd w:id="122"/>
     </w:p>
     <w:p>
       <w:pPr>
@@ -5371,11 +5479,11 @@
       <w:r>
         <w:tab/>
       </w:r>
-      <w:bookmarkStart w:id="122" w:name="PERF03_Evidence"/>
+      <w:bookmarkStart w:id="123" w:name="PERF03_Evidence"/>
       <w:r>
         <w:t>&lt;Supporting evidence&gt;</w:t>
       </w:r>
-      <w:bookmarkEnd w:id="122"/>
+      <w:bookmarkEnd w:id="123"/>
     </w:p>
     <w:p>
       <w:pPr>
@@ -5389,7 +5497,6 @@
       </w:r>
       <w:r>
         <w:tab/>
-        <w:t>&lt;Any other notes&gt;</w:t>
       </w:r>
     </w:p>
     <w:p>
@@ -5459,7 +5566,15 @@
         <w:tab/>
       </w:r>
       <w:r>
-        <w:t xml:space="preserve">The “lower case” versions of the Alfresco service beans (i.e. those whose first name starts with a lowercase letter e.g. nodeService) are configured to bypass Alfresco’s security, transaction and auditing checks, </w:t>
+        <w:t xml:space="preserve">The “lower case” versions of the </w:t>
+      </w:r>
+      <w:proofErr w:type="gramStart"/>
+      <w:r>
+        <w:t>Alfresco</w:t>
+      </w:r>
+      <w:proofErr w:type="gramEnd"/>
+      <w:r>
+        <w:t xml:space="preserve"> service beans (i.e. those whose first name starts with a lowercase letter e.g. nodeService) are configured to bypass Alfresco’s security, transaction and auditing checks, </w:t>
       </w:r>
       <w:r>
         <w:t>with no</w:t>
@@ -5505,7 +5620,7 @@
         </w:rPr>
         <w:tab/>
       </w:r>
-      <w:bookmarkStart w:id="123" w:name="SEC01_Meets"/>
+      <w:bookmarkStart w:id="124" w:name="SEC01_Meets"/>
       <w:r>
         <w:rPr>
           <w:b/>
@@ -5513,8 +5628,8 @@
         </w:rPr>
         <w:t>Meets</w:t>
       </w:r>
-      <w:bookmarkStart w:id="124" w:name="SEC01_DoesNotMeet"/>
-      <w:bookmarkEnd w:id="123"/>
+      <w:bookmarkStart w:id="125" w:name="SEC01_DoesNotMeet"/>
+      <w:bookmarkEnd w:id="124"/>
       <w:r>
         <w:rPr>
           <w:b/>
@@ -5522,7 +5637,7 @@
         </w:rPr>
         <w:t>Does not meet</w:t>
       </w:r>
-      <w:bookmarkEnd w:id="124"/>
+      <w:bookmarkEnd w:id="125"/>
     </w:p>
     <w:p>
       <w:pPr>
@@ -5540,7 +5655,7 @@
         </w:rPr>
         <w:tab/>
       </w:r>
-      <w:bookmarkStart w:id="125" w:name="SEC01_NoRemedy"/>
+      <w:bookmarkStart w:id="126" w:name="SEC01_NoRemedy"/>
       <w:r>
         <w:rPr>
           <w:b/>
@@ -5548,8 +5663,8 @@
         </w:rPr>
         <w:t>None</w:t>
       </w:r>
-      <w:bookmarkStart w:id="126" w:name="SEC01_Remedy"/>
-      <w:bookmarkEnd w:id="125"/>
+      <w:bookmarkStart w:id="127" w:name="SEC01_Remedy"/>
+      <w:bookmarkEnd w:id="126"/>
       <w:r>
         <w:rPr>
           <w:b/>
@@ -5557,7 +5672,7 @@
         </w:rPr>
         <w:t>Fix, priority 2</w:t>
       </w:r>
-      <w:bookmarkEnd w:id="126"/>
+      <w:bookmarkEnd w:id="127"/>
     </w:p>
     <w:p>
       <w:pPr>
@@ -5572,11 +5687,11 @@
       <w:r>
         <w:tab/>
       </w:r>
-      <w:bookmarkStart w:id="127" w:name="SEC01_Evidence"/>
+      <w:bookmarkStart w:id="128" w:name="SEC01_Evidence"/>
       <w:r>
         <w:t>&lt;Supporting evidence&gt;</w:t>
       </w:r>
-      <w:bookmarkEnd w:id="127"/>
+      <w:bookmarkEnd w:id="128"/>
     </w:p>
     <w:p>
       <w:pPr>
@@ -5590,7 +5705,6 @@
       </w:r>
       <w:r>
         <w:tab/>
-        <w:t>&lt;Any other notes&gt;</w:t>
       </w:r>
     </w:p>
     <w:p>
@@ -5686,7 +5800,7 @@
         </w:rPr>
         <w:tab/>
       </w:r>
-      <w:bookmarkStart w:id="128" w:name="SEC02_Meets"/>
+      <w:bookmarkStart w:id="129" w:name="SEC02_Meets"/>
       <w:r>
         <w:rPr>
           <w:b/>
@@ -5694,8 +5808,8 @@
         </w:rPr>
         <w:t>Meets</w:t>
       </w:r>
-      <w:bookmarkStart w:id="129" w:name="SEC02_DoesNotMeet"/>
-      <w:bookmarkEnd w:id="128"/>
+      <w:bookmarkStart w:id="130" w:name="SEC02_DoesNotMeet"/>
+      <w:bookmarkEnd w:id="129"/>
       <w:r>
         <w:rPr>
           <w:b/>
@@ -5703,7 +5817,7 @@
         </w:rPr>
         <w:t>Does not meet</w:t>
       </w:r>
-      <w:bookmarkEnd w:id="129"/>
+      <w:bookmarkEnd w:id="130"/>
     </w:p>
     <w:p>
       <w:pPr>
@@ -5721,7 +5835,7 @@
         </w:rPr>
         <w:tab/>
       </w:r>
-      <w:bookmarkStart w:id="130" w:name="SEC02_NoRemedy"/>
+      <w:bookmarkStart w:id="131" w:name="SEC02_NoRemedy"/>
       <w:r>
         <w:rPr>
           <w:b/>
@@ -5729,8 +5843,8 @@
         </w:rPr>
         <w:t>None</w:t>
       </w:r>
-      <w:bookmarkStart w:id="131" w:name="SEC02_Remedy"/>
-      <w:bookmarkEnd w:id="130"/>
+      <w:bookmarkStart w:id="132" w:name="SEC02_Remedy"/>
+      <w:bookmarkEnd w:id="131"/>
       <w:r>
         <w:rPr>
           <w:b/>
@@ -5738,7 +5852,7 @@
         </w:rPr>
         <w:t>Fix, priority 2</w:t>
       </w:r>
-      <w:bookmarkEnd w:id="131"/>
+      <w:bookmarkEnd w:id="132"/>
     </w:p>
     <w:p>
       <w:pPr>
@@ -5753,11 +5867,11 @@
       <w:r>
         <w:tab/>
       </w:r>
-      <w:bookmarkStart w:id="132" w:name="SEC02_Evidence"/>
+      <w:bookmarkStart w:id="133" w:name="SEC02_Evidence"/>
       <w:r>
         <w:t>&lt;Supporting evidence&gt;</w:t>
       </w:r>
-      <w:bookmarkEnd w:id="132"/>
+      <w:bookmarkEnd w:id="133"/>
     </w:p>
     <w:p>
       <w:pPr>
@@ -5771,7 +5885,6 @@
       </w:r>
       <w:r>
         <w:tab/>
-        <w:t>&lt;Any other notes&gt;</w:t>
       </w:r>
     </w:p>
     <w:p>
@@ -5856,7 +5969,7 @@
         </w:rPr>
         <w:tab/>
       </w:r>
-      <w:bookmarkStart w:id="133" w:name="SEC03_Meets"/>
+      <w:bookmarkStart w:id="134" w:name="SEC03_Meets"/>
       <w:r>
         <w:rPr>
           <w:b/>
@@ -5864,8 +5977,8 @@
         </w:rPr>
         <w:t>Meets</w:t>
       </w:r>
-      <w:bookmarkStart w:id="134" w:name="SEC03_DoesNotMeet"/>
-      <w:bookmarkEnd w:id="133"/>
+      <w:bookmarkStart w:id="135" w:name="SEC03_DoesNotMeet"/>
+      <w:bookmarkEnd w:id="134"/>
       <w:r>
         <w:rPr>
           <w:b/>
@@ -5873,7 +5986,7 @@
         </w:rPr>
         <w:t>Does not meet</w:t>
       </w:r>
-      <w:bookmarkEnd w:id="134"/>
+      <w:bookmarkEnd w:id="135"/>
     </w:p>
     <w:p>
       <w:pPr>
@@ -5891,7 +6004,7 @@
         </w:rPr>
         <w:tab/>
       </w:r>
-      <w:bookmarkStart w:id="135" w:name="SEC03_NoRemedy"/>
+      <w:bookmarkStart w:id="136" w:name="SEC03_NoRemedy"/>
       <w:r>
         <w:rPr>
           <w:b/>
@@ -5899,8 +6012,8 @@
         </w:rPr>
         <w:t>None</w:t>
       </w:r>
-      <w:bookmarkStart w:id="136" w:name="SEC03_Remedy"/>
-      <w:bookmarkEnd w:id="135"/>
+      <w:bookmarkStart w:id="137" w:name="SEC03_Remedy"/>
+      <w:bookmarkEnd w:id="136"/>
       <w:r>
         <w:rPr>
           <w:b/>
@@ -5908,7 +6021,7 @@
         </w:rPr>
         <w:t>Fix, priority 2</w:t>
       </w:r>
-      <w:bookmarkEnd w:id="136"/>
+      <w:bookmarkEnd w:id="137"/>
     </w:p>
     <w:p>
       <w:pPr>
@@ -5923,11 +6036,11 @@
       <w:r>
         <w:tab/>
       </w:r>
-      <w:bookmarkStart w:id="137" w:name="SEC03_Evidence"/>
+      <w:bookmarkStart w:id="138" w:name="SEC03_Evidence"/>
       <w:r>
         <w:t>&lt;Supporting evidence&gt;</w:t>
       </w:r>
-      <w:bookmarkEnd w:id="137"/>
+      <w:bookmarkEnd w:id="138"/>
     </w:p>
     <w:p>
       <w:pPr>
@@ -5941,7 +6054,6 @@
       </w:r>
       <w:r>
         <w:tab/>
-        <w:t>&lt;Any other notes&gt;</w:t>
       </w:r>
     </w:p>
     <w:p>
@@ -5973,13 +6085,29 @@
           <w:bCs/>
           <w:lang w:val="en-AU"/>
         </w:rPr>
-        <w:t xml:space="preserve"> Process.exec()</w:t>
-      </w:r>
+        <w:t xml:space="preserve"> </w:t>
+      </w:r>
+      <w:proofErr w:type="gramStart"/>
       <w:r>
         <w:rPr>
           <w:bCs/>
           <w:lang w:val="en-AU"/>
         </w:rPr>
+        <w:t>Process.exec(</w:t>
+      </w:r>
+      <w:proofErr w:type="gramEnd"/>
+      <w:r>
+        <w:rPr>
+          <w:bCs/>
+          <w:lang w:val="en-AU"/>
+        </w:rPr>
+        <w:t>)</w:t>
+      </w:r>
+      <w:r>
+        <w:rPr>
+          <w:bCs/>
+          <w:lang w:val="en-AU"/>
+        </w:rPr>
         <w:t xml:space="preserve"> / ProcessBuilder</w:t>
       </w:r>
     </w:p>
@@ -6070,7 +6198,7 @@
         </w:rPr>
         <w:tab/>
       </w:r>
-      <w:bookmarkStart w:id="138" w:name="SEC04_Meets"/>
+      <w:bookmarkStart w:id="139" w:name="SEC04_Meets"/>
       <w:r>
         <w:rPr>
           <w:b/>
@@ -6078,8 +6206,8 @@
         </w:rPr>
         <w:t>Meets</w:t>
       </w:r>
-      <w:bookmarkStart w:id="139" w:name="SEC04_DoesNotMeet"/>
-      <w:bookmarkEnd w:id="138"/>
+      <w:bookmarkStart w:id="140" w:name="SEC04_DoesNotMeet"/>
+      <w:bookmarkEnd w:id="139"/>
       <w:r>
         <w:rPr>
           <w:b/>
@@ -6087,7 +6215,7 @@
         </w:rPr>
         <w:t>Does not meet</w:t>
       </w:r>
-      <w:bookmarkEnd w:id="139"/>
+      <w:bookmarkEnd w:id="140"/>
     </w:p>
     <w:p>
       <w:pPr>
@@ -6105,7 +6233,7 @@
         </w:rPr>
         <w:tab/>
       </w:r>
-      <w:bookmarkStart w:id="140" w:name="SEC04_NoRemedy"/>
+      <w:bookmarkStart w:id="141" w:name="SEC04_NoRemedy"/>
       <w:r>
         <w:rPr>
           <w:b/>
@@ -6113,8 +6241,8 @@
         </w:rPr>
         <w:t>None</w:t>
       </w:r>
-      <w:bookmarkStart w:id="141" w:name="SEC04_Remedy"/>
-      <w:bookmarkEnd w:id="140"/>
+      <w:bookmarkStart w:id="142" w:name="SEC04_Remedy"/>
+      <w:bookmarkEnd w:id="141"/>
       <w:r>
         <w:rPr>
           <w:b/>
@@ -6122,7 +6250,7 @@
         </w:rPr>
         <w:t>Fix, priority 2</w:t>
       </w:r>
-      <w:bookmarkEnd w:id="141"/>
+      <w:bookmarkEnd w:id="142"/>
     </w:p>
     <w:p>
       <w:pPr>
@@ -6137,11 +6265,11 @@
       <w:r>
         <w:tab/>
       </w:r>
-      <w:bookmarkStart w:id="142" w:name="SEC04_Evidence"/>
+      <w:bookmarkStart w:id="143" w:name="SEC04_Evidence"/>
       <w:r>
         <w:t>&lt;Supporting evidence&gt;</w:t>
       </w:r>
-      <w:bookmarkEnd w:id="142"/>
+      <w:bookmarkEnd w:id="143"/>
     </w:p>
     <w:p>
       <w:pPr>
@@ -6155,7 +6283,6 @@
       </w:r>
       <w:r>
         <w:tab/>
-        <w:t>&lt;Any other notes&gt;</w:t>
       </w:r>
     </w:p>
     <w:p>
@@ -6189,18 +6316,27 @@
         </w:rPr>
         <w:t xml:space="preserve">Javascript </w:t>
       </w:r>
+      <w:proofErr w:type="gramStart"/>
       <w:r>
         <w:rPr>
           <w:bCs/>
           <w:lang w:val="en-AU"/>
         </w:rPr>
-        <w:t>eval()</w:t>
-      </w:r>
+        <w:t>eval(</w:t>
+      </w:r>
+      <w:proofErr w:type="gramEnd"/>
       <w:r>
         <w:rPr>
           <w:bCs/>
           <w:lang w:val="en-AU"/>
         </w:rPr>
+        <w:t>)</w:t>
+      </w:r>
+      <w:r>
+        <w:rPr>
+          <w:bCs/>
+          <w:lang w:val="en-AU"/>
+        </w:rPr>
         <w:t xml:space="preserve"> (e.g. </w:t>
       </w:r>
       <w:r>
@@ -6279,7 +6415,7 @@
         </w:rPr>
         <w:tab/>
       </w:r>
-      <w:bookmarkStart w:id="143" w:name="SEC05_Meets"/>
+      <w:bookmarkStart w:id="144" w:name="SEC05_Meets"/>
       <w:r>
         <w:rPr>
           <w:b/>
@@ -6287,8 +6423,8 @@
         </w:rPr>
         <w:t>Meets</w:t>
       </w:r>
-      <w:bookmarkStart w:id="144" w:name="SEC05_DoesNotMeet"/>
-      <w:bookmarkEnd w:id="143"/>
+      <w:bookmarkStart w:id="145" w:name="SEC05_DoesNotMeet"/>
+      <w:bookmarkEnd w:id="144"/>
       <w:r>
         <w:rPr>
           <w:b/>
@@ -6296,7 +6432,7 @@
         </w:rPr>
         <w:t>Does not meet</w:t>
       </w:r>
-      <w:bookmarkEnd w:id="144"/>
+      <w:bookmarkEnd w:id="145"/>
     </w:p>
     <w:p>
       <w:pPr>
@@ -6314,7 +6450,7 @@
         </w:rPr>
         <w:tab/>
       </w:r>
-      <w:bookmarkStart w:id="145" w:name="SEC05_NoRemedy"/>
+      <w:bookmarkStart w:id="146" w:name="SEC05_NoRemedy"/>
       <w:r>
         <w:rPr>
           <w:b/>
@@ -6322,8 +6458,8 @@
         </w:rPr>
         <w:t>None</w:t>
       </w:r>
-      <w:bookmarkStart w:id="146" w:name="SEC05_Remedy"/>
-      <w:bookmarkEnd w:id="145"/>
+      <w:bookmarkStart w:id="147" w:name="SEC05_Remedy"/>
+      <w:bookmarkEnd w:id="146"/>
       <w:r>
         <w:rPr>
           <w:b/>
@@ -6338,7 +6474,7 @@
         </w:rPr>
         <w:t>ix</w:t>
       </w:r>
-      <w:bookmarkEnd w:id="146"/>
+      <w:bookmarkEnd w:id="147"/>
     </w:p>
     <w:p>
       <w:pPr>
@@ -6353,11 +6489,11 @@
       <w:r>
         <w:tab/>
       </w:r>
-      <w:bookmarkStart w:id="147" w:name="SEC05_Evidence"/>
+      <w:bookmarkStart w:id="148" w:name="SEC05_Evidence"/>
       <w:r>
         <w:t>&lt;Supporting evidence&gt;</w:t>
       </w:r>
-      <w:bookmarkEnd w:id="147"/>
+      <w:bookmarkEnd w:id="148"/>
     </w:p>
     <w:p>
       <w:pPr>
@@ -6371,7 +6507,6 @@
       </w:r>
       <w:r>
         <w:tab/>
-        <w:t>&lt;Any other notes&gt;</w:t>
       </w:r>
     </w:p>
     <w:p/>
@@ -6448,7 +6583,15 @@
         <w:tab/>
       </w:r>
       <w:r>
-        <w:t>Overriding a core file immediately places the Alfresco instance into an unsupported configuration and creates compatibility and upgrade problems.  This includes both explicit replacement (e.g. directly replacing a core file using an AMP) as well as “masking” (whereby a file inside a JAR inside an AMP “masks” a core Alfresco file).</w:t>
+        <w:t xml:space="preserve">Overriding a core file immediately places the </w:t>
+      </w:r>
+      <w:proofErr w:type="gramStart"/>
+      <w:r>
+        <w:t>Alfresco</w:t>
+      </w:r>
+      <w:proofErr w:type="gramEnd"/>
+      <w:r>
+        <w:t xml:space="preserve"> instance into an unsupported configuration and creates compatibility and upgrade problems.  This includes both explicit replacement (e.g. directly replacing a core file using an AMP) as well as “masking” (whereby a file inside a JAR inside an AMP “masks” a core Alfresco file).</w:t>
       </w:r>
     </w:p>
     <w:p>
@@ -6460,11 +6603,24 @@
         <w:t xml:space="preserve">There </w:t>
       </w:r>
       <w:r>
-        <w:t>are rare cases (particularly in Surf/Share) where overriding a core file is the only way to achieve a particular requirement.  In this case this should be considered a</w:t>
-      </w:r>
-      <w:r>
-        <w:t>n Alfresco</w:t>
-      </w:r>
+        <w:t xml:space="preserve">are rare cases (particularly in Surf/Share) where overriding a core file </w:t>
+      </w:r>
+      <w:proofErr w:type="gramStart"/>
+      <w:r>
+        <w:t>is</w:t>
+      </w:r>
+      <w:proofErr w:type="gramEnd"/>
+      <w:r>
+        <w:t xml:space="preserve"> the only way to achieve a particular requirement.  In this case this should be considered a</w:t>
+      </w:r>
+      <w:r>
+        <w:t xml:space="preserve">n </w:t>
+      </w:r>
+      <w:proofErr w:type="gramStart"/>
+      <w:r>
+        <w:t>Alfresco</w:t>
+      </w:r>
+      <w:proofErr w:type="gramEnd"/>
       <w:r>
         <w:t xml:space="preserve"> bug, a support and/or JIRA ticket should be raised and the Alfresco Certification Team notified so that they may expedite it with Alfresco engineering.</w:t>
       </w:r>
@@ -6503,7 +6659,7 @@
         </w:rPr>
         <w:tab/>
       </w:r>
-      <w:bookmarkStart w:id="148" w:name="STB01_Meets"/>
+      <w:bookmarkStart w:id="149" w:name="STB01_Meets"/>
       <w:r>
         <w:rPr>
           <w:b/>
@@ -6511,8 +6667,8 @@
         </w:rPr>
         <w:t>Meets</w:t>
       </w:r>
-      <w:bookmarkStart w:id="149" w:name="STB01_DoesNotMeet"/>
-      <w:bookmarkEnd w:id="148"/>
+      <w:bookmarkStart w:id="150" w:name="STB01_DoesNotMeet"/>
+      <w:bookmarkEnd w:id="149"/>
       <w:r>
         <w:rPr>
           <w:b/>
@@ -6520,7 +6676,7 @@
         </w:rPr>
         <w:t>Does not meet</w:t>
       </w:r>
-      <w:bookmarkEnd w:id="149"/>
+      <w:bookmarkEnd w:id="150"/>
     </w:p>
     <w:p>
       <w:pPr>
@@ -6538,7 +6694,7 @@
         </w:rPr>
         <w:tab/>
       </w:r>
-      <w:bookmarkStart w:id="150" w:name="STB01_NoRemedy"/>
+      <w:bookmarkStart w:id="151" w:name="STB01_NoRemedy"/>
       <w:r>
         <w:rPr>
           <w:b/>
@@ -6546,8 +6702,8 @@
         </w:rPr>
         <w:t>None</w:t>
       </w:r>
-      <w:bookmarkStart w:id="151" w:name="STB01_Remedy"/>
-      <w:bookmarkEnd w:id="150"/>
+      <w:bookmarkStart w:id="152" w:name="STB01_Remedy"/>
+      <w:bookmarkEnd w:id="151"/>
       <w:r>
         <w:rPr>
           <w:b/>
@@ -6555,7 +6711,7 @@
         </w:rPr>
         <w:t>Must fix</w:t>
       </w:r>
-      <w:bookmarkEnd w:id="151"/>
+      <w:bookmarkEnd w:id="152"/>
     </w:p>
     <w:p>
       <w:pPr>
@@ -6570,11 +6726,11 @@
       <w:r>
         <w:tab/>
       </w:r>
-      <w:bookmarkStart w:id="152" w:name="STB01_Evidence"/>
+      <w:bookmarkStart w:id="153" w:name="STB01_Evidence"/>
       <w:r>
         <w:t>&lt;Supporting evidence&gt;</w:t>
       </w:r>
-      <w:bookmarkEnd w:id="152"/>
+      <w:bookmarkEnd w:id="153"/>
     </w:p>
     <w:p>
       <w:pPr>
@@ -6588,7 +6744,6 @@
       </w:r>
       <w:r>
         <w:tab/>
-        <w:t>&lt;Any other notes&gt;</w:t>
       </w:r>
     </w:p>
     <w:p>
@@ -6642,7 +6797,15 @@
         <w:t>rd</w:t>
       </w:r>
       <w:r>
-        <w:t xml:space="preserve"> party JARs.  Replacing or upgrading those JARs immediately places the Alfresco instance into an unsupported configuration.</w:t>
+        <w:t xml:space="preserve"> party JARs.  Replacing or upgrading those JARs immediately places the </w:t>
+      </w:r>
+      <w:proofErr w:type="gramStart"/>
+      <w:r>
+        <w:t>Alfresco</w:t>
+      </w:r>
+      <w:proofErr w:type="gramEnd"/>
+      <w:r>
+        <w:t xml:space="preserve"> instance into an unsupported configuration.</w:t>
       </w:r>
     </w:p>
     <w:p>
@@ -6679,7 +6842,7 @@
         </w:rPr>
         <w:tab/>
       </w:r>
-      <w:bookmarkStart w:id="153" w:name="STB02_Meets"/>
+      <w:bookmarkStart w:id="154" w:name="STB02_Meets"/>
       <w:r>
         <w:rPr>
           <w:b/>
@@ -6687,8 +6850,8 @@
         </w:rPr>
         <w:t>Meets</w:t>
       </w:r>
-      <w:bookmarkStart w:id="154" w:name="STB02_DoesNotMeet"/>
-      <w:bookmarkEnd w:id="153"/>
+      <w:bookmarkStart w:id="155" w:name="STB02_DoesNotMeet"/>
+      <w:bookmarkEnd w:id="154"/>
       <w:r>
         <w:rPr>
           <w:b/>
@@ -6696,7 +6859,7 @@
         </w:rPr>
         <w:t>Does not meet</w:t>
       </w:r>
-      <w:bookmarkEnd w:id="154"/>
+      <w:bookmarkEnd w:id="155"/>
     </w:p>
     <w:p>
       <w:pPr>
@@ -6714,7 +6877,7 @@
         </w:rPr>
         <w:tab/>
       </w:r>
-      <w:bookmarkStart w:id="155" w:name="STB02_NoRemedy"/>
+      <w:bookmarkStart w:id="156" w:name="STB02_NoRemedy"/>
       <w:r>
         <w:rPr>
           <w:b/>
@@ -6722,8 +6885,8 @@
         </w:rPr>
         <w:t>None</w:t>
       </w:r>
-      <w:bookmarkStart w:id="156" w:name="STB02_Remedy"/>
-      <w:bookmarkEnd w:id="155"/>
+      <w:bookmarkStart w:id="157" w:name="STB02_Remedy"/>
+      <w:bookmarkEnd w:id="156"/>
       <w:r>
         <w:rPr>
           <w:b/>
@@ -6731,7 +6894,7 @@
         </w:rPr>
         <w:t>Must fix</w:t>
       </w:r>
-      <w:bookmarkEnd w:id="156"/>
+      <w:bookmarkEnd w:id="157"/>
     </w:p>
     <w:p>
       <w:pPr>
@@ -6746,11 +6909,11 @@
       <w:r>
         <w:tab/>
       </w:r>
-      <w:bookmarkStart w:id="157" w:name="STB02_Evidence"/>
+      <w:bookmarkStart w:id="158" w:name="STB02_Evidence"/>
       <w:r>
         <w:t>&lt;Supporting evidence&gt;</w:t>
       </w:r>
-      <w:bookmarkEnd w:id="157"/>
+      <w:bookmarkEnd w:id="158"/>
     </w:p>
     <w:p>
       <w:pPr>
@@ -6764,7 +6927,6 @@
       </w:r>
       <w:r>
         <w:tab/>
-        <w:t>&lt;Any other notes&gt;</w:t>
       </w:r>
     </w:p>
     <w:p>
@@ -6846,7 +7008,7 @@
         </w:rPr>
         <w:tab/>
       </w:r>
-      <w:bookmarkStart w:id="158" w:name="STB03_Meets"/>
+      <w:bookmarkStart w:id="159" w:name="STB03_Meets"/>
       <w:r>
         <w:rPr>
           <w:b/>
@@ -6854,8 +7016,8 @@
         </w:rPr>
         <w:t>Meets</w:t>
       </w:r>
-      <w:bookmarkStart w:id="159" w:name="STB03_DoesNotMeet"/>
-      <w:bookmarkEnd w:id="158"/>
+      <w:bookmarkStart w:id="160" w:name="STB03_DoesNotMeet"/>
+      <w:bookmarkEnd w:id="159"/>
       <w:r>
         <w:rPr>
           <w:b/>
@@ -6863,7 +7025,7 @@
         </w:rPr>
         <w:t>Does not meet</w:t>
       </w:r>
-      <w:bookmarkEnd w:id="159"/>
+      <w:bookmarkEnd w:id="160"/>
     </w:p>
     <w:p>
       <w:pPr>
@@ -6881,7 +7043,7 @@
         </w:rPr>
         <w:tab/>
       </w:r>
-      <w:bookmarkStart w:id="160" w:name="STB03_NoRemedy"/>
+      <w:bookmarkStart w:id="161" w:name="STB03_NoRemedy"/>
       <w:r>
         <w:rPr>
           <w:b/>
@@ -6889,8 +7051,8 @@
         </w:rPr>
         <w:t>None</w:t>
       </w:r>
-      <w:bookmarkStart w:id="161" w:name="STB03_Remedy"/>
-      <w:bookmarkEnd w:id="160"/>
+      <w:bookmarkStart w:id="162" w:name="STB03_Remedy"/>
+      <w:bookmarkEnd w:id="161"/>
       <w:r>
         <w:rPr>
           <w:b/>
@@ -6898,7 +7060,7 @@
         </w:rPr>
         <w:t>Must fix</w:t>
       </w:r>
-      <w:bookmarkEnd w:id="161"/>
+      <w:bookmarkEnd w:id="162"/>
     </w:p>
     <w:p>
       <w:pPr>
@@ -6913,11 +7075,11 @@
       <w:r>
         <w:tab/>
       </w:r>
-      <w:bookmarkStart w:id="162" w:name="STB03_Evidence"/>
+      <w:bookmarkStart w:id="163" w:name="STB03_Evidence"/>
       <w:r>
         <w:t>&lt;Supporting evidence&gt;</w:t>
       </w:r>
-      <w:bookmarkEnd w:id="162"/>
+      <w:bookmarkEnd w:id="163"/>
     </w:p>
     <w:p>
       <w:pPr>
@@ -6931,7 +7093,6 @@
       </w:r>
       <w:r>
         <w:tab/>
-        <w:t>&lt;Any other notes&gt;</w:t>
       </w:r>
     </w:p>
     <w:p>
@@ -7025,7 +7186,7 @@
         </w:rPr>
         <w:tab/>
       </w:r>
-      <w:bookmarkStart w:id="163" w:name="STB04_Meets"/>
+      <w:bookmarkStart w:id="164" w:name="STB04_Meets"/>
       <w:r>
         <w:rPr>
           <w:b/>
@@ -7033,8 +7194,8 @@
         </w:rPr>
         <w:t>Meets</w:t>
       </w:r>
-      <w:bookmarkStart w:id="164" w:name="STB04_DoesNotMeet"/>
-      <w:bookmarkEnd w:id="163"/>
+      <w:bookmarkStart w:id="165" w:name="STB04_DoesNotMeet"/>
+      <w:bookmarkEnd w:id="164"/>
       <w:r>
         <w:rPr>
           <w:b/>
@@ -7042,7 +7203,7 @@
         </w:rPr>
         <w:t>Does not meet</w:t>
       </w:r>
-      <w:bookmarkEnd w:id="164"/>
+      <w:bookmarkEnd w:id="165"/>
     </w:p>
     <w:p>
       <w:pPr>
@@ -7060,7 +7221,7 @@
         </w:rPr>
         <w:tab/>
       </w:r>
-      <w:bookmarkStart w:id="165" w:name="STB04_NoRemedy"/>
+      <w:bookmarkStart w:id="166" w:name="STB04_NoRemedy"/>
       <w:r>
         <w:rPr>
           <w:b/>
@@ -7068,8 +7229,8 @@
         </w:rPr>
         <w:t>None</w:t>
       </w:r>
-      <w:bookmarkStart w:id="166" w:name="STB04_Remedy"/>
-      <w:bookmarkEnd w:id="165"/>
+      <w:bookmarkStart w:id="167" w:name="STB04_Remedy"/>
+      <w:bookmarkEnd w:id="166"/>
       <w:r>
         <w:rPr>
           <w:b/>
@@ -7077,7 +7238,7 @@
         </w:rPr>
         <w:t>Must fix</w:t>
       </w:r>
-      <w:bookmarkEnd w:id="166"/>
+      <w:bookmarkEnd w:id="167"/>
     </w:p>
     <w:p>
       <w:pPr>
@@ -7092,11 +7253,11 @@
       <w:r>
         <w:tab/>
       </w:r>
-      <w:bookmarkStart w:id="167" w:name="STB04_Evidence"/>
+      <w:bookmarkStart w:id="168" w:name="STB04_Evidence"/>
       <w:r>
         <w:t>&lt;Supporting evidence&gt;</w:t>
       </w:r>
-      <w:bookmarkEnd w:id="167"/>
+      <w:bookmarkEnd w:id="168"/>
     </w:p>
     <w:p>
       <w:pPr>
@@ -7110,7 +7271,6 @@
       </w:r>
       <w:r>
         <w:tab/>
-        <w:t>&lt;Any other notes&gt;</w:t>
       </w:r>
     </w:p>
     <w:p>
@@ -7155,7 +7315,15 @@
         <w:tab/>
       </w:r>
       <w:r>
-        <w:t>Adding tables to the Alfresco schema violates STB04 and introduces upgrade risk.  There are legitimate reasons for requiring custom database tables as part of an extension, but in this case they should be stored in a separate database schema.</w:t>
+        <w:t xml:space="preserve">Adding tables to the </w:t>
+      </w:r>
+      <w:proofErr w:type="gramStart"/>
+      <w:r>
+        <w:t>Alfresco</w:t>
+      </w:r>
+      <w:proofErr w:type="gramEnd"/>
+      <w:r>
+        <w:t xml:space="preserve"> schema violates STB04 and introduces upgrade risk.  There are legitimate reasons for requiring custom database tables as part of an extension, but in this case they should be stored in a separate database schema.</w:t>
       </w:r>
     </w:p>
     <w:p>
@@ -7192,7 +7360,7 @@
         </w:rPr>
         <w:tab/>
       </w:r>
-      <w:bookmarkStart w:id="168" w:name="STB05_Meets"/>
+      <w:bookmarkStart w:id="169" w:name="STB05_Meets"/>
       <w:r>
         <w:rPr>
           <w:b/>
@@ -7200,8 +7368,8 @@
         </w:rPr>
         <w:t>Meets</w:t>
       </w:r>
-      <w:bookmarkStart w:id="169" w:name="STB05_DoesNotMeet"/>
-      <w:bookmarkEnd w:id="168"/>
+      <w:bookmarkStart w:id="170" w:name="STB05_DoesNotMeet"/>
+      <w:bookmarkEnd w:id="169"/>
       <w:r>
         <w:rPr>
           <w:b/>
@@ -7209,7 +7377,7 @@
         </w:rPr>
         <w:t>Does not meet</w:t>
       </w:r>
-      <w:bookmarkEnd w:id="169"/>
+      <w:bookmarkEnd w:id="170"/>
     </w:p>
     <w:p>
       <w:pPr>
@@ -7227,7 +7395,7 @@
         </w:rPr>
         <w:tab/>
       </w:r>
-      <w:bookmarkStart w:id="170" w:name="STB05_NoRemedy"/>
+      <w:bookmarkStart w:id="171" w:name="STB05_NoRemedy"/>
       <w:r>
         <w:rPr>
           <w:b/>
@@ -7235,8 +7403,8 @@
         </w:rPr>
         <w:t>None</w:t>
       </w:r>
-      <w:bookmarkStart w:id="171" w:name="STB05_Remedy"/>
-      <w:bookmarkEnd w:id="170"/>
+      <w:bookmarkStart w:id="172" w:name="STB05_Remedy"/>
+      <w:bookmarkEnd w:id="171"/>
       <w:r>
         <w:rPr>
           <w:b/>
@@ -7244,7 +7412,7 @@
         </w:rPr>
         <w:t>Must fix</w:t>
       </w:r>
-      <w:bookmarkEnd w:id="171"/>
+      <w:bookmarkEnd w:id="172"/>
     </w:p>
     <w:p>
       <w:pPr>
@@ -7259,11 +7427,11 @@
       <w:r>
         <w:tab/>
       </w:r>
-      <w:bookmarkStart w:id="172" w:name="STB05_Evidence"/>
+      <w:bookmarkStart w:id="173" w:name="STB05_Evidence"/>
       <w:r>
         <w:t>&lt;Supporting evidence&gt;</w:t>
       </w:r>
-      <w:bookmarkEnd w:id="172"/>
+      <w:bookmarkEnd w:id="173"/>
     </w:p>
     <w:p>
       <w:pPr>
@@ -7277,15 +7445,12 @@
       </w:r>
       <w:r>
         <w:tab/>
-        <w:t>&lt;Any other notes&gt;</w:t>
       </w:r>
     </w:p>
     <w:p>
       <w:pPr>
         <w:pStyle w:val="Heading3"/>
       </w:pPr>
-      <w:bookmarkStart w:id="173" w:name="_GoBack"/>
-      <w:bookmarkEnd w:id="173"/>
       <w:r>
         <w:t xml:space="preserve">STB06 </w:t>
       </w:r>
@@ -7336,7 +7501,15 @@
         <w:tab/>
       </w:r>
       <w:r>
-        <w:t>As the name implies, RetryingTransactionHelper contains retry logic for certain recoverable, expected database exceptions (deadlocks, basically).  It also uses Spring’s “template” pattern to ensure a transaction is always completed (committed or rolled back) correctly, regardless of what happens in the logic inside the transaction.</w:t>
+        <w:t xml:space="preserve">As the name implies, RetryingTransactionHelper contains retry logic for certain recoverable, expected database exceptions (deadlocks, basically).  It also uses </w:t>
+      </w:r>
+      <w:proofErr w:type="gramStart"/>
+      <w:r>
+        <w:t>Spring</w:t>
+      </w:r>
+      <w:proofErr w:type="gramEnd"/>
+      <w:r>
+        <w:t>’s “template” pattern to ensure a transaction is always completed (committed or rolled back) correctly, regardless of what happens in the logic inside the transaction.</w:t>
       </w:r>
     </w:p>
     <w:p>
@@ -7467,7 +7640,6 @@
       </w:r>
       <w:r>
         <w:tab/>
-        <w:t>&lt;Any other notes&gt;</w:t>
       </w:r>
     </w:p>
     <w:p>
@@ -7640,7 +7812,6 @@
       </w:r>
       <w:r>
         <w:tab/>
-        <w:t>&lt;Any other notes&gt;</w:t>
       </w:r>
     </w:p>
     <w:p>
@@ -7685,7 +7856,23 @@
         <w:tab/>
       </w:r>
       <w:r>
-        <w:t xml:space="preserve">The Alfresco APIs are thread safe.  Synchronising on them is not only unnecessary, it </w:t>
+        <w:t xml:space="preserve">The Alfresco APIs are </w:t>
+      </w:r>
+      <w:proofErr w:type="gramStart"/>
+      <w:r>
+        <w:t>thread</w:t>
+      </w:r>
+      <w:proofErr w:type="gramEnd"/>
+      <w:r>
+        <w:t xml:space="preserve"> safe.  Synchronising on them is not only </w:t>
+      </w:r>
+      <w:proofErr w:type="gramStart"/>
+      <w:r>
+        <w:t>unnecessary,</w:t>
+      </w:r>
+      <w:proofErr w:type="gramEnd"/>
+      <w:r>
+        <w:t xml:space="preserve"> it </w:t>
       </w:r>
       <w:r>
         <w:t>can</w:t>
@@ -7828,7 +8015,6 @@
       </w:r>
       <w:r>
         <w:tab/>
-        <w:t>&lt;Any other notes&gt;</w:t>
       </w:r>
     </w:p>
     <w:p>
@@ -8004,7 +8190,6 @@
       </w:r>
       <w:r>
         <w:tab/>
-        <w:t>&lt;Any other notes&gt;</w:t>
       </w:r>
     </w:p>
     <w:p>
@@ -8186,7 +8371,6 @@
       </w:r>
       <w:r>
         <w:tab/>
-        <w:t>&lt;Any other notes&gt;</w:t>
       </w:r>
     </w:p>
     <w:p>
@@ -8392,7 +8576,6 @@
       </w:r>
       <w:r>
         <w:tab/>
-        <w:t>&lt;Any other notes&gt;</w:t>
       </w:r>
     </w:p>
     <w:p>
@@ -8583,7 +8766,6 @@
       </w:r>
       <w:r>
         <w:tab/>
-        <w:t>&lt;Any other notes&gt;</w:t>
       </w:r>
     </w:p>
     <w:p>
@@ -8628,7 +8810,15 @@
         <w:tab/>
       </w:r>
       <w:r>
-        <w:t>Remote procedure calls (including REST, SOAP, RMI, etc. calls) must always have a timeout, to handle cases where the call doesn’t complete in a “reasonable” amount of time.  RPCs are blocking, and tie up resources in the Alfresco server – RPCs that take significant amounts of time can lead to resource pressure and/or starvation if not timed out appropriately.</w:t>
+        <w:t xml:space="preserve">Remote procedure calls (including REST, SOAP, RMI, etc. calls) must always have a timeout, to handle cases where the call doesn’t complete in a “reasonable” amount of time.  RPCs are blocking, and tie up resources in the </w:t>
+      </w:r>
+      <w:proofErr w:type="gramStart"/>
+      <w:r>
+        <w:t>Alfresco</w:t>
+      </w:r>
+      <w:proofErr w:type="gramEnd"/>
+      <w:r>
+        <w:t xml:space="preserve"> server – RPCs that take significant amounts of time can lead to resource pressure and/or starvation if not timed out appropriately.</w:t>
       </w:r>
     </w:p>
     <w:p>
@@ -8750,7 +8940,6 @@
       </w:r>
       <w:r>
         <w:tab/>
-        <w:t>&lt;Any other notes&gt;</w:t>
       </w:r>
     </w:p>
     <w:p>
@@ -8926,7 +9115,6 @@
       </w:r>
       <w:r>
         <w:tab/>
-        <w:t>&lt;Any other notes&gt;</w:t>
       </w:r>
     </w:p>
     <w:p>
@@ -9102,7 +9290,6 @@
       </w:r>
       <w:r>
         <w:tab/>
-        <w:t>&lt;Any other notes&gt;</w:t>
       </w:r>
     </w:p>
     <w:p>
@@ -9281,7 +9468,6 @@
       </w:r>
       <w:r>
         <w:tab/>
-        <w:t>&lt;Any other notes&gt;</w:t>
       </w:r>
     </w:p>
     <w:p>
@@ -9496,7 +9682,6 @@
       </w:r>
       <w:r>
         <w:tab/>
-        <w:t>&lt;Any other notes&gt;</w:t>
       </w:r>
     </w:p>
     <w:p>
@@ -9683,7 +9868,6 @@
       </w:r>
       <w:r>
         <w:tab/>
-        <w:t>&lt;Any other notes&gt;</w:t>
       </w:r>
     </w:p>
     <w:p>
@@ -9721,7 +9905,15 @@
         <w:tab/>
       </w:r>
       <w:r>
-        <w:t>Turning off transactions for Web Scripts is never appropriate if that Web Script makes use of any Alfresco repository services.</w:t>
+        <w:t xml:space="preserve">Turning off transactions for Web Scripts is never appropriate if that Web Script makes use of any </w:t>
+      </w:r>
+      <w:proofErr w:type="gramStart"/>
+      <w:r>
+        <w:t>Alfresco</w:t>
+      </w:r>
+      <w:proofErr w:type="gramEnd"/>
+      <w:r>
+        <w:t xml:space="preserve"> repository services.</w:t>
       </w:r>
       <w:r>
         <w:t xml:space="preserve">  There are rare cases where this is appropriate, when used in combination with the RetryingTransactionHelper (see STB06).</w:t>
@@ -9846,7 +10038,6 @@
       </w:r>
       <w:r>
         <w:tab/>
-        <w:t>&lt;Any other notes&gt;</w:t>
       </w:r>
     </w:p>
     <w:p>
@@ -10034,7 +10225,6 @@
       </w:r>
       <w:r>
         <w:tab/>
-        <w:t>&lt;Any other notes&gt;</w:t>
       </w:r>
     </w:p>
     <w:p>
@@ -10086,7 +10276,15 @@
         <w:tab/>
       </w:r>
       <w:r>
-        <w:t>The Spring beans that Alfresco defines are used internally by the Alfresco system</w:t>
+        <w:t xml:space="preserve">The Spring beans that Alfresco defines are used internally by the </w:t>
+      </w:r>
+      <w:proofErr w:type="gramStart"/>
+      <w:r>
+        <w:t>Alfresco</w:t>
+      </w:r>
+      <w:proofErr w:type="gramEnd"/>
+      <w:r>
+        <w:t xml:space="preserve"> system</w:t>
       </w:r>
       <w:r>
         <w:t xml:space="preserve"> itself</w:t>
@@ -10247,7 +10445,6 @@
       </w:r>
       <w:r>
         <w:tab/>
-        <w:t>&lt;Any other notes&gt;</w:t>
       </w:r>
     </w:p>
     <w:p>
@@ -10404,7 +10601,6 @@
       </w:r>
       <w:r>
         <w:tab/>
-        <w:t>&lt;Any other notes&gt;</w:t>
       </w:r>
     </w:p>
     <w:p>
@@ -10618,7 +10814,6 @@
       </w:r>
       <w:r>
         <w:tab/>
-        <w:t>&lt;Any other notes&gt;</w:t>
       </w:r>
     </w:p>
     <w:p>
@@ -10688,7 +10883,15 @@
         <w:tab/>
       </w:r>
       <w:r>
-        <w:t xml:space="preserve">The legacy Explorer UI is no longer being actively developed by Alfresco and will eventually be end-of-lifed.  </w:t>
+        <w:t xml:space="preserve">The legacy Explorer UI is no longer being actively developed by Alfresco and will eventually </w:t>
+      </w:r>
+      <w:proofErr w:type="gramStart"/>
+      <w:r>
+        <w:t>be</w:t>
+      </w:r>
+      <w:proofErr w:type="gramEnd"/>
+      <w:r>
+        <w:t xml:space="preserve"> end-of-lifed.  </w:t>
       </w:r>
       <w:r>
         <w:t>As a result, e</w:t>
@@ -10822,7 +11025,6 @@
       </w:r>
       <w:r>
         <w:tab/>
-        <w:t>&lt;Any other notes&gt;</w:t>
       </w:r>
     </w:p>
     <w:p>
@@ -11013,7 +11215,6 @@
       </w:r>
       <w:r>
         <w:tab/>
-        <w:t>&lt;Any other notes&gt;</w:t>
       </w:r>
     </w:p>
     <w:p>
@@ -11068,7 +11269,15 @@
         <w:t xml:space="preserve">Alfresco tries </w:t>
       </w:r>
       <w:r>
-        <w:t>not to change APIs in minor or major versions of Alfresco Enterprise, such changes are sometimes necessary and Alfresco reserves the right to make such changes if no reasonable backwards-compatible alternative exists.</w:t>
+        <w:t xml:space="preserve">not to change APIs in minor or major versions of Alfresco Enterprise, such changes are sometimes necessary and </w:t>
+      </w:r>
+      <w:proofErr w:type="gramStart"/>
+      <w:r>
+        <w:t>Alfresco</w:t>
+      </w:r>
+      <w:proofErr w:type="gramEnd"/>
+      <w:r>
+        <w:t xml:space="preserve"> reserves the right to make such changes if no reasonable backwards-compatible alternative exists.</w:t>
       </w:r>
     </w:p>
     <w:p>
@@ -11112,7 +11321,15 @@
         <w:t xml:space="preserve">run </w:t>
       </w:r>
       <w:r>
-        <w:t>are almost certain to break customers’ Alfresco installations during future upgrades.</w:t>
+        <w:t xml:space="preserve">are almost certain to break customers’ </w:t>
+      </w:r>
+      <w:proofErr w:type="gramStart"/>
+      <w:r>
+        <w:t>Alfresco</w:t>
+      </w:r>
+      <w:proofErr w:type="gramEnd"/>
+      <w:r>
+        <w:t xml:space="preserve"> installations during future upgrades.</w:t>
       </w:r>
     </w:p>
     <w:p>
@@ -11234,7 +11451,6 @@
       </w:r>
       <w:r>
         <w:tab/>
-        <w:t>&lt;Any other notes&gt;</w:t>
       </w:r>
     </w:p>
     <w:p>
@@ -11445,7 +11661,6 @@
       </w:r>
       <w:r>
         <w:tab/>
-        <w:t>&lt;Any other notes&gt;</w:t>
       </w:r>
     </w:p>
     <w:p>
@@ -11538,7 +11753,15 @@
         <w:t xml:space="preserve">e.g. </w:t>
       </w:r>
       <w:r>
-        <w:t>GPL, AGPL, Creative Commons) as well as licenses that include terms that Alfresco is unable to meet (</w:t>
+        <w:t xml:space="preserve">GPL, AGPL, Creative Commons) as well as licenses that include terms that Alfresco </w:t>
+      </w:r>
+      <w:proofErr w:type="gramStart"/>
+      <w:r>
+        <w:t>is</w:t>
+      </w:r>
+      <w:proofErr w:type="gramEnd"/>
+      <w:r>
+        <w:t xml:space="preserve"> unable to meet (</w:t>
       </w:r>
       <w:r>
         <w:t>e.g.</w:t>
@@ -11712,7 +11935,6 @@
       </w:r>
       <w:r>
         <w:tab/>
-        <w:t>&lt;Any other notes&gt;</w:t>
       </w:r>
     </w:p>
     <w:p>
@@ -11930,7 +12152,6 @@
       </w:r>
       <w:r>
         <w:tab/>
-        <w:t>&lt;Any other notes&gt;</w:t>
       </w:r>
     </w:p>
     <w:p>

</xml_diff>

<commit_message>
Clarified description of COM11
</commit_message>
<xml_diff>
--- a/resources/alfresco-technical-validation-template.docx
+++ b/resources/alfresco-technical-validation-template.docx
@@ -260,12 +260,28 @@
     </w:p>
     <w:p>
       <w:r>
-        <w:t>&lt;solution name&gt;</w:t>
-      </w:r>
-    </w:p>
-    <w:p>
-      <w:r>
-        <w:t>&lt;solution summary</w:t>
+        <w:t>&lt;</w:t>
+      </w:r>
+      <w:proofErr w:type="gramStart"/>
+      <w:r>
+        <w:t>solution</w:t>
+      </w:r>
+      <w:proofErr w:type="gramEnd"/>
+      <w:r>
+        <w:t xml:space="preserve"> name&gt;</w:t>
+      </w:r>
+    </w:p>
+    <w:p>
+      <w:r>
+        <w:t>&lt;</w:t>
+      </w:r>
+      <w:proofErr w:type="gramStart"/>
+      <w:r>
+        <w:t>solution</w:t>
+      </w:r>
+      <w:proofErr w:type="gramEnd"/>
+      <w:r>
+        <w:t xml:space="preserve"> summary</w:t>
       </w:r>
       <w:r>
         <w:t xml:space="preserve"> – use case etc.</w:t>
@@ -277,14 +293,24 @@
     <w:p/>
     <w:p>
       <w:r>
-        <w:t>“&lt;solution tagline &amp; descriptive text from website&gt;”</w:t>
+        <w:t>“&lt;</w:t>
+      </w:r>
+      <w:proofErr w:type="gramStart"/>
+      <w:r>
+        <w:t>solution</w:t>
+      </w:r>
+      <w:proofErr w:type="gramEnd"/>
+      <w:r>
+        <w:t xml:space="preserve"> tagline &amp; descriptive text from website&gt;”</w:t>
       </w:r>
     </w:p>
     <w:p/>
     <w:p>
+      <w:proofErr w:type="gramStart"/>
       <w:r>
         <w:t>Available from &lt;solution URL&gt;.</w:t>
       </w:r>
+      <w:proofErr w:type="gramEnd"/>
     </w:p>
     <w:p/>
     <w:p>
@@ -462,9 +488,13 @@
           <w:numId w:val="9"/>
         </w:numPr>
       </w:pPr>
+      <w:proofErr w:type="spellStart"/>
+      <w:proofErr w:type="gramStart"/>
       <w:r>
         <w:t>xxxx</w:t>
       </w:r>
+      <w:proofErr w:type="spellEnd"/>
+      <w:proofErr w:type="gramEnd"/>
     </w:p>
     <w:p>
       <w:r>
@@ -479,9 +509,13 @@
           <w:numId w:val="9"/>
         </w:numPr>
       </w:pPr>
+      <w:proofErr w:type="spellStart"/>
+      <w:proofErr w:type="gramStart"/>
       <w:r>
         <w:t>xxxx</w:t>
       </w:r>
+      <w:proofErr w:type="spellEnd"/>
+      <w:proofErr w:type="gramEnd"/>
     </w:p>
     <w:p>
       <w:r>
@@ -496,9 +530,13 @@
           <w:numId w:val="9"/>
         </w:numPr>
       </w:pPr>
+      <w:proofErr w:type="spellStart"/>
+      <w:proofErr w:type="gramStart"/>
       <w:r>
         <w:t>xxxx</w:t>
       </w:r>
+      <w:proofErr w:type="spellEnd"/>
+      <w:proofErr w:type="gramEnd"/>
     </w:p>
     <w:p>
       <w:r>
@@ -516,9 +554,13 @@
           <w:numId w:val="9"/>
         </w:numPr>
       </w:pPr>
+      <w:proofErr w:type="spellStart"/>
+      <w:proofErr w:type="gramStart"/>
       <w:r>
         <w:t>xxxx</w:t>
       </w:r>
+      <w:proofErr w:type="spellEnd"/>
+      <w:proofErr w:type="gramEnd"/>
     </w:p>
     <w:p/>
     <w:p>
@@ -1032,11 +1074,19 @@
         <w:t xml:space="preserve">Only the public </w:t>
       </w:r>
       <w:hyperlink r:id="rId10" w:history="1">
+        <w:proofErr w:type="gramStart"/>
         <w:r>
           <w:rPr>
             <w:rStyle w:val="Hyperlink"/>
           </w:rPr>
-          <w:t>Alfresco  Java APIs</w:t>
+          <w:t>Alfresco  Java</w:t>
+        </w:r>
+        <w:proofErr w:type="gramEnd"/>
+        <w:r>
+          <w:rPr>
+            <w:rStyle w:val="Hyperlink"/>
+          </w:rPr>
+          <w:t xml:space="preserve"> APIs</w:t>
         </w:r>
       </w:hyperlink>
       <w:r>
@@ -1089,6 +1139,7 @@
         <w:tab/>
       </w:r>
       <w:bookmarkStart w:id="18" w:name="API01_Meets"/>
+      <w:proofErr w:type="spellStart"/>
       <w:r>
         <w:rPr>
           <w:b/>
@@ -1103,7 +1154,15 @@
           <w:b/>
           <w:color w:val="FF0000"/>
         </w:rPr>
-        <w:t>Does not meet</w:t>
+        <w:t>Does</w:t>
+      </w:r>
+      <w:proofErr w:type="spellEnd"/>
+      <w:r>
+        <w:rPr>
+          <w:b/>
+          <w:color w:val="FF0000"/>
+        </w:rPr>
+        <w:t xml:space="preserve"> not meet</w:t>
       </w:r>
       <w:bookmarkEnd w:id="19"/>
     </w:p>
@@ -1124,6 +1183,7 @@
         <w:tab/>
       </w:r>
       <w:bookmarkStart w:id="20" w:name="API01_NoRemedy"/>
+      <w:proofErr w:type="spellStart"/>
       <w:r>
         <w:rPr>
           <w:b/>
@@ -1138,7 +1198,15 @@
           <w:b/>
           <w:color w:val="FF0000"/>
         </w:rPr>
-        <w:t>Must fix</w:t>
+        <w:t>Must</w:t>
+      </w:r>
+      <w:proofErr w:type="spellEnd"/>
+      <w:r>
+        <w:rPr>
+          <w:b/>
+          <w:color w:val="FF0000"/>
+        </w:rPr>
+        <w:t xml:space="preserve"> fix</w:t>
       </w:r>
       <w:bookmarkEnd w:id="21"/>
     </w:p>
@@ -1279,6 +1347,7 @@
         <w:tab/>
       </w:r>
       <w:bookmarkStart w:id="23" w:name="API02_Meets"/>
+      <w:proofErr w:type="spellStart"/>
       <w:r>
         <w:rPr>
           <w:b/>
@@ -1293,7 +1362,15 @@
           <w:b/>
           <w:color w:val="FF0000"/>
         </w:rPr>
-        <w:t>Does not meet</w:t>
+        <w:t>Does</w:t>
+      </w:r>
+      <w:proofErr w:type="spellEnd"/>
+      <w:r>
+        <w:rPr>
+          <w:b/>
+          <w:color w:val="FF0000"/>
+        </w:rPr>
+        <w:t xml:space="preserve"> not meet</w:t>
       </w:r>
       <w:bookmarkEnd w:id="24"/>
     </w:p>
@@ -1314,6 +1391,7 @@
         <w:tab/>
       </w:r>
       <w:bookmarkStart w:id="25" w:name="API02_NoRemedy"/>
+      <w:proofErr w:type="spellStart"/>
       <w:r>
         <w:rPr>
           <w:b/>
@@ -1330,6 +1408,7 @@
         </w:rPr>
         <w:t>Fix</w:t>
       </w:r>
+      <w:proofErr w:type="spellEnd"/>
       <w:r>
         <w:rPr>
           <w:b/>
@@ -1403,11 +1482,29 @@
         <w:t xml:space="preserve"> – </w:t>
       </w:r>
       <w:r>
-        <w:t xml:space="preserve">Extend Alfresco.component.Base, Alfresco.ConsoleTool, </w:t>
-      </w:r>
+        <w:t xml:space="preserve">Extend </w:t>
+      </w:r>
+      <w:proofErr w:type="spellStart"/>
+      <w:r>
+        <w:t>Alfresco.component.Base</w:t>
+      </w:r>
+      <w:proofErr w:type="spellEnd"/>
+      <w:r>
+        <w:t xml:space="preserve">, </w:t>
+      </w:r>
+      <w:proofErr w:type="spellStart"/>
+      <w:r>
+        <w:t>Alfresco.ConsoleTool</w:t>
+      </w:r>
+      <w:proofErr w:type="spellEnd"/>
+      <w:r>
+        <w:t xml:space="preserve">, </w:t>
+      </w:r>
+      <w:proofErr w:type="spellStart"/>
       <w:r>
         <w:t>Alfresco.ConsolePanelHandler</w:t>
       </w:r>
+      <w:proofErr w:type="spellEnd"/>
       <w:r>
         <w:t>, etc.</w:t>
       </w:r>
@@ -1470,6 +1567,7 @@
         <w:tab/>
       </w:r>
       <w:bookmarkStart w:id="28" w:name="API03_Meets"/>
+      <w:proofErr w:type="spellStart"/>
       <w:r>
         <w:rPr>
           <w:b/>
@@ -1484,7 +1582,15 @@
           <w:b/>
           <w:color w:val="FF0000"/>
         </w:rPr>
-        <w:t>Does not meet</w:t>
+        <w:t>Does</w:t>
+      </w:r>
+      <w:proofErr w:type="spellEnd"/>
+      <w:r>
+        <w:rPr>
+          <w:b/>
+          <w:color w:val="FF0000"/>
+        </w:rPr>
+        <w:t xml:space="preserve"> not meet</w:t>
       </w:r>
       <w:bookmarkEnd w:id="29"/>
     </w:p>
@@ -1505,6 +1611,7 @@
         <w:tab/>
       </w:r>
       <w:bookmarkStart w:id="30" w:name="API03_NoRemedy"/>
+      <w:proofErr w:type="spellStart"/>
       <w:r>
         <w:rPr>
           <w:b/>
@@ -1519,7 +1626,15 @@
           <w:b/>
           <w:color w:val="FF0000"/>
         </w:rPr>
-        <w:t>Fix, priority 2</w:t>
+        <w:t>Fix</w:t>
+      </w:r>
+      <w:proofErr w:type="spellEnd"/>
+      <w:r>
+        <w:rPr>
+          <w:b/>
+          <w:color w:val="FF0000"/>
+        </w:rPr>
+        <w:t>, priority 2</w:t>
       </w:r>
       <w:bookmarkEnd w:id="31"/>
     </w:p>
@@ -1573,7 +1688,57 @@
         <w:rPr>
           <w:bCs/>
         </w:rPr>
-        <w:t>Extend Alfresco browser components using YAHOO.extend(), YAHOO.lang.augmentProto() or YAHOO.lang.augmentObject()</w:t>
+        <w:t xml:space="preserve">Extend Alfresco browser components using </w:t>
+      </w:r>
+      <w:proofErr w:type="spellStart"/>
+      <w:proofErr w:type="gramStart"/>
+      <w:r>
+        <w:rPr>
+          <w:bCs/>
+        </w:rPr>
+        <w:t>YAHOO.extend</w:t>
+      </w:r>
+      <w:proofErr w:type="spellEnd"/>
+      <w:r>
+        <w:rPr>
+          <w:bCs/>
+        </w:rPr>
+        <w:t>(</w:t>
+      </w:r>
+      <w:proofErr w:type="gramEnd"/>
+      <w:r>
+        <w:rPr>
+          <w:bCs/>
+        </w:rPr>
+        <w:t xml:space="preserve">), </w:t>
+      </w:r>
+      <w:proofErr w:type="spellStart"/>
+      <w:r>
+        <w:rPr>
+          <w:bCs/>
+        </w:rPr>
+        <w:t>YAHOO.lang.augmentProto</w:t>
+      </w:r>
+      <w:proofErr w:type="spellEnd"/>
+      <w:r>
+        <w:rPr>
+          <w:bCs/>
+        </w:rPr>
+        <w:t xml:space="preserve">() or </w:t>
+      </w:r>
+      <w:proofErr w:type="spellStart"/>
+      <w:r>
+        <w:rPr>
+          <w:bCs/>
+        </w:rPr>
+        <w:t>YAHOO.lang.augmentObject</w:t>
+      </w:r>
+      <w:proofErr w:type="spellEnd"/>
+      <w:r>
+        <w:rPr>
+          <w:bCs/>
+        </w:rPr>
+        <w:t>()</w:t>
       </w:r>
     </w:p>
     <w:p>
@@ -1631,6 +1796,7 @@
         <w:tab/>
       </w:r>
       <w:bookmarkStart w:id="33" w:name="API04_Meets"/>
+      <w:proofErr w:type="spellStart"/>
       <w:r>
         <w:rPr>
           <w:b/>
@@ -1645,7 +1811,15 @@
           <w:b/>
           <w:color w:val="FF0000"/>
         </w:rPr>
-        <w:t>Does not meet</w:t>
+        <w:t>Does</w:t>
+      </w:r>
+      <w:proofErr w:type="spellEnd"/>
+      <w:r>
+        <w:rPr>
+          <w:b/>
+          <w:color w:val="FF0000"/>
+        </w:rPr>
+        <w:t xml:space="preserve"> not meet</w:t>
       </w:r>
       <w:bookmarkEnd w:id="34"/>
     </w:p>
@@ -1666,6 +1840,7 @@
         <w:tab/>
       </w:r>
       <w:bookmarkStart w:id="35" w:name="API04_NoRemedy"/>
+      <w:proofErr w:type="spellStart"/>
       <w:r>
         <w:rPr>
           <w:b/>
@@ -1680,7 +1855,15 @@
           <w:b/>
           <w:color w:val="FF0000"/>
         </w:rPr>
-        <w:t>Fix, priority 2</w:t>
+        <w:t>Fix</w:t>
+      </w:r>
+      <w:proofErr w:type="spellEnd"/>
+      <w:r>
+        <w:rPr>
+          <w:b/>
+          <w:color w:val="FF0000"/>
+        </w:rPr>
+        <w:t>, priority 2</w:t>
       </w:r>
       <w:bookmarkEnd w:id="36"/>
     </w:p>
@@ -1737,7 +1920,21 @@
         <w:rPr>
           <w:bCs/>
         </w:rPr>
-        <w:t>Inject ServiceRegistry, not individual *Service beans</w:t>
+        <w:t xml:space="preserve">Inject </w:t>
+      </w:r>
+      <w:proofErr w:type="spellStart"/>
+      <w:r>
+        <w:rPr>
+          <w:bCs/>
+        </w:rPr>
+        <w:t>ServiceRegistry</w:t>
+      </w:r>
+      <w:proofErr w:type="spellEnd"/>
+      <w:r>
+        <w:rPr>
+          <w:bCs/>
+        </w:rPr>
+        <w:t>, not individual *Service beans</w:t>
       </w:r>
     </w:p>
     <w:p>
@@ -1754,7 +1951,23 @@
         <w:tab/>
       </w:r>
       <w:r>
-        <w:t>There are a number of reasons why custom extension code should inject the ServiceRegistry in preference to individual *Service beans.  First of all, only a small subset of the Spring beans defined by Alfresco are Public i.e. available for use by custom 3</w:t>
+        <w:t xml:space="preserve">There are a number of reasons why custom extension code should inject the </w:t>
+      </w:r>
+      <w:proofErr w:type="spellStart"/>
+      <w:r>
+        <w:t>ServiceRegistry</w:t>
+      </w:r>
+      <w:proofErr w:type="spellEnd"/>
+      <w:r>
+        <w:t xml:space="preserve"> in preference to individual *Service beans.  First of all, only a small subset of the </w:t>
+      </w:r>
+      <w:proofErr w:type="gramStart"/>
+      <w:r>
+        <w:t>Spring</w:t>
+      </w:r>
+      <w:proofErr w:type="gramEnd"/>
+      <w:r>
+        <w:t xml:space="preserve"> beans defined by Alfresco are Public i.e. available for use by custom 3</w:t>
       </w:r>
       <w:r>
         <w:rPr>
@@ -1763,13 +1976,29 @@
         <w:t>rd</w:t>
       </w:r>
       <w:r>
-        <w:t xml:space="preserve"> party code.  Unfortunately Spring doesn’t provide a way to differentiate between those that are available for use / extension and those that aren’t, and the public-services-context.xml file that Alfresco provides </w:t>
+        <w:t xml:space="preserve"> party code.  Unfortunately </w:t>
+      </w:r>
+      <w:proofErr w:type="gramStart"/>
+      <w:r>
+        <w:t>Spring</w:t>
+      </w:r>
+      <w:proofErr w:type="gramEnd"/>
+      <w:r>
+        <w:t xml:space="preserve"> doesn’t provide a way to differentiate between those that are available for use / extension and those that aren’t, and the public-services-context.xml file that Alfresco provides </w:t>
       </w:r>
       <w:r>
         <w:t>is incomplete (not all public services are defined in that file)</w:t>
       </w:r>
       <w:r>
-        <w:t xml:space="preserve">.  The ServiceRegistry, on </w:t>
+        <w:t xml:space="preserve">.  The </w:t>
+      </w:r>
+      <w:proofErr w:type="spellStart"/>
+      <w:r>
+        <w:t>ServiceRegistry</w:t>
+      </w:r>
+      <w:proofErr w:type="spellEnd"/>
+      <w:r>
+        <w:t xml:space="preserve">, on </w:t>
       </w:r>
       <w:r>
         <w:t>the other hand, contains getter methods</w:t>
@@ -1778,16 +2007,56 @@
         <w:t xml:space="preserve"> for most of the Public services</w:t>
       </w:r>
       <w:r>
-        <w:t>, and most (though not all) of the services available from the ServiceRegistry are Public and may be used by extensions – this will improve over time e.g. via the use of a new “AlfrescoPublicApi” annotation that will be introduced in Alfresco v4.3.</w:t>
-      </w:r>
-    </w:p>
-    <w:p>
-      <w:pPr>
-        <w:ind w:left="1560" w:hanging="1560"/>
-      </w:pPr>
-      <w:r>
-        <w:tab/>
-        <w:t xml:space="preserve">Another reason for using the ServiceRegistry is that customers are able to wire in an alternative implementation of the ServiceRegistry that disables security and auditing (amongst other things), and if your extension uses the ServiceRegistry bean exclusively it will be automatically compatible with this mode of operation.  Injecting individual beans makes it impractical for customers to run </w:t>
+        <w:t xml:space="preserve">, and most (though not all) of the services available from the </w:t>
+      </w:r>
+      <w:proofErr w:type="spellStart"/>
+      <w:r>
+        <w:t>ServiceRegistry</w:t>
+      </w:r>
+      <w:proofErr w:type="spellEnd"/>
+      <w:r>
+        <w:t xml:space="preserve"> are Public and may be used by extensions – this will improve over time e.g. via the use of a new “</w:t>
+      </w:r>
+      <w:proofErr w:type="spellStart"/>
+      <w:r>
+        <w:t>AlfrescoPublicApi</w:t>
+      </w:r>
+      <w:proofErr w:type="spellEnd"/>
+      <w:r>
+        <w:t>” annotation that will be introduced in Alfresco v4.3.</w:t>
+      </w:r>
+    </w:p>
+    <w:p>
+      <w:pPr>
+        <w:ind w:left="1560" w:hanging="1560"/>
+      </w:pPr>
+      <w:r>
+        <w:tab/>
+        <w:t xml:space="preserve">Another reason for using the </w:t>
+      </w:r>
+      <w:proofErr w:type="spellStart"/>
+      <w:r>
+        <w:t>ServiceRegistry</w:t>
+      </w:r>
+      <w:proofErr w:type="spellEnd"/>
+      <w:r>
+        <w:t xml:space="preserve"> is that customers are able to wire in an alternative implementation of the </w:t>
+      </w:r>
+      <w:proofErr w:type="spellStart"/>
+      <w:r>
+        <w:t>ServiceRegistry</w:t>
+      </w:r>
+      <w:proofErr w:type="spellEnd"/>
+      <w:r>
+        <w:t xml:space="preserve"> that disables security and auditing (amongst other things), and if your extension uses the </w:t>
+      </w:r>
+      <w:proofErr w:type="spellStart"/>
+      <w:r>
+        <w:t>ServiceRegistry</w:t>
+      </w:r>
+      <w:proofErr w:type="spellEnd"/>
+      <w:r>
+        <w:t xml:space="preserve"> bean exclusively it will be automatically compatible with this mode of operation.  Injecting individual beans makes it impractical for customers to run </w:t>
       </w:r>
       <w:r>
         <w:t>i</w:t>
@@ -1837,6 +2106,7 @@
         <w:tab/>
       </w:r>
       <w:bookmarkStart w:id="38" w:name="API05_Meets"/>
+      <w:proofErr w:type="spellStart"/>
       <w:r>
         <w:rPr>
           <w:b/>
@@ -1851,7 +2121,15 @@
           <w:b/>
           <w:color w:val="FF0000"/>
         </w:rPr>
-        <w:t>Does not meet</w:t>
+        <w:t>Does</w:t>
+      </w:r>
+      <w:proofErr w:type="spellEnd"/>
+      <w:r>
+        <w:rPr>
+          <w:b/>
+          <w:color w:val="FF0000"/>
+        </w:rPr>
+        <w:t xml:space="preserve"> not meet</w:t>
       </w:r>
       <w:bookmarkEnd w:id="39"/>
     </w:p>
@@ -1872,6 +2150,7 @@
         <w:tab/>
       </w:r>
       <w:bookmarkStart w:id="40" w:name="API05_NoRemedy"/>
+      <w:proofErr w:type="spellStart"/>
       <w:r>
         <w:rPr>
           <w:b/>
@@ -1886,7 +2165,15 @@
           <w:b/>
           <w:color w:val="FF6600"/>
         </w:rPr>
-        <w:t>Fix, priority 3</w:t>
+        <w:t>Fix</w:t>
+      </w:r>
+      <w:proofErr w:type="spellEnd"/>
+      <w:r>
+        <w:rPr>
+          <w:b/>
+          <w:color w:val="FF6600"/>
+        </w:rPr>
+        <w:t>, priority 3</w:t>
       </w:r>
       <w:bookmarkEnd w:id="41"/>
     </w:p>
@@ -2026,7 +2313,15 @@
         <w:t>Note that t</w:t>
       </w:r>
       <w:r>
-        <w:t>he different types of dependency injection (constructor vs setter) are not significant from a certification perspective</w:t>
+        <w:t xml:space="preserve">he different types of dependency injection (constructor </w:t>
+      </w:r>
+      <w:proofErr w:type="spellStart"/>
+      <w:r>
+        <w:t>vs</w:t>
+      </w:r>
+      <w:proofErr w:type="spellEnd"/>
+      <w:r>
+        <w:t xml:space="preserve"> setter) are not significant from a certification perspective</w:t>
       </w:r>
       <w:r>
         <w:t xml:space="preserve"> –</w:t>
@@ -2103,6 +2398,7 @@
         <w:tab/>
       </w:r>
       <w:bookmarkStart w:id="43" w:name="API06_Meets"/>
+      <w:proofErr w:type="spellStart"/>
       <w:r>
         <w:rPr>
           <w:b/>
@@ -2117,7 +2413,15 @@
           <w:b/>
           <w:color w:val="FF0000"/>
         </w:rPr>
-        <w:t>Does not meet</w:t>
+        <w:t>Does</w:t>
+      </w:r>
+      <w:proofErr w:type="spellEnd"/>
+      <w:r>
+        <w:rPr>
+          <w:b/>
+          <w:color w:val="FF0000"/>
+        </w:rPr>
+        <w:t xml:space="preserve"> not meet</w:t>
       </w:r>
       <w:bookmarkEnd w:id="44"/>
     </w:p>
@@ -2138,6 +2442,7 @@
         <w:tab/>
       </w:r>
       <w:bookmarkStart w:id="45" w:name="API06_NoRemedy"/>
+      <w:proofErr w:type="spellStart"/>
       <w:r>
         <w:rPr>
           <w:b/>
@@ -2152,7 +2457,15 @@
           <w:b/>
           <w:color w:val="FF6600"/>
         </w:rPr>
-        <w:t>Fix, priority 3</w:t>
+        <w:t>Fix</w:t>
+      </w:r>
+      <w:proofErr w:type="spellEnd"/>
+      <w:r>
+        <w:rPr>
+          <w:b/>
+          <w:color w:val="FF6600"/>
+        </w:rPr>
+        <w:t>, priority 3</w:t>
       </w:r>
       <w:bookmarkEnd w:id="46"/>
     </w:p>
@@ -2293,6 +2606,7 @@
         <w:tab/>
       </w:r>
       <w:bookmarkStart w:id="48" w:name="CM01_Meets"/>
+      <w:proofErr w:type="spellStart"/>
       <w:r>
         <w:rPr>
           <w:b/>
@@ -2307,7 +2621,15 @@
           <w:b/>
           <w:color w:val="FF0000"/>
         </w:rPr>
-        <w:t>Does not meet</w:t>
+        <w:t>Does</w:t>
+      </w:r>
+      <w:proofErr w:type="spellEnd"/>
+      <w:r>
+        <w:rPr>
+          <w:b/>
+          <w:color w:val="FF0000"/>
+        </w:rPr>
+        <w:t xml:space="preserve"> not meet</w:t>
       </w:r>
       <w:bookmarkEnd w:id="49"/>
     </w:p>
@@ -2328,6 +2650,7 @@
         <w:tab/>
       </w:r>
       <w:bookmarkStart w:id="50" w:name="CM01_NoRemedy"/>
+      <w:proofErr w:type="spellStart"/>
       <w:r>
         <w:rPr>
           <w:b/>
@@ -2342,7 +2665,15 @@
           <w:b/>
           <w:color w:val="FF0000"/>
         </w:rPr>
-        <w:t>Must fix</w:t>
+        <w:t>Must</w:t>
+      </w:r>
+      <w:proofErr w:type="spellEnd"/>
+      <w:r>
+        <w:rPr>
+          <w:b/>
+          <w:color w:val="FF0000"/>
+        </w:rPr>
+        <w:t xml:space="preserve"> fix</w:t>
       </w:r>
       <w:bookmarkEnd w:id="51"/>
     </w:p>
@@ -2538,6 +2869,7 @@
         <w:tab/>
       </w:r>
       <w:bookmarkStart w:id="53" w:name="DEV01_Meets"/>
+      <w:proofErr w:type="spellStart"/>
       <w:r>
         <w:rPr>
           <w:b/>
@@ -2552,7 +2884,15 @@
           <w:b/>
           <w:color w:val="FF0000"/>
         </w:rPr>
-        <w:t>Does not meet</w:t>
+        <w:t>Does</w:t>
+      </w:r>
+      <w:proofErr w:type="spellEnd"/>
+      <w:r>
+        <w:rPr>
+          <w:b/>
+          <w:color w:val="FF0000"/>
+        </w:rPr>
+        <w:t xml:space="preserve"> not meet</w:t>
       </w:r>
       <w:bookmarkEnd w:id="54"/>
     </w:p>
@@ -2573,6 +2913,7 @@
         <w:tab/>
       </w:r>
       <w:bookmarkStart w:id="55" w:name="DEV01_NoRemedy"/>
+      <w:proofErr w:type="spellStart"/>
       <w:r>
         <w:rPr>
           <w:b/>
@@ -2589,6 +2930,7 @@
         </w:rPr>
         <w:t>Fix</w:t>
       </w:r>
+      <w:proofErr w:type="spellEnd"/>
       <w:r>
         <w:rPr>
           <w:b/>
@@ -2704,6 +3046,7 @@
         <w:tab/>
       </w:r>
       <w:bookmarkStart w:id="58" w:name="DEV02_Meets"/>
+      <w:proofErr w:type="spellStart"/>
       <w:r>
         <w:rPr>
           <w:b/>
@@ -2718,7 +3061,15 @@
           <w:b/>
           <w:color w:val="FF0000"/>
         </w:rPr>
-        <w:t>Does not meet</w:t>
+        <w:t>Does</w:t>
+      </w:r>
+      <w:proofErr w:type="spellEnd"/>
+      <w:r>
+        <w:rPr>
+          <w:b/>
+          <w:color w:val="FF0000"/>
+        </w:rPr>
+        <w:t xml:space="preserve"> not meet</w:t>
       </w:r>
       <w:bookmarkEnd w:id="59"/>
     </w:p>
@@ -2739,6 +3090,7 @@
         <w:tab/>
       </w:r>
       <w:bookmarkStart w:id="60" w:name="DEV02_NoRemedy"/>
+      <w:proofErr w:type="spellStart"/>
       <w:r>
         <w:rPr>
           <w:b/>
@@ -2755,6 +3107,7 @@
         </w:rPr>
         <w:t>Fix</w:t>
       </w:r>
+      <w:proofErr w:type="spellEnd"/>
       <w:r>
         <w:rPr>
           <w:b/>
@@ -2931,6 +3284,7 @@
         <w:tab/>
       </w:r>
       <w:bookmarkStart w:id="63" w:name="COM01_Meets"/>
+      <w:proofErr w:type="spellStart"/>
       <w:r>
         <w:rPr>
           <w:b/>
@@ -2945,7 +3299,15 @@
           <w:b/>
           <w:color w:val="FF0000"/>
         </w:rPr>
-        <w:t>Does not meet</w:t>
+        <w:t>Does</w:t>
+      </w:r>
+      <w:proofErr w:type="spellEnd"/>
+      <w:r>
+        <w:rPr>
+          <w:b/>
+          <w:color w:val="FF0000"/>
+        </w:rPr>
+        <w:t xml:space="preserve"> not meet</w:t>
       </w:r>
       <w:bookmarkEnd w:id="64"/>
     </w:p>
@@ -2966,6 +3328,7 @@
         <w:tab/>
       </w:r>
       <w:bookmarkStart w:id="65" w:name="COM01_NoRemedy"/>
+      <w:proofErr w:type="spellStart"/>
       <w:r>
         <w:rPr>
           <w:b/>
@@ -2980,7 +3343,15 @@
           <w:b/>
           <w:color w:val="FF0000"/>
         </w:rPr>
-        <w:t>Must fix</w:t>
+        <w:t>Must</w:t>
+      </w:r>
+      <w:proofErr w:type="spellEnd"/>
+      <w:r>
+        <w:rPr>
+          <w:b/>
+          <w:color w:val="FF0000"/>
+        </w:rPr>
+        <w:t xml:space="preserve"> fix</w:t>
       </w:r>
       <w:bookmarkEnd w:id="66"/>
     </w:p>
@@ -3104,6 +3475,7 @@
         <w:tab/>
       </w:r>
       <w:bookmarkStart w:id="68" w:name="COM02_Meets"/>
+      <w:proofErr w:type="spellStart"/>
       <w:r>
         <w:rPr>
           <w:b/>
@@ -3118,7 +3490,15 @@
           <w:b/>
           <w:color w:val="FF0000"/>
         </w:rPr>
-        <w:t>Does not meet</w:t>
+        <w:t>Does</w:t>
+      </w:r>
+      <w:proofErr w:type="spellEnd"/>
+      <w:r>
+        <w:rPr>
+          <w:b/>
+          <w:color w:val="FF0000"/>
+        </w:rPr>
+        <w:t xml:space="preserve"> not meet</w:t>
       </w:r>
       <w:bookmarkEnd w:id="69"/>
     </w:p>
@@ -3139,6 +3519,7 @@
         <w:tab/>
       </w:r>
       <w:bookmarkStart w:id="70" w:name="COM02_NoRemedy"/>
+      <w:proofErr w:type="spellStart"/>
       <w:r>
         <w:rPr>
           <w:b/>
@@ -3153,7 +3534,15 @@
           <w:b/>
           <w:color w:val="FF0000"/>
         </w:rPr>
-        <w:t>Fix, priority 2</w:t>
+        <w:t>Fix</w:t>
+      </w:r>
+      <w:proofErr w:type="spellEnd"/>
+      <w:r>
+        <w:rPr>
+          <w:b/>
+          <w:color w:val="FF0000"/>
+        </w:rPr>
+        <w:t>, priority 2</w:t>
       </w:r>
       <w:bookmarkEnd w:id="71"/>
     </w:p>
@@ -3297,6 +3686,7 @@
         <w:tab/>
       </w:r>
       <w:bookmarkStart w:id="73" w:name="COM03_Meets"/>
+      <w:proofErr w:type="spellStart"/>
       <w:r>
         <w:rPr>
           <w:b/>
@@ -3311,7 +3701,15 @@
           <w:b/>
           <w:color w:val="FF0000"/>
         </w:rPr>
-        <w:t>Does not meet</w:t>
+        <w:t>Does</w:t>
+      </w:r>
+      <w:proofErr w:type="spellEnd"/>
+      <w:r>
+        <w:rPr>
+          <w:b/>
+          <w:color w:val="FF0000"/>
+        </w:rPr>
+        <w:t xml:space="preserve"> not meet</w:t>
       </w:r>
       <w:bookmarkEnd w:id="74"/>
     </w:p>
@@ -3332,6 +3730,7 @@
         <w:tab/>
       </w:r>
       <w:bookmarkStart w:id="75" w:name="COM03_NoRemedy"/>
+      <w:proofErr w:type="spellStart"/>
       <w:r>
         <w:rPr>
           <w:b/>
@@ -3346,7 +3745,15 @@
           <w:b/>
           <w:color w:val="FF6600"/>
         </w:rPr>
-        <w:t>Fix, priority 3</w:t>
+        <w:t>Fix</w:t>
+      </w:r>
+      <w:proofErr w:type="spellEnd"/>
+      <w:r>
+        <w:rPr>
+          <w:b/>
+          <w:color w:val="FF6600"/>
+        </w:rPr>
+        <w:t>, priority 3</w:t>
       </w:r>
       <w:bookmarkEnd w:id="76"/>
     </w:p>
@@ -3438,11 +3845,19 @@
         <w:t xml:space="preserve">co’s implementation of the </w:t>
       </w:r>
       <w:hyperlink r:id="rId15" w:history="1">
+        <w:proofErr w:type="spellStart"/>
         <w:r>
           <w:rPr>
             <w:rStyle w:val="Hyperlink"/>
           </w:rPr>
-          <w:t>GoF Command Pattern</w:t>
+          <w:t>GoF</w:t>
+        </w:r>
+        <w:proofErr w:type="spellEnd"/>
+        <w:r>
+          <w:rPr>
+            <w:rStyle w:val="Hyperlink"/>
+          </w:rPr>
+          <w:t xml:space="preserve"> Command Pattern</w:t>
         </w:r>
       </w:hyperlink>
       <w:r>
@@ -3493,6 +3908,7 @@
         <w:tab/>
       </w:r>
       <w:bookmarkStart w:id="78" w:name="COM04_Meets"/>
+      <w:proofErr w:type="spellStart"/>
       <w:r>
         <w:rPr>
           <w:b/>
@@ -3507,7 +3923,15 @@
           <w:b/>
           <w:color w:val="FF0000"/>
         </w:rPr>
-        <w:t>Does not meet</w:t>
+        <w:t>Does</w:t>
+      </w:r>
+      <w:proofErr w:type="spellEnd"/>
+      <w:r>
+        <w:rPr>
+          <w:b/>
+          <w:color w:val="FF0000"/>
+        </w:rPr>
+        <w:t xml:space="preserve"> not meet</w:t>
       </w:r>
       <w:bookmarkEnd w:id="79"/>
     </w:p>
@@ -3528,6 +3952,7 @@
         <w:tab/>
       </w:r>
       <w:bookmarkStart w:id="80" w:name="COM04_NoRemedy"/>
+      <w:proofErr w:type="spellStart"/>
       <w:r>
         <w:rPr>
           <w:b/>
@@ -3544,6 +3969,7 @@
         </w:rPr>
         <w:t>Fix</w:t>
       </w:r>
+      <w:proofErr w:type="spellEnd"/>
       <w:r>
         <w:rPr>
           <w:b/>
@@ -3601,7 +4027,39 @@
           <w:bCs/>
           <w:lang w:val="en-AU"/>
         </w:rPr>
-        <w:t>Use custom &lt;config&gt; section inside a share-config-custom.xml for Share-side configuration settings.  Don't use .properties files.</w:t>
+        <w:t>Use custom &lt;</w:t>
+      </w:r>
+      <w:proofErr w:type="spellStart"/>
+      <w:r>
+        <w:rPr>
+          <w:bCs/>
+          <w:lang w:val="en-AU"/>
+        </w:rPr>
+        <w:t>config</w:t>
+      </w:r>
+      <w:proofErr w:type="spellEnd"/>
+      <w:r>
+        <w:rPr>
+          <w:bCs/>
+          <w:lang w:val="en-AU"/>
+        </w:rPr>
+        <w:t xml:space="preserve">&gt; section inside a share-config-custom.xml for Share-side configuration settings.  Don't </w:t>
+      </w:r>
+      <w:proofErr w:type="gramStart"/>
+      <w:r>
+        <w:rPr>
+          <w:bCs/>
+          <w:lang w:val="en-AU"/>
+        </w:rPr>
+        <w:t>use .properties</w:t>
+      </w:r>
+      <w:proofErr w:type="gramEnd"/>
+      <w:r>
+        <w:rPr>
+          <w:bCs/>
+          <w:lang w:val="en-AU"/>
+        </w:rPr>
+        <w:t xml:space="preserve"> files.</w:t>
       </w:r>
     </w:p>
     <w:p>
@@ -3621,7 +4079,15 @@
         <w:tab/>
       </w:r>
       <w:r>
-        <w:t>The Share paradigm is to store configuration in custom &lt;config&gt; blocks within a share-config-custom.xml file, rather than in properties files.  If this is done, a lot of the work of loading that configuration and making it available to controller logic is handled for you automatically by Share.  With properties files, you’re on your own.</w:t>
+        <w:t>The Share paradigm is to store configuration in custom &lt;</w:t>
+      </w:r>
+      <w:proofErr w:type="spellStart"/>
+      <w:r>
+        <w:t>config</w:t>
+      </w:r>
+      <w:proofErr w:type="spellEnd"/>
+      <w:r>
+        <w:t>&gt; blocks within a share-config-custom.xml file, rather than in properties files.  If this is done, a lot of the work of loading that configuration and making it available to controller logic is handled for you automatically by Share.  With properties files, you’re on your own.</w:t>
       </w:r>
     </w:p>
     <w:p>
@@ -3661,6 +4127,7 @@
         <w:tab/>
       </w:r>
       <w:bookmarkStart w:id="83" w:name="COM05_Meets"/>
+      <w:proofErr w:type="spellStart"/>
       <w:r>
         <w:rPr>
           <w:b/>
@@ -3675,7 +4142,15 @@
           <w:b/>
           <w:color w:val="FF0000"/>
         </w:rPr>
-        <w:t>Does not meet</w:t>
+        <w:t>Does</w:t>
+      </w:r>
+      <w:proofErr w:type="spellEnd"/>
+      <w:r>
+        <w:rPr>
+          <w:b/>
+          <w:color w:val="FF0000"/>
+        </w:rPr>
+        <w:t xml:space="preserve"> not meet</w:t>
       </w:r>
       <w:bookmarkEnd w:id="84"/>
     </w:p>
@@ -3696,6 +4171,7 @@
         <w:tab/>
       </w:r>
       <w:bookmarkStart w:id="85" w:name="COM05_NoRemedy"/>
+      <w:proofErr w:type="spellStart"/>
       <w:r>
         <w:rPr>
           <w:b/>
@@ -3712,6 +4188,7 @@
         </w:rPr>
         <w:t>Fix</w:t>
       </w:r>
+      <w:proofErr w:type="spellEnd"/>
       <w:r>
         <w:rPr>
           <w:b/>
@@ -3776,7 +4253,39 @@
           <w:bCs/>
           <w:lang w:val="en-AU"/>
         </w:rPr>
-        <w:t>Code is compiled for Java 1.6+ (&lt;= Ent 4.1) or Java 1.7+ (&gt;= Ent 4.2)</w:t>
+        <w:t xml:space="preserve">Code is compiled for Java 1.6+ (&lt;= </w:t>
+      </w:r>
+      <w:proofErr w:type="spellStart"/>
+      <w:r>
+        <w:rPr>
+          <w:bCs/>
+          <w:lang w:val="en-AU"/>
+        </w:rPr>
+        <w:t>Ent</w:t>
+      </w:r>
+      <w:proofErr w:type="spellEnd"/>
+      <w:r>
+        <w:rPr>
+          <w:bCs/>
+          <w:lang w:val="en-AU"/>
+        </w:rPr>
+        <w:t xml:space="preserve"> 4.1) or Java 1.7+ (&gt;= </w:t>
+      </w:r>
+      <w:proofErr w:type="spellStart"/>
+      <w:r>
+        <w:rPr>
+          <w:bCs/>
+          <w:lang w:val="en-AU"/>
+        </w:rPr>
+        <w:t>Ent</w:t>
+      </w:r>
+      <w:proofErr w:type="spellEnd"/>
+      <w:r>
+        <w:rPr>
+          <w:bCs/>
+          <w:lang w:val="en-AU"/>
+        </w:rPr>
+        <w:t xml:space="preserve"> 4.2)</w:t>
       </w:r>
     </w:p>
     <w:p>
@@ -3840,6 +4349,7 @@
         <w:tab/>
       </w:r>
       <w:bookmarkStart w:id="88" w:name="COM06_Meets"/>
+      <w:proofErr w:type="spellStart"/>
       <w:r>
         <w:rPr>
           <w:b/>
@@ -3854,7 +4364,15 @@
           <w:b/>
           <w:color w:val="FF0000"/>
         </w:rPr>
-        <w:t>Does not meet</w:t>
+        <w:t>Does</w:t>
+      </w:r>
+      <w:proofErr w:type="spellEnd"/>
+      <w:r>
+        <w:rPr>
+          <w:b/>
+          <w:color w:val="FF0000"/>
+        </w:rPr>
+        <w:t xml:space="preserve"> not meet</w:t>
       </w:r>
       <w:bookmarkEnd w:id="89"/>
     </w:p>
@@ -3875,6 +4393,7 @@
         <w:tab/>
       </w:r>
       <w:bookmarkStart w:id="90" w:name="COM06_NoRemedy"/>
+      <w:proofErr w:type="spellStart"/>
       <w:r>
         <w:rPr>
           <w:b/>
@@ -3889,7 +4408,15 @@
           <w:b/>
           <w:color w:val="FF6600"/>
         </w:rPr>
-        <w:t>Fix, priority 3</w:t>
+        <w:t>Fix</w:t>
+      </w:r>
+      <w:proofErr w:type="spellEnd"/>
+      <w:r>
+        <w:rPr>
+          <w:b/>
+          <w:color w:val="FF6600"/>
+        </w:rPr>
+        <w:t>, priority 3</w:t>
       </w:r>
       <w:bookmarkEnd w:id="91"/>
     </w:p>
@@ -4042,6 +4569,7 @@
         <w:tab/>
       </w:r>
       <w:bookmarkStart w:id="93" w:name="COM07_Meets"/>
+      <w:proofErr w:type="spellStart"/>
       <w:r>
         <w:rPr>
           <w:b/>
@@ -4056,7 +4584,15 @@
           <w:b/>
           <w:color w:val="FF0000"/>
         </w:rPr>
-        <w:t>Does not meet</w:t>
+        <w:t>Does</w:t>
+      </w:r>
+      <w:proofErr w:type="spellEnd"/>
+      <w:r>
+        <w:rPr>
+          <w:b/>
+          <w:color w:val="FF0000"/>
+        </w:rPr>
+        <w:t xml:space="preserve"> not meet</w:t>
       </w:r>
       <w:bookmarkEnd w:id="94"/>
     </w:p>
@@ -4077,6 +4613,7 @@
         <w:tab/>
       </w:r>
       <w:bookmarkStart w:id="95" w:name="COM07_NoRemedy"/>
+      <w:proofErr w:type="spellStart"/>
       <w:r>
         <w:rPr>
           <w:b/>
@@ -4091,7 +4628,15 @@
           <w:b/>
           <w:color w:val="FF0000"/>
         </w:rPr>
-        <w:t>Must fix</w:t>
+        <w:t>Must</w:t>
+      </w:r>
+      <w:proofErr w:type="spellEnd"/>
+      <w:r>
+        <w:rPr>
+          <w:b/>
+          <w:color w:val="FF0000"/>
+        </w:rPr>
+        <w:t xml:space="preserve"> fix</w:t>
       </w:r>
       <w:bookmarkEnd w:id="96"/>
     </w:p>
@@ -4187,7 +4732,15 @@
         <w:t xml:space="preserve">exist in that form </w:t>
       </w:r>
       <w:r>
-        <w:t>throughout an Alfresco installation.  As a result, collisions between namespaces prefixes have a high probability</w:t>
+        <w:t xml:space="preserve">throughout an </w:t>
+      </w:r>
+      <w:proofErr w:type="gramStart"/>
+      <w:r>
+        <w:t>Alfresco</w:t>
+      </w:r>
+      <w:proofErr w:type="gramEnd"/>
+      <w:r>
+        <w:t xml:space="preserve"> installation.  As a result, collisions between namespaces prefixes have a high probability</w:t>
       </w:r>
       <w:r>
         <w:t xml:space="preserve"> if they’re not thought through properly.  The recommendation is to resist the temptation to use </w:t>
@@ -4267,6 +4820,7 @@
         <w:tab/>
       </w:r>
       <w:bookmarkStart w:id="98" w:name="COM08_Meets"/>
+      <w:proofErr w:type="spellStart"/>
       <w:r>
         <w:rPr>
           <w:b/>
@@ -4281,7 +4835,15 @@
           <w:b/>
           <w:color w:val="FF0000"/>
         </w:rPr>
-        <w:t>Does not meet</w:t>
+        <w:t>Does</w:t>
+      </w:r>
+      <w:proofErr w:type="spellEnd"/>
+      <w:r>
+        <w:rPr>
+          <w:b/>
+          <w:color w:val="FF0000"/>
+        </w:rPr>
+        <w:t xml:space="preserve"> not meet</w:t>
       </w:r>
       <w:bookmarkEnd w:id="99"/>
     </w:p>
@@ -4302,6 +4864,7 @@
         <w:tab/>
       </w:r>
       <w:bookmarkStart w:id="100" w:name="COM08_NoRemedy"/>
+      <w:proofErr w:type="spellStart"/>
       <w:r>
         <w:rPr>
           <w:b/>
@@ -4316,7 +4879,15 @@
           <w:b/>
           <w:color w:val="FF0000"/>
         </w:rPr>
-        <w:t>Must fix</w:t>
+        <w:t>Must</w:t>
+      </w:r>
+      <w:proofErr w:type="spellEnd"/>
+      <w:r>
+        <w:rPr>
+          <w:b/>
+          <w:color w:val="FF0000"/>
+        </w:rPr>
+        <w:t xml:space="preserve"> fix</w:t>
       </w:r>
       <w:bookmarkEnd w:id="101"/>
     </w:p>
@@ -4404,6 +4975,7 @@
         </w:rPr>
         <w:t xml:space="preserve">when using </w:t>
       </w:r>
+      <w:proofErr w:type="spellStart"/>
       <w:r>
         <w:rPr>
           <w:bCs/>
@@ -4411,6 +4983,7 @@
         </w:rPr>
         <w:t>SearchService</w:t>
       </w:r>
+      <w:proofErr w:type="spellEnd"/>
     </w:p>
     <w:p>
       <w:pPr>
@@ -4429,10 +5002,26 @@
         <w:tab/>
       </w:r>
       <w:r>
-        <w:t>Alfresco’s SearchService API supports different “languages”</w:t>
-      </w:r>
-      <w:r>
-        <w:t xml:space="preserve"> (XPath, Lucene, SOLR and CMIS)</w:t>
+        <w:t xml:space="preserve">Alfresco’s </w:t>
+      </w:r>
+      <w:proofErr w:type="spellStart"/>
+      <w:r>
+        <w:t>SearchService</w:t>
+      </w:r>
+      <w:proofErr w:type="spellEnd"/>
+      <w:r>
+        <w:t xml:space="preserve"> API supports different “languages”</w:t>
+      </w:r>
+      <w:r>
+        <w:t xml:space="preserve"> (</w:t>
+      </w:r>
+      <w:proofErr w:type="spellStart"/>
+      <w:r>
+        <w:t>XPath</w:t>
+      </w:r>
+      <w:proofErr w:type="spellEnd"/>
+      <w:r>
+        <w:t>, Lucene, SOLR and CMIS)</w:t>
       </w:r>
       <w:r>
         <w:t xml:space="preserve">, which roughly correlate to </w:t>
@@ -4453,10 +5042,26 @@
         <w:t xml:space="preserve">away from </w:t>
       </w:r>
       <w:r>
-        <w:t>the underlying implementation, and so is the only language that provides some guarantee of consistent behaviour, regardless of how a given Alfresco instance has been configured</w:t>
-      </w:r>
-      <w:r>
-        <w:t xml:space="preserve"> (SOLR vs Lucene, </w:t>
+        <w:t xml:space="preserve">the underlying implementation, and so is the only language that provides some guarantee of consistent behaviour, regardless of how a given </w:t>
+      </w:r>
+      <w:proofErr w:type="gramStart"/>
+      <w:r>
+        <w:t>Alfresco</w:t>
+      </w:r>
+      <w:proofErr w:type="gramEnd"/>
+      <w:r>
+        <w:t xml:space="preserve"> instance has been configured</w:t>
+      </w:r>
+      <w:r>
+        <w:t xml:space="preserve"> (SOLR </w:t>
+      </w:r>
+      <w:proofErr w:type="spellStart"/>
+      <w:r>
+        <w:t>vs</w:t>
+      </w:r>
+      <w:proofErr w:type="spellEnd"/>
+      <w:r>
+        <w:t xml:space="preserve"> Lucene, </w:t>
       </w:r>
       <w:r>
         <w:t xml:space="preserve">or MDQ, </w:t>
@@ -4469,13 +5074,42 @@
       </w:r>
       <w:r>
         <w:br/>
-        <w:t xml:space="preserve">Note however that SearchService doesn’t fully implement CMIS-QL – specifically, the “SELECT” clause in CMIS queries sent to the SearchService are not processed (they are silently ignored).  SearchService, regardless of the query language used, always returns sets of </w:t>
+        <w:t xml:space="preserve">Note however that </w:t>
+      </w:r>
+      <w:proofErr w:type="spellStart"/>
+      <w:r>
+        <w:t>SearchService</w:t>
+      </w:r>
+      <w:proofErr w:type="spellEnd"/>
+      <w:r>
+        <w:t xml:space="preserve"> doesn’t fully implement CMIS-QL – specifically, the “SELECT” clause in CMIS queries sent to the </w:t>
+      </w:r>
+      <w:proofErr w:type="spellStart"/>
+      <w:r>
+        <w:t>SearchService</w:t>
+      </w:r>
+      <w:proofErr w:type="spellEnd"/>
+      <w:r>
+        <w:t xml:space="preserve"> are not processed (they are silently ignored).  </w:t>
+      </w:r>
+      <w:proofErr w:type="spellStart"/>
+      <w:r>
+        <w:t>SearchService</w:t>
+      </w:r>
+      <w:proofErr w:type="spellEnd"/>
+      <w:r>
+        <w:t xml:space="preserve">, regardless of the query language used, always returns sets of </w:t>
       </w:r>
       <w:r>
         <w:t xml:space="preserve">matching </w:t>
       </w:r>
-      <w:r>
-        <w:t>NodeRefs.</w:t>
+      <w:proofErr w:type="spellStart"/>
+      <w:r>
+        <w:t>NodeRefs</w:t>
+      </w:r>
+      <w:proofErr w:type="spellEnd"/>
+      <w:r>
+        <w:t>.</w:t>
       </w:r>
     </w:p>
     <w:p>
@@ -4513,6 +5147,7 @@
         <w:tab/>
       </w:r>
       <w:bookmarkStart w:id="103" w:name="COM09_Meets"/>
+      <w:proofErr w:type="spellStart"/>
       <w:r>
         <w:rPr>
           <w:b/>
@@ -4527,7 +5162,15 @@
           <w:b/>
           <w:color w:val="FF0000"/>
         </w:rPr>
-        <w:t>Does not meet</w:t>
+        <w:t>Does</w:t>
+      </w:r>
+      <w:proofErr w:type="spellEnd"/>
+      <w:r>
+        <w:rPr>
+          <w:b/>
+          <w:color w:val="FF0000"/>
+        </w:rPr>
+        <w:t xml:space="preserve"> not meet</w:t>
       </w:r>
       <w:bookmarkEnd w:id="104"/>
     </w:p>
@@ -4548,6 +5191,7 @@
         <w:tab/>
       </w:r>
       <w:bookmarkStart w:id="105" w:name="COM09_NoRemedy"/>
+      <w:proofErr w:type="spellStart"/>
       <w:r>
         <w:rPr>
           <w:b/>
@@ -4564,6 +5208,7 @@
         </w:rPr>
         <w:t>Fix</w:t>
       </w:r>
+      <w:proofErr w:type="spellEnd"/>
       <w:r>
         <w:rPr>
           <w:b/>
@@ -4637,12 +5282,21 @@
         </w:rPr>
         <w:t xml:space="preserve">for </w:t>
       </w:r>
-      <w:r>
-        <w:rPr>
-          <w:bCs/>
-          <w:lang w:val="en-AU"/>
-        </w:rPr>
-        <w:t>Spring bean ids</w:t>
+      <w:proofErr w:type="gramStart"/>
+      <w:r>
+        <w:rPr>
+          <w:bCs/>
+          <w:lang w:val="en-AU"/>
+        </w:rPr>
+        <w:t>Spring</w:t>
+      </w:r>
+      <w:proofErr w:type="gramEnd"/>
+      <w:r>
+        <w:rPr>
+          <w:bCs/>
+          <w:lang w:val="en-AU"/>
+        </w:rPr>
+        <w:t xml:space="preserve"> bean ids</w:t>
       </w:r>
     </w:p>
     <w:p>
@@ -4700,6 +5354,7 @@
         <w:tab/>
       </w:r>
       <w:bookmarkStart w:id="108" w:name="COM10_Meets"/>
+      <w:proofErr w:type="spellStart"/>
       <w:r>
         <w:rPr>
           <w:b/>
@@ -4714,7 +5369,15 @@
           <w:b/>
           <w:color w:val="FF0000"/>
         </w:rPr>
-        <w:t>Does not meet</w:t>
+        <w:t>Does</w:t>
+      </w:r>
+      <w:proofErr w:type="spellEnd"/>
+      <w:r>
+        <w:rPr>
+          <w:b/>
+          <w:color w:val="FF0000"/>
+        </w:rPr>
+        <w:t xml:space="preserve"> not meet</w:t>
       </w:r>
       <w:bookmarkEnd w:id="109"/>
     </w:p>
@@ -4735,6 +5398,7 @@
         <w:tab/>
       </w:r>
       <w:bookmarkStart w:id="110" w:name="COM10_NoRemedy"/>
+      <w:proofErr w:type="spellStart"/>
       <w:r>
         <w:rPr>
           <w:b/>
@@ -4749,7 +5413,15 @@
           <w:b/>
           <w:color w:val="FF0000"/>
         </w:rPr>
-        <w:t>Fix, priority 2</w:t>
+        <w:t>Fix</w:t>
+      </w:r>
+      <w:proofErr w:type="spellEnd"/>
+      <w:r>
+        <w:rPr>
+          <w:b/>
+          <w:color w:val="FF0000"/>
+        </w:rPr>
+        <w:t>, priority 2</w:t>
       </w:r>
       <w:bookmarkEnd w:id="111"/>
     </w:p>
@@ -4817,20 +5489,26 @@
         </w:rPr>
         <w:t xml:space="preserve">for </w:t>
       </w:r>
-      <w:r>
-        <w:rPr>
-          <w:bCs/>
-          <w:lang w:val="en-AU"/>
-        </w:rPr>
-        <w:t>AttributeService keys</w:t>
-      </w:r>
-    </w:p>
-    <w:p>
-      <w:pPr>
-        <w:ind w:left="1560" w:hanging="1560"/>
-        <w:rPr>
-          <w:b/>
-        </w:rPr>
+      <w:proofErr w:type="spellStart"/>
+      <w:r>
+        <w:rPr>
+          <w:bCs/>
+          <w:lang w:val="en-AU"/>
+        </w:rPr>
+        <w:t>AttributeService</w:t>
+      </w:r>
+      <w:proofErr w:type="spellEnd"/>
+      <w:r>
+        <w:rPr>
+          <w:bCs/>
+          <w:lang w:val="en-AU"/>
+        </w:rPr>
+        <w:t xml:space="preserve"> keys</w:t>
+      </w:r>
+    </w:p>
+    <w:p>
+      <w:pPr>
+        <w:ind w:left="1560" w:hanging="1560"/>
       </w:pPr>
       <w:r>
         <w:rPr>
@@ -4841,13 +5519,131 @@
       <w:r>
         <w:tab/>
       </w:r>
-      <w:r>
-        <w:t xml:space="preserve">AttributeService </w:t>
+      <w:proofErr w:type="spellStart"/>
+      <w:r>
+        <w:t>AttributeService</w:t>
+      </w:r>
+      <w:proofErr w:type="spellEnd"/>
+      <w:r>
+        <w:t xml:space="preserve"> </w:t>
+      </w:r>
+      <w:r>
+        <w:t xml:space="preserve">attributes created and read </w:t>
+      </w:r>
+      <w:r>
+        <w:t>by an extension must be namespaced with some kind of unique prefix.</w:t>
+      </w:r>
+      <w:r>
+        <w:t xml:space="preserve">  The best practice for doing this involves using the 3 keys that the </w:t>
+      </w:r>
+      <w:proofErr w:type="spellStart"/>
+      <w:r>
+        <w:t>AttributeService</w:t>
+      </w:r>
+      <w:proofErr w:type="spellEnd"/>
+      <w:r>
+        <w:t xml:space="preserve"> supports in the following manner:</w:t>
+      </w:r>
+    </w:p>
+    <w:p>
+      <w:pPr>
+        <w:pStyle w:val="ListParagraph"/>
+        <w:numPr>
+          <w:ilvl w:val="0"/>
+          <w:numId w:val="16"/>
+        </w:numPr>
+      </w:pPr>
+      <w:r>
+        <w:t>Key #1 should be a unique, global namespace for your organisation, represented as a String (e.g. “</w:t>
+      </w:r>
+      <w:proofErr w:type="spellStart"/>
+      <w:r>
+        <w:t>com.acme</w:t>
+      </w:r>
+      <w:proofErr w:type="spellEnd"/>
+      <w:r>
+        <w:t>”).</w:t>
       </w:r>
       <w:bookmarkStart w:id="113" w:name="_GoBack"/>
       <w:bookmarkEnd w:id="113"/>
-      <w:r>
-        <w:t>keys written by an extension must be namespaced with some kind of unique prefix.</w:t>
+    </w:p>
+    <w:p>
+      <w:pPr>
+        <w:pStyle w:val="ListParagraph"/>
+        <w:numPr>
+          <w:ilvl w:val="0"/>
+          <w:numId w:val="16"/>
+        </w:numPr>
+      </w:pPr>
+      <w:r>
+        <w:t>Key #2 should be the name of a single attribute used in your technology, represented as a String (e.g. “</w:t>
+      </w:r>
+      <w:proofErr w:type="spellStart"/>
+      <w:r>
+        <w:t>myExternalSystemDocId</w:t>
+      </w:r>
+      <w:proofErr w:type="spellEnd"/>
+      <w:r>
+        <w:t>”).</w:t>
+      </w:r>
+    </w:p>
+    <w:p>
+      <w:pPr>
+        <w:pStyle w:val="ListParagraph"/>
+        <w:numPr>
+          <w:ilvl w:val="0"/>
+          <w:numId w:val="16"/>
+        </w:numPr>
+      </w:pPr>
+      <w:r>
+        <w:t xml:space="preserve">Key #3 should represent a single value of that key, represented as any </w:t>
+      </w:r>
+      <w:proofErr w:type="spellStart"/>
+      <w:r>
+        <w:t>Serializable</w:t>
+      </w:r>
+      <w:proofErr w:type="spellEnd"/>
+      <w:r>
+        <w:t xml:space="preserve"> value (e.g. “abcd1234”).</w:t>
+      </w:r>
+    </w:p>
+    <w:p>
+      <w:pPr>
+        <w:ind w:left="1560"/>
+      </w:pPr>
+      <w:r>
+        <w:t>If you need to use a composite key, you should concatenate the key values with a delimiter, and store the result in key 3 (e.g. “key1-key2-key3”).</w:t>
+      </w:r>
+      <w:r>
+        <w:t xml:space="preserve">  The delimiter is important in order to avoid ambiguous </w:t>
+      </w:r>
+      <w:r>
+        <w:t>concatenations</w:t>
+      </w:r>
+      <w:r>
+        <w:t xml:space="preserve"> (e.g. naively concatenating key values “</w:t>
+      </w:r>
+      <w:proofErr w:type="spellStart"/>
+      <w:r>
+        <w:t>ab</w:t>
+      </w:r>
+      <w:proofErr w:type="spellEnd"/>
+      <w:r>
+        <w:t xml:space="preserve">” &amp; “cd” </w:t>
+      </w:r>
+      <w:r>
+        <w:t xml:space="preserve">has </w:t>
+      </w:r>
+      <w:r>
+        <w:t>the same result as naively concatenating key values “a” &amp; “</w:t>
+      </w:r>
+      <w:proofErr w:type="spellStart"/>
+      <w:r>
+        <w:t>bcd</w:t>
+      </w:r>
+      <w:proofErr w:type="spellEnd"/>
+      <w:r>
+        <w:t>”, even though these identify different things).</w:t>
       </w:r>
     </w:p>
     <w:p>
@@ -4885,6 +5681,7 @@
         <w:tab/>
       </w:r>
       <w:bookmarkStart w:id="114" w:name="COM11_Meets"/>
+      <w:proofErr w:type="spellStart"/>
       <w:r>
         <w:rPr>
           <w:b/>
@@ -4899,7 +5696,15 @@
           <w:b/>
           <w:color w:val="FF0000"/>
         </w:rPr>
-        <w:t>Does not meet</w:t>
+        <w:t>Does</w:t>
+      </w:r>
+      <w:proofErr w:type="spellEnd"/>
+      <w:r>
+        <w:rPr>
+          <w:b/>
+          <w:color w:val="FF0000"/>
+        </w:rPr>
+        <w:t xml:space="preserve"> not meet</w:t>
       </w:r>
       <w:bookmarkEnd w:id="115"/>
     </w:p>
@@ -4920,6 +5725,7 @@
         <w:tab/>
       </w:r>
       <w:bookmarkStart w:id="116" w:name="COM11_NoRemedy"/>
+      <w:proofErr w:type="spellStart"/>
       <w:r>
         <w:rPr>
           <w:b/>
@@ -4934,7 +5740,15 @@
           <w:b/>
           <w:color w:val="FF0000"/>
         </w:rPr>
-        <w:t>Fix, priority 2</w:t>
+        <w:t>Fix</w:t>
+      </w:r>
+      <w:proofErr w:type="spellEnd"/>
+      <w:r>
+        <w:rPr>
+          <w:b/>
+          <w:color w:val="FF0000"/>
+        </w:rPr>
+        <w:t>, priority 2</w:t>
       </w:r>
       <w:bookmarkEnd w:id="117"/>
     </w:p>
@@ -5052,7 +5866,23 @@
         <w:tab/>
       </w:r>
       <w:r>
-        <w:t>Content policies are wired in at a very low level in the repository and as a result can be called many hundreds of times a second in some cases (e.g. when content is being manipulated via CIFS).  In addition they are executed synchronously within each Alfresco transaction.  The result is that even the slightest poor performance in a custom content policy or behaviour can have a profound impact on Alfresco performance.  For that reason it is critically important that custom content policies / behaviours are either fast (conduct minimal computation and only perform minimal I/O to the repository) or are made asynchronous.</w:t>
+        <w:t xml:space="preserve">Content policies are wired in at a very low level in the repository and as a result can be called many hundreds of times a second in some cases (e.g. when content is being manipulated via CIFS).  In addition they are executed synchronously within each </w:t>
+      </w:r>
+      <w:proofErr w:type="gramStart"/>
+      <w:r>
+        <w:t>Alfresco</w:t>
+      </w:r>
+      <w:proofErr w:type="gramEnd"/>
+      <w:r>
+        <w:t xml:space="preserve"> transaction.  The result is that even the slightest poor performance in a custom content policy or behaviour can have a profound impact on </w:t>
+      </w:r>
+      <w:proofErr w:type="gramStart"/>
+      <w:r>
+        <w:t>Alfresco</w:t>
+      </w:r>
+      <w:proofErr w:type="gramEnd"/>
+      <w:r>
+        <w:t xml:space="preserve"> performance.  For that reason it is critically important that custom content policies / behaviours are either fast (conduct minimal computation and only perform minimal I/O to the repository) or are made asynchronous.</w:t>
       </w:r>
     </w:p>
     <w:p>
@@ -5070,7 +5900,15 @@
         <w:t>custom</w:t>
       </w:r>
       <w:r>
-        <w:t xml:space="preserve"> approach (e.g. using java.util.concurrent) is required.</w:t>
+        <w:t xml:space="preserve"> approach (e.g. using </w:t>
+      </w:r>
+      <w:proofErr w:type="spellStart"/>
+      <w:r>
+        <w:t>java.util.concurrent</w:t>
+      </w:r>
+      <w:proofErr w:type="spellEnd"/>
+      <w:r>
+        <w:t>) is required.</w:t>
       </w:r>
     </w:p>
     <w:p>
@@ -5108,6 +5946,7 @@
         <w:tab/>
       </w:r>
       <w:bookmarkStart w:id="119" w:name="PERF01_Meets"/>
+      <w:proofErr w:type="spellStart"/>
       <w:r>
         <w:rPr>
           <w:b/>
@@ -5122,7 +5961,15 @@
           <w:b/>
           <w:color w:val="FF0000"/>
         </w:rPr>
-        <w:t>Does not meet</w:t>
+        <w:t>Does</w:t>
+      </w:r>
+      <w:proofErr w:type="spellEnd"/>
+      <w:r>
+        <w:rPr>
+          <w:b/>
+          <w:color w:val="FF0000"/>
+        </w:rPr>
+        <w:t xml:space="preserve"> not meet</w:t>
       </w:r>
       <w:bookmarkEnd w:id="120"/>
     </w:p>
@@ -5143,6 +5990,7 @@
         <w:tab/>
       </w:r>
       <w:bookmarkStart w:id="121" w:name="PERF01_NoRemedy"/>
+      <w:proofErr w:type="spellStart"/>
       <w:r>
         <w:rPr>
           <w:b/>
@@ -5157,7 +6005,15 @@
           <w:b/>
           <w:color w:val="FF0000"/>
         </w:rPr>
-        <w:t>Must fix</w:t>
+        <w:t>Must</w:t>
+      </w:r>
+      <w:proofErr w:type="spellEnd"/>
+      <w:r>
+        <w:rPr>
+          <w:b/>
+          <w:color w:val="FF0000"/>
+        </w:rPr>
+        <w:t xml:space="preserve"> fix</w:t>
       </w:r>
       <w:bookmarkEnd w:id="122"/>
     </w:p>
@@ -5235,7 +6091,15 @@
         <w:t>ty in a content model as indexed</w:t>
       </w:r>
       <w:r>
-        <w:t xml:space="preserve">, “just in case”, this can have a significant impact on the performance of the repository and the size of the indexes on disk.  The recommendation here is index just the bare minimum number of properties that are required for querying, also taking into account that the new (as of 4.2) </w:t>
+        <w:t xml:space="preserve">, “just in case”, this can have a significant impact on the performance of the repository and the size of the indexes on disk.  The recommendation here is index just the bare minimum number of properties that are required for querying, also </w:t>
+      </w:r>
+      <w:proofErr w:type="gramStart"/>
+      <w:r>
+        <w:t>taking</w:t>
+      </w:r>
+      <w:proofErr w:type="gramEnd"/>
+      <w:r>
+        <w:t xml:space="preserve"> into account that the new (as of 4.2) </w:t>
       </w:r>
       <w:hyperlink r:id="rId17" w:history="1">
         <w:r>
@@ -5296,6 +6160,7 @@
         <w:tab/>
       </w:r>
       <w:bookmarkStart w:id="124" w:name="PERF02_Meets"/>
+      <w:proofErr w:type="spellStart"/>
       <w:r>
         <w:rPr>
           <w:b/>
@@ -5310,7 +6175,15 @@
           <w:b/>
           <w:color w:val="FF0000"/>
         </w:rPr>
-        <w:t>Does not meet</w:t>
+        <w:t>Does</w:t>
+      </w:r>
+      <w:proofErr w:type="spellEnd"/>
+      <w:r>
+        <w:rPr>
+          <w:b/>
+          <w:color w:val="FF0000"/>
+        </w:rPr>
+        <w:t xml:space="preserve"> not meet</w:t>
       </w:r>
       <w:bookmarkEnd w:id="125"/>
     </w:p>
@@ -5331,6 +6204,7 @@
         <w:tab/>
       </w:r>
       <w:bookmarkStart w:id="126" w:name="PERF02_NoRemedy"/>
+      <w:proofErr w:type="spellStart"/>
       <w:r>
         <w:rPr>
           <w:b/>
@@ -5345,7 +6219,15 @@
           <w:b/>
           <w:color w:val="FF6600"/>
         </w:rPr>
-        <w:t>Fix, priority 3</w:t>
+        <w:t>Fix</w:t>
+      </w:r>
+      <w:proofErr w:type="spellEnd"/>
+      <w:r>
+        <w:rPr>
+          <w:b/>
+          <w:color w:val="FF6600"/>
+        </w:rPr>
+        <w:t>, priority 3</w:t>
       </w:r>
       <w:bookmarkEnd w:id="127"/>
     </w:p>
@@ -5479,6 +6361,7 @@
         <w:tab/>
       </w:r>
       <w:bookmarkStart w:id="129" w:name="PERF03_Meets"/>
+      <w:proofErr w:type="spellStart"/>
       <w:r>
         <w:rPr>
           <w:b/>
@@ -5493,7 +6376,15 @@
           <w:b/>
           <w:color w:val="FF0000"/>
         </w:rPr>
-        <w:t>Does not meet</w:t>
+        <w:t>Does</w:t>
+      </w:r>
+      <w:proofErr w:type="spellEnd"/>
+      <w:r>
+        <w:rPr>
+          <w:b/>
+          <w:color w:val="FF0000"/>
+        </w:rPr>
+        <w:t xml:space="preserve"> not meet</w:t>
       </w:r>
       <w:bookmarkEnd w:id="130"/>
     </w:p>
@@ -5514,6 +6405,7 @@
         <w:tab/>
       </w:r>
       <w:bookmarkStart w:id="131" w:name="PERF03_NoRemedy"/>
+      <w:proofErr w:type="spellStart"/>
       <w:r>
         <w:rPr>
           <w:b/>
@@ -5528,7 +6420,15 @@
           <w:b/>
           <w:color w:val="FF0000"/>
         </w:rPr>
-        <w:t>Fix, priority 2</w:t>
+        <w:t>Fix</w:t>
+      </w:r>
+      <w:proofErr w:type="spellEnd"/>
+      <w:r>
+        <w:rPr>
+          <w:b/>
+          <w:color w:val="FF0000"/>
+        </w:rPr>
+        <w:t>, priority 2</w:t>
       </w:r>
       <w:bookmarkEnd w:id="132"/>
     </w:p>
@@ -5632,7 +6532,23 @@
         <w:tab/>
       </w:r>
       <w:r>
-        <w:t xml:space="preserve">The “lower case” versions of the Alfresco service beans (i.e. those whose first name starts with a lowercase letter e.g. nodeService) are configured to bypass Alfresco’s security, transaction and auditing checks, </w:t>
+        <w:t xml:space="preserve">The “lower case” versions of the </w:t>
+      </w:r>
+      <w:proofErr w:type="gramStart"/>
+      <w:r>
+        <w:t>Alfresco</w:t>
+      </w:r>
+      <w:proofErr w:type="gramEnd"/>
+      <w:r>
+        <w:t xml:space="preserve"> service beans (i.e. those whose first name starts with a lowercase letter e.g. </w:t>
+      </w:r>
+      <w:proofErr w:type="spellStart"/>
+      <w:r>
+        <w:t>nodeService</w:t>
+      </w:r>
+      <w:proofErr w:type="spellEnd"/>
+      <w:r>
+        <w:t xml:space="preserve">) are configured to bypass Alfresco’s security, transaction and auditing checks, </w:t>
       </w:r>
       <w:r>
         <w:t>with no</w:t>
@@ -5679,6 +6595,7 @@
         <w:tab/>
       </w:r>
       <w:bookmarkStart w:id="134" w:name="SEC01_Meets"/>
+      <w:proofErr w:type="spellStart"/>
       <w:r>
         <w:rPr>
           <w:b/>
@@ -5693,7 +6610,15 @@
           <w:b/>
           <w:color w:val="FF0000"/>
         </w:rPr>
-        <w:t>Does not meet</w:t>
+        <w:t>Does</w:t>
+      </w:r>
+      <w:proofErr w:type="spellEnd"/>
+      <w:r>
+        <w:rPr>
+          <w:b/>
+          <w:color w:val="FF0000"/>
+        </w:rPr>
+        <w:t xml:space="preserve"> not meet</w:t>
       </w:r>
       <w:bookmarkEnd w:id="135"/>
     </w:p>
@@ -5714,6 +6639,7 @@
         <w:tab/>
       </w:r>
       <w:bookmarkStart w:id="136" w:name="SEC01_NoRemedy"/>
+      <w:proofErr w:type="spellStart"/>
       <w:r>
         <w:rPr>
           <w:b/>
@@ -5728,7 +6654,15 @@
           <w:b/>
           <w:color w:val="FF0000"/>
         </w:rPr>
-        <w:t>Fix, priority 2</w:t>
+        <w:t>Fix</w:t>
+      </w:r>
+      <w:proofErr w:type="spellEnd"/>
+      <w:r>
+        <w:rPr>
+          <w:b/>
+          <w:color w:val="FF0000"/>
+        </w:rPr>
+        <w:t>, priority 2</w:t>
       </w:r>
       <w:bookmarkEnd w:id="137"/>
     </w:p>
@@ -5787,8 +6721,17 @@
           <w:bCs/>
           <w:lang w:val="en-AU"/>
         </w:rPr>
-        <w:t>Minimise manual control of authenticated session (e.g. AuthenticationUtil.runAs</w:t>
-      </w:r>
+        <w:t xml:space="preserve">Minimise manual control of authenticated session (e.g. </w:t>
+      </w:r>
+      <w:proofErr w:type="spellStart"/>
+      <w:r>
+        <w:rPr>
+          <w:bCs/>
+          <w:lang w:val="en-AU"/>
+        </w:rPr>
+        <w:t>AuthenticationUtil.runAs</w:t>
+      </w:r>
+      <w:proofErr w:type="spellEnd"/>
       <w:r>
         <w:rPr>
           <w:bCs/>
@@ -5859,6 +6802,7 @@
         <w:tab/>
       </w:r>
       <w:bookmarkStart w:id="139" w:name="SEC02_Meets"/>
+      <w:proofErr w:type="spellStart"/>
       <w:r>
         <w:rPr>
           <w:b/>
@@ -5873,7 +6817,15 @@
           <w:b/>
           <w:color w:val="FF0000"/>
         </w:rPr>
-        <w:t>Does not meet</w:t>
+        <w:t>Does</w:t>
+      </w:r>
+      <w:proofErr w:type="spellEnd"/>
+      <w:r>
+        <w:rPr>
+          <w:b/>
+          <w:color w:val="FF0000"/>
+        </w:rPr>
+        <w:t xml:space="preserve"> not meet</w:t>
       </w:r>
       <w:bookmarkEnd w:id="140"/>
     </w:p>
@@ -5894,6 +6846,7 @@
         <w:tab/>
       </w:r>
       <w:bookmarkStart w:id="141" w:name="SEC02_NoRemedy"/>
+      <w:proofErr w:type="spellStart"/>
       <w:r>
         <w:rPr>
           <w:b/>
@@ -5908,7 +6861,15 @@
           <w:b/>
           <w:color w:val="FF0000"/>
         </w:rPr>
-        <w:t>Fix, priority 2</w:t>
+        <w:t>Fix</w:t>
+      </w:r>
+      <w:proofErr w:type="spellEnd"/>
+      <w:r>
+        <w:rPr>
+          <w:b/>
+          <w:color w:val="FF0000"/>
+        </w:rPr>
+        <w:t>, priority 2</w:t>
       </w:r>
       <w:bookmarkEnd w:id="142"/>
     </w:p>
@@ -6028,6 +6989,7 @@
         <w:tab/>
       </w:r>
       <w:bookmarkStart w:id="144" w:name="SEC03_Meets"/>
+      <w:proofErr w:type="spellStart"/>
       <w:r>
         <w:rPr>
           <w:b/>
@@ -6042,7 +7004,15 @@
           <w:b/>
           <w:color w:val="FF0000"/>
         </w:rPr>
-        <w:t>Does not meet</w:t>
+        <w:t>Does</w:t>
+      </w:r>
+      <w:proofErr w:type="spellEnd"/>
+      <w:r>
+        <w:rPr>
+          <w:b/>
+          <w:color w:val="FF0000"/>
+        </w:rPr>
+        <w:t xml:space="preserve"> not meet</w:t>
       </w:r>
       <w:bookmarkEnd w:id="145"/>
     </w:p>
@@ -6063,6 +7033,7 @@
         <w:tab/>
       </w:r>
       <w:bookmarkStart w:id="146" w:name="SEC03_NoRemedy"/>
+      <w:proofErr w:type="spellStart"/>
       <w:r>
         <w:rPr>
           <w:b/>
@@ -6077,7 +7048,15 @@
           <w:b/>
           <w:color w:val="FF0000"/>
         </w:rPr>
-        <w:t>Fix, priority 2</w:t>
+        <w:t>Fix</w:t>
+      </w:r>
+      <w:proofErr w:type="spellEnd"/>
+      <w:r>
+        <w:rPr>
+          <w:b/>
+          <w:color w:val="FF0000"/>
+        </w:rPr>
+        <w:t>, priority 2</w:t>
       </w:r>
       <w:bookmarkEnd w:id="147"/>
     </w:p>
@@ -6143,15 +7122,49 @@
           <w:bCs/>
           <w:lang w:val="en-AU"/>
         </w:rPr>
-        <w:t xml:space="preserve"> Process.exec()</w:t>
-      </w:r>
-      <w:r>
-        <w:rPr>
-          <w:bCs/>
-          <w:lang w:val="en-AU"/>
-        </w:rPr>
-        <w:t xml:space="preserve"> / ProcessBuilder</w:t>
-      </w:r>
+        <w:t xml:space="preserve"> </w:t>
+      </w:r>
+      <w:proofErr w:type="spellStart"/>
+      <w:proofErr w:type="gramStart"/>
+      <w:r>
+        <w:rPr>
+          <w:bCs/>
+          <w:lang w:val="en-AU"/>
+        </w:rPr>
+        <w:t>Process.exec</w:t>
+      </w:r>
+      <w:proofErr w:type="spellEnd"/>
+      <w:r>
+        <w:rPr>
+          <w:bCs/>
+          <w:lang w:val="en-AU"/>
+        </w:rPr>
+        <w:t>(</w:t>
+      </w:r>
+      <w:proofErr w:type="gramEnd"/>
+      <w:r>
+        <w:rPr>
+          <w:bCs/>
+          <w:lang w:val="en-AU"/>
+        </w:rPr>
+        <w:t>)</w:t>
+      </w:r>
+      <w:r>
+        <w:rPr>
+          <w:bCs/>
+          <w:lang w:val="en-AU"/>
+        </w:rPr>
+        <w:t xml:space="preserve"> / </w:t>
+      </w:r>
+      <w:proofErr w:type="spellStart"/>
+      <w:r>
+        <w:rPr>
+          <w:bCs/>
+          <w:lang w:val="en-AU"/>
+        </w:rPr>
+        <w:t>ProcessBuilder</w:t>
+      </w:r>
+      <w:proofErr w:type="spellEnd"/>
     </w:p>
     <w:p>
       <w:pPr>
@@ -6241,6 +7254,7 @@
         <w:tab/>
       </w:r>
       <w:bookmarkStart w:id="149" w:name="SEC04_Meets"/>
+      <w:proofErr w:type="spellStart"/>
       <w:r>
         <w:rPr>
           <w:b/>
@@ -6255,7 +7269,15 @@
           <w:b/>
           <w:color w:val="FF0000"/>
         </w:rPr>
-        <w:t>Does not meet</w:t>
+        <w:t>Does</w:t>
+      </w:r>
+      <w:proofErr w:type="spellEnd"/>
+      <w:r>
+        <w:rPr>
+          <w:b/>
+          <w:color w:val="FF0000"/>
+        </w:rPr>
+        <w:t xml:space="preserve"> not meet</w:t>
       </w:r>
       <w:bookmarkEnd w:id="150"/>
     </w:p>
@@ -6276,6 +7298,7 @@
         <w:tab/>
       </w:r>
       <w:bookmarkStart w:id="151" w:name="SEC04_NoRemedy"/>
+      <w:proofErr w:type="spellStart"/>
       <w:r>
         <w:rPr>
           <w:b/>
@@ -6290,7 +7313,15 @@
           <w:b/>
           <w:color w:val="FF0000"/>
         </w:rPr>
-        <w:t>Fix, priority 2</w:t>
+        <w:t>Fix</w:t>
+      </w:r>
+      <w:proofErr w:type="spellEnd"/>
+      <w:r>
+        <w:rPr>
+          <w:b/>
+          <w:color w:val="FF0000"/>
+        </w:rPr>
+        <w:t>, priority 2</w:t>
       </w:r>
       <w:bookmarkEnd w:id="152"/>
     </w:p>
@@ -6358,12 +7389,30 @@
         </w:rPr>
         <w:t xml:space="preserve">Javascript </w:t>
       </w:r>
-      <w:r>
-        <w:rPr>
-          <w:bCs/>
-          <w:lang w:val="en-AU"/>
-        </w:rPr>
-        <w:t>eval()</w:t>
+      <w:proofErr w:type="spellStart"/>
+      <w:proofErr w:type="gramStart"/>
+      <w:r>
+        <w:rPr>
+          <w:bCs/>
+          <w:lang w:val="en-AU"/>
+        </w:rPr>
+        <w:t>eval</w:t>
+      </w:r>
+      <w:proofErr w:type="spellEnd"/>
+      <w:r>
+        <w:rPr>
+          <w:bCs/>
+          <w:lang w:val="en-AU"/>
+        </w:rPr>
+        <w:t>(</w:t>
+      </w:r>
+      <w:proofErr w:type="gramEnd"/>
+      <w:r>
+        <w:rPr>
+          <w:bCs/>
+          <w:lang w:val="en-AU"/>
+        </w:rPr>
+        <w:t>)</w:t>
       </w:r>
       <w:r>
         <w:rPr>
@@ -6410,8 +7459,29 @@
       <w:r>
         <w:tab/>
       </w:r>
-      <w:r>
-        <w:t>Javascript’s “eval” function is a significant source of security holes in Javascript code, both on the server and in the browser.  Alfresco provides both server- and client- side APIs for performing common operations (such as parsing JSON documents) that don’t require the use of eval.</w:t>
+      <w:proofErr w:type="spellStart"/>
+      <w:r>
+        <w:t>Javascript’s</w:t>
+      </w:r>
+      <w:proofErr w:type="spellEnd"/>
+      <w:r>
+        <w:t xml:space="preserve"> “</w:t>
+      </w:r>
+      <w:proofErr w:type="spellStart"/>
+      <w:r>
+        <w:t>eval</w:t>
+      </w:r>
+      <w:proofErr w:type="spellEnd"/>
+      <w:r>
+        <w:t xml:space="preserve">” function is a significant source of security holes in Javascript code, both on the server and in the browser.  Alfresco provides both server- and client- side APIs for performing common operations (such as parsing JSON documents) that don’t require the use of </w:t>
+      </w:r>
+      <w:proofErr w:type="spellStart"/>
+      <w:r>
+        <w:t>eval</w:t>
+      </w:r>
+      <w:proofErr w:type="spellEnd"/>
+      <w:r>
+        <w:t>.</w:t>
       </w:r>
     </w:p>
     <w:p>
@@ -6449,6 +7519,7 @@
         <w:tab/>
       </w:r>
       <w:bookmarkStart w:id="154" w:name="SEC05_Meets"/>
+      <w:proofErr w:type="spellStart"/>
       <w:r>
         <w:rPr>
           <w:b/>
@@ -6463,7 +7534,15 @@
           <w:b/>
           <w:color w:val="FF0000"/>
         </w:rPr>
-        <w:t>Does not meet</w:t>
+        <w:t>Does</w:t>
+      </w:r>
+      <w:proofErr w:type="spellEnd"/>
+      <w:r>
+        <w:rPr>
+          <w:b/>
+          <w:color w:val="FF0000"/>
+        </w:rPr>
+        <w:t xml:space="preserve"> not meet</w:t>
       </w:r>
       <w:bookmarkEnd w:id="155"/>
     </w:p>
@@ -6484,6 +7563,7 @@
         <w:tab/>
       </w:r>
       <w:bookmarkStart w:id="156" w:name="SEC05_NoRemedy"/>
+      <w:proofErr w:type="spellStart"/>
       <w:r>
         <w:rPr>
           <w:b/>
@@ -6498,7 +7578,15 @@
           <w:b/>
           <w:color w:val="FF0000"/>
         </w:rPr>
-        <w:t>Must f</w:t>
+        <w:t>Must</w:t>
+      </w:r>
+      <w:proofErr w:type="spellEnd"/>
+      <w:r>
+        <w:rPr>
+          <w:b/>
+          <w:color w:val="FF0000"/>
+        </w:rPr>
+        <w:t xml:space="preserve"> f</w:t>
       </w:r>
       <w:r>
         <w:rPr>
@@ -6616,7 +7704,15 @@
         <w:tab/>
       </w:r>
       <w:r>
-        <w:t>Overriding a core file immediately places the Alfresco instance into an unsupported configuration and creates compatibility and upgrade problems.  This includes both explicit replacement (e.g. directly replacing a core file using an AMP) as well as “masking” (whereby a file inside a JAR inside an AMP “masks” a core Alfresco file).</w:t>
+        <w:t xml:space="preserve">Overriding a core file immediately places the </w:t>
+      </w:r>
+      <w:proofErr w:type="gramStart"/>
+      <w:r>
+        <w:t>Alfresco</w:t>
+      </w:r>
+      <w:proofErr w:type="gramEnd"/>
+      <w:r>
+        <w:t xml:space="preserve"> instance into an unsupported configuration and creates compatibility and upgrade problems.  This includes both explicit replacement (e.g. directly replacing a core file using an AMP) as well as “masking” (whereby a file inside a JAR inside an AMP “masks” a core Alfresco file).</w:t>
       </w:r>
     </w:p>
     <w:p>
@@ -6628,11 +7724,24 @@
         <w:t xml:space="preserve">There </w:t>
       </w:r>
       <w:r>
-        <w:t>are rare cases (particularly in Surf/Share) where overriding a core file is the only way to achieve a particular requirement.  In this case this should be considered a</w:t>
-      </w:r>
-      <w:r>
-        <w:t>n Alfresco</w:t>
-      </w:r>
+        <w:t xml:space="preserve">are rare cases (particularly in Surf/Share) where overriding a core file </w:t>
+      </w:r>
+      <w:proofErr w:type="gramStart"/>
+      <w:r>
+        <w:t>is</w:t>
+      </w:r>
+      <w:proofErr w:type="gramEnd"/>
+      <w:r>
+        <w:t xml:space="preserve"> the only way to achieve a particular requirement.  In this case this should be considered a</w:t>
+      </w:r>
+      <w:r>
+        <w:t xml:space="preserve">n </w:t>
+      </w:r>
+      <w:proofErr w:type="gramStart"/>
+      <w:r>
+        <w:t>Alfresco</w:t>
+      </w:r>
+      <w:proofErr w:type="gramEnd"/>
       <w:r>
         <w:t xml:space="preserve"> bug, a support and/or JIRA ticket should be raised and the Alfresco Certification Team notified so that they may expedite it with Alfresco engineering.</w:t>
       </w:r>
@@ -6672,6 +7781,7 @@
         <w:tab/>
       </w:r>
       <w:bookmarkStart w:id="159" w:name="STB01_Meets"/>
+      <w:proofErr w:type="spellStart"/>
       <w:r>
         <w:rPr>
           <w:b/>
@@ -6686,7 +7796,15 @@
           <w:b/>
           <w:color w:val="FF0000"/>
         </w:rPr>
-        <w:t>Does not meet</w:t>
+        <w:t>Does</w:t>
+      </w:r>
+      <w:proofErr w:type="spellEnd"/>
+      <w:r>
+        <w:rPr>
+          <w:b/>
+          <w:color w:val="FF0000"/>
+        </w:rPr>
+        <w:t xml:space="preserve"> not meet</w:t>
       </w:r>
       <w:bookmarkEnd w:id="160"/>
     </w:p>
@@ -6707,6 +7825,7 @@
         <w:tab/>
       </w:r>
       <w:bookmarkStart w:id="161" w:name="STB01_NoRemedy"/>
+      <w:proofErr w:type="spellStart"/>
       <w:r>
         <w:rPr>
           <w:b/>
@@ -6721,7 +7840,15 @@
           <w:b/>
           <w:color w:val="FF0000"/>
         </w:rPr>
-        <w:t>Must fix</w:t>
+        <w:t>Must</w:t>
+      </w:r>
+      <w:proofErr w:type="spellEnd"/>
+      <w:r>
+        <w:rPr>
+          <w:b/>
+          <w:color w:val="FF0000"/>
+        </w:rPr>
+        <w:t xml:space="preserve"> fix</w:t>
       </w:r>
       <w:bookmarkEnd w:id="162"/>
     </w:p>
@@ -6800,7 +7927,15 @@
         <w:tab/>
       </w:r>
       <w:r>
-        <w:t>Alfresco has been QAed with a precise set of 3</w:t>
+        <w:t xml:space="preserve">Alfresco has been </w:t>
+      </w:r>
+      <w:proofErr w:type="spellStart"/>
+      <w:r>
+        <w:t>QAed</w:t>
+      </w:r>
+      <w:proofErr w:type="spellEnd"/>
+      <w:r>
+        <w:t xml:space="preserve"> with a precise set of 3</w:t>
       </w:r>
       <w:r>
         <w:rPr>
@@ -6809,7 +7944,15 @@
         <w:t>rd</w:t>
       </w:r>
       <w:r>
-        <w:t xml:space="preserve"> party JARs.  Replacing or upgrading those JARs immediately places the Alfresco instance into an unsupported configuration.</w:t>
+        <w:t xml:space="preserve"> party JARs.  Replacing or upgrading those JARs immediately places the </w:t>
+      </w:r>
+      <w:proofErr w:type="gramStart"/>
+      <w:r>
+        <w:t>Alfresco</w:t>
+      </w:r>
+      <w:proofErr w:type="gramEnd"/>
+      <w:r>
+        <w:t xml:space="preserve"> instance into an unsupported configuration.</w:t>
       </w:r>
     </w:p>
     <w:p>
@@ -6847,6 +7990,7 @@
         <w:tab/>
       </w:r>
       <w:bookmarkStart w:id="164" w:name="STB02_Meets"/>
+      <w:proofErr w:type="spellStart"/>
       <w:r>
         <w:rPr>
           <w:b/>
@@ -6861,7 +8005,15 @@
           <w:b/>
           <w:color w:val="FF0000"/>
         </w:rPr>
-        <w:t>Does not meet</w:t>
+        <w:t>Does</w:t>
+      </w:r>
+      <w:proofErr w:type="spellEnd"/>
+      <w:r>
+        <w:rPr>
+          <w:b/>
+          <w:color w:val="FF0000"/>
+        </w:rPr>
+        <w:t xml:space="preserve"> not meet</w:t>
       </w:r>
       <w:bookmarkEnd w:id="165"/>
     </w:p>
@@ -6882,6 +8034,7 @@
         <w:tab/>
       </w:r>
       <w:bookmarkStart w:id="166" w:name="STB02_NoRemedy"/>
+      <w:proofErr w:type="spellStart"/>
       <w:r>
         <w:rPr>
           <w:b/>
@@ -6896,7 +8049,15 @@
           <w:b/>
           <w:color w:val="FF0000"/>
         </w:rPr>
-        <w:t>Must fix</w:t>
+        <w:t>Must</w:t>
+      </w:r>
+      <w:proofErr w:type="spellEnd"/>
+      <w:r>
+        <w:rPr>
+          <w:b/>
+          <w:color w:val="FF0000"/>
+        </w:rPr>
+        <w:t xml:space="preserve"> fix</w:t>
       </w:r>
       <w:bookmarkEnd w:id="167"/>
     </w:p>
@@ -7013,6 +8174,7 @@
         <w:tab/>
       </w:r>
       <w:bookmarkStart w:id="169" w:name="STB03_Meets"/>
+      <w:proofErr w:type="spellStart"/>
       <w:r>
         <w:rPr>
           <w:b/>
@@ -7027,7 +8189,15 @@
           <w:b/>
           <w:color w:val="FF0000"/>
         </w:rPr>
-        <w:t>Does not meet</w:t>
+        <w:t>Does</w:t>
+      </w:r>
+      <w:proofErr w:type="spellEnd"/>
+      <w:r>
+        <w:rPr>
+          <w:b/>
+          <w:color w:val="FF0000"/>
+        </w:rPr>
+        <w:t xml:space="preserve"> not meet</w:t>
       </w:r>
       <w:bookmarkEnd w:id="170"/>
     </w:p>
@@ -7048,6 +8218,7 @@
         <w:tab/>
       </w:r>
       <w:bookmarkStart w:id="171" w:name="STB03_NoRemedy"/>
+      <w:proofErr w:type="spellStart"/>
       <w:r>
         <w:rPr>
           <w:b/>
@@ -7062,7 +8233,15 @@
           <w:b/>
           <w:color w:val="FF0000"/>
         </w:rPr>
-        <w:t>Must fix</w:t>
+        <w:t>Must</w:t>
+      </w:r>
+      <w:proofErr w:type="spellEnd"/>
+      <w:r>
+        <w:rPr>
+          <w:b/>
+          <w:color w:val="FF0000"/>
+        </w:rPr>
+        <w:t xml:space="preserve"> fix</w:t>
       </w:r>
       <w:bookmarkEnd w:id="172"/>
     </w:p>
@@ -7191,6 +8370,7 @@
         <w:tab/>
       </w:r>
       <w:bookmarkStart w:id="174" w:name="STB04_Meets"/>
+      <w:proofErr w:type="spellStart"/>
       <w:r>
         <w:rPr>
           <w:b/>
@@ -7205,7 +8385,15 @@
           <w:b/>
           <w:color w:val="FF0000"/>
         </w:rPr>
-        <w:t>Does not meet</w:t>
+        <w:t>Does</w:t>
+      </w:r>
+      <w:proofErr w:type="spellEnd"/>
+      <w:r>
+        <w:rPr>
+          <w:b/>
+          <w:color w:val="FF0000"/>
+        </w:rPr>
+        <w:t xml:space="preserve"> not meet</w:t>
       </w:r>
       <w:bookmarkEnd w:id="175"/>
     </w:p>
@@ -7226,6 +8414,7 @@
         <w:tab/>
       </w:r>
       <w:bookmarkStart w:id="176" w:name="STB04_NoRemedy"/>
+      <w:proofErr w:type="spellStart"/>
       <w:r>
         <w:rPr>
           <w:b/>
@@ -7240,7 +8429,15 @@
           <w:b/>
           <w:color w:val="FF0000"/>
         </w:rPr>
-        <w:t>Must fix</w:t>
+        <w:t>Must</w:t>
+      </w:r>
+      <w:proofErr w:type="spellEnd"/>
+      <w:r>
+        <w:rPr>
+          <w:b/>
+          <w:color w:val="FF0000"/>
+        </w:rPr>
+        <w:t xml:space="preserve"> fix</w:t>
       </w:r>
       <w:bookmarkEnd w:id="177"/>
     </w:p>
@@ -7319,7 +8516,15 @@
         <w:tab/>
       </w:r>
       <w:r>
-        <w:t>Adding tables to the Alfresco schema violates STB04 and introduces upgrade risk.  There are legitimate reasons for requiring custom database tables as part of an extension, but in this case they should be stored in a separate database schema.</w:t>
+        <w:t xml:space="preserve">Adding tables to the </w:t>
+      </w:r>
+      <w:proofErr w:type="gramStart"/>
+      <w:r>
+        <w:t>Alfresco</w:t>
+      </w:r>
+      <w:proofErr w:type="gramEnd"/>
+      <w:r>
+        <w:t xml:space="preserve"> schema violates STB04 and introduces upgrade risk.  There are legitimate reasons for requiring custom database tables as part of an extension, but in this case they should be stored in a separate database schema.</w:t>
       </w:r>
     </w:p>
     <w:p>
@@ -7357,6 +8562,7 @@
         <w:tab/>
       </w:r>
       <w:bookmarkStart w:id="179" w:name="STB05_Meets"/>
+      <w:proofErr w:type="spellStart"/>
       <w:r>
         <w:rPr>
           <w:b/>
@@ -7371,7 +8577,15 @@
           <w:b/>
           <w:color w:val="FF0000"/>
         </w:rPr>
-        <w:t>Does not meet</w:t>
+        <w:t>Does</w:t>
+      </w:r>
+      <w:proofErr w:type="spellEnd"/>
+      <w:r>
+        <w:rPr>
+          <w:b/>
+          <w:color w:val="FF0000"/>
+        </w:rPr>
+        <w:t xml:space="preserve"> not meet</w:t>
       </w:r>
       <w:bookmarkEnd w:id="180"/>
     </w:p>
@@ -7392,6 +8606,7 @@
         <w:tab/>
       </w:r>
       <w:bookmarkStart w:id="181" w:name="STB05_NoRemedy"/>
+      <w:proofErr w:type="spellStart"/>
       <w:r>
         <w:rPr>
           <w:b/>
@@ -7406,7 +8621,15 @@
           <w:b/>
           <w:color w:val="FF0000"/>
         </w:rPr>
-        <w:t>Must fix</w:t>
+        <w:t>Must</w:t>
+      </w:r>
+      <w:proofErr w:type="spellEnd"/>
+      <w:r>
+        <w:rPr>
+          <w:b/>
+          <w:color w:val="FF0000"/>
+        </w:rPr>
+        <w:t xml:space="preserve"> fix</w:t>
       </w:r>
       <w:bookmarkEnd w:id="182"/>
     </w:p>
@@ -7465,7 +8688,23 @@
           <w:bCs/>
           <w:lang w:val="en-AU"/>
         </w:rPr>
-        <w:t xml:space="preserve">Use RetryingTransactionHelper for all manually defined transactions, </w:t>
+        <w:t xml:space="preserve">Use </w:t>
+      </w:r>
+      <w:proofErr w:type="spellStart"/>
+      <w:r>
+        <w:rPr>
+          <w:bCs/>
+          <w:lang w:val="en-AU"/>
+        </w:rPr>
+        <w:t>RetryingTransactionHelper</w:t>
+      </w:r>
+      <w:proofErr w:type="spellEnd"/>
+      <w:r>
+        <w:rPr>
+          <w:bCs/>
+          <w:lang w:val="en-AU"/>
+        </w:rPr>
+        <w:t xml:space="preserve"> for all manually defined transactions, </w:t>
       </w:r>
       <w:r>
         <w:rPr>
@@ -7480,8 +8719,17 @@
           <w:bCs/>
           <w:lang w:val="en-AU"/>
         </w:rPr>
-        <w:t xml:space="preserve"> TransactionService</w:t>
-      </w:r>
+        <w:t xml:space="preserve"> </w:t>
+      </w:r>
+      <w:proofErr w:type="spellStart"/>
+      <w:r>
+        <w:rPr>
+          <w:bCs/>
+          <w:lang w:val="en-AU"/>
+        </w:rPr>
+        <w:t>TransactionService</w:t>
+      </w:r>
+      <w:proofErr w:type="spellEnd"/>
     </w:p>
     <w:p>
       <w:pPr>
@@ -7497,16 +8745,40 @@
         <w:tab/>
       </w:r>
       <w:r>
-        <w:t>As the name implies, RetryingTransactionHelper contains retry logic for certain recoverable, expected database exceptions (deadlocks, basically).  It also uses Spring’s “template” pattern to ensure a transaction is always completed (committed or rolled back) correctly, regardless of what happens in the logic inside the transaction.</w:t>
-      </w:r>
-    </w:p>
-    <w:p>
-      <w:pPr>
-        <w:ind w:left="1560" w:hanging="1560"/>
-      </w:pPr>
-      <w:r>
-        <w:tab/>
-        <w:t>The “raw” TransactionService provides neither of these benefits and for that reason is considered unsafe for use in extensions.</w:t>
+        <w:t xml:space="preserve">As the name implies, </w:t>
+      </w:r>
+      <w:proofErr w:type="spellStart"/>
+      <w:r>
+        <w:t>RetryingTransactionHelper</w:t>
+      </w:r>
+      <w:proofErr w:type="spellEnd"/>
+      <w:r>
+        <w:t xml:space="preserve"> contains retry logic for certain recoverable, expected database exceptions (deadlocks, basically).  It also uses </w:t>
+      </w:r>
+      <w:proofErr w:type="gramStart"/>
+      <w:r>
+        <w:t>Spring</w:t>
+      </w:r>
+      <w:proofErr w:type="gramEnd"/>
+      <w:r>
+        <w:t>’s “template” pattern to ensure a transaction is always completed (committed or rolled back) correctly, regardless of what happens in the logic inside the transaction.</w:t>
+      </w:r>
+    </w:p>
+    <w:p>
+      <w:pPr>
+        <w:ind w:left="1560" w:hanging="1560"/>
+      </w:pPr>
+      <w:r>
+        <w:tab/>
+        <w:t xml:space="preserve">The “raw” </w:t>
+      </w:r>
+      <w:proofErr w:type="spellStart"/>
+      <w:r>
+        <w:t>TransactionService</w:t>
+      </w:r>
+      <w:proofErr w:type="spellEnd"/>
+      <w:r>
+        <w:t xml:space="preserve"> provides neither of these benefits and for that reason is considered unsafe for use in extensions.</w:t>
       </w:r>
     </w:p>
     <w:p>
@@ -7544,6 +8816,7 @@
         <w:tab/>
       </w:r>
       <w:bookmarkStart w:id="184" w:name="STB06_Meets"/>
+      <w:proofErr w:type="spellStart"/>
       <w:r>
         <w:rPr>
           <w:b/>
@@ -7558,7 +8831,15 @@
           <w:b/>
           <w:color w:val="FF0000"/>
         </w:rPr>
-        <w:t>Does not meet</w:t>
+        <w:t>Does</w:t>
+      </w:r>
+      <w:proofErr w:type="spellEnd"/>
+      <w:r>
+        <w:rPr>
+          <w:b/>
+          <w:color w:val="FF0000"/>
+        </w:rPr>
+        <w:t xml:space="preserve"> not meet</w:t>
       </w:r>
       <w:bookmarkEnd w:id="185"/>
     </w:p>
@@ -7579,6 +8860,7 @@
         <w:tab/>
       </w:r>
       <w:bookmarkStart w:id="186" w:name="STB06_NoRemedy"/>
+      <w:proofErr w:type="spellStart"/>
       <w:r>
         <w:rPr>
           <w:b/>
@@ -7593,7 +8875,15 @@
           <w:b/>
           <w:color w:val="FF0000"/>
         </w:rPr>
-        <w:t>Must fix</w:t>
+        <w:t>Must</w:t>
+      </w:r>
+      <w:proofErr w:type="spellEnd"/>
+      <w:r>
+        <w:rPr>
+          <w:b/>
+          <w:color w:val="FF0000"/>
+        </w:rPr>
+        <w:t xml:space="preserve"> fix</w:t>
       </w:r>
       <w:bookmarkEnd w:id="187"/>
     </w:p>
@@ -7716,6 +9006,7 @@
         <w:tab/>
       </w:r>
       <w:bookmarkStart w:id="189" w:name="STB07_Meets"/>
+      <w:proofErr w:type="spellStart"/>
       <w:r>
         <w:rPr>
           <w:b/>
@@ -7730,7 +9021,15 @@
           <w:b/>
           <w:color w:val="FF0000"/>
         </w:rPr>
-        <w:t>Does not meet</w:t>
+        <w:t>Does</w:t>
+      </w:r>
+      <w:proofErr w:type="spellEnd"/>
+      <w:r>
+        <w:rPr>
+          <w:b/>
+          <w:color w:val="FF0000"/>
+        </w:rPr>
+        <w:t xml:space="preserve"> not meet</w:t>
       </w:r>
       <w:bookmarkEnd w:id="190"/>
     </w:p>
@@ -7751,6 +9050,7 @@
         <w:tab/>
       </w:r>
       <w:bookmarkStart w:id="191" w:name="STB07_NoRemedy"/>
+      <w:proofErr w:type="spellStart"/>
       <w:r>
         <w:rPr>
           <w:b/>
@@ -7765,7 +9065,15 @@
           <w:b/>
           <w:color w:val="FF0000"/>
         </w:rPr>
-        <w:t>Must fix</w:t>
+        <w:t>Must</w:t>
+      </w:r>
+      <w:proofErr w:type="spellEnd"/>
+      <w:r>
+        <w:rPr>
+          <w:b/>
+          <w:color w:val="FF0000"/>
+        </w:rPr>
+        <w:t xml:space="preserve"> fix</w:t>
       </w:r>
       <w:bookmarkEnd w:id="192"/>
     </w:p>
@@ -7844,7 +9152,23 @@
         <w:tab/>
       </w:r>
       <w:r>
-        <w:t xml:space="preserve">The Alfresco APIs are thread safe.  Synchronising on them is not only unnecessary, it </w:t>
+        <w:t xml:space="preserve">The Alfresco APIs are </w:t>
+      </w:r>
+      <w:proofErr w:type="gramStart"/>
+      <w:r>
+        <w:t>thread</w:t>
+      </w:r>
+      <w:proofErr w:type="gramEnd"/>
+      <w:r>
+        <w:t xml:space="preserve"> safe.  Synchronising on them is not only </w:t>
+      </w:r>
+      <w:proofErr w:type="gramStart"/>
+      <w:r>
+        <w:t>unnecessary,</w:t>
+      </w:r>
+      <w:proofErr w:type="gramEnd"/>
+      <w:r>
+        <w:t xml:space="preserve"> it </w:t>
       </w:r>
       <w:r>
         <w:t>can</w:t>
@@ -7903,6 +9227,7 @@
         <w:tab/>
       </w:r>
       <w:bookmarkStart w:id="194" w:name="STB08_Meets"/>
+      <w:proofErr w:type="spellStart"/>
       <w:r>
         <w:rPr>
           <w:b/>
@@ -7917,7 +9242,15 @@
           <w:b/>
           <w:color w:val="FF0000"/>
         </w:rPr>
-        <w:t>Does not meet</w:t>
+        <w:t>Does</w:t>
+      </w:r>
+      <w:proofErr w:type="spellEnd"/>
+      <w:r>
+        <w:rPr>
+          <w:b/>
+          <w:color w:val="FF0000"/>
+        </w:rPr>
+        <w:t xml:space="preserve"> not meet</w:t>
       </w:r>
       <w:bookmarkEnd w:id="195"/>
     </w:p>
@@ -7938,6 +9271,7 @@
         <w:tab/>
       </w:r>
       <w:bookmarkStart w:id="196" w:name="STB08_NoRemedy"/>
+      <w:proofErr w:type="spellStart"/>
       <w:r>
         <w:rPr>
           <w:b/>
@@ -7952,7 +9286,15 @@
           <w:b/>
           <w:color w:val="FF0000"/>
         </w:rPr>
-        <w:t>Must fix</w:t>
+        <w:t>Must</w:t>
+      </w:r>
+      <w:proofErr w:type="spellEnd"/>
+      <w:r>
+        <w:rPr>
+          <w:b/>
+          <w:color w:val="FF0000"/>
+        </w:rPr>
+        <w:t xml:space="preserve"> fix</w:t>
       </w:r>
       <w:bookmarkEnd w:id="197"/>
     </w:p>
@@ -8078,6 +9420,7 @@
         <w:tab/>
       </w:r>
       <w:bookmarkStart w:id="199" w:name="STB09_Meets"/>
+      <w:proofErr w:type="spellStart"/>
       <w:r>
         <w:rPr>
           <w:b/>
@@ -8092,7 +9435,15 @@
           <w:b/>
           <w:color w:val="FF0000"/>
         </w:rPr>
-        <w:t>Does not meet</w:t>
+        <w:t>Does</w:t>
+      </w:r>
+      <w:proofErr w:type="spellEnd"/>
+      <w:r>
+        <w:rPr>
+          <w:b/>
+          <w:color w:val="FF0000"/>
+        </w:rPr>
+        <w:t xml:space="preserve"> not meet</w:t>
       </w:r>
       <w:bookmarkEnd w:id="200"/>
     </w:p>
@@ -8113,6 +9464,7 @@
         <w:tab/>
       </w:r>
       <w:bookmarkStart w:id="201" w:name="STB09_NoRemedy"/>
+      <w:proofErr w:type="spellStart"/>
       <w:r>
         <w:rPr>
           <w:b/>
@@ -8127,7 +9479,15 @@
           <w:b/>
           <w:color w:val="FF0000"/>
         </w:rPr>
-        <w:t>Fix, priority 2</w:t>
+        <w:t>Fix</w:t>
+      </w:r>
+      <w:proofErr w:type="spellEnd"/>
+      <w:r>
+        <w:rPr>
+          <w:b/>
+          <w:color w:val="FF0000"/>
+        </w:rPr>
+        <w:t>, priority 2</w:t>
       </w:r>
       <w:bookmarkEnd w:id="202"/>
     </w:p>
@@ -8259,6 +9619,7 @@
         <w:tab/>
       </w:r>
       <w:bookmarkStart w:id="204" w:name="STB10_Meets"/>
+      <w:proofErr w:type="spellStart"/>
       <w:r>
         <w:rPr>
           <w:b/>
@@ -8273,7 +9634,15 @@
           <w:b/>
           <w:color w:val="FF0000"/>
         </w:rPr>
-        <w:t>Does not meet</w:t>
+        <w:t>Does</w:t>
+      </w:r>
+      <w:proofErr w:type="spellEnd"/>
+      <w:r>
+        <w:rPr>
+          <w:b/>
+          <w:color w:val="FF0000"/>
+        </w:rPr>
+        <w:t xml:space="preserve"> not meet</w:t>
       </w:r>
       <w:bookmarkEnd w:id="205"/>
     </w:p>
@@ -8294,6 +9663,7 @@
         <w:tab/>
       </w:r>
       <w:bookmarkStart w:id="206" w:name="STB10_NoRemedy"/>
+      <w:proofErr w:type="spellStart"/>
       <w:r>
         <w:rPr>
           <w:b/>
@@ -8308,7 +9678,15 @@
           <w:b/>
           <w:color w:val="FF0000"/>
         </w:rPr>
-        <w:t>Fix, priority 2</w:t>
+        <w:t>Fix</w:t>
+      </w:r>
+      <w:proofErr w:type="spellEnd"/>
+      <w:r>
+        <w:rPr>
+          <w:b/>
+          <w:color w:val="FF0000"/>
+        </w:rPr>
+        <w:t>, priority 2</w:t>
       </w:r>
       <w:bookmarkEnd w:id="207"/>
     </w:p>
@@ -8401,27 +9779,39 @@
         <w:tab/>
         <w:t xml:space="preserve">Catching or throwing </w:t>
       </w:r>
+      <w:proofErr w:type="spellStart"/>
       <w:r>
         <w:t>java.lang.</w:t>
       </w:r>
       <w:r>
-        <w:t>Error instances</w:t>
+        <w:t>Error</w:t>
+      </w:r>
+      <w:proofErr w:type="spellEnd"/>
+      <w:r>
+        <w:t xml:space="preserve"> instances</w:t>
       </w:r>
       <w:r>
         <w:t xml:space="preserve">, and catching </w:t>
       </w:r>
+      <w:proofErr w:type="spellStart"/>
       <w:r>
         <w:t>java.lang.</w:t>
       </w:r>
       <w:r>
-        <w:t>Throwables is also inappropriate – these classes (</w:t>
-      </w:r>
+        <w:t>Throwables</w:t>
+      </w:r>
+      <w:proofErr w:type="spellEnd"/>
+      <w:r>
+        <w:t xml:space="preserve"> is also inappropriate – these classes (</w:t>
+      </w:r>
+      <w:proofErr w:type="spellStart"/>
       <w:r>
         <w:t>java.lang.</w:t>
       </w:r>
       <w:r>
         <w:t>Error</w:t>
       </w:r>
+      <w:proofErr w:type="spellEnd"/>
       <w:r>
         <w:t>, specifically</w:t>
       </w:r>
@@ -8464,6 +9854,7 @@
         <w:tab/>
       </w:r>
       <w:bookmarkStart w:id="209" w:name="STB11_Meets"/>
+      <w:proofErr w:type="spellStart"/>
       <w:r>
         <w:rPr>
           <w:b/>
@@ -8478,7 +9869,15 @@
           <w:b/>
           <w:color w:val="FF0000"/>
         </w:rPr>
-        <w:t>Does not meet</w:t>
+        <w:t>Does</w:t>
+      </w:r>
+      <w:proofErr w:type="spellEnd"/>
+      <w:r>
+        <w:rPr>
+          <w:b/>
+          <w:color w:val="FF0000"/>
+        </w:rPr>
+        <w:t xml:space="preserve"> not meet</w:t>
       </w:r>
       <w:bookmarkEnd w:id="210"/>
     </w:p>
@@ -8499,6 +9898,7 @@
         <w:tab/>
       </w:r>
       <w:bookmarkStart w:id="211" w:name="STB11_NoRemedy"/>
+      <w:proofErr w:type="spellStart"/>
       <w:r>
         <w:rPr>
           <w:b/>
@@ -8513,7 +9913,15 @@
           <w:b/>
           <w:color w:val="FF0000"/>
         </w:rPr>
-        <w:t>Fix, priority 2</w:t>
+        <w:t>Fix</w:t>
+      </w:r>
+      <w:proofErr w:type="spellEnd"/>
+      <w:r>
+        <w:rPr>
+          <w:b/>
+          <w:color w:val="FF0000"/>
+        </w:rPr>
+        <w:t>, priority 2</w:t>
       </w:r>
       <w:bookmarkEnd w:id="212"/>
     </w:p>
@@ -8592,7 +10000,47 @@
         <w:tab/>
       </w:r>
       <w:r>
-        <w:t xml:space="preserve">All output should be logged using Alfresco’s standard logging library (Apache Commons Logging, at the time of writing).  Methods that emit output to stdout or stderr (including System.out, System.err, Throwable.printStrackTrace etc.) </w:t>
+        <w:t xml:space="preserve">All output should be logged using Alfresco’s standard logging library (Apache Commons Logging, at the time of writing).  Methods that emit output to </w:t>
+      </w:r>
+      <w:proofErr w:type="spellStart"/>
+      <w:r>
+        <w:t>stdout</w:t>
+      </w:r>
+      <w:proofErr w:type="spellEnd"/>
+      <w:r>
+        <w:t xml:space="preserve"> or </w:t>
+      </w:r>
+      <w:proofErr w:type="spellStart"/>
+      <w:r>
+        <w:t>stderr</w:t>
+      </w:r>
+      <w:proofErr w:type="spellEnd"/>
+      <w:r>
+        <w:t xml:space="preserve"> (including </w:t>
+      </w:r>
+      <w:proofErr w:type="spellStart"/>
+      <w:r>
+        <w:t>System.out</w:t>
+      </w:r>
+      <w:proofErr w:type="spellEnd"/>
+      <w:r>
+        <w:t xml:space="preserve">, </w:t>
+      </w:r>
+      <w:proofErr w:type="spellStart"/>
+      <w:r>
+        <w:t>System.err</w:t>
+      </w:r>
+      <w:proofErr w:type="spellEnd"/>
+      <w:r>
+        <w:t xml:space="preserve">, </w:t>
+      </w:r>
+      <w:proofErr w:type="spellStart"/>
+      <w:r>
+        <w:t>Throwable.printStrackTrace</w:t>
+      </w:r>
+      <w:proofErr w:type="spellEnd"/>
+      <w:r>
+        <w:t xml:space="preserve"> etc.) </w:t>
       </w:r>
       <w:r>
         <w:t>must not be used under any circumstances – in addition to making the administrator</w:t>
@@ -8654,6 +10102,7 @@
         <w:tab/>
       </w:r>
       <w:bookmarkStart w:id="214" w:name="STB12_Meets"/>
+      <w:proofErr w:type="spellStart"/>
       <w:r>
         <w:rPr>
           <w:b/>
@@ -8668,7 +10117,15 @@
           <w:b/>
           <w:color w:val="FF0000"/>
         </w:rPr>
-        <w:t>Does not meet</w:t>
+        <w:t>Does</w:t>
+      </w:r>
+      <w:proofErr w:type="spellEnd"/>
+      <w:r>
+        <w:rPr>
+          <w:b/>
+          <w:color w:val="FF0000"/>
+        </w:rPr>
+        <w:t xml:space="preserve"> not meet</w:t>
       </w:r>
       <w:bookmarkEnd w:id="215"/>
     </w:p>
@@ -8689,6 +10146,7 @@
         <w:tab/>
       </w:r>
       <w:bookmarkStart w:id="216" w:name="STB12_NoRemedy"/>
+      <w:proofErr w:type="spellStart"/>
       <w:r>
         <w:rPr>
           <w:b/>
@@ -8703,7 +10161,15 @@
           <w:b/>
           <w:color w:val="FF0000"/>
         </w:rPr>
-        <w:t>Fix, priority 2</w:t>
+        <w:t>Fix</w:t>
+      </w:r>
+      <w:proofErr w:type="spellEnd"/>
+      <w:r>
+        <w:rPr>
+          <w:b/>
+          <w:color w:val="FF0000"/>
+        </w:rPr>
+        <w:t>, priority 2</w:t>
       </w:r>
       <w:bookmarkEnd w:id="217"/>
     </w:p>
@@ -8782,7 +10248,15 @@
         <w:tab/>
       </w:r>
       <w:r>
-        <w:t>Remote procedure calls (including REST, SOAP, RMI, etc. calls) must always have a timeout, to handle cases where the call doesn’t complete in a “reasonable” amount of time.  RPCs are blocking, and tie up resources in the Alfresco server – RPCs that take significant amounts of time can lead to resource pressure and/or starvation if not timed out appropriately.</w:t>
+        <w:t xml:space="preserve">Remote procedure calls (including REST, SOAP, RMI, etc. calls) must always have a timeout, to handle cases where the call doesn’t complete in a “reasonable” amount of time.  RPCs are blocking, and tie up resources in the </w:t>
+      </w:r>
+      <w:proofErr w:type="gramStart"/>
+      <w:r>
+        <w:t>Alfresco</w:t>
+      </w:r>
+      <w:proofErr w:type="gramEnd"/>
+      <w:r>
+        <w:t xml:space="preserve"> server – RPCs that take significant amounts of time can lead to resource pressure and/or starvation if not timed out appropriately.</w:t>
       </w:r>
     </w:p>
     <w:p>
@@ -8820,6 +10294,7 @@
         <w:tab/>
       </w:r>
       <w:bookmarkStart w:id="219" w:name="STB13_Meets"/>
+      <w:proofErr w:type="spellStart"/>
       <w:r>
         <w:rPr>
           <w:b/>
@@ -8834,7 +10309,15 @@
           <w:b/>
           <w:color w:val="FF0000"/>
         </w:rPr>
-        <w:t>Does not meet</w:t>
+        <w:t>Does</w:t>
+      </w:r>
+      <w:proofErr w:type="spellEnd"/>
+      <w:r>
+        <w:rPr>
+          <w:b/>
+          <w:color w:val="FF0000"/>
+        </w:rPr>
+        <w:t xml:space="preserve"> not meet</w:t>
       </w:r>
       <w:bookmarkEnd w:id="220"/>
     </w:p>
@@ -8855,6 +10338,7 @@
         <w:tab/>
       </w:r>
       <w:bookmarkStart w:id="221" w:name="STB13_NoRemedy"/>
+      <w:proofErr w:type="spellStart"/>
       <w:r>
         <w:rPr>
           <w:b/>
@@ -8869,7 +10353,15 @@
           <w:b/>
           <w:color w:val="FF0000"/>
         </w:rPr>
-        <w:t>Fix, priority 2</w:t>
+        <w:t>Fix</w:t>
+      </w:r>
+      <w:proofErr w:type="spellEnd"/>
+      <w:r>
+        <w:rPr>
+          <w:b/>
+          <w:color w:val="FF0000"/>
+        </w:rPr>
+        <w:t>, priority 2</w:t>
       </w:r>
       <w:bookmarkEnd w:id="222"/>
     </w:p>
@@ -8948,10 +10440,26 @@
         <w:tab/>
       </w:r>
       <w:r>
-        <w:t>The infrastructure behind the SearchService API is not yet initialised when custom code is bootstrapped.</w:t>
-      </w:r>
-      <w:r>
-        <w:t xml:space="preserve">  Use of the SearchService API at this time will result in unexpected behaviour </w:t>
+        <w:t xml:space="preserve">The infrastructure behind the </w:t>
+      </w:r>
+      <w:proofErr w:type="spellStart"/>
+      <w:r>
+        <w:t>SearchService</w:t>
+      </w:r>
+      <w:proofErr w:type="spellEnd"/>
+      <w:r>
+        <w:t xml:space="preserve"> API is not yet initialised when custom code is bootstrapped.</w:t>
+      </w:r>
+      <w:r>
+        <w:t xml:space="preserve">  Use of the </w:t>
+      </w:r>
+      <w:proofErr w:type="spellStart"/>
+      <w:r>
+        <w:t>SearchService</w:t>
+      </w:r>
+      <w:proofErr w:type="spellEnd"/>
+      <w:r>
+        <w:t xml:space="preserve"> API at this time will result in unexpected behaviour </w:t>
       </w:r>
       <w:r>
         <w:t>that may prevent</w:t>
@@ -8995,6 +10503,7 @@
         <w:tab/>
       </w:r>
       <w:bookmarkStart w:id="224" w:name="STB14_Meets"/>
+      <w:proofErr w:type="spellStart"/>
       <w:r>
         <w:rPr>
           <w:b/>
@@ -9009,7 +10518,15 @@
           <w:b/>
           <w:color w:val="FF0000"/>
         </w:rPr>
-        <w:t>Does not meet</w:t>
+        <w:t>Does</w:t>
+      </w:r>
+      <w:proofErr w:type="spellEnd"/>
+      <w:r>
+        <w:rPr>
+          <w:b/>
+          <w:color w:val="FF0000"/>
+        </w:rPr>
+        <w:t xml:space="preserve"> not meet</w:t>
       </w:r>
       <w:bookmarkEnd w:id="225"/>
     </w:p>
@@ -9030,6 +10547,7 @@
         <w:tab/>
       </w:r>
       <w:bookmarkStart w:id="226" w:name="STB14_NoRemedy"/>
+      <w:proofErr w:type="spellStart"/>
       <w:r>
         <w:rPr>
           <w:b/>
@@ -9044,7 +10562,15 @@
           <w:b/>
           <w:color w:val="FF0000"/>
         </w:rPr>
-        <w:t>Fix, priority 2</w:t>
+        <w:t>Fix</w:t>
+      </w:r>
+      <w:proofErr w:type="spellEnd"/>
+      <w:r>
+        <w:rPr>
+          <w:b/>
+          <w:color w:val="FF0000"/>
+        </w:rPr>
+        <w:t>, priority 2</w:t>
       </w:r>
       <w:bookmarkEnd w:id="227"/>
     </w:p>
@@ -9170,6 +10696,7 @@
         <w:tab/>
       </w:r>
       <w:bookmarkStart w:id="229" w:name="STB15_Meets"/>
+      <w:proofErr w:type="spellStart"/>
       <w:r>
         <w:rPr>
           <w:b/>
@@ -9184,7 +10711,15 @@
           <w:b/>
           <w:color w:val="FF0000"/>
         </w:rPr>
-        <w:t>Does not meet</w:t>
+        <w:t>Does</w:t>
+      </w:r>
+      <w:proofErr w:type="spellEnd"/>
+      <w:r>
+        <w:rPr>
+          <w:b/>
+          <w:color w:val="FF0000"/>
+        </w:rPr>
+        <w:t xml:space="preserve"> not meet</w:t>
       </w:r>
       <w:bookmarkEnd w:id="230"/>
     </w:p>
@@ -9205,6 +10740,7 @@
         <w:tab/>
       </w:r>
       <w:bookmarkStart w:id="231" w:name="STB15_NoRemedy"/>
+      <w:proofErr w:type="spellStart"/>
       <w:r>
         <w:rPr>
           <w:b/>
@@ -9219,7 +10755,15 @@
           <w:b/>
           <w:color w:val="FF0000"/>
         </w:rPr>
-        <w:t>Fix, priority 2</w:t>
+        <w:t>Fix</w:t>
+      </w:r>
+      <w:proofErr w:type="spellEnd"/>
+      <w:r>
+        <w:rPr>
+          <w:b/>
+          <w:color w:val="FF0000"/>
+        </w:rPr>
+        <w:t>, priority 2</w:t>
       </w:r>
       <w:bookmarkEnd w:id="232"/>
     </w:p>
@@ -9278,7 +10822,23 @@
           <w:bCs/>
           <w:lang w:val="en-AU"/>
         </w:rPr>
-        <w:t>Load web scripts via bootstrap, don't place webscripts in the Data Dictionary</w:t>
+        <w:t xml:space="preserve">Load web scripts via bootstrap, don't place </w:t>
+      </w:r>
+      <w:proofErr w:type="spellStart"/>
+      <w:r>
+        <w:rPr>
+          <w:bCs/>
+          <w:lang w:val="en-AU"/>
+        </w:rPr>
+        <w:t>webscripts</w:t>
+      </w:r>
+      <w:proofErr w:type="spellEnd"/>
+      <w:r>
+        <w:rPr>
+          <w:bCs/>
+          <w:lang w:val="en-AU"/>
+        </w:rPr>
+        <w:t xml:space="preserve"> in the Data Dictionary</w:t>
       </w:r>
     </w:p>
     <w:p>
@@ -9348,6 +10908,7 @@
         <w:tab/>
       </w:r>
       <w:bookmarkStart w:id="234" w:name="STB16_Meets"/>
+      <w:proofErr w:type="spellStart"/>
       <w:r>
         <w:rPr>
           <w:b/>
@@ -9362,7 +10923,15 @@
           <w:b/>
           <w:color w:val="FF0000"/>
         </w:rPr>
-        <w:t>Does not meet</w:t>
+        <w:t>Does</w:t>
+      </w:r>
+      <w:proofErr w:type="spellEnd"/>
+      <w:r>
+        <w:rPr>
+          <w:b/>
+          <w:color w:val="FF0000"/>
+        </w:rPr>
+        <w:t xml:space="preserve"> not meet</w:t>
       </w:r>
       <w:bookmarkEnd w:id="235"/>
     </w:p>
@@ -9383,6 +10952,7 @@
         <w:tab/>
       </w:r>
       <w:bookmarkStart w:id="236" w:name="STB16_NoRemedy"/>
+      <w:proofErr w:type="spellStart"/>
       <w:r>
         <w:rPr>
           <w:b/>
@@ -9397,7 +10967,15 @@
           <w:b/>
           <w:color w:val="FF0000"/>
         </w:rPr>
-        <w:t>Fix, priority 2</w:t>
+        <w:t>Fix</w:t>
+      </w:r>
+      <w:proofErr w:type="spellEnd"/>
+      <w:r>
+        <w:rPr>
+          <w:b/>
+          <w:color w:val="FF0000"/>
+        </w:rPr>
+        <w:t>, priority 2</w:t>
       </w:r>
       <w:bookmarkEnd w:id="237"/>
     </w:p>
@@ -9562,6 +11140,7 @@
         <w:tab/>
       </w:r>
       <w:bookmarkStart w:id="239" w:name="STB17_Meets"/>
+      <w:proofErr w:type="spellStart"/>
       <w:r>
         <w:rPr>
           <w:b/>
@@ -9576,7 +11155,15 @@
           <w:b/>
           <w:color w:val="FF0000"/>
         </w:rPr>
-        <w:t>Does not meet</w:t>
+        <w:t>Does</w:t>
+      </w:r>
+      <w:proofErr w:type="spellEnd"/>
+      <w:r>
+        <w:rPr>
+          <w:b/>
+          <w:color w:val="FF0000"/>
+        </w:rPr>
+        <w:t xml:space="preserve"> not meet</w:t>
       </w:r>
       <w:bookmarkEnd w:id="240"/>
     </w:p>
@@ -9597,6 +11184,7 @@
         <w:tab/>
       </w:r>
       <w:bookmarkStart w:id="241" w:name="STB17_NoRemedy"/>
+      <w:proofErr w:type="spellStart"/>
       <w:r>
         <w:rPr>
           <w:b/>
@@ -9611,7 +11199,15 @@
           <w:b/>
           <w:color w:val="FF0000"/>
         </w:rPr>
-        <w:t>Must fix</w:t>
+        <w:t>Must</w:t>
+      </w:r>
+      <w:proofErr w:type="spellEnd"/>
+      <w:r>
+        <w:rPr>
+          <w:b/>
+          <w:color w:val="FF0000"/>
+        </w:rPr>
+        <w:t xml:space="preserve"> fix</w:t>
       </w:r>
       <w:bookmarkEnd w:id="242"/>
     </w:p>
@@ -9710,7 +11306,23 @@
         <w:t xml:space="preserve">around </w:t>
       </w:r>
       <w:r>
-        <w:t>many of Alfresco’s extension points, including actions &amp; rules, Web Scripts etc.  This transaction management code has been exhaustively QAed by Alfresco across the SPM and is preferable to manually managed transactions (i.e. RetryingTransactionHelper).  Leverage this capability wherever possible.</w:t>
+        <w:t xml:space="preserve">many of Alfresco’s extension points, including actions &amp; rules, Web Scripts etc.  This transaction management code has been exhaustively </w:t>
+      </w:r>
+      <w:proofErr w:type="spellStart"/>
+      <w:r>
+        <w:t>QAed</w:t>
+      </w:r>
+      <w:proofErr w:type="spellEnd"/>
+      <w:r>
+        <w:t xml:space="preserve"> by Alfresco across the SPM and is preferable to manually managed transactions (i.e. </w:t>
+      </w:r>
+      <w:proofErr w:type="spellStart"/>
+      <w:r>
+        <w:t>RetryingTransactionHelper</w:t>
+      </w:r>
+      <w:proofErr w:type="spellEnd"/>
+      <w:r>
+        <w:t>).  Leverage this capability wherever possible.</w:t>
       </w:r>
     </w:p>
     <w:p>
@@ -9748,6 +11360,7 @@
         <w:tab/>
       </w:r>
       <w:bookmarkStart w:id="244" w:name="STB18_Meets"/>
+      <w:proofErr w:type="spellStart"/>
       <w:r>
         <w:rPr>
           <w:b/>
@@ -9762,7 +11375,15 @@
           <w:b/>
           <w:color w:val="FF0000"/>
         </w:rPr>
-        <w:t>Does not meet</w:t>
+        <w:t>Does</w:t>
+      </w:r>
+      <w:proofErr w:type="spellEnd"/>
+      <w:r>
+        <w:rPr>
+          <w:b/>
+          <w:color w:val="FF0000"/>
+        </w:rPr>
+        <w:t xml:space="preserve"> not meet</w:t>
       </w:r>
       <w:bookmarkEnd w:id="245"/>
     </w:p>
@@ -9783,6 +11404,7 @@
         <w:tab/>
       </w:r>
       <w:bookmarkStart w:id="246" w:name="STB18_NoRemedy"/>
+      <w:proofErr w:type="spellStart"/>
       <w:r>
         <w:rPr>
           <w:b/>
@@ -9797,7 +11419,15 @@
           <w:b/>
           <w:color w:val="FF6600"/>
         </w:rPr>
-        <w:t>Fix, priority 3</w:t>
+        <w:t>Fix</w:t>
+      </w:r>
+      <w:proofErr w:type="spellEnd"/>
+      <w:r>
+        <w:rPr>
+          <w:b/>
+          <w:color w:val="FF6600"/>
+        </w:rPr>
+        <w:t>, priority 3</w:t>
       </w:r>
       <w:bookmarkEnd w:id="247"/>
     </w:p>
@@ -9869,10 +11499,26 @@
         <w:tab/>
       </w:r>
       <w:r>
-        <w:t>Turning off transactions for Web Scripts is never appropriate if that Web Script makes use of any Alfresco repository services.</w:t>
-      </w:r>
-      <w:r>
-        <w:t xml:space="preserve">  There are rare cases where this is appropriate, when used in combination with the RetryingTransactionHelper (see STB06).</w:t>
+        <w:t xml:space="preserve">Turning off transactions for Web Scripts is never appropriate if that Web Script makes use of any </w:t>
+      </w:r>
+      <w:proofErr w:type="gramStart"/>
+      <w:r>
+        <w:t>Alfresco</w:t>
+      </w:r>
+      <w:proofErr w:type="gramEnd"/>
+      <w:r>
+        <w:t xml:space="preserve"> repository services.</w:t>
+      </w:r>
+      <w:r>
+        <w:t xml:space="preserve">  There are rare cases where this is appropriate, when used in combination with the </w:t>
+      </w:r>
+      <w:proofErr w:type="spellStart"/>
+      <w:r>
+        <w:t>RetryingTransactionHelper</w:t>
+      </w:r>
+      <w:proofErr w:type="spellEnd"/>
+      <w:r>
+        <w:t xml:space="preserve"> (see STB06).</w:t>
       </w:r>
     </w:p>
     <w:p>
@@ -9910,6 +11556,7 @@
         <w:tab/>
       </w:r>
       <w:bookmarkStart w:id="249" w:name="STB19_Meets"/>
+      <w:proofErr w:type="spellStart"/>
       <w:r>
         <w:rPr>
           <w:b/>
@@ -9924,7 +11571,15 @@
           <w:b/>
           <w:color w:val="FF0000"/>
         </w:rPr>
-        <w:t>Does not meet</w:t>
+        <w:t>Does</w:t>
+      </w:r>
+      <w:proofErr w:type="spellEnd"/>
+      <w:r>
+        <w:rPr>
+          <w:b/>
+          <w:color w:val="FF0000"/>
+        </w:rPr>
+        <w:t xml:space="preserve"> not meet</w:t>
       </w:r>
       <w:bookmarkEnd w:id="250"/>
     </w:p>
@@ -9945,6 +11600,7 @@
         <w:tab/>
       </w:r>
       <w:bookmarkStart w:id="251" w:name="STB19_NoRemedy"/>
+      <w:proofErr w:type="spellStart"/>
       <w:r>
         <w:rPr>
           <w:b/>
@@ -9959,7 +11615,15 @@
           <w:b/>
           <w:color w:val="FF0000"/>
         </w:rPr>
-        <w:t>Must fix</w:t>
+        <w:t>Must</w:t>
+      </w:r>
+      <w:proofErr w:type="spellEnd"/>
+      <w:r>
+        <w:rPr>
+          <w:b/>
+          <w:color w:val="FF0000"/>
+        </w:rPr>
+        <w:t xml:space="preserve"> fix</w:t>
       </w:r>
       <w:bookmarkEnd w:id="252"/>
     </w:p>
@@ -10090,6 +11754,7 @@
         <w:tab/>
       </w:r>
       <w:bookmarkStart w:id="254" w:name="STB20_Meets"/>
+      <w:proofErr w:type="spellStart"/>
       <w:r>
         <w:rPr>
           <w:b/>
@@ -10104,7 +11769,15 @@
           <w:b/>
           <w:color w:val="FF0000"/>
         </w:rPr>
-        <w:t>Does not meet</w:t>
+        <w:t>Does</w:t>
+      </w:r>
+      <w:proofErr w:type="spellEnd"/>
+      <w:r>
+        <w:rPr>
+          <w:b/>
+          <w:color w:val="FF0000"/>
+        </w:rPr>
+        <w:t xml:space="preserve"> not meet</w:t>
       </w:r>
       <w:bookmarkEnd w:id="255"/>
     </w:p>
@@ -10125,6 +11798,7 @@
         <w:tab/>
       </w:r>
       <w:bookmarkStart w:id="256" w:name="STB20_NoRemedy"/>
+      <w:proofErr w:type="spellStart"/>
       <w:r>
         <w:rPr>
           <w:b/>
@@ -10141,6 +11815,7 @@
         </w:rPr>
         <w:t>Fix</w:t>
       </w:r>
+      <w:proofErr w:type="spellEnd"/>
       <w:r>
         <w:rPr>
           <w:b/>
@@ -10232,7 +11907,15 @@
         <w:tab/>
       </w:r>
       <w:r>
-        <w:t>The Spring beans that Alfresco defines are used internally by the Alfresco system</w:t>
+        <w:t xml:space="preserve">The Spring beans that Alfresco defines are used internally by the </w:t>
+      </w:r>
+      <w:proofErr w:type="gramStart"/>
+      <w:r>
+        <w:t>Alfresco</w:t>
+      </w:r>
+      <w:proofErr w:type="gramEnd"/>
+      <w:r>
+        <w:t xml:space="preserve"> system</w:t>
       </w:r>
       <w:r>
         <w:t xml:space="preserve"> itself</w:t>
@@ -10244,7 +11927,15 @@
         <w:t>m</w:t>
       </w:r>
       <w:r>
-        <w:t xml:space="preserve"> implementations) and/or augmenting them (e.g. via AspectJ interceptors</w:t>
+        <w:t xml:space="preserve"> implementations) and/or augmenting them (e.g. via </w:t>
+      </w:r>
+      <w:proofErr w:type="spellStart"/>
+      <w:r>
+        <w:t>AspectJ</w:t>
+      </w:r>
+      <w:proofErr w:type="spellEnd"/>
+      <w:r>
+        <w:t xml:space="preserve"> interceptors</w:t>
       </w:r>
       <w:r>
         <w:t>, proxies etc.</w:t>
@@ -10309,6 +12000,7 @@
         <w:tab/>
       </w:r>
       <w:bookmarkStart w:id="259" w:name="STB21_Meets"/>
+      <w:proofErr w:type="spellStart"/>
       <w:r>
         <w:rPr>
           <w:b/>
@@ -10323,7 +12015,15 @@
           <w:b/>
           <w:color w:val="FF0000"/>
         </w:rPr>
-        <w:t>Does not meet</w:t>
+        <w:t>Does</w:t>
+      </w:r>
+      <w:proofErr w:type="spellEnd"/>
+      <w:r>
+        <w:rPr>
+          <w:b/>
+          <w:color w:val="FF0000"/>
+        </w:rPr>
+        <w:t xml:space="preserve"> not meet</w:t>
       </w:r>
       <w:bookmarkEnd w:id="260"/>
     </w:p>
@@ -10344,6 +12044,7 @@
         <w:tab/>
       </w:r>
       <w:bookmarkStart w:id="261" w:name="STB21_NoRemedy"/>
+      <w:proofErr w:type="spellStart"/>
       <w:r>
         <w:rPr>
           <w:b/>
@@ -10358,7 +12059,15 @@
           <w:b/>
           <w:color w:val="FF0000"/>
         </w:rPr>
-        <w:t>Must fix</w:t>
+        <w:t>Must</w:t>
+      </w:r>
+      <w:proofErr w:type="spellEnd"/>
+      <w:r>
+        <w:rPr>
+          <w:b/>
+          <w:color w:val="FF0000"/>
+        </w:rPr>
+        <w:t xml:space="preserve"> fix</w:t>
       </w:r>
       <w:bookmarkEnd w:id="262"/>
     </w:p>
@@ -10410,8 +12119,17 @@
           <w:bCs/>
           <w:lang w:val="en-AU"/>
         </w:rPr>
-        <w:t xml:space="preserve"> Minimise use of ThreadLocals</w:t>
-      </w:r>
+        <w:t xml:space="preserve"> Minimise use of </w:t>
+      </w:r>
+      <w:proofErr w:type="spellStart"/>
+      <w:r>
+        <w:rPr>
+          <w:bCs/>
+          <w:lang w:val="en-AU"/>
+        </w:rPr>
+        <w:t>ThreadLocals</w:t>
+      </w:r>
+      <w:proofErr w:type="spellEnd"/>
     </w:p>
     <w:p>
       <w:pPr>
@@ -10465,6 +12183,7 @@
         <w:tab/>
       </w:r>
       <w:bookmarkStart w:id="264" w:name="STB22_Meets"/>
+      <w:proofErr w:type="spellStart"/>
       <w:r>
         <w:rPr>
           <w:b/>
@@ -10479,7 +12198,15 @@
           <w:b/>
           <w:color w:val="FF0000"/>
         </w:rPr>
-        <w:t>Does not meet</w:t>
+        <w:t>Does</w:t>
+      </w:r>
+      <w:proofErr w:type="spellEnd"/>
+      <w:r>
+        <w:rPr>
+          <w:b/>
+          <w:color w:val="FF0000"/>
+        </w:rPr>
+        <w:t xml:space="preserve"> not meet</w:t>
       </w:r>
       <w:bookmarkEnd w:id="265"/>
     </w:p>
@@ -10500,6 +12227,7 @@
         <w:tab/>
       </w:r>
       <w:bookmarkStart w:id="266" w:name="STB22_NoRemedy"/>
+      <w:proofErr w:type="spellStart"/>
       <w:r>
         <w:rPr>
           <w:b/>
@@ -10514,7 +12242,15 @@
           <w:b/>
           <w:color w:val="FF0000"/>
         </w:rPr>
-        <w:t>Fix, priority 2</w:t>
+        <w:t>Fix</w:t>
+      </w:r>
+      <w:proofErr w:type="spellEnd"/>
+      <w:r>
+        <w:rPr>
+          <w:b/>
+          <w:color w:val="FF0000"/>
+        </w:rPr>
+        <w:t>, priority 2</w:t>
       </w:r>
       <w:bookmarkEnd w:id="267"/>
     </w:p>
@@ -10640,7 +12376,15 @@
         <w:footnoteReference w:id="10"/>
       </w:r>
       <w:r>
-        <w:t>, none of Alfresco’s search or query APIs can be assumed to be transactionally consistent.  SOLR-based installations are always eventually consistent for both metadata and content, and Lucene-based installations may be configured into this mode of operation as well.  Custom logic that assumes transactional consistency of query / search (i.e. the SearchService API) will not function correctly, typically manifesting as unexpected UI behaviour.</w:t>
+        <w:t xml:space="preserve">, none of Alfresco’s search or query APIs can be assumed to be transactionally consistent.  SOLR-based installations are always eventually consistent for both metadata and content, and Lucene-based installations may be configured into this mode of operation as well.  Custom logic that assumes transactional consistency of query / search (i.e. the </w:t>
+      </w:r>
+      <w:proofErr w:type="spellStart"/>
+      <w:r>
+        <w:t>SearchService</w:t>
+      </w:r>
+      <w:proofErr w:type="spellEnd"/>
+      <w:r>
+        <w:t xml:space="preserve"> API) will not function correctly, typically manifesting as unexpected UI behaviour.</w:t>
       </w:r>
     </w:p>
     <w:p>
@@ -10678,6 +12422,7 @@
         <w:tab/>
       </w:r>
       <w:bookmarkStart w:id="269" w:name="UX01_Meets"/>
+      <w:proofErr w:type="spellStart"/>
       <w:r>
         <w:rPr>
           <w:b/>
@@ -10692,7 +12437,15 @@
           <w:b/>
           <w:color w:val="FF0000"/>
         </w:rPr>
-        <w:t>Does not meet</w:t>
+        <w:t>Does</w:t>
+      </w:r>
+      <w:proofErr w:type="spellEnd"/>
+      <w:r>
+        <w:rPr>
+          <w:b/>
+          <w:color w:val="FF0000"/>
+        </w:rPr>
+        <w:t xml:space="preserve"> not meet</w:t>
       </w:r>
       <w:bookmarkEnd w:id="270"/>
     </w:p>
@@ -10713,6 +12466,7 @@
         <w:tab/>
       </w:r>
       <w:bookmarkStart w:id="271" w:name="UX01_NoRemedy"/>
+      <w:proofErr w:type="spellStart"/>
       <w:r>
         <w:rPr>
           <w:b/>
@@ -10727,7 +12481,15 @@
           <w:b/>
           <w:color w:val="FF0000"/>
         </w:rPr>
-        <w:t>Fix, priority 2</w:t>
+        <w:t>Fix</w:t>
+      </w:r>
+      <w:proofErr w:type="spellEnd"/>
+      <w:r>
+        <w:rPr>
+          <w:b/>
+          <w:color w:val="FF0000"/>
+        </w:rPr>
+        <w:t>, priority 2</w:t>
       </w:r>
       <w:bookmarkEnd w:id="272"/>
     </w:p>
@@ -10831,7 +12593,23 @@
         <w:tab/>
       </w:r>
       <w:r>
-        <w:t xml:space="preserve">The legacy Explorer UI is no longer being actively developed by Alfresco and will eventually be end-of-lifed.  </w:t>
+        <w:t xml:space="preserve">The legacy Explorer UI is no longer being actively developed by Alfresco and will eventually </w:t>
+      </w:r>
+      <w:proofErr w:type="gramStart"/>
+      <w:r>
+        <w:t>be</w:t>
+      </w:r>
+      <w:proofErr w:type="gramEnd"/>
+      <w:r>
+        <w:t xml:space="preserve"> end-of-</w:t>
+      </w:r>
+      <w:proofErr w:type="spellStart"/>
+      <w:r>
+        <w:t>lifed</w:t>
+      </w:r>
+      <w:proofErr w:type="spellEnd"/>
+      <w:r>
+        <w:t xml:space="preserve">.  </w:t>
       </w:r>
       <w:r>
         <w:t>As a result, e</w:t>
@@ -10881,6 +12659,7 @@
         <w:tab/>
       </w:r>
       <w:bookmarkStart w:id="274" w:name="UP01_Meets"/>
+      <w:proofErr w:type="spellStart"/>
       <w:r>
         <w:rPr>
           <w:b/>
@@ -10895,7 +12674,15 @@
           <w:b/>
           <w:color w:val="FF0000"/>
         </w:rPr>
-        <w:t>Does not meet</w:t>
+        <w:t>Does</w:t>
+      </w:r>
+      <w:proofErr w:type="spellEnd"/>
+      <w:r>
+        <w:rPr>
+          <w:b/>
+          <w:color w:val="FF0000"/>
+        </w:rPr>
+        <w:t xml:space="preserve"> not meet</w:t>
       </w:r>
       <w:bookmarkEnd w:id="275"/>
     </w:p>
@@ -10916,6 +12703,7 @@
         <w:tab/>
       </w:r>
       <w:bookmarkStart w:id="276" w:name="UP01_NoRemedy"/>
+      <w:proofErr w:type="spellStart"/>
       <w:r>
         <w:rPr>
           <w:b/>
@@ -10930,7 +12718,15 @@
           <w:b/>
           <w:color w:val="FF0000"/>
         </w:rPr>
-        <w:t>Must fix</w:t>
+        <w:t>Must</w:t>
+      </w:r>
+      <w:proofErr w:type="spellEnd"/>
+      <w:r>
+        <w:rPr>
+          <w:b/>
+          <w:color w:val="FF0000"/>
+        </w:rPr>
+        <w:t xml:space="preserve"> fix</w:t>
       </w:r>
       <w:bookmarkEnd w:id="277"/>
     </w:p>
@@ -10989,7 +12785,39 @@
           <w:bCs/>
           <w:lang w:val="en-AU"/>
         </w:rPr>
-        <w:t>Don't parse NodeRefs, StoreRefs, etc.</w:t>
+        <w:t xml:space="preserve">Don't parse </w:t>
+      </w:r>
+      <w:proofErr w:type="spellStart"/>
+      <w:r>
+        <w:rPr>
+          <w:bCs/>
+          <w:lang w:val="en-AU"/>
+        </w:rPr>
+        <w:t>NodeRefs</w:t>
+      </w:r>
+      <w:proofErr w:type="spellEnd"/>
+      <w:r>
+        <w:rPr>
+          <w:bCs/>
+          <w:lang w:val="en-AU"/>
+        </w:rPr>
+        <w:t xml:space="preserve">, </w:t>
+      </w:r>
+      <w:proofErr w:type="spellStart"/>
+      <w:r>
+        <w:rPr>
+          <w:bCs/>
+          <w:lang w:val="en-AU"/>
+        </w:rPr>
+        <w:t>StoreRefs</w:t>
+      </w:r>
+      <w:proofErr w:type="spellEnd"/>
+      <w:r>
+        <w:rPr>
+          <w:bCs/>
+          <w:lang w:val="en-AU"/>
+        </w:rPr>
+        <w:t>, etc.</w:t>
       </w:r>
     </w:p>
     <w:p>
@@ -11009,7 +12837,23 @@
         <w:tab/>
       </w:r>
       <w:r>
-        <w:t xml:space="preserve">Although NodeRefs, StoreRefs etc. </w:t>
+        <w:t xml:space="preserve">Although </w:t>
+      </w:r>
+      <w:proofErr w:type="spellStart"/>
+      <w:r>
+        <w:t>NodeRefs</w:t>
+      </w:r>
+      <w:proofErr w:type="spellEnd"/>
+      <w:r>
+        <w:t xml:space="preserve">, </w:t>
+      </w:r>
+      <w:proofErr w:type="spellStart"/>
+      <w:r>
+        <w:t>StoreRefs</w:t>
+      </w:r>
+      <w:proofErr w:type="spellEnd"/>
+      <w:r>
+        <w:t xml:space="preserve"> etc. </w:t>
       </w:r>
       <w:r>
         <w:t xml:space="preserve">currently </w:t>
@@ -11020,11 +12864,40 @@
       <w:r>
         <w:t xml:space="preserve"> – </w:t>
       </w:r>
-      <w:r>
-        <w:t>NodeRefs, StoreRefs etc. must be treated as an opaque value.</w:t>
-      </w:r>
-      <w:r>
-        <w:t xml:space="preserve">  Alfresco reserves the right to change the substructure of NodeRefs, StoreRefs etc. at any time</w:t>
+      <w:proofErr w:type="spellStart"/>
+      <w:r>
+        <w:t>NodeRefs</w:t>
+      </w:r>
+      <w:proofErr w:type="spellEnd"/>
+      <w:r>
+        <w:t xml:space="preserve">, </w:t>
+      </w:r>
+      <w:proofErr w:type="spellStart"/>
+      <w:r>
+        <w:t>StoreRefs</w:t>
+      </w:r>
+      <w:proofErr w:type="spellEnd"/>
+      <w:r>
+        <w:t xml:space="preserve"> etc. must be treated as an opaque value.</w:t>
+      </w:r>
+      <w:r>
+        <w:t xml:space="preserve">  Alfresco reserves the right to change the substructure of </w:t>
+      </w:r>
+      <w:proofErr w:type="spellStart"/>
+      <w:r>
+        <w:t>NodeRefs</w:t>
+      </w:r>
+      <w:proofErr w:type="spellEnd"/>
+      <w:r>
+        <w:t xml:space="preserve">, </w:t>
+      </w:r>
+      <w:proofErr w:type="spellStart"/>
+      <w:r>
+        <w:t>StoreRefs</w:t>
+      </w:r>
+      <w:proofErr w:type="spellEnd"/>
+      <w:r>
+        <w:t xml:space="preserve"> etc. at any time</w:t>
       </w:r>
       <w:r>
         <w:t>, without warning</w:t>
@@ -11071,6 +12944,7 @@
         <w:tab/>
       </w:r>
       <w:bookmarkStart w:id="279" w:name="UP02_Meets"/>
+      <w:proofErr w:type="spellStart"/>
       <w:r>
         <w:rPr>
           <w:b/>
@@ -11085,7 +12959,15 @@
           <w:b/>
           <w:color w:val="FF0000"/>
         </w:rPr>
-        <w:t>Does not meet</w:t>
+        <w:t>Does</w:t>
+      </w:r>
+      <w:proofErr w:type="spellEnd"/>
+      <w:r>
+        <w:rPr>
+          <w:b/>
+          <w:color w:val="FF0000"/>
+        </w:rPr>
+        <w:t xml:space="preserve"> not meet</w:t>
       </w:r>
       <w:bookmarkEnd w:id="280"/>
     </w:p>
@@ -11106,6 +12988,7 @@
         <w:tab/>
       </w:r>
       <w:bookmarkStart w:id="281" w:name="UP02_NoRemedy"/>
+      <w:proofErr w:type="spellStart"/>
       <w:r>
         <w:rPr>
           <w:b/>
@@ -11120,7 +13003,15 @@
           <w:b/>
           <w:color w:val="FF0000"/>
         </w:rPr>
-        <w:t>Fix, priority 2</w:t>
+        <w:t>Fix</w:t>
+      </w:r>
+      <w:proofErr w:type="spellEnd"/>
+      <w:r>
+        <w:rPr>
+          <w:b/>
+          <w:color w:val="FF0000"/>
+        </w:rPr>
+        <w:t>, priority 2</w:t>
       </w:r>
       <w:bookmarkEnd w:id="282"/>
     </w:p>
@@ -11179,15 +13070,49 @@
           <w:bCs/>
           <w:lang w:val="en-AU"/>
         </w:rPr>
-        <w:t>Set module.repo.version.min and module.repo.version.max</w:t>
-      </w:r>
-      <w:r>
-        <w:rPr>
-          <w:bCs/>
-          <w:lang w:val="en-AU"/>
-        </w:rPr>
-        <w:t xml:space="preserve"> in module.properties</w:t>
-      </w:r>
+        <w:t xml:space="preserve">Set </w:t>
+      </w:r>
+      <w:proofErr w:type="spellStart"/>
+      <w:r>
+        <w:rPr>
+          <w:bCs/>
+          <w:lang w:val="en-AU"/>
+        </w:rPr>
+        <w:t>module.repo.version.min</w:t>
+      </w:r>
+      <w:proofErr w:type="spellEnd"/>
+      <w:r>
+        <w:rPr>
+          <w:bCs/>
+          <w:lang w:val="en-AU"/>
+        </w:rPr>
+        <w:t xml:space="preserve"> and </w:t>
+      </w:r>
+      <w:proofErr w:type="spellStart"/>
+      <w:r>
+        <w:rPr>
+          <w:bCs/>
+          <w:lang w:val="en-AU"/>
+        </w:rPr>
+        <w:t>module.repo.version.max</w:t>
+      </w:r>
+      <w:proofErr w:type="spellEnd"/>
+      <w:r>
+        <w:rPr>
+          <w:bCs/>
+          <w:lang w:val="en-AU"/>
+        </w:rPr>
+        <w:t xml:space="preserve"> in </w:t>
+      </w:r>
+      <w:proofErr w:type="spellStart"/>
+      <w:r>
+        <w:rPr>
+          <w:bCs/>
+          <w:lang w:val="en-AU"/>
+        </w:rPr>
+        <w:t>module.properties</w:t>
+      </w:r>
+      <w:proofErr w:type="spellEnd"/>
     </w:p>
     <w:p>
       <w:pPr>
@@ -11209,7 +13134,15 @@
         <w:t xml:space="preserve">Alfresco tries </w:t>
       </w:r>
       <w:r>
-        <w:t>not to change APIs in minor or major versions of Alfresco Enterprise, such changes are sometimes necessary and Alfresco reserves the right to make such changes if no reasonable backwards-compatible alternative exists.</w:t>
+        <w:t xml:space="preserve">not to change APIs in minor or major versions of Alfresco Enterprise, such changes are sometimes necessary and </w:t>
+      </w:r>
+      <w:proofErr w:type="gramStart"/>
+      <w:r>
+        <w:t>Alfresco</w:t>
+      </w:r>
+      <w:proofErr w:type="gramEnd"/>
+      <w:r>
+        <w:t xml:space="preserve"> reserves the right to make such changes if no reasonable backwards-compatible alternative exists.</w:t>
       </w:r>
     </w:p>
     <w:p>
@@ -11230,7 +13163,23 @@
         <w:t xml:space="preserve"> should </w:t>
       </w:r>
       <w:r>
-        <w:t>be tested on all new minor and major versions of Alfresco Enterprise, and must include the module.repo.version.min and module.repo.version.max properties set to those tested versions.</w:t>
+        <w:t xml:space="preserve">be tested on all new minor and major versions of Alfresco Enterprise, and must include the </w:t>
+      </w:r>
+      <w:proofErr w:type="spellStart"/>
+      <w:r>
+        <w:t>module.repo.version.min</w:t>
+      </w:r>
+      <w:proofErr w:type="spellEnd"/>
+      <w:r>
+        <w:t xml:space="preserve"> and </w:t>
+      </w:r>
+      <w:proofErr w:type="spellStart"/>
+      <w:r>
+        <w:t>module.repo.version.max</w:t>
+      </w:r>
+      <w:proofErr w:type="spellEnd"/>
+      <w:r>
+        <w:t xml:space="preserve"> properties set to those tested versions.</w:t>
       </w:r>
     </w:p>
     <w:p>
@@ -11253,7 +13202,15 @@
         <w:t xml:space="preserve">run </w:t>
       </w:r>
       <w:r>
-        <w:t>are almost certain to break customers’ Alfresco installations during future upgrades.</w:t>
+        <w:t xml:space="preserve">are almost certain to break customers’ </w:t>
+      </w:r>
+      <w:proofErr w:type="gramStart"/>
+      <w:r>
+        <w:t>Alfresco</w:t>
+      </w:r>
+      <w:proofErr w:type="gramEnd"/>
+      <w:r>
+        <w:t xml:space="preserve"> installations during future upgrades.</w:t>
       </w:r>
     </w:p>
     <w:p>
@@ -11291,6 +13248,7 @@
         <w:tab/>
       </w:r>
       <w:bookmarkStart w:id="284" w:name="UP03_Meets"/>
+      <w:proofErr w:type="spellStart"/>
       <w:r>
         <w:rPr>
           <w:b/>
@@ -11305,7 +13263,15 @@
           <w:b/>
           <w:color w:val="FF0000"/>
         </w:rPr>
-        <w:t>Does not meet</w:t>
+        <w:t>Does</w:t>
+      </w:r>
+      <w:proofErr w:type="spellEnd"/>
+      <w:r>
+        <w:rPr>
+          <w:b/>
+          <w:color w:val="FF0000"/>
+        </w:rPr>
+        <w:t xml:space="preserve"> not meet</w:t>
       </w:r>
       <w:bookmarkEnd w:id="285"/>
     </w:p>
@@ -11326,6 +13292,7 @@
         <w:tab/>
       </w:r>
       <w:bookmarkStart w:id="286" w:name="UP03_NoRemedy"/>
+      <w:proofErr w:type="spellStart"/>
       <w:r>
         <w:rPr>
           <w:b/>
@@ -11340,7 +13307,15 @@
           <w:b/>
           <w:color w:val="FF0000"/>
         </w:rPr>
-        <w:t>Fix, priority 2</w:t>
+        <w:t>Fix</w:t>
+      </w:r>
+      <w:proofErr w:type="spellEnd"/>
+      <w:r>
+        <w:rPr>
+          <w:b/>
+          <w:color w:val="FF0000"/>
+        </w:rPr>
+        <w:t>, priority 2</w:t>
       </w:r>
       <w:bookmarkEnd w:id="287"/>
     </w:p>
@@ -11401,6 +13376,7 @@
         </w:rPr>
         <w:t xml:space="preserve">Specify </w:t>
       </w:r>
+      <w:proofErr w:type="spellStart"/>
       <w:r>
         <w:rPr>
           <w:bCs/>
@@ -11422,13 +13398,23 @@
         </w:rPr>
         <w:t>s</w:t>
       </w:r>
-      <w:r>
-        <w:rPr>
-          <w:bCs/>
-          <w:lang w:val="en-AU"/>
-        </w:rPr>
-        <w:t xml:space="preserve"> in module.properties</w:t>
-      </w:r>
+      <w:proofErr w:type="spellEnd"/>
+      <w:r>
+        <w:rPr>
+          <w:bCs/>
+          <w:lang w:val="en-AU"/>
+        </w:rPr>
+        <w:t xml:space="preserve"> in </w:t>
+      </w:r>
+      <w:proofErr w:type="spellStart"/>
+      <w:r>
+        <w:rPr>
+          <w:bCs/>
+          <w:lang w:val="en-AU"/>
+        </w:rPr>
+        <w:t>module.properties</w:t>
+      </w:r>
+      <w:proofErr w:type="spellEnd"/>
     </w:p>
     <w:p>
       <w:pPr>
@@ -11494,6 +13480,7 @@
         <w:tab/>
       </w:r>
       <w:bookmarkStart w:id="289" w:name="UP04_Meets"/>
+      <w:proofErr w:type="spellStart"/>
       <w:r>
         <w:rPr>
           <w:b/>
@@ -11508,7 +13495,15 @@
           <w:b/>
           <w:color w:val="FF0000"/>
         </w:rPr>
-        <w:t>Does not meet</w:t>
+        <w:t>Does</w:t>
+      </w:r>
+      <w:proofErr w:type="spellEnd"/>
+      <w:r>
+        <w:rPr>
+          <w:b/>
+          <w:color w:val="FF0000"/>
+        </w:rPr>
+        <w:t xml:space="preserve"> not meet</w:t>
       </w:r>
       <w:bookmarkEnd w:id="290"/>
     </w:p>
@@ -11529,6 +13524,7 @@
         <w:tab/>
       </w:r>
       <w:bookmarkStart w:id="291" w:name="UP04_NoRemedy"/>
+      <w:proofErr w:type="spellStart"/>
       <w:r>
         <w:rPr>
           <w:b/>
@@ -11545,6 +13541,7 @@
         </w:rPr>
         <w:t>Fix</w:t>
       </w:r>
+      <w:proofErr w:type="spellEnd"/>
       <w:r>
         <w:rPr>
           <w:b/>
@@ -11677,7 +13674,15 @@
         <w:t xml:space="preserve">e.g. </w:t>
       </w:r>
       <w:r>
-        <w:t>GPL, AGPL, Creative Commons) as well as licenses that include terms that Alfresco is unable to meet (</w:t>
+        <w:t xml:space="preserve">GPL, AGPL, Creative Commons) as well as licenses that include terms that Alfresco </w:t>
+      </w:r>
+      <w:proofErr w:type="gramStart"/>
+      <w:r>
+        <w:t>is</w:t>
+      </w:r>
+      <w:proofErr w:type="gramEnd"/>
+      <w:r>
+        <w:t xml:space="preserve"> unable to meet (</w:t>
       </w:r>
       <w:r>
         <w:t>e.g.</w:t>
@@ -11767,6 +13772,7 @@
         <w:tab/>
       </w:r>
       <w:bookmarkStart w:id="296" w:name="LGL01_Meets"/>
+      <w:proofErr w:type="spellStart"/>
       <w:r>
         <w:rPr>
           <w:b/>
@@ -11781,7 +13787,15 @@
           <w:b/>
           <w:color w:val="FF0000"/>
         </w:rPr>
-        <w:t>Does not meet</w:t>
+        <w:t>Does</w:t>
+      </w:r>
+      <w:proofErr w:type="spellEnd"/>
+      <w:r>
+        <w:rPr>
+          <w:b/>
+          <w:color w:val="FF0000"/>
+        </w:rPr>
+        <w:t xml:space="preserve"> not meet</w:t>
       </w:r>
       <w:bookmarkEnd w:id="297"/>
     </w:p>
@@ -11802,6 +13816,7 @@
         <w:tab/>
       </w:r>
       <w:bookmarkStart w:id="298" w:name="LGL01_NoRemedy"/>
+      <w:proofErr w:type="spellStart"/>
       <w:r>
         <w:rPr>
           <w:b/>
@@ -11816,7 +13831,15 @@
           <w:b/>
           <w:color w:val="FF0000"/>
         </w:rPr>
-        <w:t>Must fix</w:t>
+        <w:t>Must</w:t>
+      </w:r>
+      <w:proofErr w:type="spellEnd"/>
+      <w:r>
+        <w:rPr>
+          <w:b/>
+          <w:color w:val="FF0000"/>
+        </w:rPr>
+        <w:t xml:space="preserve"> fix</w:t>
       </w:r>
       <w:bookmarkEnd w:id="299"/>
     </w:p>
@@ -11984,6 +14007,7 @@
         <w:tab/>
       </w:r>
       <w:bookmarkStart w:id="301" w:name="LGL02_Meets"/>
+      <w:proofErr w:type="spellStart"/>
       <w:r>
         <w:rPr>
           <w:b/>
@@ -11998,7 +14022,15 @@
           <w:b/>
           <w:color w:val="FF0000"/>
         </w:rPr>
-        <w:t>Does not meet</w:t>
+        <w:t>Does</w:t>
+      </w:r>
+      <w:proofErr w:type="spellEnd"/>
+      <w:r>
+        <w:rPr>
+          <w:b/>
+          <w:color w:val="FF0000"/>
+        </w:rPr>
+        <w:t xml:space="preserve"> not meet</w:t>
       </w:r>
       <w:bookmarkEnd w:id="302"/>
     </w:p>
@@ -12019,6 +14051,7 @@
         <w:tab/>
       </w:r>
       <w:bookmarkStart w:id="303" w:name="LGL02_NoRemedy"/>
+      <w:proofErr w:type="spellStart"/>
       <w:r>
         <w:rPr>
           <w:b/>
@@ -12033,7 +14066,15 @@
           <w:b/>
           <w:color w:val="FF0000"/>
         </w:rPr>
-        <w:t>Must fix</w:t>
+        <w:t>Must</w:t>
+      </w:r>
+      <w:proofErr w:type="spellEnd"/>
+      <w:r>
+        <w:rPr>
+          <w:b/>
+          <w:color w:val="FF0000"/>
+        </w:rPr>
+        <w:t xml:space="preserve"> fix</w:t>
       </w:r>
       <w:bookmarkEnd w:id="304"/>
     </w:p>
@@ -12139,11 +14180,19 @@
         <w:t xml:space="preserve"> </w:t>
       </w:r>
       <w:hyperlink r:id="rId1" w:history="1">
+        <w:proofErr w:type="spellStart"/>
         <w:r>
           <w:rPr>
             <w:rStyle w:val="Hyperlink"/>
           </w:rPr>
-          <w:t>Ohloh Line Count</w:t>
+          <w:t>Ohloh</w:t>
+        </w:r>
+        <w:proofErr w:type="spellEnd"/>
+        <w:r>
+          <w:rPr>
+            <w:rStyle w:val="Hyperlink"/>
+          </w:rPr>
+          <w:t xml:space="preserve"> Line Count</w:t>
         </w:r>
       </w:hyperlink>
       <w:r>
@@ -12742,6 +14791,92 @@
     </w:lvl>
   </w:abstractNum>
   <w:abstractNum w:abstractNumId="2">
+    <w:nsid w:val="0AB03B91"/>
+    <w:multiLevelType w:val="hybridMultilevel"/>
+    <w:tmpl w:val="31922016"/>
+    <w:lvl w:ilvl="0" w:tplc="0409000F">
+      <w:start w:val="1"/>
+      <w:numFmt w:val="decimal"/>
+      <w:lvlText w:val="%1."/>
+      <w:lvlJc w:val="left"/>
+      <w:pPr>
+        <w:ind w:left="2520" w:hanging="360"/>
+      </w:pPr>
+    </w:lvl>
+    <w:lvl w:ilvl="1" w:tplc="04090019" w:tentative="1">
+      <w:start w:val="1"/>
+      <w:numFmt w:val="lowerLetter"/>
+      <w:lvlText w:val="%2."/>
+      <w:lvlJc w:val="left"/>
+      <w:pPr>
+        <w:ind w:left="3240" w:hanging="360"/>
+      </w:pPr>
+    </w:lvl>
+    <w:lvl w:ilvl="2" w:tplc="0409001B" w:tentative="1">
+      <w:start w:val="1"/>
+      <w:numFmt w:val="lowerRoman"/>
+      <w:lvlText w:val="%3."/>
+      <w:lvlJc w:val="right"/>
+      <w:pPr>
+        <w:ind w:left="3960" w:hanging="180"/>
+      </w:pPr>
+    </w:lvl>
+    <w:lvl w:ilvl="3" w:tplc="0409000F" w:tentative="1">
+      <w:start w:val="1"/>
+      <w:numFmt w:val="decimal"/>
+      <w:lvlText w:val="%4."/>
+      <w:lvlJc w:val="left"/>
+      <w:pPr>
+        <w:ind w:left="4680" w:hanging="360"/>
+      </w:pPr>
+    </w:lvl>
+    <w:lvl w:ilvl="4" w:tplc="04090019" w:tentative="1">
+      <w:start w:val="1"/>
+      <w:numFmt w:val="lowerLetter"/>
+      <w:lvlText w:val="%5."/>
+      <w:lvlJc w:val="left"/>
+      <w:pPr>
+        <w:ind w:left="5400" w:hanging="360"/>
+      </w:pPr>
+    </w:lvl>
+    <w:lvl w:ilvl="5" w:tplc="0409001B" w:tentative="1">
+      <w:start w:val="1"/>
+      <w:numFmt w:val="lowerRoman"/>
+      <w:lvlText w:val="%6."/>
+      <w:lvlJc w:val="right"/>
+      <w:pPr>
+        <w:ind w:left="6120" w:hanging="180"/>
+      </w:pPr>
+    </w:lvl>
+    <w:lvl w:ilvl="6" w:tplc="0409000F" w:tentative="1">
+      <w:start w:val="1"/>
+      <w:numFmt w:val="decimal"/>
+      <w:lvlText w:val="%7."/>
+      <w:lvlJc w:val="left"/>
+      <w:pPr>
+        <w:ind w:left="6840" w:hanging="360"/>
+      </w:pPr>
+    </w:lvl>
+    <w:lvl w:ilvl="7" w:tplc="04090019" w:tentative="1">
+      <w:start w:val="1"/>
+      <w:numFmt w:val="lowerLetter"/>
+      <w:lvlText w:val="%8."/>
+      <w:lvlJc w:val="left"/>
+      <w:pPr>
+        <w:ind w:left="7560" w:hanging="360"/>
+      </w:pPr>
+    </w:lvl>
+    <w:lvl w:ilvl="8" w:tplc="0409001B" w:tentative="1">
+      <w:start w:val="1"/>
+      <w:numFmt w:val="lowerRoman"/>
+      <w:lvlText w:val="%9."/>
+      <w:lvlJc w:val="right"/>
+      <w:pPr>
+        <w:ind w:left="8280" w:hanging="180"/>
+      </w:pPr>
+    </w:lvl>
+  </w:abstractNum>
+  <w:abstractNum w:abstractNumId="3">
     <w:nsid w:val="0B3175A2"/>
     <w:multiLevelType w:val="hybridMultilevel"/>
     <w:tmpl w:val="142415D0"/>
@@ -12854,7 +14989,7 @@
       </w:rPr>
     </w:lvl>
   </w:abstractNum>
-  <w:abstractNum w:abstractNumId="3">
+  <w:abstractNum w:abstractNumId="4">
     <w:nsid w:val="0E13143B"/>
     <w:multiLevelType w:val="multilevel"/>
     <w:tmpl w:val="7ECCD6EA"/>
@@ -12940,7 +15075,7 @@
       </w:pPr>
     </w:lvl>
   </w:abstractNum>
-  <w:abstractNum w:abstractNumId="4">
+  <w:abstractNum w:abstractNumId="5">
     <w:nsid w:val="0F5F5920"/>
     <w:multiLevelType w:val="hybridMultilevel"/>
     <w:tmpl w:val="B43C000E"/>
@@ -13053,7 +15188,7 @@
       </w:rPr>
     </w:lvl>
   </w:abstractNum>
-  <w:abstractNum w:abstractNumId="5">
+  <w:abstractNum w:abstractNumId="6">
     <w:nsid w:val="285861DC"/>
     <w:multiLevelType w:val="hybridMultilevel"/>
     <w:tmpl w:val="7ECCD6EA"/>
@@ -13139,7 +15274,7 @@
       </w:pPr>
     </w:lvl>
   </w:abstractNum>
-  <w:abstractNum w:abstractNumId="6">
+  <w:abstractNum w:abstractNumId="7">
     <w:nsid w:val="31084411"/>
     <w:multiLevelType w:val="hybridMultilevel"/>
     <w:tmpl w:val="2834D9DC"/>
@@ -13252,7 +15387,7 @@
       </w:rPr>
     </w:lvl>
   </w:abstractNum>
-  <w:abstractNum w:abstractNumId="7">
+  <w:abstractNum w:abstractNumId="8">
     <w:nsid w:val="3BF43DDF"/>
     <w:multiLevelType w:val="hybridMultilevel"/>
     <w:tmpl w:val="B3068442"/>
@@ -13365,7 +15500,7 @@
       </w:rPr>
     </w:lvl>
   </w:abstractNum>
-  <w:abstractNum w:abstractNumId="8">
+  <w:abstractNum w:abstractNumId="9">
     <w:nsid w:val="408D2C7D"/>
     <w:multiLevelType w:val="hybridMultilevel"/>
     <w:tmpl w:val="C8FE4216"/>
@@ -13478,10 +15613,10 @@
       </w:rPr>
     </w:lvl>
   </w:abstractNum>
-  <w:abstractNum w:abstractNumId="9">
+  <w:abstractNum w:abstractNumId="10">
     <w:nsid w:val="457265C8"/>
     <w:multiLevelType w:val="hybridMultilevel"/>
-    <w:tmpl w:val="8A12435E"/>
+    <w:tmpl w:val="31922016"/>
     <w:lvl w:ilvl="0" w:tplc="0409000F">
       <w:start w:val="1"/>
       <w:numFmt w:val="decimal"/>
@@ -13564,7 +15699,7 @@
       </w:pPr>
     </w:lvl>
   </w:abstractNum>
-  <w:abstractNum w:abstractNumId="10">
+  <w:abstractNum w:abstractNumId="11">
     <w:nsid w:val="608B01B9"/>
     <w:multiLevelType w:val="hybridMultilevel"/>
     <w:tmpl w:val="0E9CC2DE"/>
@@ -13650,7 +15785,7 @@
       </w:pPr>
     </w:lvl>
   </w:abstractNum>
-  <w:abstractNum w:abstractNumId="11">
+  <w:abstractNum w:abstractNumId="12">
     <w:nsid w:val="61110A4B"/>
     <w:multiLevelType w:val="hybridMultilevel"/>
     <w:tmpl w:val="25EAC5D6"/>
@@ -13763,7 +15898,7 @@
       </w:rPr>
     </w:lvl>
   </w:abstractNum>
-  <w:abstractNum w:abstractNumId="12">
+  <w:abstractNum w:abstractNumId="13">
     <w:nsid w:val="6C6D6A26"/>
     <w:multiLevelType w:val="hybridMultilevel"/>
     <w:tmpl w:val="236ADBEA"/>
@@ -13876,7 +16011,7 @@
       </w:rPr>
     </w:lvl>
   </w:abstractNum>
-  <w:abstractNum w:abstractNumId="13">
+  <w:abstractNum w:abstractNumId="14">
     <w:nsid w:val="71B748AA"/>
     <w:multiLevelType w:val="hybridMultilevel"/>
     <w:tmpl w:val="EF7E5DC6"/>
@@ -13962,7 +16097,7 @@
       </w:pPr>
     </w:lvl>
   </w:abstractNum>
-  <w:abstractNum w:abstractNumId="14">
+  <w:abstractNum w:abstractNumId="15">
     <w:nsid w:val="79810D02"/>
     <w:multiLevelType w:val="hybridMultilevel"/>
     <w:tmpl w:val="70CA7CCA"/>
@@ -14049,49 +16184,52 @@
     </w:lvl>
   </w:abstractNum>
   <w:num w:numId="1">
-    <w:abstractNumId w:val="7"/>
+    <w:abstractNumId w:val="8"/>
   </w:num>
   <w:num w:numId="2">
-    <w:abstractNumId w:val="2"/>
+    <w:abstractNumId w:val="3"/>
   </w:num>
   <w:num w:numId="3">
-    <w:abstractNumId w:val="12"/>
+    <w:abstractNumId w:val="13"/>
   </w:num>
   <w:num w:numId="4">
-    <w:abstractNumId w:val="4"/>
+    <w:abstractNumId w:val="5"/>
   </w:num>
   <w:num w:numId="5">
-    <w:abstractNumId w:val="8"/>
+    <w:abstractNumId w:val="9"/>
   </w:num>
   <w:num w:numId="6">
     <w:abstractNumId w:val="1"/>
   </w:num>
   <w:num w:numId="7">
-    <w:abstractNumId w:val="11"/>
+    <w:abstractNumId w:val="12"/>
   </w:num>
   <w:num w:numId="8">
     <w:abstractNumId w:val="0"/>
   </w:num>
   <w:num w:numId="9">
-    <w:abstractNumId w:val="9"/>
+    <w:abstractNumId w:val="10"/>
   </w:num>
   <w:num w:numId="10">
-    <w:abstractNumId w:val="13"/>
+    <w:abstractNumId w:val="14"/>
   </w:num>
   <w:num w:numId="11">
-    <w:abstractNumId w:val="14"/>
+    <w:abstractNumId w:val="15"/>
   </w:num>
   <w:num w:numId="12">
+    <w:abstractNumId w:val="7"/>
+  </w:num>
+  <w:num w:numId="13">
+    <w:abstractNumId w:val="11"/>
+  </w:num>
+  <w:num w:numId="14">
     <w:abstractNumId w:val="6"/>
   </w:num>
-  <w:num w:numId="13">
-    <w:abstractNumId w:val="10"/>
+  <w:num w:numId="15">
+    <w:abstractNumId w:val="4"/>
   </w:num>
-  <w:num w:numId="14">
-    <w:abstractNumId w:val="5"/>
-  </w:num>
-  <w:num w:numId="15">
-    <w:abstractNumId w:val="3"/>
+  <w:num w:numId="16">
+    <w:abstractNumId w:val="2"/>
   </w:num>
 </w:numbering>
 </file>

</xml_diff>